<commit_message>
Ending MLD, adding database and datas scripts, importing template.
The template is now ready to be used with mvc architecture.
</commit_message>
<xml_diff>
--- a/Documentation/TripPlanner_Documentation.docx
+++ b/Documentation/TripPlanner_Documentation.docx
@@ -144,6 +144,7 @@
                                     <w:dataBinding w:prefixMappings="xmlns:ns0='http://purl.org/dc/elements/1.1/' xmlns:ns1='http://schemas.openxmlformats.org/package/2006/metadata/core-properties' " w:xpath="/ns1:coreProperties[1]/ns0:creator[1]" w:storeItemID="{6C3C8BC8-F283-45AE-878A-BAB7291924A1}"/>
                                     <w:text/>
                                   </w:sdtPr>
+                                  <w:sdtEndPr/>
                                   <w:sdtContent>
                                     <w:p>
                                       <w:pPr>
@@ -189,6 +190,7 @@
                                       <w:dataBinding w:prefixMappings="xmlns:ns0='http://schemas.openxmlformats.org/officeDocument/2006/extended-properties' " w:xpath="/ns0:Properties[1]/ns0:Company[1]" w:storeItemID="{6668398D-A668-4E3E-A5EB-62B293D839F1}"/>
                                       <w:text/>
                                     </w:sdtPr>
+                                    <w:sdtEndPr/>
                                     <w:sdtContent>
                                       <w:r>
                                         <w:rPr>
@@ -257,6 +259,7 @@
                                     <w:dataBinding w:prefixMappings="xmlns:ns0='http://purl.org/dc/elements/1.1/' xmlns:ns1='http://schemas.openxmlformats.org/package/2006/metadata/core-properties' " w:xpath="/ns1:coreProperties[1]/ns0:title[1]" w:storeItemID="{6C3C8BC8-F283-45AE-878A-BAB7291924A1}"/>
                                     <w:text/>
                                   </w:sdtPr>
+                                  <w:sdtEndPr/>
                                   <w:sdtContent>
                                     <w:p>
                                       <w:pPr>
@@ -297,6 +300,7 @@
                                     <w:dataBinding w:prefixMappings="xmlns:ns0='http://purl.org/dc/elements/1.1/' xmlns:ns1='http://schemas.openxmlformats.org/package/2006/metadata/core-properties' " w:xpath="/ns1:coreProperties[1]/ns0:subject[1]" w:storeItemID="{6C3C8BC8-F283-45AE-878A-BAB7291924A1}"/>
                                     <w:text/>
                                   </w:sdtPr>
+                                  <w:sdtEndPr/>
                                   <w:sdtContent>
                                     <w:p>
                                       <w:pPr>
@@ -360,7 +364,7 @@
                   </wp:anchor>
                 </w:drawing>
               </mc:Choice>
-              <mc:Fallback>
+              <mc:Fallback xmlns:cx1="http://schemas.microsoft.com/office/drawing/2015/9/8/chartex" xmlns:cx2="http://schemas.microsoft.com/office/drawing/2015/10/21/chartex" xmlns:cx3="http://schemas.microsoft.com/office/drawing/2016/5/9/chartex" xmlns:cx4="http://schemas.microsoft.com/office/drawing/2016/5/10/chartex" xmlns:cx5="http://schemas.microsoft.com/office/drawing/2016/5/11/chartex" xmlns:cx6="http://schemas.microsoft.com/office/drawing/2016/5/12/chartex" xmlns:cx7="http://schemas.microsoft.com/office/drawing/2016/5/13/chartex" xmlns:cx8="http://schemas.microsoft.com/office/drawing/2016/5/14/chartex" xmlns:aink="http://schemas.microsoft.com/office/drawing/2016/ink" xmlns:am3d="http://schemas.microsoft.com/office/drawing/2017/model3d" xmlns:w16cid="http://schemas.microsoft.com/office/word/2016/wordml/cid">
                 <w:pict>
                   <v:group w14:anchorId="7170EC95" id="Groupe 119" o:spid="_x0000_s1026" style="position:absolute;margin-left:0;margin-top:0;width:539.6pt;height:719.9pt;z-index:-251655168;mso-width-percent:882;mso-height-percent:909;mso-position-horizontal:center;mso-position-horizontal-relative:page;mso-position-vertical:center;mso-position-vertical-relative:page;mso-width-percent:882;mso-height-percent:909" coordsize="68580,92717" o:gfxdata="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">
                     <v:rect id="Rectangle 120" o:spid="_x0000_s1027" style="position:absolute;top:73152;width:68580;height:1431;visibility:visible;mso-wrap-style:square;v-text-anchor:middle" o:gfxdata="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" fillcolor="#4472c4 [3204]" stroked="f" strokeweight="1pt"/>
@@ -597,7 +601,7 @@
                         </pic:cNvPicPr>
                       </pic:nvPicPr>
                       <pic:blipFill>
-                        <a:blip r:embed="rId7" cstate="print">
+                        <a:blip r:embed="rId8" cstate="print">
                           <a:extLst>
                             <a:ext uri="{28A0092B-C50C-407E-A947-70E740481C1C}">
                               <a14:useLocalDpi xmlns:a14="http://schemas.microsoft.com/office/drawing/2010/main" val="0"/>
@@ -2995,6 +2999,7 @@
       </w:pPr>
       <w:bookmarkStart w:id="0" w:name="_Toc513983941"/>
       <w:r>
+        <w:lastRenderedPageBreak/>
         <w:t>Analyse prél</w:t>
       </w:r>
       <w:r>
@@ -3342,6 +3347,7 @@
           <w:szCs w:val="14"/>
           <w:lang w:val="fr-CH" w:eastAsia="fr-CH"/>
         </w:rPr>
+        <w:lastRenderedPageBreak/>
         <w:drawing>
           <wp:anchor distT="0" distB="0" distL="114300" distR="114300" simplePos="0" relativeHeight="251664384" behindDoc="0" locked="0" layoutInCell="1" allowOverlap="1" wp14:anchorId="5E33399D" wp14:editId="6E361220">
             <wp:simplePos x="0" y="0"/>
@@ -3368,7 +3374,7 @@
                     </pic:cNvPicPr>
                   </pic:nvPicPr>
                   <pic:blipFill>
-                    <a:blip r:embed="rId8">
+                    <a:blip r:embed="rId9">
                       <a:extLst>
                         <a:ext uri="{28A0092B-C50C-407E-A947-70E740481C1C}">
                           <a14:useLocalDpi xmlns:a14="http://schemas.microsoft.com/office/drawing/2010/main" val="0"/>
@@ -3837,7 +3843,17 @@
           <w:szCs w:val="14"/>
           <w:lang w:eastAsia="fr-FR"/>
         </w:rPr>
-        <w:t xml:space="preserve"> La page d’édition des voyages sera également accessible depuis la page « Mes voyages » en cliquant sur le voyage à éditer.</w:t>
+        <w:t xml:space="preserve"> La page d’édition </w:t>
+      </w:r>
+      <w:r>
+        <w:rPr>
+          <w:rFonts w:ascii="Arial" w:hAnsi="Arial"/>
+          <w:sz w:val="24"/>
+          <w:szCs w:val="14"/>
+          <w:lang w:eastAsia="fr-FR"/>
+        </w:rPr>
+        <w:lastRenderedPageBreak/>
+        <w:t>des voyages sera également accessible depuis la page « Mes voyages » en cliquant sur le voyage à éditer.</w:t>
       </w:r>
     </w:p>
     <w:p>
@@ -4306,7 +4322,11 @@
         <w:jc w:val="both"/>
       </w:pPr>
       <w:r>
-        <w:t>planificateur.a-contresens.net offre un outil complet. La gestion du budget se fait en fonction des différentes étapes du voyage. Les trajets ainsi que les activités n’influent en rien sur le budget final.</w:t>
+        <w:t xml:space="preserve">planificateur.a-contresens.net offre un outil complet. La gestion du budget se fait en fonction des différentes étapes du voyage. Les trajets ainsi que les activités n’influent </w:t>
+      </w:r>
+      <w:r>
+        <w:lastRenderedPageBreak/>
+        <w:t>en rien sur le budget final.</w:t>
       </w:r>
       <w:r>
         <w:t xml:space="preserve"> Le voyage peut également être privé ou public. </w:t>
@@ -4516,6 +4536,7 @@
         <w:rPr>
           <w:rFonts w:cs="Arial"/>
         </w:rPr>
+        <w:lastRenderedPageBreak/>
         <w:t>R</w:t>
       </w:r>
       <w:r>
@@ -4692,7 +4713,6 @@
           <w:lang w:eastAsia="fr-FR"/>
         </w:rPr>
       </w:pPr>
-      <w:proofErr w:type="gramStart"/>
       <w:r>
         <w:rPr>
           <w:rFonts w:ascii="Arial" w:hAnsi="Arial"/>
@@ -4702,10 +4722,16 @@
           <w:szCs w:val="14"/>
           <w:lang w:eastAsia="fr-FR"/>
         </w:rPr>
-        <w:t>planning</w:t>
-      </w:r>
-      <w:proofErr w:type="gramEnd"/>
-      <w:r>
+        <w:t xml:space="preserve">planning indiquant les dates de début et de fin du projet ainsi que le découpage connu des diverses phases. </w:t>
+      </w:r>
+    </w:p>
+    <w:p>
+      <w:pPr>
+        <w:pStyle w:val="Retraitnormal1"/>
+        <w:numPr>
+          <w:ilvl w:val="0"/>
+          <w:numId w:val="7"/>
+        </w:numPr>
         <w:rPr>
           <w:rFonts w:ascii="Arial" w:hAnsi="Arial"/>
           <w:i/>
@@ -4714,16 +4740,8 @@
           <w:szCs w:val="14"/>
           <w:lang w:eastAsia="fr-FR"/>
         </w:rPr>
-        <w:t xml:space="preserve"> indiquant les dates de début et de fin du projet ainsi que le découpage connu des diverses phases. </w:t>
-      </w:r>
-    </w:p>
-    <w:p>
-      <w:pPr>
-        <w:pStyle w:val="Retraitnormal1"/>
-        <w:numPr>
-          <w:ilvl w:val="0"/>
-          <w:numId w:val="7"/>
-        </w:numPr>
+      </w:pPr>
+      <w:r>
         <w:rPr>
           <w:rFonts w:ascii="Arial" w:hAnsi="Arial"/>
           <w:i/>
@@ -4732,30 +4750,7 @@
           <w:szCs w:val="14"/>
           <w:lang w:eastAsia="fr-FR"/>
         </w:rPr>
-      </w:pPr>
-      <w:proofErr w:type="gramStart"/>
-      <w:r>
-        <w:rPr>
-          <w:rFonts w:ascii="Arial" w:hAnsi="Arial"/>
-          <w:i/>
-          <w:iCs/>
-          <w:sz w:val="24"/>
-          <w:szCs w:val="14"/>
-          <w:lang w:eastAsia="fr-FR"/>
-        </w:rPr>
-        <w:t>partage</w:t>
-      </w:r>
-      <w:proofErr w:type="gramEnd"/>
-      <w:r>
-        <w:rPr>
-          <w:rFonts w:ascii="Arial" w:hAnsi="Arial"/>
-          <w:i/>
-          <w:iCs/>
-          <w:sz w:val="24"/>
-          <w:szCs w:val="14"/>
-          <w:lang w:eastAsia="fr-FR"/>
-        </w:rPr>
-        <w:t xml:space="preserve"> des tâches en cas de travail à plusieurs.</w:t>
+        <w:t>partage des tâches en cas de travail à plusieurs.</w:t>
       </w:r>
     </w:p>
     <w:p>
@@ -4875,195 +4870,18 @@
           <w:ilvl w:val="0"/>
           <w:numId w:val="0"/>
         </w:numPr>
-        <w:ind w:left="360"/>
+        <w:ind w:left="360" w:hanging="360"/>
         <w:rPr>
           <w:rFonts w:ascii="Arial" w:hAnsi="Arial" w:cs="Arial"/>
           <w:i/>
           <w:sz w:val="24"/>
         </w:rPr>
       </w:pPr>
-      <w:r>
-        <w:rPr>
-          <w:rFonts w:ascii="Arial" w:hAnsi="Arial" w:cs="Arial"/>
-          <w:i/>
-          <w:sz w:val="24"/>
-        </w:rPr>
-        <w:t xml:space="preserve">Fournir tous les document de </w:t>
-      </w:r>
-      <w:proofErr w:type="gramStart"/>
-      <w:r>
-        <w:rPr>
-          <w:rFonts w:ascii="Arial" w:hAnsi="Arial" w:cs="Arial"/>
-          <w:i/>
-          <w:sz w:val="24"/>
-        </w:rPr>
-        <w:t>conception:</w:t>
-      </w:r>
-      <w:proofErr w:type="gramEnd"/>
-    </w:p>
-    <w:p>
-      <w:pPr>
-        <w:pStyle w:val="Retraitnormal1"/>
-        <w:numPr>
-          <w:ilvl w:val="0"/>
-          <w:numId w:val="0"/>
-        </w:numPr>
-        <w:ind w:left="360"/>
-        <w:rPr>
-          <w:rFonts w:ascii="Arial" w:hAnsi="Arial" w:cs="Arial"/>
-          <w:i/>
-          <w:sz w:val="24"/>
-        </w:rPr>
-      </w:pPr>
-    </w:p>
-    <w:p>
-      <w:pPr>
-        <w:pStyle w:val="Retraitnormal1"/>
-        <w:numPr>
-          <w:ilvl w:val="0"/>
-          <w:numId w:val="9"/>
-        </w:numPr>
-        <w:rPr>
-          <w:rFonts w:ascii="Arial" w:hAnsi="Arial" w:cs="Arial"/>
-          <w:i/>
-          <w:sz w:val="24"/>
-        </w:rPr>
-      </w:pPr>
-      <w:proofErr w:type="gramStart"/>
-      <w:r>
-        <w:rPr>
-          <w:rFonts w:ascii="Arial" w:hAnsi="Arial" w:cs="Arial"/>
-          <w:i/>
-          <w:sz w:val="24"/>
-        </w:rPr>
-        <w:t>site</w:t>
-      </w:r>
-      <w:proofErr w:type="gramEnd"/>
-      <w:r>
-        <w:rPr>
-          <w:rFonts w:ascii="Arial" w:hAnsi="Arial" w:cs="Arial"/>
-          <w:i/>
-          <w:sz w:val="24"/>
-        </w:rPr>
-        <w:t xml:space="preserve"> web: réaliser les maquettes avec un logiciel, décrire toutes les animations sur papier, définir les mots-clés, choisir une formule d'hébergement, définir la méthode de mise à jour, …</w:t>
-      </w:r>
-    </w:p>
-    <w:p>
-      <w:pPr>
-        <w:pStyle w:val="Retraitnormal1"/>
-        <w:numPr>
-          <w:ilvl w:val="0"/>
-          <w:numId w:val="4"/>
-        </w:numPr>
-        <w:rPr>
-          <w:rFonts w:ascii="Arial" w:hAnsi="Arial" w:cs="Arial"/>
-          <w:i/>
-          <w:sz w:val="24"/>
-        </w:rPr>
-      </w:pPr>
-      <w:proofErr w:type="gramStart"/>
-      <w:r>
-        <w:rPr>
-          <w:rFonts w:ascii="Arial" w:hAnsi="Arial" w:cs="Arial"/>
-          <w:i/>
-          <w:sz w:val="24"/>
-        </w:rPr>
-        <w:t>bases</w:t>
-      </w:r>
-      <w:proofErr w:type="gramEnd"/>
-      <w:r>
-        <w:rPr>
-          <w:rFonts w:ascii="Arial" w:hAnsi="Arial" w:cs="Arial"/>
-          <w:i/>
-          <w:sz w:val="24"/>
-        </w:rPr>
-        <w:t xml:space="preserve"> de données: décrire le modèle relationnel, le contenu détaillé des tables (caractéristiques de chaque champs) et les requêtes.</w:t>
-      </w:r>
-    </w:p>
-    <w:p>
-      <w:pPr>
-        <w:pStyle w:val="Retraitnormal1"/>
-        <w:numPr>
-          <w:ilvl w:val="0"/>
-          <w:numId w:val="4"/>
-        </w:numPr>
-        <w:rPr>
-          <w:rFonts w:ascii="Arial" w:hAnsi="Arial" w:cs="Arial"/>
-          <w:i/>
-          <w:sz w:val="24"/>
-        </w:rPr>
-      </w:pPr>
-      <w:proofErr w:type="gramStart"/>
-      <w:r>
-        <w:rPr>
-          <w:rFonts w:ascii="Arial" w:hAnsi="Arial" w:cs="Arial"/>
-          <w:i/>
-          <w:sz w:val="24"/>
-        </w:rPr>
-        <w:t>programmation</w:t>
-      </w:r>
-      <w:proofErr w:type="gramEnd"/>
-      <w:r>
-        <w:rPr>
-          <w:rFonts w:ascii="Arial" w:hAnsi="Arial" w:cs="Arial"/>
-          <w:i/>
-          <w:sz w:val="24"/>
-        </w:rPr>
-        <w:t xml:space="preserve"> et scripts: organigramme, architecture du programme, découpage modulaire, entrées-sorties des modules, </w:t>
-      </w:r>
-      <w:proofErr w:type="spellStart"/>
-      <w:r>
-        <w:rPr>
-          <w:rFonts w:ascii="Arial" w:hAnsi="Arial" w:cs="Arial"/>
-          <w:i/>
-          <w:sz w:val="24"/>
-        </w:rPr>
-        <w:t>pseudo-code</w:t>
-      </w:r>
-      <w:proofErr w:type="spellEnd"/>
-      <w:r>
-        <w:rPr>
-          <w:rFonts w:ascii="Arial" w:hAnsi="Arial" w:cs="Arial"/>
-          <w:i/>
-          <w:sz w:val="24"/>
-        </w:rPr>
-        <w:t xml:space="preserve"> / </w:t>
-      </w:r>
-      <w:proofErr w:type="spellStart"/>
-      <w:r>
-        <w:rPr>
-          <w:rFonts w:ascii="Arial" w:hAnsi="Arial" w:cs="Arial"/>
-          <w:i/>
-          <w:sz w:val="24"/>
-        </w:rPr>
-        <w:t>structogramme</w:t>
-      </w:r>
-      <w:proofErr w:type="spellEnd"/>
-      <w:r>
-        <w:rPr>
-          <w:rFonts w:ascii="Arial" w:hAnsi="Arial" w:cs="Arial"/>
-          <w:i/>
-          <w:sz w:val="24"/>
-        </w:rPr>
-        <w:t>…</w:t>
-      </w:r>
-    </w:p>
-    <w:p>
-      <w:pPr>
-        <w:pStyle w:val="Retraitnormal1"/>
-        <w:numPr>
-          <w:ilvl w:val="0"/>
-          <w:numId w:val="0"/>
-        </w:numPr>
-        <w:ind w:left="720"/>
-        <w:rPr>
-          <w:rFonts w:ascii="Arial" w:hAnsi="Arial" w:cs="Arial"/>
-          <w:i/>
-          <w:sz w:val="24"/>
-        </w:rPr>
-      </w:pPr>
-    </w:p>
-    <w:p>
+    </w:p>
+    <w:p>
+      <w:pPr>
+        <w:jc w:val="both"/>
+      </w:pPr>
       <w:r>
         <w:rPr>
           <w:u w:val="single"/>
@@ -5089,19 +4907,20 @@
         <w:t xml:space="preserve"> </w:t>
       </w:r>
       <w:r>
-        <w:t xml:space="preserve">Le développement a eu lieu sur une machine Dell Optiplex 9020 sous Windows 7 entreprise 64bits. L’utilisation du site sera </w:t>
-      </w:r>
-      <w:proofErr w:type="gramStart"/>
-      <w:r>
-        <w:t>indépendant</w:t>
-      </w:r>
-      <w:proofErr w:type="gramEnd"/>
+        <w:t>Le développement a eu lieu sur une machine Dell Optiplex 9020 sous Windows 7 entreprise 64bits. L’utilisation du site sera indépendant</w:t>
+      </w:r>
+      <w:r>
+        <w:t>e</w:t>
+      </w:r>
       <w:r>
         <w:t xml:space="preserve"> de ces 2 composants.</w:t>
       </w:r>
     </w:p>
     <w:p/>
     <w:p>
+      <w:pPr>
+        <w:jc w:val="both"/>
+      </w:pPr>
       <w:r>
         <w:rPr>
           <w:u w:val="single"/>
@@ -5127,16 +4946,235 @@
         <w:t xml:space="preserve">SwissCenter </w:t>
       </w:r>
       <w:r>
-        <w:t>afin d’être accessible partout. Les navigateurs Mozilla Firefox et Google Chrome seront testés et utilisés mais à terme, le site devrait être employé sur tous les navigateurs récents.</w:t>
+        <w:t>afin d’être accessible partout. Les navigateurs Mozilla Firefox</w:t>
+      </w:r>
+      <w:r>
+        <w:t xml:space="preserve"> </w:t>
+      </w:r>
+      <w:r>
+        <w:t>60.0</w:t>
+      </w:r>
+      <w:r>
+        <w:t xml:space="preserve"> et Google Chrome</w:t>
+      </w:r>
+      <w:r>
+        <w:t xml:space="preserve"> 6.8</w:t>
+      </w:r>
+      <w:r>
+        <w:t xml:space="preserve"> seront testés et utilisés mais à terme, le site devrait </w:t>
+      </w:r>
+      <w:r>
+        <w:t xml:space="preserve">pouvoir </w:t>
+      </w:r>
+      <w:r>
+        <w:t>être employé sur tous les navigateurs récents.</w:t>
+      </w:r>
+    </w:p>
+    <w:p>
+      <w:pPr>
+        <w:jc w:val="both"/>
+      </w:pPr>
+    </w:p>
+    <w:p>
+      <w:pPr>
+        <w:jc w:val="both"/>
+      </w:pPr>
+      <w:r>
+        <w:rPr>
+          <w:u w:val="single"/>
+        </w:rPr>
+        <w:t>Mots-clés</w:t>
+      </w:r>
+      <w:r>
+        <w:t> : Planification de voyages – Organisation de voyages – Voyage – Faire son voyage – Planificateur pour voyage – Partager son voyage.</w:t>
       </w:r>
     </w:p>
     <w:p/>
     <w:p>
       <w:pPr>
+        <w:jc w:val="both"/>
+      </w:pPr>
+      <w:r>
+        <w:rPr>
+          <w:u w:val="single"/>
+        </w:rPr>
+        <w:t>Formule d’hébergement </w:t>
+      </w:r>
+      <w:r>
+        <w:t xml:space="preserve">: </w:t>
+      </w:r>
+      <w:r>
+        <w:t>Le Centre Professionnelle du N</w:t>
+      </w:r>
+      <w:r>
+        <w:t>ord Vaudo</w:t>
+      </w:r>
+      <w:r>
+        <w:t>is possède un serveur chez SwissCenter. Lorsque le site sera opérationnel, un sous domaine sera allouer pour héberger Trip Planner. Le site sera accessible via l’adresse tripplanner.mycpnv.ch. De ce fait, il n’est pas nécessaire de prévoir une formule d’hébergement.</w:t>
+      </w:r>
+    </w:p>
+    <w:p/>
+    <w:p>
+      <w:pPr>
+        <w:jc w:val="both"/>
+      </w:pPr>
+      <w:r>
+        <w:rPr>
+          <w:u w:val="single"/>
+        </w:rPr>
+        <w:lastRenderedPageBreak/>
+        <w:t>Méthode de mise jour</w:t>
+      </w:r>
+      <w:r>
+        <w:t> : Afin de mettre à jour le site, il suffira de se connecter par SFTP au serveur afin de déposer les fichiers contenant le code à jour aux endroits adéquats ou exécuter les scripts de correction de la base de données.</w:t>
+      </w:r>
+    </w:p>
+    <w:p/>
+    <w:p>
+      <w:pPr>
         <w:pStyle w:val="Titre3"/>
       </w:pPr>
+      <w:r>
+        <w:t>Template</w:t>
+      </w:r>
+    </w:p>
+    <w:p/>
+    <w:p>
+      <w:pPr>
+        <w:jc w:val="both"/>
+      </w:pPr>
+      <w:r>
+        <w:t>Le design web est une tâche complexe qui pourrait être à elle-même un TPI. De plus les limites de temps étant relativement courte, il n’est pas envisageable de perdre du temps à réaliser une chose dont nous ne maîtrisons pas tous les aspects. Afin de proposer un site web visuellement qualitatif tout en développant l’ensemble des fonctionnalité</w:t>
+      </w:r>
+      <w:r>
+        <w:t>s</w:t>
+      </w:r>
+      <w:r>
+        <w:t>, j’ai décidé d’utiliser un template complet.</w:t>
+      </w:r>
+    </w:p>
+    <w:p/>
+    <w:p>
+      <w:r>
+        <w:rPr>
+          <w:noProof/>
+          <w:lang w:val="fr-CH" w:eastAsia="fr-CH"/>
+        </w:rPr>
+        <w:drawing>
+          <wp:inline distT="0" distB="0" distL="0" distR="0" wp14:anchorId="73C2DA2F" wp14:editId="153931E4">
+            <wp:extent cx="5759450" cy="2363470"/>
+            <wp:effectExtent l="0" t="0" r="0" b="0"/>
+            <wp:docPr id="8" name="Image 8"/>
+            <wp:cNvGraphicFramePr>
+              <a:graphicFrameLocks xmlns:a="http://schemas.openxmlformats.org/drawingml/2006/main" noChangeAspect="1"/>
+            </wp:cNvGraphicFramePr>
+            <a:graphic xmlns:a="http://schemas.openxmlformats.org/drawingml/2006/main">
+              <a:graphicData uri="http://schemas.openxmlformats.org/drawingml/2006/picture">
+                <pic:pic xmlns:pic="http://schemas.openxmlformats.org/drawingml/2006/picture">
+                  <pic:nvPicPr>
+                    <pic:cNvPr id="0" name="Picture 1"/>
+                    <pic:cNvPicPr>
+                      <a:picLocks noChangeAspect="1" noChangeArrowheads="1"/>
+                    </pic:cNvPicPr>
+                  </pic:nvPicPr>
+                  <pic:blipFill>
+                    <a:blip r:embed="rId10">
+                      <a:extLst>
+                        <a:ext uri="{28A0092B-C50C-407E-A947-70E740481C1C}">
+                          <a14:useLocalDpi xmlns:a14="http://schemas.microsoft.com/office/drawing/2010/main" val="0"/>
+                        </a:ext>
+                      </a:extLst>
+                    </a:blip>
+                    <a:srcRect/>
+                    <a:stretch>
+                      <a:fillRect/>
+                    </a:stretch>
+                  </pic:blipFill>
+                  <pic:spPr bwMode="auto">
+                    <a:xfrm>
+                      <a:off x="0" y="0"/>
+                      <a:ext cx="5759450" cy="2363470"/>
+                    </a:xfrm>
+                    <a:prstGeom prst="rect">
+                      <a:avLst/>
+                    </a:prstGeom>
+                    <a:noFill/>
+                    <a:ln>
+                      <a:noFill/>
+                    </a:ln>
+                  </pic:spPr>
+                </pic:pic>
+              </a:graphicData>
+            </a:graphic>
+          </wp:inline>
+        </w:drawing>
+      </w:r>
+    </w:p>
+    <w:p/>
+    <w:p>
+      <w:pPr>
+        <w:jc w:val="both"/>
+      </w:pPr>
+      <w:r>
+        <w:t>« Alpha » est un template créé par HTML5UP. Il est sous licence Creative Common, il est donc libre à l’usage commercial à condition de créditer l’auteur. De ce fait, HTML5UP sera crédité dans le footer disponible sur toutes les pages de Trip Planner.</w:t>
+      </w:r>
+    </w:p>
+    <w:p>
+      <w:pPr>
+        <w:jc w:val="both"/>
+      </w:pPr>
+    </w:p>
+    <w:p>
+      <w:pPr>
+        <w:jc w:val="both"/>
+      </w:pPr>
+      <w:r>
+        <w:t>Ce template a été choisi car il met à disposition un fichier CSS complet et responsif. De plus, il est facile d’utilisation. Outre ces caractéristiques techniques, le tem</w:t>
+      </w:r>
+      <w:r>
+        <w:t xml:space="preserve">plate offre un design simple, </w:t>
+      </w:r>
+      <w:r>
+        <w:t>élégant</w:t>
+      </w:r>
+      <w:r>
+        <w:t xml:space="preserve"> et professionnel</w:t>
+      </w:r>
+      <w:r>
+        <w:t>, idéal pour atteindre les informations rapidement.</w:t>
+      </w:r>
+    </w:p>
+    <w:p>
+      <w:pPr>
+        <w:jc w:val="both"/>
+      </w:pPr>
+    </w:p>
+    <w:p>
+      <w:pPr>
+        <w:jc w:val="both"/>
+      </w:pPr>
+      <w:r>
+        <w:t xml:space="preserve">De mon côté, j’adapterai le CSS selon les besoins de Trip Planner si nécessaire. Les images seront changées pour laisser place à des photos de voyages personnels. Le jeu de couleur (blanc, noir et orange) n’a, à priori, pas besoin d’être modifié. Il offre un aspect sobre et agréable. Tandis que </w:t>
+      </w:r>
+      <w:r>
+        <w:t>l’orange</w:t>
+      </w:r>
+      <w:r>
+        <w:t xml:space="preserve"> apporte un côté chaleureux qui peut rappeler les vacances au soleil, ainsi il se marie parfaitement avec la dynamique blanche et noir.</w:t>
+      </w:r>
+    </w:p>
+    <w:p>
+      <w:r>
+        <w:br w:type="page"/>
+      </w:r>
+    </w:p>
+    <w:p>
+      <w:pPr>
+        <w:pStyle w:val="Titre3"/>
+      </w:pPr>
       <w:bookmarkStart w:id="15" w:name="_Toc513983952"/>
       <w:r>
+        <w:lastRenderedPageBreak/>
         <w:t>Cas d’utilisation</w:t>
       </w:r>
       <w:bookmarkEnd w:id="15"/>
@@ -5166,7 +5204,7 @@
                     </pic:cNvPicPr>
                   </pic:nvPicPr>
                   <pic:blipFill>
-                    <a:blip r:embed="rId9">
+                    <a:blip r:embed="rId11">
                       <a:extLst>
                         <a:ext uri="{28A0092B-C50C-407E-A947-70E740481C1C}">
                           <a14:useLocalDpi xmlns:a14="http://schemas.microsoft.com/office/drawing/2010/main" val="0"/>
@@ -5213,6 +5251,7 @@
         <w:pStyle w:val="Titre3"/>
       </w:pPr>
       <w:r>
+        <w:lastRenderedPageBreak/>
         <w:t>Maquettes</w:t>
       </w:r>
     </w:p>
@@ -5241,121 +5280,6 @@
                 <pic:pic xmlns:pic="http://schemas.openxmlformats.org/drawingml/2006/picture">
                   <pic:nvPicPr>
                     <pic:cNvPr id="31" name="Accueil - Visiteur.png"/>
-                    <pic:cNvPicPr/>
-                  </pic:nvPicPr>
-                  <pic:blipFill>
-                    <a:blip r:embed="rId10">
-                      <a:extLst>
-                        <a:ext uri="{28A0092B-C50C-407E-A947-70E740481C1C}">
-                          <a14:useLocalDpi xmlns:a14="http://schemas.microsoft.com/office/drawing/2010/main" val="0"/>
-                        </a:ext>
-                      </a:extLst>
-                    </a:blip>
-                    <a:stretch>
-                      <a:fillRect/>
-                    </a:stretch>
-                  </pic:blipFill>
-                  <pic:spPr>
-                    <a:xfrm>
-                      <a:off x="0" y="0"/>
-                      <a:ext cx="5759450" cy="3691890"/>
-                    </a:xfrm>
-                    <a:prstGeom prst="rect">
-                      <a:avLst/>
-                    </a:prstGeom>
-                  </pic:spPr>
-                </pic:pic>
-              </a:graphicData>
-            </a:graphic>
-          </wp:inline>
-        </w:drawing>
-      </w:r>
-    </w:p>
-    <w:p/>
-    <w:p/>
-    <w:p>
-      <w:r>
-        <w:t>Page d’accueil en tant que membre connecté.</w:t>
-      </w:r>
-    </w:p>
-    <w:p>
-      <w:r>
-        <w:rPr>
-          <w:noProof/>
-          <w:lang w:val="fr-CH" w:eastAsia="fr-CH"/>
-        </w:rPr>
-        <w:drawing>
-          <wp:inline distT="0" distB="0" distL="0" distR="0">
-            <wp:extent cx="5759450" cy="3691890"/>
-            <wp:effectExtent l="0" t="0" r="0" b="3810"/>
-            <wp:docPr id="32" name="Image 32"/>
-            <wp:cNvGraphicFramePr>
-              <a:graphicFrameLocks xmlns:a="http://schemas.openxmlformats.org/drawingml/2006/main" noChangeAspect="1"/>
-            </wp:cNvGraphicFramePr>
-            <a:graphic xmlns:a="http://schemas.openxmlformats.org/drawingml/2006/main">
-              <a:graphicData uri="http://schemas.openxmlformats.org/drawingml/2006/picture">
-                <pic:pic xmlns:pic="http://schemas.openxmlformats.org/drawingml/2006/picture">
-                  <pic:nvPicPr>
-                    <pic:cNvPr id="32" name="Accueil - Membre connecté.png"/>
-                    <pic:cNvPicPr/>
-                  </pic:nvPicPr>
-                  <pic:blipFill>
-                    <a:blip r:embed="rId11">
-                      <a:extLst>
-                        <a:ext uri="{28A0092B-C50C-407E-A947-70E740481C1C}">
-                          <a14:useLocalDpi xmlns:a14="http://schemas.microsoft.com/office/drawing/2010/main" val="0"/>
-                        </a:ext>
-                      </a:extLst>
-                    </a:blip>
-                    <a:stretch>
-                      <a:fillRect/>
-                    </a:stretch>
-                  </pic:blipFill>
-                  <pic:spPr>
-                    <a:xfrm>
-                      <a:off x="0" y="0"/>
-                      <a:ext cx="5759450" cy="3691890"/>
-                    </a:xfrm>
-                    <a:prstGeom prst="rect">
-                      <a:avLst/>
-                    </a:prstGeom>
-                  </pic:spPr>
-                </pic:pic>
-              </a:graphicData>
-            </a:graphic>
-          </wp:inline>
-        </w:drawing>
-      </w:r>
-    </w:p>
-    <w:p>
-      <w:r>
-        <w:br w:type="page"/>
-      </w:r>
-    </w:p>
-    <w:p>
-      <w:r>
-        <w:t>Page d’accueil avec aperçu du sous menu « Mon compte » en tant que membre connecté.</w:t>
-      </w:r>
-    </w:p>
-    <w:p>
-      <w:r>
-        <w:rPr>
-          <w:noProof/>
-          <w:lang w:val="fr-CH" w:eastAsia="fr-CH"/>
-        </w:rPr>
-        <w:drawing>
-          <wp:inline distT="0" distB="0" distL="0" distR="0">
-            <wp:extent cx="5759450" cy="3691890"/>
-            <wp:effectExtent l="0" t="0" r="0" b="3810"/>
-            <wp:docPr id="33" name="Image 33"/>
-            <wp:cNvGraphicFramePr>
-              <a:graphicFrameLocks xmlns:a="http://schemas.openxmlformats.org/drawingml/2006/main" noChangeAspect="1"/>
-            </wp:cNvGraphicFramePr>
-            <a:graphic xmlns:a="http://schemas.openxmlformats.org/drawingml/2006/main">
-              <a:graphicData uri="http://schemas.openxmlformats.org/drawingml/2006/picture">
-                <pic:pic xmlns:pic="http://schemas.openxmlformats.org/drawingml/2006/picture">
-                  <pic:nvPicPr>
-                    <pic:cNvPr id="33" name="Accueil - Mon compte déroulé.png"/>
                     <pic:cNvPicPr/>
                   </pic:nvPicPr>
                   <pic:blipFill>
@@ -5390,7 +5314,7 @@
     <w:p/>
     <w:p>
       <w:r>
-        <w:t>Page d’inscription.</w:t>
+        <w:t>Page d’accueil en tant que membre connecté.</w:t>
       </w:r>
     </w:p>
     <w:p>
@@ -5403,7 +5327,7 @@
           <wp:inline distT="0" distB="0" distL="0" distR="0">
             <wp:extent cx="5759450" cy="3691890"/>
             <wp:effectExtent l="0" t="0" r="0" b="3810"/>
-            <wp:docPr id="34" name="Image 34"/>
+            <wp:docPr id="32" name="Image 32"/>
             <wp:cNvGraphicFramePr>
               <a:graphicFrameLocks xmlns:a="http://schemas.openxmlformats.org/drawingml/2006/main" noChangeAspect="1"/>
             </wp:cNvGraphicFramePr>
@@ -5411,7 +5335,7 @@
               <a:graphicData uri="http://schemas.openxmlformats.org/drawingml/2006/picture">
                 <pic:pic xmlns:pic="http://schemas.openxmlformats.org/drawingml/2006/picture">
                   <pic:nvPicPr>
-                    <pic:cNvPr id="34" name="Inscription.png"/>
+                    <pic:cNvPr id="32" name="Accueil - Membre connecté.png"/>
                     <pic:cNvPicPr/>
                   </pic:nvPicPr>
                   <pic:blipFill>
@@ -5449,7 +5373,8 @@
     </w:p>
     <w:p>
       <w:r>
-        <w:t>Page de connexion.</w:t>
+        <w:lastRenderedPageBreak/>
+        <w:t>Page d’accueil avec aperçu du sous menu « Mon compte » en tant que membre connecté.</w:t>
       </w:r>
     </w:p>
     <w:p>
@@ -5462,7 +5387,7 @@
           <wp:inline distT="0" distB="0" distL="0" distR="0">
             <wp:extent cx="5759450" cy="3691890"/>
             <wp:effectExtent l="0" t="0" r="0" b="3810"/>
-            <wp:docPr id="35" name="Image 35"/>
+            <wp:docPr id="33" name="Image 33"/>
             <wp:cNvGraphicFramePr>
               <a:graphicFrameLocks xmlns:a="http://schemas.openxmlformats.org/drawingml/2006/main" noChangeAspect="1"/>
             </wp:cNvGraphicFramePr>
@@ -5470,7 +5395,7 @@
               <a:graphicData uri="http://schemas.openxmlformats.org/drawingml/2006/picture">
                 <pic:pic xmlns:pic="http://schemas.openxmlformats.org/drawingml/2006/picture">
                   <pic:nvPicPr>
-                    <pic:cNvPr id="35" name="Connexion.png"/>
+                    <pic:cNvPr id="33" name="Accueil - Mon compte déroulé.png"/>
                     <pic:cNvPicPr/>
                   </pic:nvPicPr>
                   <pic:blipFill>
@@ -5502,9 +5427,10 @@
       </w:r>
     </w:p>
     <w:p/>
-    <w:p>
-      <w:r>
-        <w:t>Page de changement de mot de passe.</w:t>
+    <w:p/>
+    <w:p>
+      <w:r>
+        <w:t>Page d’inscription.</w:t>
       </w:r>
     </w:p>
     <w:p>
@@ -5517,7 +5443,7 @@
           <wp:inline distT="0" distB="0" distL="0" distR="0">
             <wp:extent cx="5759450" cy="3691890"/>
             <wp:effectExtent l="0" t="0" r="0" b="3810"/>
-            <wp:docPr id="36" name="Image 36"/>
+            <wp:docPr id="34" name="Image 34"/>
             <wp:cNvGraphicFramePr>
               <a:graphicFrameLocks xmlns:a="http://schemas.openxmlformats.org/drawingml/2006/main" noChangeAspect="1"/>
             </wp:cNvGraphicFramePr>
@@ -5525,7 +5451,7 @@
               <a:graphicData uri="http://schemas.openxmlformats.org/drawingml/2006/picture">
                 <pic:pic xmlns:pic="http://schemas.openxmlformats.org/drawingml/2006/picture">
                   <pic:nvPicPr>
-                    <pic:cNvPr id="36" name="Mon compte - Changer le mot de passe.png"/>
+                    <pic:cNvPr id="34" name="Inscription.png"/>
                     <pic:cNvPicPr/>
                   </pic:nvPicPr>
                   <pic:blipFill>
@@ -5563,7 +5489,8 @@
     </w:p>
     <w:p>
       <w:r>
-        <w:t>Page de suppression du compte.</w:t>
+        <w:lastRenderedPageBreak/>
+        <w:t>Page de connexion.</w:t>
       </w:r>
     </w:p>
     <w:p>
@@ -5576,7 +5503,7 @@
           <wp:inline distT="0" distB="0" distL="0" distR="0">
             <wp:extent cx="5759450" cy="3691890"/>
             <wp:effectExtent l="0" t="0" r="0" b="3810"/>
-            <wp:docPr id="37" name="Image 37"/>
+            <wp:docPr id="35" name="Image 35"/>
             <wp:cNvGraphicFramePr>
               <a:graphicFrameLocks xmlns:a="http://schemas.openxmlformats.org/drawingml/2006/main" noChangeAspect="1"/>
             </wp:cNvGraphicFramePr>
@@ -5584,7 +5511,7 @@
               <a:graphicData uri="http://schemas.openxmlformats.org/drawingml/2006/picture">
                 <pic:pic xmlns:pic="http://schemas.openxmlformats.org/drawingml/2006/picture">
                   <pic:nvPicPr>
-                    <pic:cNvPr id="37" name="Mon compte - Suppression.png"/>
+                    <pic:cNvPr id="35" name="Connexion.png"/>
                     <pic:cNvPicPr/>
                   </pic:nvPicPr>
                   <pic:blipFill>
@@ -5616,10 +5543,9 @@
       </w:r>
     </w:p>
     <w:p/>
-    <w:p/>
-    <w:p>
-      <w:r>
-        <w:t>Page « Voyages publics » en tant que visiteur.</w:t>
+    <w:p>
+      <w:r>
+        <w:t>Page de changement de mot de passe.</w:t>
       </w:r>
     </w:p>
     <w:p>
@@ -5632,7 +5558,7 @@
           <wp:inline distT="0" distB="0" distL="0" distR="0">
             <wp:extent cx="5759450" cy="3691890"/>
             <wp:effectExtent l="0" t="0" r="0" b="3810"/>
-            <wp:docPr id="38" name="Image 38"/>
+            <wp:docPr id="36" name="Image 36"/>
             <wp:cNvGraphicFramePr>
               <a:graphicFrameLocks xmlns:a="http://schemas.openxmlformats.org/drawingml/2006/main" noChangeAspect="1"/>
             </wp:cNvGraphicFramePr>
@@ -5640,7 +5566,7 @@
               <a:graphicData uri="http://schemas.openxmlformats.org/drawingml/2006/picture">
                 <pic:pic xmlns:pic="http://schemas.openxmlformats.org/drawingml/2006/picture">
                   <pic:nvPicPr>
-                    <pic:cNvPr id="38" name="Voyages publics - Visiteur.png"/>
+                    <pic:cNvPr id="36" name="Mon compte - Changer le mot de passe.png"/>
                     <pic:cNvPicPr/>
                   </pic:nvPicPr>
                   <pic:blipFill>
@@ -5678,7 +5604,8 @@
     </w:p>
     <w:p>
       <w:r>
-        <w:t>Page « Voyages publics » en tant que membre authentifié.</w:t>
+        <w:lastRenderedPageBreak/>
+        <w:t>Page de suppression du compte.</w:t>
       </w:r>
     </w:p>
     <w:p>
@@ -5691,7 +5618,7 @@
           <wp:inline distT="0" distB="0" distL="0" distR="0">
             <wp:extent cx="5759450" cy="3691890"/>
             <wp:effectExtent l="0" t="0" r="0" b="3810"/>
-            <wp:docPr id="39" name="Image 39"/>
+            <wp:docPr id="37" name="Image 37"/>
             <wp:cNvGraphicFramePr>
               <a:graphicFrameLocks xmlns:a="http://schemas.openxmlformats.org/drawingml/2006/main" noChangeAspect="1"/>
             </wp:cNvGraphicFramePr>
@@ -5699,7 +5626,7 @@
               <a:graphicData uri="http://schemas.openxmlformats.org/drawingml/2006/picture">
                 <pic:pic xmlns:pic="http://schemas.openxmlformats.org/drawingml/2006/picture">
                   <pic:nvPicPr>
-                    <pic:cNvPr id="39" name="Voyages publics - Membre connecté.png"/>
+                    <pic:cNvPr id="37" name="Mon compte - Suppression.png"/>
                     <pic:cNvPicPr/>
                   </pic:nvPicPr>
                   <pic:blipFill>
@@ -5734,7 +5661,7 @@
     <w:p/>
     <w:p>
       <w:r>
-        <w:t>Page de demande de mot de passe pour accéder à un voyage public.</w:t>
+        <w:t>Page « Voyages publics » en tant que visiteur.</w:t>
       </w:r>
     </w:p>
     <w:p>
@@ -5747,7 +5674,7 @@
           <wp:inline distT="0" distB="0" distL="0" distR="0">
             <wp:extent cx="5759450" cy="3691890"/>
             <wp:effectExtent l="0" t="0" r="0" b="3810"/>
-            <wp:docPr id="40" name="Image 40"/>
+            <wp:docPr id="38" name="Image 38"/>
             <wp:cNvGraphicFramePr>
               <a:graphicFrameLocks xmlns:a="http://schemas.openxmlformats.org/drawingml/2006/main" noChangeAspect="1"/>
             </wp:cNvGraphicFramePr>
@@ -5755,7 +5682,7 @@
               <a:graphicData uri="http://schemas.openxmlformats.org/drawingml/2006/picture">
                 <pic:pic xmlns:pic="http://schemas.openxmlformats.org/drawingml/2006/picture">
                   <pic:nvPicPr>
-                    <pic:cNvPr id="40" name="Voyages publics - Demande de mot de passe.png"/>
+                    <pic:cNvPr id="38" name="Voyages publics - Visiteur.png"/>
                     <pic:cNvPicPr/>
                   </pic:nvPicPr>
                   <pic:blipFill>
@@ -5793,10 +5720,8 @@
     </w:p>
     <w:p>
       <w:r>
-        <w:t>Page du voyage après avoir entré le mot de passe.</w:t>
-      </w:r>
-      <w:r>
-        <w:t xml:space="preserve"> Les contrairement au créateur, les boutons de suppression et d’édition ne sont pas présents.</w:t>
+        <w:lastRenderedPageBreak/>
+        <w:t>Page « Voyages publics » en tant que membre authentifié.</w:t>
       </w:r>
     </w:p>
     <w:p>
@@ -5809,7 +5734,7 @@
           <wp:inline distT="0" distB="0" distL="0" distR="0">
             <wp:extent cx="5759450" cy="3691890"/>
             <wp:effectExtent l="0" t="0" r="0" b="3810"/>
-            <wp:docPr id="41" name="Image 41"/>
+            <wp:docPr id="39" name="Image 39"/>
             <wp:cNvGraphicFramePr>
               <a:graphicFrameLocks xmlns:a="http://schemas.openxmlformats.org/drawingml/2006/main" noChangeAspect="1"/>
             </wp:cNvGraphicFramePr>
@@ -5817,7 +5742,7 @@
               <a:graphicData uri="http://schemas.openxmlformats.org/drawingml/2006/picture">
                 <pic:pic xmlns:pic="http://schemas.openxmlformats.org/drawingml/2006/picture">
                   <pic:nvPicPr>
-                    <pic:cNvPr id="41" name="Voir voyage - Avec code.png"/>
+                    <pic:cNvPr id="39" name="Voyages publics - Membre connecté.png"/>
                     <pic:cNvPicPr/>
                   </pic:nvPicPr>
                   <pic:blipFill>
@@ -5852,7 +5777,7 @@
     <w:p/>
     <w:p>
       <w:r>
-        <w:t>Page du voyage une fois la demande de participation acceptée.</w:t>
+        <w:t>Page de demande de mot de passe pour accéder à un voyage public.</w:t>
       </w:r>
     </w:p>
     <w:p>
@@ -5865,7 +5790,7 @@
           <wp:inline distT="0" distB="0" distL="0" distR="0">
             <wp:extent cx="5759450" cy="3691890"/>
             <wp:effectExtent l="0" t="0" r="0" b="3810"/>
-            <wp:docPr id="42" name="Image 42"/>
+            <wp:docPr id="40" name="Image 40"/>
             <wp:cNvGraphicFramePr>
               <a:graphicFrameLocks xmlns:a="http://schemas.openxmlformats.org/drawingml/2006/main" noChangeAspect="1"/>
             </wp:cNvGraphicFramePr>
@@ -5873,7 +5798,7 @@
               <a:graphicData uri="http://schemas.openxmlformats.org/drawingml/2006/picture">
                 <pic:pic xmlns:pic="http://schemas.openxmlformats.org/drawingml/2006/picture">
                   <pic:nvPicPr>
-                    <pic:cNvPr id="42" name="Voir voyage - Participant.png"/>
+                    <pic:cNvPr id="40" name="Voyages publics - Demande de mot de passe.png"/>
                     <pic:cNvPicPr/>
                   </pic:nvPicPr>
                   <pic:blipFill>
@@ -5911,9 +5836,14 @@
     </w:p>
     <w:p>
       <w:r>
-        <w:t>Page « mes voyages ».</w:t>
-      </w:r>
-    </w:p>
+        <w:lastRenderedPageBreak/>
+        <w:t>Page du voyage après avoir entré le mot de passe.</w:t>
+      </w:r>
+      <w:r>
+        <w:t xml:space="preserve"> Les contrairement au créateur, les boutons de suppression et d’édition ne sont pas présents.</w:t>
+      </w:r>
+    </w:p>
+    <w:p/>
     <w:p>
       <w:r>
         <w:rPr>
@@ -5924,7 +5854,7 @@
           <wp:inline distT="0" distB="0" distL="0" distR="0">
             <wp:extent cx="5759450" cy="3691890"/>
             <wp:effectExtent l="0" t="0" r="0" b="3810"/>
-            <wp:docPr id="43" name="Image 43"/>
+            <wp:docPr id="4" name="Image 4"/>
             <wp:cNvGraphicFramePr>
               <a:graphicFrameLocks xmlns:a="http://schemas.openxmlformats.org/drawingml/2006/main" noChangeAspect="1"/>
             </wp:cNvGraphicFramePr>
@@ -5932,7 +5862,7 @@
               <a:graphicData uri="http://schemas.openxmlformats.org/drawingml/2006/picture">
                 <pic:pic xmlns:pic="http://schemas.openxmlformats.org/drawingml/2006/picture">
                   <pic:nvPicPr>
-                    <pic:cNvPr id="43" name="Mes voyages.png"/>
+                    <pic:cNvPr id="4" name="Voir voyage - Partie 1.png"/>
                     <pic:cNvPicPr/>
                   </pic:nvPicPr>
                   <pic:blipFill>
@@ -5964,10 +5894,9 @@
       </w:r>
     </w:p>
     <w:p/>
-    <w:p/>
-    <w:p>
-      <w:r>
-        <w:t>Pages « Demandes » pour accepter/refuser les demandes de participation.</w:t>
+    <w:p>
+      <w:r>
+        <w:t>Page du voyage une fois la demande de participation acceptée.</w:t>
       </w:r>
     </w:p>
     <w:p>
@@ -5980,7 +5909,7 @@
           <wp:inline distT="0" distB="0" distL="0" distR="0">
             <wp:extent cx="5759450" cy="3691890"/>
             <wp:effectExtent l="0" t="0" r="0" b="3810"/>
-            <wp:docPr id="44" name="Image 44"/>
+            <wp:docPr id="42" name="Image 42"/>
             <wp:cNvGraphicFramePr>
               <a:graphicFrameLocks xmlns:a="http://schemas.openxmlformats.org/drawingml/2006/main" noChangeAspect="1"/>
             </wp:cNvGraphicFramePr>
@@ -5988,7 +5917,7 @@
               <a:graphicData uri="http://schemas.openxmlformats.org/drawingml/2006/picture">
                 <pic:pic xmlns:pic="http://schemas.openxmlformats.org/drawingml/2006/picture">
                   <pic:nvPicPr>
-                    <pic:cNvPr id="44" name="Demandes.png"/>
+                    <pic:cNvPr id="42" name="Voir voyage - Participant.png"/>
                     <pic:cNvPicPr/>
                   </pic:nvPicPr>
                   <pic:blipFill>
@@ -6026,7 +5955,8 @@
     </w:p>
     <w:p>
       <w:r>
-        <w:t>Page de création d’un voyage.</w:t>
+        <w:lastRenderedPageBreak/>
+        <w:t>Page « mes voyages ».</w:t>
       </w:r>
     </w:p>
     <w:p>
@@ -6039,7 +5969,7 @@
           <wp:inline distT="0" distB="0" distL="0" distR="0">
             <wp:extent cx="5759450" cy="3691890"/>
             <wp:effectExtent l="0" t="0" r="0" b="3810"/>
-            <wp:docPr id="45" name="Image 45"/>
+            <wp:docPr id="43" name="Image 43"/>
             <wp:cNvGraphicFramePr>
               <a:graphicFrameLocks xmlns:a="http://schemas.openxmlformats.org/drawingml/2006/main" noChangeAspect="1"/>
             </wp:cNvGraphicFramePr>
@@ -6047,7 +5977,7 @@
               <a:graphicData uri="http://schemas.openxmlformats.org/drawingml/2006/picture">
                 <pic:pic xmlns:pic="http://schemas.openxmlformats.org/drawingml/2006/picture">
                   <pic:nvPicPr>
-                    <pic:cNvPr id="45" name="Nouveau voyage.png"/>
+                    <pic:cNvPr id="43" name="Mes voyages.png"/>
                     <pic:cNvPicPr/>
                   </pic:nvPicPr>
                   <pic:blipFill>
@@ -6079,15 +6009,10 @@
       </w:r>
     </w:p>
     <w:p/>
-    <w:p>
-      <w:r>
-        <w:t>Les 6 maquettes suivantes sont une seule page montrant les détails du voyage après avoir cliqué sur « Voir » à côté d’un voyage. La vue « créateur est présentée. Comme cité précédemment, les participants n’ont pas la possibilité d’édition.</w:t>
-      </w:r>
-    </w:p>
     <w:p/>
     <w:p>
       <w:r>
-        <w:t>Haut de la page. Descriptif du voyage et liste des hébergements.</w:t>
+        <w:t>Pages « Demandes » pour accepter/refuser les demandes de participation.</w:t>
       </w:r>
     </w:p>
     <w:p>
@@ -6100,7 +6025,7 @@
           <wp:inline distT="0" distB="0" distL="0" distR="0">
             <wp:extent cx="5759450" cy="3691890"/>
             <wp:effectExtent l="0" t="0" r="0" b="3810"/>
-            <wp:docPr id="46" name="Image 46"/>
+            <wp:docPr id="44" name="Image 44"/>
             <wp:cNvGraphicFramePr>
               <a:graphicFrameLocks xmlns:a="http://schemas.openxmlformats.org/drawingml/2006/main" noChangeAspect="1"/>
             </wp:cNvGraphicFramePr>
@@ -6108,7 +6033,7 @@
               <a:graphicData uri="http://schemas.openxmlformats.org/drawingml/2006/picture">
                 <pic:pic xmlns:pic="http://schemas.openxmlformats.org/drawingml/2006/picture">
                   <pic:nvPicPr>
-                    <pic:cNvPr id="46" name="Voir voyage - Partie 1.png"/>
+                    <pic:cNvPr id="44" name="Demandes.png"/>
                     <pic:cNvPicPr/>
                   </pic:nvPicPr>
                   <pic:blipFill>
@@ -6146,7 +6071,8 @@
     </w:p>
     <w:p>
       <w:r>
-        <w:t>Plus bas. Liste des transports.</w:t>
+        <w:lastRenderedPageBreak/>
+        <w:t>Page de création d’un voyage.</w:t>
       </w:r>
     </w:p>
     <w:p>
@@ -6159,7 +6085,7 @@
           <wp:inline distT="0" distB="0" distL="0" distR="0">
             <wp:extent cx="5759450" cy="3691890"/>
             <wp:effectExtent l="0" t="0" r="0" b="3810"/>
-            <wp:docPr id="47" name="Image 47"/>
+            <wp:docPr id="45" name="Image 45"/>
             <wp:cNvGraphicFramePr>
               <a:graphicFrameLocks xmlns:a="http://schemas.openxmlformats.org/drawingml/2006/main" noChangeAspect="1"/>
             </wp:cNvGraphicFramePr>
@@ -6167,7 +6093,7 @@
               <a:graphicData uri="http://schemas.openxmlformats.org/drawingml/2006/picture">
                 <pic:pic xmlns:pic="http://schemas.openxmlformats.org/drawingml/2006/picture">
                   <pic:nvPicPr>
-                    <pic:cNvPr id="47" name="Voir voyage - Partie 2.png"/>
+                    <pic:cNvPr id="45" name="Nouveau voyage.png"/>
                     <pic:cNvPicPr/>
                   </pic:nvPicPr>
                   <pic:blipFill>
@@ -6199,10 +6125,15 @@
       </w:r>
     </w:p>
     <w:p/>
+    <w:p>
+      <w:r>
+        <w:t>Les 6 maquettes suivantes sont une seule page montrant les détails du voyage après avoir cliqué sur « Voir » à côté d’un voyage. La vue « créateur est présentée. Comme cité précédemment, les participants n’ont pas la possibilité d’édition.</w:t>
+      </w:r>
+    </w:p>
     <w:p/>
     <w:p>
       <w:r>
-        <w:t>Plus bas. Liste des activités.</w:t>
+        <w:t>Haut de la page. Descriptif du voyage et liste des hébergements.</w:t>
       </w:r>
     </w:p>
     <w:p>
@@ -6215,7 +6146,7 @@
           <wp:inline distT="0" distB="0" distL="0" distR="0">
             <wp:extent cx="5759450" cy="3691890"/>
             <wp:effectExtent l="0" t="0" r="0" b="3810"/>
-            <wp:docPr id="48" name="Image 48"/>
+            <wp:docPr id="2" name="Image 2"/>
             <wp:cNvGraphicFramePr>
               <a:graphicFrameLocks xmlns:a="http://schemas.openxmlformats.org/drawingml/2006/main" noChangeAspect="1"/>
             </wp:cNvGraphicFramePr>
@@ -6223,7 +6154,67 @@
               <a:graphicData uri="http://schemas.openxmlformats.org/drawingml/2006/picture">
                 <pic:pic xmlns:pic="http://schemas.openxmlformats.org/drawingml/2006/picture">
                   <pic:nvPicPr>
-                    <pic:cNvPr id="48" name="Voir voyage - Partie 3.png"/>
+                    <pic:cNvPr id="2" name="Voir voyage - Partie 1.png"/>
+                    <pic:cNvPicPr/>
+                  </pic:nvPicPr>
+                  <pic:blipFill>
+                    <a:blip r:embed="rId22">
+                      <a:extLst>
+                        <a:ext uri="{28A0092B-C50C-407E-A947-70E740481C1C}">
+                          <a14:useLocalDpi xmlns:a14="http://schemas.microsoft.com/office/drawing/2010/main" val="0"/>
+                        </a:ext>
+                      </a:extLst>
+                    </a:blip>
+                    <a:stretch>
+                      <a:fillRect/>
+                    </a:stretch>
+                  </pic:blipFill>
+                  <pic:spPr>
+                    <a:xfrm>
+                      <a:off x="0" y="0"/>
+                      <a:ext cx="5759450" cy="3691890"/>
+                    </a:xfrm>
+                    <a:prstGeom prst="rect">
+                      <a:avLst/>
+                    </a:prstGeom>
+                  </pic:spPr>
+                </pic:pic>
+              </a:graphicData>
+            </a:graphic>
+          </wp:inline>
+        </w:drawing>
+      </w:r>
+    </w:p>
+    <w:p>
+      <w:r>
+        <w:br w:type="page"/>
+      </w:r>
+    </w:p>
+    <w:p>
+      <w:r>
+        <w:lastRenderedPageBreak/>
+        <w:t>Plus bas. Liste des transports.</w:t>
+      </w:r>
+    </w:p>
+    <w:p>
+      <w:r>
+        <w:rPr>
+          <w:noProof/>
+          <w:lang w:val="fr-CH" w:eastAsia="fr-CH"/>
+        </w:rPr>
+        <w:drawing>
+          <wp:inline distT="0" distB="0" distL="0" distR="0">
+            <wp:extent cx="5759450" cy="3691890"/>
+            <wp:effectExtent l="0" t="0" r="0" b="3810"/>
+            <wp:docPr id="47" name="Image 47"/>
+            <wp:cNvGraphicFramePr>
+              <a:graphicFrameLocks xmlns:a="http://schemas.openxmlformats.org/drawingml/2006/main" noChangeAspect="1"/>
+            </wp:cNvGraphicFramePr>
+            <a:graphic xmlns:a="http://schemas.openxmlformats.org/drawingml/2006/main">
+              <a:graphicData uri="http://schemas.openxmlformats.org/drawingml/2006/picture">
+                <pic:pic xmlns:pic="http://schemas.openxmlformats.org/drawingml/2006/picture">
+                  <pic:nvPicPr>
+                    <pic:cNvPr id="47" name="Voir voyage - Partie 2.png"/>
                     <pic:cNvPicPr/>
                   </pic:nvPicPr>
                   <pic:blipFill>
@@ -6254,14 +6245,11 @@
         </w:drawing>
       </w:r>
     </w:p>
-    <w:p>
-      <w:r>
-        <w:br w:type="page"/>
-      </w:r>
-    </w:p>
-    <w:p>
-      <w:r>
-        <w:t>Plus bas. Checklist.</w:t>
+    <w:p/>
+    <w:p/>
+    <w:p>
+      <w:r>
+        <w:t>Plus bas. Liste des activités.</w:t>
       </w:r>
     </w:p>
     <w:p>
@@ -6274,7 +6262,7 @@
           <wp:inline distT="0" distB="0" distL="0" distR="0">
             <wp:extent cx="5759450" cy="3691890"/>
             <wp:effectExtent l="0" t="0" r="0" b="3810"/>
-            <wp:docPr id="50" name="Image 50"/>
+            <wp:docPr id="48" name="Image 48"/>
             <wp:cNvGraphicFramePr>
               <a:graphicFrameLocks xmlns:a="http://schemas.openxmlformats.org/drawingml/2006/main" noChangeAspect="1"/>
             </wp:cNvGraphicFramePr>
@@ -6282,7 +6270,7 @@
               <a:graphicData uri="http://schemas.openxmlformats.org/drawingml/2006/picture">
                 <pic:pic xmlns:pic="http://schemas.openxmlformats.org/drawingml/2006/picture">
                   <pic:nvPicPr>
-                    <pic:cNvPr id="50" name="Voir voyage - Partie 4.png"/>
+                    <pic:cNvPr id="48" name="Voir voyage - Partie 3.png"/>
                     <pic:cNvPicPr/>
                   </pic:nvPicPr>
                   <pic:blipFill>
@@ -6313,11 +6301,15 @@
         </w:drawing>
       </w:r>
     </w:p>
-    <w:p/>
-    <w:p/>
-    <w:p>
-      <w:r>
-        <w:t>Plus bas. Changement de la visibilité du voyage.</w:t>
+    <w:p>
+      <w:r>
+        <w:br w:type="page"/>
+      </w:r>
+    </w:p>
+    <w:p>
+      <w:r>
+        <w:lastRenderedPageBreak/>
+        <w:t>Plus bas. Checklist.</w:t>
       </w:r>
     </w:p>
     <w:p>
@@ -6330,7 +6322,7 @@
           <wp:inline distT="0" distB="0" distL="0" distR="0">
             <wp:extent cx="5759450" cy="3691890"/>
             <wp:effectExtent l="0" t="0" r="0" b="3810"/>
-            <wp:docPr id="51" name="Image 51"/>
+            <wp:docPr id="50" name="Image 50"/>
             <wp:cNvGraphicFramePr>
               <a:graphicFrameLocks xmlns:a="http://schemas.openxmlformats.org/drawingml/2006/main" noChangeAspect="1"/>
             </wp:cNvGraphicFramePr>
@@ -6338,7 +6330,7 @@
               <a:graphicData uri="http://schemas.openxmlformats.org/drawingml/2006/picture">
                 <pic:pic xmlns:pic="http://schemas.openxmlformats.org/drawingml/2006/picture">
                   <pic:nvPicPr>
-                    <pic:cNvPr id="51" name="Voir voyage - Partie 5.png"/>
+                    <pic:cNvPr id="50" name="Voir voyage - Partie 4.png"/>
                     <pic:cNvPicPr/>
                   </pic:nvPicPr>
                   <pic:blipFill>
@@ -6369,15 +6361,14 @@
         </w:drawing>
       </w:r>
     </w:p>
-    <w:p>
-      <w:r>
-        <w:br w:type="page"/>
-      </w:r>
-    </w:p>
-    <w:p>
-      <w:r>
-        <w:t>Plus bas. Liste des participants.</w:t>
-      </w:r>
+    <w:p/>
+    <w:p/>
+    <w:p>
+      <w:r>
+        <w:t>Plus bas. Changement de la visibilité du voyage.</w:t>
+      </w:r>
+    </w:p>
+    <w:p>
       <w:r>
         <w:rPr>
           <w:noProof/>
@@ -6387,7 +6378,7 @@
           <wp:inline distT="0" distB="0" distL="0" distR="0">
             <wp:extent cx="5759450" cy="3691890"/>
             <wp:effectExtent l="0" t="0" r="0" b="3810"/>
-            <wp:docPr id="52" name="Image 52"/>
+            <wp:docPr id="51" name="Image 51"/>
             <wp:cNvGraphicFramePr>
               <a:graphicFrameLocks xmlns:a="http://schemas.openxmlformats.org/drawingml/2006/main" noChangeAspect="1"/>
             </wp:cNvGraphicFramePr>
@@ -6395,7 +6386,7 @@
               <a:graphicData uri="http://schemas.openxmlformats.org/drawingml/2006/picture">
                 <pic:pic xmlns:pic="http://schemas.openxmlformats.org/drawingml/2006/picture">
                   <pic:nvPicPr>
-                    <pic:cNvPr id="52" name="Voir voyage - Partie 6.png"/>
+                    <pic:cNvPr id="51" name="Voir voyage - Partie 5.png"/>
                     <pic:cNvPicPr/>
                   </pic:nvPicPr>
                   <pic:blipFill>
@@ -6426,32 +6417,16 @@
         </w:drawing>
       </w:r>
     </w:p>
-    <w:p/>
-    <w:p/>
-    <w:p>
-      <w:r>
-        <w:t>Les 5 prochaines maquettes montre le formulaire qui sera affiché lorsque nous cliquons sur « Ajouter », « Le crayon d’édition » à côté d’une entrée</w:t>
-      </w:r>
-      <w:r>
-        <w:t xml:space="preserve"> et « Modifier l’intitulé ». Ces formulaires apparaîtront sur la page </w:t>
-      </w:r>
-      <w:r>
-        <w:t>où</w:t>
-      </w:r>
-      <w:r>
-        <w:t xml:space="preserve"> se situent les boutons.</w:t>
-      </w:r>
-    </w:p>
-    <w:p/>
-    <w:p>
-      <w:r>
-        <w:t xml:space="preserve">Changement des </w:t>
-      </w:r>
-      <w:r>
-        <w:t>informations du voyage.</w:t>
-      </w:r>
-    </w:p>
-    <w:p>
+    <w:p>
+      <w:r>
+        <w:br w:type="page"/>
+      </w:r>
+    </w:p>
+    <w:p>
+      <w:r>
+        <w:lastRenderedPageBreak/>
+        <w:t>Plus bas. Liste des participants.</w:t>
+      </w:r>
       <w:r>
         <w:rPr>
           <w:noProof/>
@@ -6461,7 +6436,7 @@
           <wp:inline distT="0" distB="0" distL="0" distR="0">
             <wp:extent cx="5759450" cy="3691890"/>
             <wp:effectExtent l="0" t="0" r="0" b="3810"/>
-            <wp:docPr id="53" name="Image 53"/>
+            <wp:docPr id="52" name="Image 52"/>
             <wp:cNvGraphicFramePr>
               <a:graphicFrameLocks xmlns:a="http://schemas.openxmlformats.org/drawingml/2006/main" noChangeAspect="1"/>
             </wp:cNvGraphicFramePr>
@@ -6469,7 +6444,7 @@
               <a:graphicData uri="http://schemas.openxmlformats.org/drawingml/2006/picture">
                 <pic:pic xmlns:pic="http://schemas.openxmlformats.org/drawingml/2006/picture">
                   <pic:nvPicPr>
-                    <pic:cNvPr id="53" name="Modifier_ajouter voyage - Partie 1.png"/>
+                    <pic:cNvPr id="52" name="Voir voyage - Partie 6.png"/>
                     <pic:cNvPicPr/>
                   </pic:nvPicPr>
                   <pic:blipFill>
@@ -6500,9 +6475,29 @@
         </w:drawing>
       </w:r>
     </w:p>
-    <w:p>
-      <w:r>
-        <w:t>Modifier/ajouter un hébergement.</w:t>
+    <w:p/>
+    <w:p/>
+    <w:p>
+      <w:r>
+        <w:t>Les 5 prochaines maquettes montre le formulaire qui sera affiché lorsque nous cliquons sur « Ajouter », « Le crayon d’édition » à côté d’une entrée</w:t>
+      </w:r>
+      <w:r>
+        <w:t xml:space="preserve"> et « Modifier l’intitulé ». Ces formulaires apparaîtront sur la page </w:t>
+      </w:r>
+      <w:r>
+        <w:t>où</w:t>
+      </w:r>
+      <w:r>
+        <w:t xml:space="preserve"> se situent les boutons.</w:t>
+      </w:r>
+    </w:p>
+    <w:p/>
+    <w:p>
+      <w:r>
+        <w:t xml:space="preserve">Changement des </w:t>
+      </w:r>
+      <w:r>
+        <w:t>informations du voyage.</w:t>
       </w:r>
     </w:p>
     <w:p>
@@ -6515,7 +6510,7 @@
           <wp:inline distT="0" distB="0" distL="0" distR="0">
             <wp:extent cx="5759450" cy="3691890"/>
             <wp:effectExtent l="0" t="0" r="0" b="3810"/>
-            <wp:docPr id="54" name="Image 54"/>
+            <wp:docPr id="53" name="Image 53"/>
             <wp:cNvGraphicFramePr>
               <a:graphicFrameLocks xmlns:a="http://schemas.openxmlformats.org/drawingml/2006/main" noChangeAspect="1"/>
             </wp:cNvGraphicFramePr>
@@ -6523,7 +6518,7 @@
               <a:graphicData uri="http://schemas.openxmlformats.org/drawingml/2006/picture">
                 <pic:pic xmlns:pic="http://schemas.openxmlformats.org/drawingml/2006/picture">
                   <pic:nvPicPr>
-                    <pic:cNvPr id="54" name="Modifier_ajouter voyage - partie 2.png"/>
+                    <pic:cNvPr id="53" name="Modifier_ajouter voyage - Partie 1.png"/>
                     <pic:cNvPicPr/>
                   </pic:nvPicPr>
                   <pic:blipFill>
@@ -6554,11 +6549,10 @@
         </w:drawing>
       </w:r>
     </w:p>
-    <w:p/>
-    <w:p/>
-    <w:p>
-      <w:r>
-        <w:t>Modifier/ajouter un transport</w:t>
+    <w:p>
+      <w:r>
+        <w:lastRenderedPageBreak/>
+        <w:t>Modifier/ajouter un hébergement.</w:t>
       </w:r>
     </w:p>
     <w:p>
@@ -6571,7 +6565,7 @@
           <wp:inline distT="0" distB="0" distL="0" distR="0">
             <wp:extent cx="5759450" cy="3691890"/>
             <wp:effectExtent l="0" t="0" r="0" b="3810"/>
-            <wp:docPr id="58" name="Image 58"/>
+            <wp:docPr id="54" name="Image 54"/>
             <wp:cNvGraphicFramePr>
               <a:graphicFrameLocks xmlns:a="http://schemas.openxmlformats.org/drawingml/2006/main" noChangeAspect="1"/>
             </wp:cNvGraphicFramePr>
@@ -6579,7 +6573,7 @@
               <a:graphicData uri="http://schemas.openxmlformats.org/drawingml/2006/picture">
                 <pic:pic xmlns:pic="http://schemas.openxmlformats.org/drawingml/2006/picture">
                   <pic:nvPicPr>
-                    <pic:cNvPr id="58" name="Modifier_ajouter voyage - partie 3.png"/>
+                    <pic:cNvPr id="54" name="Modifier_ajouter voyage - partie 2.png"/>
                     <pic:cNvPicPr/>
                   </pic:nvPicPr>
                   <pic:blipFill>
@@ -6610,14 +6604,11 @@
         </w:drawing>
       </w:r>
     </w:p>
-    <w:p>
-      <w:r>
-        <w:br w:type="page"/>
-      </w:r>
-    </w:p>
-    <w:p>
-      <w:r>
-        <w:t>Ajouter/modifier une activité.</w:t>
+    <w:p/>
+    <w:p/>
+    <w:p>
+      <w:r>
+        <w:t>Modifier/ajouter un transport</w:t>
       </w:r>
     </w:p>
     <w:p>
@@ -6630,7 +6621,7 @@
           <wp:inline distT="0" distB="0" distL="0" distR="0">
             <wp:extent cx="5759450" cy="3691890"/>
             <wp:effectExtent l="0" t="0" r="0" b="3810"/>
-            <wp:docPr id="59" name="Image 59"/>
+            <wp:docPr id="58" name="Image 58"/>
             <wp:cNvGraphicFramePr>
               <a:graphicFrameLocks xmlns:a="http://schemas.openxmlformats.org/drawingml/2006/main" noChangeAspect="1"/>
             </wp:cNvGraphicFramePr>
@@ -6638,7 +6629,7 @@
               <a:graphicData uri="http://schemas.openxmlformats.org/drawingml/2006/picture">
                 <pic:pic xmlns:pic="http://schemas.openxmlformats.org/drawingml/2006/picture">
                   <pic:nvPicPr>
-                    <pic:cNvPr id="59" name="Modifier_ajouter voyage - partie 4.png"/>
+                    <pic:cNvPr id="58" name="Modifier_ajouter voyage - partie 3.png"/>
                     <pic:cNvPicPr/>
                   </pic:nvPicPr>
                   <pic:blipFill>
@@ -6669,11 +6660,15 @@
         </w:drawing>
       </w:r>
     </w:p>
-    <w:p/>
-    <w:p/>
-    <w:p>
-      <w:r>
-        <w:t>Ajouter/modifier une affaire de la checklist.</w:t>
+    <w:p>
+      <w:r>
+        <w:br w:type="page"/>
+      </w:r>
+    </w:p>
+    <w:p>
+      <w:r>
+        <w:lastRenderedPageBreak/>
+        <w:t>Ajouter/modifier une activité.</w:t>
       </w:r>
     </w:p>
     <w:p>
@@ -6686,7 +6681,7 @@
           <wp:inline distT="0" distB="0" distL="0" distR="0">
             <wp:extent cx="5759450" cy="3691890"/>
             <wp:effectExtent l="0" t="0" r="0" b="3810"/>
-            <wp:docPr id="60" name="Image 60"/>
+            <wp:docPr id="59" name="Image 59"/>
             <wp:cNvGraphicFramePr>
               <a:graphicFrameLocks xmlns:a="http://schemas.openxmlformats.org/drawingml/2006/main" noChangeAspect="1"/>
             </wp:cNvGraphicFramePr>
@@ -6694,7 +6689,7 @@
               <a:graphicData uri="http://schemas.openxmlformats.org/drawingml/2006/picture">
                 <pic:pic xmlns:pic="http://schemas.openxmlformats.org/drawingml/2006/picture">
                   <pic:nvPicPr>
-                    <pic:cNvPr id="60" name="Modifier_ajouter voyage - partie 5.png"/>
+                    <pic:cNvPr id="59" name="Modifier_ajouter voyage - partie 4.png"/>
                     <pic:cNvPicPr/>
                   </pic:nvPicPr>
                   <pic:blipFill>
@@ -6725,22 +6720,13 @@
         </w:drawing>
       </w:r>
     </w:p>
-    <w:p>
-      <w:r>
-        <w:br w:type="page"/>
-      </w:r>
-    </w:p>
-    <w:p>
-      <w:r>
-        <w:t>Cette page sera la page utilisée lorsque le serveur retourne une erreur de type 404.</w:t>
-      </w:r>
-    </w:p>
-    <w:p>
-      <w:r>
-        <w:t>La bannière sera adaptée en fonction de l’utilisateur : soit en tant que visiteur soit en tant que membre authentifié.</w:t>
-      </w:r>
-    </w:p>
     <w:p/>
+    <w:p/>
+    <w:p>
+      <w:r>
+        <w:t>Ajouter/modifier une affaire de la checklist.</w:t>
+      </w:r>
+    </w:p>
     <w:p>
       <w:r>
         <w:rPr>
@@ -6751,7 +6737,7 @@
           <wp:inline distT="0" distB="0" distL="0" distR="0">
             <wp:extent cx="5759450" cy="3691890"/>
             <wp:effectExtent l="0" t="0" r="0" b="3810"/>
-            <wp:docPr id="62" name="Image 62"/>
+            <wp:docPr id="10" name="Image 10"/>
             <wp:cNvGraphicFramePr>
               <a:graphicFrameLocks xmlns:a="http://schemas.openxmlformats.org/drawingml/2006/main" noChangeAspect="1"/>
             </wp:cNvGraphicFramePr>
@@ -6759,7 +6745,7 @@
               <a:graphicData uri="http://schemas.openxmlformats.org/drawingml/2006/picture">
                 <pic:pic xmlns:pic="http://schemas.openxmlformats.org/drawingml/2006/picture">
                   <pic:nvPicPr>
-                    <pic:cNvPr id="62" name="Mauvais lien.png"/>
+                    <pic:cNvPr id="10" name="Modifier_ajouter voyage - partie 5.png"/>
                     <pic:cNvPicPr/>
                   </pic:nvPicPr>
                   <pic:blipFill>
@@ -6796,11 +6782,78 @@
       </w:r>
     </w:p>
     <w:p>
+      <w:r>
+        <w:lastRenderedPageBreak/>
+        <w:t>Cette page sera la page utilisée lorsque le serveur retourne une erreur de type 404.</w:t>
+      </w:r>
+    </w:p>
+    <w:p>
+      <w:r>
+        <w:t>La bannière sera adaptée en fonction de l’utilisateur : soit en tant que visiteur soit en tant que membre authentifié.</w:t>
+      </w:r>
+    </w:p>
+    <w:p/>
+    <w:p>
+      <w:r>
+        <w:rPr>
+          <w:noProof/>
+          <w:lang w:val="fr-CH" w:eastAsia="fr-CH"/>
+        </w:rPr>
+        <w:drawing>
+          <wp:inline distT="0" distB="0" distL="0" distR="0">
+            <wp:extent cx="5759450" cy="3691890"/>
+            <wp:effectExtent l="0" t="0" r="0" b="3810"/>
+            <wp:docPr id="62" name="Image 62"/>
+            <wp:cNvGraphicFramePr>
+              <a:graphicFrameLocks xmlns:a="http://schemas.openxmlformats.org/drawingml/2006/main" noChangeAspect="1"/>
+            </wp:cNvGraphicFramePr>
+            <a:graphic xmlns:a="http://schemas.openxmlformats.org/drawingml/2006/main">
+              <a:graphicData uri="http://schemas.openxmlformats.org/drawingml/2006/picture">
+                <pic:pic xmlns:pic="http://schemas.openxmlformats.org/drawingml/2006/picture">
+                  <pic:nvPicPr>
+                    <pic:cNvPr id="62" name="Mauvais lien.png"/>
+                    <pic:cNvPicPr/>
+                  </pic:nvPicPr>
+                  <pic:blipFill>
+                    <a:blip r:embed="rId37">
+                      <a:extLst>
+                        <a:ext uri="{28A0092B-C50C-407E-A947-70E740481C1C}">
+                          <a14:useLocalDpi xmlns:a14="http://schemas.microsoft.com/office/drawing/2010/main" val="0"/>
+                        </a:ext>
+                      </a:extLst>
+                    </a:blip>
+                    <a:stretch>
+                      <a:fillRect/>
+                    </a:stretch>
+                  </pic:blipFill>
+                  <pic:spPr>
+                    <a:xfrm>
+                      <a:off x="0" y="0"/>
+                      <a:ext cx="5759450" cy="3691890"/>
+                    </a:xfrm>
+                    <a:prstGeom prst="rect">
+                      <a:avLst/>
+                    </a:prstGeom>
+                  </pic:spPr>
+                </pic:pic>
+              </a:graphicData>
+            </a:graphic>
+          </wp:inline>
+        </w:drawing>
+      </w:r>
+    </w:p>
+    <w:p>
+      <w:r>
+        <w:br w:type="page"/>
+      </w:r>
+    </w:p>
+    <w:p>
       <w:pPr>
         <w:pStyle w:val="Titre3"/>
       </w:pPr>
       <w:bookmarkStart w:id="16" w:name="_Toc513983953"/>
       <w:r>
+        <w:lastRenderedPageBreak/>
         <w:t>Scénarios</w:t>
       </w:r>
       <w:bookmarkEnd w:id="16"/>
@@ -7983,6 +8036,7 @@
                 <w:sz w:val="22"/>
                 <w:szCs w:val="22"/>
               </w:rPr>
+              <w:lastRenderedPageBreak/>
               <w:t>Identifiant</w:t>
             </w:r>
           </w:p>
@@ -9175,6 +9229,7 @@
                 <w:sz w:val="22"/>
                 <w:szCs w:val="22"/>
               </w:rPr>
+              <w:lastRenderedPageBreak/>
               <w:t>Identifiant</w:t>
             </w:r>
           </w:p>
@@ -10074,6 +10129,7 @@
                 <w:sz w:val="22"/>
                 <w:szCs w:val="22"/>
               </w:rPr>
+              <w:lastRenderedPageBreak/>
               <w:t>Identifiant</w:t>
             </w:r>
           </w:p>
@@ -11108,6 +11164,7 @@
                 <w:sz w:val="22"/>
                 <w:szCs w:val="22"/>
               </w:rPr>
+              <w:lastRenderedPageBreak/>
               <w:t>Identifiant</w:t>
             </w:r>
           </w:p>
@@ -12373,6 +12430,7 @@
                 <w:sz w:val="22"/>
                 <w:szCs w:val="22"/>
               </w:rPr>
+              <w:lastRenderedPageBreak/>
               <w:t>Identifiant</w:t>
             </w:r>
           </w:p>
@@ -13573,6 +13631,7 @@
                 <w:sz w:val="22"/>
                 <w:szCs w:val="22"/>
               </w:rPr>
+              <w:lastRenderedPageBreak/>
               <w:t>Identifiant</w:t>
             </w:r>
           </w:p>
@@ -14958,6 +15017,7 @@
                 <w:sz w:val="22"/>
                 <w:szCs w:val="22"/>
               </w:rPr>
+              <w:lastRenderedPageBreak/>
               <w:t>Identifiant</w:t>
             </w:r>
           </w:p>
@@ -16469,6 +16529,7 @@
                 <w:sz w:val="22"/>
                 <w:szCs w:val="22"/>
               </w:rPr>
+              <w:lastRenderedPageBreak/>
               <w:t>Cliquer sur le bouton « Créer ».</w:t>
             </w:r>
           </w:p>
@@ -17766,6 +17827,7 @@
                 <w:sz w:val="22"/>
                 <w:szCs w:val="22"/>
               </w:rPr>
+              <w:lastRenderedPageBreak/>
               <w:t>Identifiant</w:t>
             </w:r>
           </w:p>
@@ -19357,6 +19419,7 @@
                 <w:sz w:val="22"/>
                 <w:szCs w:val="22"/>
               </w:rPr>
+              <w:lastRenderedPageBreak/>
               <w:t>Identifiant</w:t>
             </w:r>
           </w:p>
@@ -20766,6 +20829,7 @@
                 <w:sz w:val="22"/>
                 <w:szCs w:val="22"/>
               </w:rPr>
+              <w:lastRenderedPageBreak/>
               <w:t>Identifiant</w:t>
             </w:r>
           </w:p>
@@ -22259,6 +22323,7 @@
                 <w:sz w:val="22"/>
                 <w:szCs w:val="22"/>
               </w:rPr>
+              <w:lastRenderedPageBreak/>
               <w:t>Identifiant</w:t>
             </w:r>
           </w:p>
@@ -23579,6 +23644,7 @@
                 <w:sz w:val="22"/>
                 <w:szCs w:val="22"/>
               </w:rPr>
+              <w:lastRenderedPageBreak/>
               <w:t>Identifiant</w:t>
             </w:r>
           </w:p>
@@ -26609,6 +26675,7 @@
                 <w:sz w:val="22"/>
                 <w:szCs w:val="22"/>
               </w:rPr>
+              <w:lastRenderedPageBreak/>
               <w:t>Identifiant</w:t>
             </w:r>
           </w:p>
@@ -27746,21 +27813,6 @@
         </w:rPr>
       </w:pPr>
     </w:p>
-    <w:p>
-      <w:pPr>
-        <w:rPr>
-          <w:sz w:val="22"/>
-          <w:szCs w:val="22"/>
-        </w:rPr>
-      </w:pPr>
-      <w:r>
-        <w:rPr>
-          <w:sz w:val="22"/>
-          <w:szCs w:val="22"/>
-        </w:rPr>
-        <w:br w:type="page"/>
-      </w:r>
-    </w:p>
     <w:tbl>
       <w:tblPr>
         <w:tblW w:w="7872" w:type="dxa"/>
@@ -27852,6 +27904,607 @@
                 <w:szCs w:val="22"/>
               </w:rPr>
               <w:t>5</w:t>
+            </w:r>
+          </w:p>
+        </w:tc>
+      </w:tr>
+      <w:tr>
+        <w:tc>
+          <w:tcPr>
+            <w:tcW w:w="1985" w:type="dxa"/>
+            <w:tcBorders>
+              <w:top w:val="single" w:sz="8" w:space="0" w:color="000000"/>
+              <w:left w:val="single" w:sz="8" w:space="0" w:color="000000"/>
+              <w:bottom w:val="single" w:sz="8" w:space="0" w:color="000000"/>
+              <w:right w:val="single" w:sz="8" w:space="0" w:color="000000"/>
+            </w:tcBorders>
+            <w:shd w:val="clear" w:color="auto" w:fill="8EAADB" w:themeFill="accent1" w:themeFillTint="99"/>
+            <w:tcMar>
+              <w:top w:w="72" w:type="dxa"/>
+              <w:left w:w="144" w:type="dxa"/>
+              <w:bottom w:w="72" w:type="dxa"/>
+              <w:right w:w="144" w:type="dxa"/>
+            </w:tcMar>
+          </w:tcPr>
+          <w:p>
+            <w:pPr>
+              <w:rPr>
+                <w:rFonts w:cs="Arial"/>
+                <w:b/>
+                <w:bCs/>
+                <w:color w:val="000000" w:themeColor="text1"/>
+                <w:kern w:val="24"/>
+                <w:sz w:val="22"/>
+                <w:szCs w:val="22"/>
+              </w:rPr>
+            </w:pPr>
+            <w:r>
+              <w:rPr>
+                <w:rFonts w:cs="Arial"/>
+                <w:sz w:val="22"/>
+                <w:szCs w:val="22"/>
+              </w:rPr>
+              <w:t>En tant que</w:t>
+            </w:r>
+          </w:p>
+        </w:tc>
+        <w:tc>
+          <w:tcPr>
+            <w:tcW w:w="5887" w:type="dxa"/>
+            <w:tcBorders>
+              <w:top w:val="single" w:sz="8" w:space="0" w:color="000000"/>
+              <w:left w:val="single" w:sz="8" w:space="0" w:color="000000"/>
+              <w:bottom w:val="single" w:sz="8" w:space="0" w:color="000000"/>
+              <w:right w:val="single" w:sz="8" w:space="0" w:color="000000"/>
+            </w:tcBorders>
+            <w:shd w:val="clear" w:color="auto" w:fill="DEEBF6"/>
+            <w:tcMar>
+              <w:top w:w="72" w:type="dxa"/>
+              <w:left w:w="144" w:type="dxa"/>
+              <w:bottom w:w="72" w:type="dxa"/>
+              <w:right w:w="144" w:type="dxa"/>
+            </w:tcMar>
+          </w:tcPr>
+          <w:p>
+            <w:pPr>
+              <w:rPr>
+                <w:rFonts w:cs="Arial"/>
+                <w:sz w:val="22"/>
+                <w:szCs w:val="22"/>
+              </w:rPr>
+            </w:pPr>
+            <w:r>
+              <w:rPr>
+                <w:rFonts w:cs="Arial"/>
+                <w:sz w:val="22"/>
+                <w:szCs w:val="22"/>
+              </w:rPr>
+              <w:t>Utilisateur authentifié</w:t>
+            </w:r>
+          </w:p>
+        </w:tc>
+      </w:tr>
+      <w:tr>
+        <w:tc>
+          <w:tcPr>
+            <w:tcW w:w="1985" w:type="dxa"/>
+            <w:tcBorders>
+              <w:top w:val="single" w:sz="8" w:space="0" w:color="000000"/>
+              <w:left w:val="single" w:sz="8" w:space="0" w:color="000000"/>
+              <w:bottom w:val="single" w:sz="8" w:space="0" w:color="000000"/>
+              <w:right w:val="single" w:sz="8" w:space="0" w:color="000000"/>
+            </w:tcBorders>
+            <w:shd w:val="clear" w:color="auto" w:fill="8EAADB" w:themeFill="accent1" w:themeFillTint="99"/>
+            <w:tcMar>
+              <w:top w:w="72" w:type="dxa"/>
+              <w:left w:w="144" w:type="dxa"/>
+              <w:bottom w:w="72" w:type="dxa"/>
+              <w:right w:w="144" w:type="dxa"/>
+            </w:tcMar>
+          </w:tcPr>
+          <w:p>
+            <w:pPr>
+              <w:rPr>
+                <w:rFonts w:cs="Arial"/>
+                <w:b/>
+                <w:bCs/>
+                <w:color w:val="000000" w:themeColor="text1"/>
+                <w:kern w:val="24"/>
+                <w:sz w:val="22"/>
+                <w:szCs w:val="22"/>
+              </w:rPr>
+            </w:pPr>
+            <w:r>
+              <w:rPr>
+                <w:rFonts w:cs="Arial"/>
+                <w:sz w:val="22"/>
+                <w:szCs w:val="22"/>
+              </w:rPr>
+              <w:t>Je veux</w:t>
+            </w:r>
+          </w:p>
+        </w:tc>
+        <w:tc>
+          <w:tcPr>
+            <w:tcW w:w="5887" w:type="dxa"/>
+            <w:tcBorders>
+              <w:top w:val="single" w:sz="8" w:space="0" w:color="000000"/>
+              <w:left w:val="single" w:sz="8" w:space="0" w:color="000000"/>
+              <w:bottom w:val="single" w:sz="8" w:space="0" w:color="000000"/>
+              <w:right w:val="single" w:sz="8" w:space="0" w:color="000000"/>
+            </w:tcBorders>
+            <w:shd w:val="clear" w:color="auto" w:fill="DEEBF6"/>
+            <w:tcMar>
+              <w:top w:w="72" w:type="dxa"/>
+              <w:left w:w="144" w:type="dxa"/>
+              <w:bottom w:w="72" w:type="dxa"/>
+              <w:right w:w="144" w:type="dxa"/>
+            </w:tcMar>
+          </w:tcPr>
+          <w:p>
+            <w:pPr>
+              <w:rPr>
+                <w:rFonts w:cs="Arial"/>
+                <w:sz w:val="22"/>
+                <w:szCs w:val="22"/>
+              </w:rPr>
+            </w:pPr>
+            <w:r>
+              <w:rPr>
+                <w:rFonts w:cs="Arial"/>
+                <w:sz w:val="22"/>
+                <w:szCs w:val="22"/>
+              </w:rPr>
+              <w:t>Voir un voyage</w:t>
+            </w:r>
+          </w:p>
+        </w:tc>
+      </w:tr>
+      <w:tr>
+        <w:tc>
+          <w:tcPr>
+            <w:tcW w:w="1985" w:type="dxa"/>
+            <w:tcBorders>
+              <w:top w:val="single" w:sz="8" w:space="0" w:color="000000"/>
+              <w:left w:val="single" w:sz="8" w:space="0" w:color="000000"/>
+              <w:bottom w:val="single" w:sz="8" w:space="0" w:color="000000"/>
+              <w:right w:val="single" w:sz="8" w:space="0" w:color="000000"/>
+            </w:tcBorders>
+            <w:shd w:val="clear" w:color="auto" w:fill="8EAADB" w:themeFill="accent1" w:themeFillTint="99"/>
+            <w:tcMar>
+              <w:top w:w="72" w:type="dxa"/>
+              <w:left w:w="144" w:type="dxa"/>
+              <w:bottom w:w="72" w:type="dxa"/>
+              <w:right w:w="144" w:type="dxa"/>
+            </w:tcMar>
+          </w:tcPr>
+          <w:p>
+            <w:pPr>
+              <w:rPr>
+                <w:rFonts w:cs="Arial"/>
+                <w:b/>
+                <w:bCs/>
+                <w:color w:val="000000" w:themeColor="text1"/>
+                <w:kern w:val="24"/>
+                <w:sz w:val="22"/>
+                <w:szCs w:val="22"/>
+              </w:rPr>
+            </w:pPr>
+            <w:r>
+              <w:rPr>
+                <w:rFonts w:cs="Arial"/>
+                <w:sz w:val="22"/>
+                <w:szCs w:val="22"/>
+              </w:rPr>
+              <w:t>Pour</w:t>
+            </w:r>
+          </w:p>
+        </w:tc>
+        <w:tc>
+          <w:tcPr>
+            <w:tcW w:w="5887" w:type="dxa"/>
+            <w:tcBorders>
+              <w:top w:val="single" w:sz="8" w:space="0" w:color="000000"/>
+              <w:left w:val="single" w:sz="8" w:space="0" w:color="000000"/>
+              <w:bottom w:val="single" w:sz="8" w:space="0" w:color="000000"/>
+              <w:right w:val="single" w:sz="8" w:space="0" w:color="000000"/>
+            </w:tcBorders>
+            <w:shd w:val="clear" w:color="auto" w:fill="DEEBF6"/>
+            <w:tcMar>
+              <w:top w:w="72" w:type="dxa"/>
+              <w:left w:w="144" w:type="dxa"/>
+              <w:bottom w:w="72" w:type="dxa"/>
+              <w:right w:w="144" w:type="dxa"/>
+            </w:tcMar>
+          </w:tcPr>
+          <w:p>
+            <w:pPr>
+              <w:rPr>
+                <w:rFonts w:cs="Arial"/>
+                <w:sz w:val="22"/>
+                <w:szCs w:val="22"/>
+              </w:rPr>
+            </w:pPr>
+            <w:r>
+              <w:rPr>
+                <w:rFonts w:cs="Arial"/>
+                <w:sz w:val="22"/>
+                <w:szCs w:val="22"/>
+              </w:rPr>
+              <w:t>Supprimer le voyage</w:t>
+            </w:r>
+          </w:p>
+        </w:tc>
+      </w:tr>
+    </w:tbl>
+    <w:p>
+      <w:pPr>
+        <w:pStyle w:val="Corps1"/>
+        <w:rPr>
+          <w:rFonts w:ascii="Arial" w:hAnsi="Arial" w:cs="Arial"/>
+          <w:szCs w:val="22"/>
+        </w:rPr>
+      </w:pPr>
+    </w:p>
+    <w:tbl>
+      <w:tblPr>
+        <w:tblW w:w="0" w:type="auto"/>
+        <w:tblInd w:w="144" w:type="dxa"/>
+        <w:tblCellMar>
+          <w:left w:w="0" w:type="dxa"/>
+          <w:right w:w="0" w:type="dxa"/>
+        </w:tblCellMar>
+        <w:tblLook w:val="0420" w:firstRow="1" w:lastRow="0" w:firstColumn="0" w:lastColumn="0" w:noHBand="0" w:noVBand="1"/>
+      </w:tblPr>
+      <w:tblGrid>
+        <w:gridCol w:w="3610"/>
+        <w:gridCol w:w="5296"/>
+      </w:tblGrid>
+      <w:tr>
+        <w:tc>
+          <w:tcPr>
+            <w:tcW w:w="3610" w:type="dxa"/>
+            <w:tcBorders>
+              <w:top w:val="single" w:sz="8" w:space="0" w:color="000000"/>
+              <w:left w:val="single" w:sz="8" w:space="0" w:color="000000"/>
+              <w:bottom w:val="single" w:sz="8" w:space="0" w:color="000000"/>
+              <w:right w:val="single" w:sz="8" w:space="0" w:color="000000"/>
+            </w:tcBorders>
+            <w:shd w:val="clear" w:color="auto" w:fill="8EAADB" w:themeFill="accent1" w:themeFillTint="99"/>
+            <w:tcMar>
+              <w:top w:w="72" w:type="dxa"/>
+              <w:left w:w="144" w:type="dxa"/>
+              <w:bottom w:w="72" w:type="dxa"/>
+              <w:right w:w="144" w:type="dxa"/>
+            </w:tcMar>
+            <w:hideMark/>
+          </w:tcPr>
+          <w:p>
+            <w:pPr>
+              <w:jc w:val="center"/>
+              <w:rPr>
+                <w:rFonts w:cs="Arial"/>
+                <w:sz w:val="22"/>
+                <w:szCs w:val="22"/>
+              </w:rPr>
+            </w:pPr>
+            <w:r>
+              <w:rPr>
+                <w:rFonts w:cs="Arial"/>
+                <w:b/>
+                <w:bCs/>
+                <w:color w:val="000000" w:themeColor="text1"/>
+                <w:kern w:val="24"/>
+                <w:sz w:val="22"/>
+                <w:szCs w:val="22"/>
+              </w:rPr>
+              <w:t>Action</w:t>
+            </w:r>
+          </w:p>
+        </w:tc>
+        <w:tc>
+          <w:tcPr>
+            <w:tcW w:w="5296" w:type="dxa"/>
+            <w:tcBorders>
+              <w:top w:val="single" w:sz="8" w:space="0" w:color="000000"/>
+              <w:left w:val="single" w:sz="8" w:space="0" w:color="000000"/>
+              <w:bottom w:val="single" w:sz="8" w:space="0" w:color="000000"/>
+              <w:right w:val="single" w:sz="8" w:space="0" w:color="000000"/>
+            </w:tcBorders>
+            <w:shd w:val="clear" w:color="auto" w:fill="8EAADB" w:themeFill="accent1" w:themeFillTint="99"/>
+            <w:tcMar>
+              <w:top w:w="72" w:type="dxa"/>
+              <w:left w:w="144" w:type="dxa"/>
+              <w:bottom w:w="72" w:type="dxa"/>
+              <w:right w:w="144" w:type="dxa"/>
+            </w:tcMar>
+            <w:hideMark/>
+          </w:tcPr>
+          <w:p>
+            <w:pPr>
+              <w:jc w:val="center"/>
+              <w:rPr>
+                <w:rFonts w:cs="Arial"/>
+                <w:sz w:val="22"/>
+                <w:szCs w:val="22"/>
+              </w:rPr>
+            </w:pPr>
+            <w:r>
+              <w:rPr>
+                <w:rFonts w:cs="Arial"/>
+                <w:b/>
+                <w:bCs/>
+                <w:color w:val="000000" w:themeColor="text1"/>
+                <w:kern w:val="24"/>
+                <w:sz w:val="22"/>
+                <w:szCs w:val="22"/>
+              </w:rPr>
+              <w:t>Réaction</w:t>
+            </w:r>
+          </w:p>
+        </w:tc>
+      </w:tr>
+      <w:tr>
+        <w:tc>
+          <w:tcPr>
+            <w:tcW w:w="3610" w:type="dxa"/>
+            <w:tcBorders>
+              <w:top w:val="single" w:sz="8" w:space="0" w:color="000000"/>
+              <w:left w:val="single" w:sz="8" w:space="0" w:color="000000"/>
+              <w:bottom w:val="single" w:sz="8" w:space="0" w:color="000000"/>
+              <w:right w:val="single" w:sz="8" w:space="0" w:color="000000"/>
+            </w:tcBorders>
+            <w:shd w:val="clear" w:color="auto" w:fill="DEEBF6"/>
+            <w:tcMar>
+              <w:top w:w="72" w:type="dxa"/>
+              <w:left w:w="144" w:type="dxa"/>
+              <w:bottom w:w="72" w:type="dxa"/>
+              <w:right w:w="144" w:type="dxa"/>
+            </w:tcMar>
+          </w:tcPr>
+          <w:p>
+            <w:pPr>
+              <w:rPr>
+                <w:rFonts w:cs="Arial"/>
+                <w:sz w:val="22"/>
+                <w:szCs w:val="22"/>
+              </w:rPr>
+            </w:pPr>
+            <w:r>
+              <w:rPr>
+                <w:rFonts w:cs="Arial"/>
+                <w:sz w:val="22"/>
+                <w:szCs w:val="22"/>
+              </w:rPr>
+              <w:t>Dans la page « Mes voyages », cliquer sur le bouton « Voir » à côté du voyage à modifier.</w:t>
+            </w:r>
+          </w:p>
+        </w:tc>
+        <w:tc>
+          <w:tcPr>
+            <w:tcW w:w="5296" w:type="dxa"/>
+            <w:tcBorders>
+              <w:top w:val="single" w:sz="8" w:space="0" w:color="000000"/>
+              <w:left w:val="single" w:sz="8" w:space="0" w:color="000000"/>
+              <w:bottom w:val="single" w:sz="8" w:space="0" w:color="000000"/>
+              <w:right w:val="single" w:sz="8" w:space="0" w:color="000000"/>
+            </w:tcBorders>
+            <w:shd w:val="clear" w:color="auto" w:fill="DEEBF6"/>
+            <w:tcMar>
+              <w:top w:w="72" w:type="dxa"/>
+              <w:left w:w="144" w:type="dxa"/>
+              <w:bottom w:w="72" w:type="dxa"/>
+              <w:right w:w="144" w:type="dxa"/>
+            </w:tcMar>
+          </w:tcPr>
+          <w:p>
+            <w:pPr>
+              <w:rPr>
+                <w:rFonts w:cs="Arial"/>
+                <w:sz w:val="22"/>
+                <w:szCs w:val="22"/>
+              </w:rPr>
+            </w:pPr>
+            <w:r>
+              <w:rPr>
+                <w:rFonts w:cs="Arial"/>
+                <w:sz w:val="22"/>
+                <w:szCs w:val="22"/>
+              </w:rPr>
+              <w:t>La page du voyage s’ouvre.</w:t>
+            </w:r>
+          </w:p>
+        </w:tc>
+      </w:tr>
+      <w:tr>
+        <w:tc>
+          <w:tcPr>
+            <w:tcW w:w="3610" w:type="dxa"/>
+            <w:tcBorders>
+              <w:top w:val="single" w:sz="8" w:space="0" w:color="000000"/>
+              <w:left w:val="single" w:sz="8" w:space="0" w:color="000000"/>
+              <w:bottom w:val="single" w:sz="8" w:space="0" w:color="000000"/>
+              <w:right w:val="single" w:sz="8" w:space="0" w:color="000000"/>
+            </w:tcBorders>
+            <w:shd w:val="clear" w:color="auto" w:fill="DEEBF6"/>
+            <w:tcMar>
+              <w:top w:w="72" w:type="dxa"/>
+              <w:left w:w="144" w:type="dxa"/>
+              <w:bottom w:w="72" w:type="dxa"/>
+              <w:right w:w="144" w:type="dxa"/>
+            </w:tcMar>
+          </w:tcPr>
+          <w:p>
+            <w:pPr>
+              <w:rPr>
+                <w:rFonts w:cs="Arial"/>
+                <w:sz w:val="22"/>
+                <w:szCs w:val="22"/>
+              </w:rPr>
+            </w:pPr>
+            <w:r>
+              <w:rPr>
+                <w:rFonts w:cs="Arial"/>
+                <w:sz w:val="22"/>
+                <w:szCs w:val="22"/>
+              </w:rPr>
+              <w:t>Dans l</w:t>
+            </w:r>
+            <w:r>
+              <w:rPr>
+                <w:rFonts w:cs="Arial"/>
+                <w:sz w:val="22"/>
+                <w:szCs w:val="22"/>
+              </w:rPr>
+              <w:t>e haut de la pager, cliquer sur le bouton « Supprimer</w:t>
+            </w:r>
+            <w:r>
+              <w:rPr>
+                <w:rFonts w:cs="Arial"/>
+                <w:sz w:val="22"/>
+                <w:szCs w:val="22"/>
+              </w:rPr>
+              <w:t>».</w:t>
+            </w:r>
+          </w:p>
+        </w:tc>
+        <w:tc>
+          <w:tcPr>
+            <w:tcW w:w="5296" w:type="dxa"/>
+            <w:tcBorders>
+              <w:top w:val="single" w:sz="8" w:space="0" w:color="000000"/>
+              <w:left w:val="single" w:sz="8" w:space="0" w:color="000000"/>
+              <w:bottom w:val="single" w:sz="8" w:space="0" w:color="000000"/>
+              <w:right w:val="single" w:sz="8" w:space="0" w:color="000000"/>
+            </w:tcBorders>
+            <w:shd w:val="clear" w:color="auto" w:fill="DEEBF6"/>
+            <w:tcMar>
+              <w:top w:w="72" w:type="dxa"/>
+              <w:left w:w="144" w:type="dxa"/>
+              <w:bottom w:w="72" w:type="dxa"/>
+              <w:right w:w="144" w:type="dxa"/>
+            </w:tcMar>
+          </w:tcPr>
+          <w:p>
+            <w:pPr>
+              <w:rPr>
+                <w:rFonts w:cs="Arial"/>
+                <w:sz w:val="22"/>
+                <w:szCs w:val="22"/>
+              </w:rPr>
+            </w:pPr>
+            <w:r>
+              <w:rPr>
+                <w:rFonts w:cs="Arial"/>
+                <w:sz w:val="22"/>
+                <w:szCs w:val="22"/>
+              </w:rPr>
+              <w:t>Le voyage est supprimé, l’utilisateur est ramené sur la page « Mes voyages ».</w:t>
+            </w:r>
+          </w:p>
+        </w:tc>
+      </w:tr>
+    </w:tbl>
+    <w:p>
+      <w:pPr>
+        <w:rPr>
+          <w:sz w:val="22"/>
+          <w:szCs w:val="22"/>
+        </w:rPr>
+      </w:pPr>
+    </w:p>
+    <w:tbl>
+      <w:tblPr>
+        <w:tblW w:w="7872" w:type="dxa"/>
+        <w:tblInd w:w="144" w:type="dxa"/>
+        <w:tblCellMar>
+          <w:left w:w="0" w:type="dxa"/>
+          <w:right w:w="0" w:type="dxa"/>
+        </w:tblCellMar>
+        <w:tblLook w:val="0420" w:firstRow="1" w:lastRow="0" w:firstColumn="0" w:lastColumn="0" w:noHBand="0" w:noVBand="1"/>
+      </w:tblPr>
+      <w:tblGrid>
+        <w:gridCol w:w="1985"/>
+        <w:gridCol w:w="5887"/>
+      </w:tblGrid>
+      <w:tr>
+        <w:tc>
+          <w:tcPr>
+            <w:tcW w:w="1985" w:type="dxa"/>
+            <w:tcBorders>
+              <w:top w:val="single" w:sz="8" w:space="0" w:color="000000"/>
+              <w:left w:val="single" w:sz="8" w:space="0" w:color="000000"/>
+              <w:bottom w:val="single" w:sz="8" w:space="0" w:color="000000"/>
+              <w:right w:val="single" w:sz="8" w:space="0" w:color="000000"/>
+            </w:tcBorders>
+            <w:shd w:val="clear" w:color="auto" w:fill="8EAADB" w:themeFill="accent1" w:themeFillTint="99"/>
+            <w:tcMar>
+              <w:top w:w="72" w:type="dxa"/>
+              <w:left w:w="144" w:type="dxa"/>
+              <w:bottom w:w="72" w:type="dxa"/>
+              <w:right w:w="144" w:type="dxa"/>
+            </w:tcMar>
+            <w:hideMark/>
+          </w:tcPr>
+          <w:p>
+            <w:pPr>
+              <w:rPr>
+                <w:rFonts w:cs="Arial"/>
+                <w:sz w:val="22"/>
+                <w:szCs w:val="22"/>
+              </w:rPr>
+            </w:pPr>
+            <w:r>
+              <w:rPr>
+                <w:rFonts w:cs="Arial"/>
+                <w:sz w:val="22"/>
+                <w:szCs w:val="22"/>
+              </w:rPr>
+              <w:lastRenderedPageBreak/>
+              <w:t>Identifiant</w:t>
+            </w:r>
+          </w:p>
+        </w:tc>
+        <w:tc>
+          <w:tcPr>
+            <w:tcW w:w="5887" w:type="dxa"/>
+            <w:tcBorders>
+              <w:top w:val="single" w:sz="8" w:space="0" w:color="000000"/>
+              <w:left w:val="single" w:sz="8" w:space="0" w:color="000000"/>
+              <w:bottom w:val="single" w:sz="8" w:space="0" w:color="000000"/>
+              <w:right w:val="single" w:sz="8" w:space="0" w:color="000000"/>
+            </w:tcBorders>
+            <w:shd w:val="clear" w:color="auto" w:fill="DEEBF6"/>
+            <w:tcMar>
+              <w:top w:w="72" w:type="dxa"/>
+              <w:left w:w="144" w:type="dxa"/>
+              <w:bottom w:w="72" w:type="dxa"/>
+              <w:right w:w="144" w:type="dxa"/>
+            </w:tcMar>
+          </w:tcPr>
+          <w:p>
+            <w:pPr>
+              <w:rPr>
+                <w:rFonts w:cs="Arial"/>
+                <w:sz w:val="22"/>
+                <w:szCs w:val="22"/>
+              </w:rPr>
+            </w:pPr>
+            <w:r>
+              <w:rPr>
+                <w:rFonts w:cs="Arial"/>
+                <w:sz w:val="22"/>
+                <w:szCs w:val="22"/>
+              </w:rPr>
+              <w:t>TP_Scenario_2</w:t>
+            </w:r>
+            <w:r>
+              <w:rPr>
+                <w:rFonts w:cs="Arial"/>
+                <w:sz w:val="22"/>
+                <w:szCs w:val="22"/>
+              </w:rPr>
+              <w:t>6</w:t>
             </w:r>
           </w:p>
         </w:tc>
@@ -28587,7 +29240,7 @@
                     <pic:cNvPicPr/>
                   </pic:nvPicPr>
                   <pic:blipFill>
-                    <a:blip r:embed="rId37">
+                    <a:blip r:embed="rId38">
                       <a:extLst>
                         <a:ext uri="{28A0092B-C50C-407E-A947-70E740481C1C}">
                           <a14:useLocalDpi xmlns:a14="http://schemas.microsoft.com/office/drawing/2010/main" val="0"/>
@@ -28616,12 +29269,87 @@
     </w:p>
     <w:p>
       <w:r>
+        <w:lastRenderedPageBreak/>
         <w:t>MLD :</w:t>
       </w:r>
     </w:p>
     <w:p>
-      <w:bookmarkStart w:id="19" w:name="_GoBack"/>
-      <w:bookmarkEnd w:id="19"/>
+      <w:r>
+        <w:rPr>
+          <w:noProof/>
+          <w:lang w:val="fr-CH" w:eastAsia="fr-CH"/>
+        </w:rPr>
+        <w:drawing>
+          <wp:inline distT="0" distB="0" distL="0" distR="0">
+            <wp:extent cx="5759450" cy="5359400"/>
+            <wp:effectExtent l="0" t="0" r="0" b="0"/>
+            <wp:docPr id="7" name="Image 7"/>
+            <wp:cNvGraphicFramePr>
+              <a:graphicFrameLocks xmlns:a="http://schemas.openxmlformats.org/drawingml/2006/main" noChangeAspect="1"/>
+            </wp:cNvGraphicFramePr>
+            <a:graphic xmlns:a="http://schemas.openxmlformats.org/drawingml/2006/main">
+              <a:graphicData uri="http://schemas.openxmlformats.org/drawingml/2006/picture">
+                <pic:pic xmlns:pic="http://schemas.openxmlformats.org/drawingml/2006/picture">
+                  <pic:nvPicPr>
+                    <pic:cNvPr id="7" name="MLD.png"/>
+                    <pic:cNvPicPr/>
+                  </pic:nvPicPr>
+                  <pic:blipFill>
+                    <a:blip r:embed="rId39">
+                      <a:extLst>
+                        <a:ext uri="{28A0092B-C50C-407E-A947-70E740481C1C}">
+                          <a14:useLocalDpi xmlns:a14="http://schemas.microsoft.com/office/drawing/2010/main" val="0"/>
+                        </a:ext>
+                      </a:extLst>
+                    </a:blip>
+                    <a:stretch>
+                      <a:fillRect/>
+                    </a:stretch>
+                  </pic:blipFill>
+                  <pic:spPr>
+                    <a:xfrm>
+                      <a:off x="0" y="0"/>
+                      <a:ext cx="5759450" cy="5359400"/>
+                    </a:xfrm>
+                    <a:prstGeom prst="rect">
+                      <a:avLst/>
+                    </a:prstGeom>
+                  </pic:spPr>
+                </pic:pic>
+              </a:graphicData>
+            </a:graphic>
+          </wp:inline>
+        </w:drawing>
+      </w:r>
+    </w:p>
+    <w:p/>
+    <w:p>
+      <w:pPr>
+        <w:pStyle w:val="Retraitnormal1"/>
+        <w:numPr>
+          <w:ilvl w:val="0"/>
+          <w:numId w:val="4"/>
+        </w:numPr>
+        <w:rPr>
+          <w:rFonts w:ascii="Arial" w:hAnsi="Arial" w:cs="Arial"/>
+          <w:i/>
+          <w:sz w:val="24"/>
+        </w:rPr>
+      </w:pPr>
+      <w:r>
+        <w:rPr>
+          <w:rFonts w:ascii="Arial" w:hAnsi="Arial" w:cs="Arial"/>
+          <w:i/>
+          <w:sz w:val="24"/>
+        </w:rPr>
+        <w:t>bases de données: décrire le modèle relationnel, le contenu détaillé des tables (caractéristiques de chaque champs) et les requêtes.</w:t>
+      </w:r>
+    </w:p>
+    <w:p/>
+    <w:p>
+      <w:r>
+        <w:br w:type="page"/>
+      </w:r>
     </w:p>
     <w:p>
       <w:pPr>
@@ -28630,16 +29358,23 @@
           <w:tab w:val="num" w:pos="360"/>
         </w:tabs>
       </w:pPr>
-      <w:bookmarkStart w:id="20" w:name="_Toc71703259"/>
-      <w:bookmarkStart w:id="21" w:name="_Toc513983954"/>
-      <w:r>
+      <w:bookmarkStart w:id="19" w:name="_Toc71703259"/>
+      <w:bookmarkStart w:id="20" w:name="_Toc513983954"/>
+      <w:r>
+        <w:lastRenderedPageBreak/>
         <w:t>R</w:t>
       </w:r>
+      <w:bookmarkEnd w:id="19"/>
+      <w:r>
+        <w:t>éalisation</w:t>
+      </w:r>
       <w:bookmarkEnd w:id="20"/>
-      <w:r>
-        <w:t>éalisation</w:t>
-      </w:r>
-      <w:bookmarkEnd w:id="21"/>
+    </w:p>
+    <w:p/>
+    <w:p>
+      <w:r>
+        <w:t>Au terme de ce projet, Trip Planner sera en version 1.0</w:t>
+      </w:r>
     </w:p>
     <w:p>
       <w:pPr>
@@ -28649,24 +29384,188 @@
           <w:iCs/>
         </w:rPr>
       </w:pPr>
-      <w:bookmarkStart w:id="22" w:name="_Toc25553317"/>
-      <w:bookmarkStart w:id="23" w:name="_Toc71691022"/>
-      <w:bookmarkStart w:id="24" w:name="_Toc513983955"/>
+      <w:bookmarkStart w:id="21" w:name="_Toc25553317"/>
+      <w:bookmarkStart w:id="22" w:name="_Toc71691022"/>
+      <w:bookmarkStart w:id="23" w:name="_Toc513983955"/>
       <w:r>
         <w:rPr>
           <w:iCs/>
         </w:rPr>
         <w:t>Dossier de réalisation</w:t>
       </w:r>
-      <w:bookmarkStart w:id="25" w:name="_Toc25553318"/>
+      <w:bookmarkStart w:id="24" w:name="_Toc25553318"/>
+      <w:bookmarkEnd w:id="21"/>
       <w:bookmarkEnd w:id="22"/>
       <w:bookmarkEnd w:id="23"/>
-      <w:bookmarkEnd w:id="24"/>
-    </w:p>
-    <w:bookmarkEnd w:id="25"/>
-    <w:p>
-      <w:pPr>
-        <w:ind w:firstLine="360"/>
+    </w:p>
+    <w:bookmarkEnd w:id="24"/>
+    <w:p>
+      <w:pPr>
+        <w:rPr>
+          <w:i/>
+          <w:iCs/>
+        </w:rPr>
+      </w:pPr>
+    </w:p>
+    <w:p>
+      <w:pPr>
+        <w:rPr>
+          <w:iCs/>
+        </w:rPr>
+      </w:pPr>
+      <w:r>
+        <w:rPr>
+          <w:iCs/>
+          <w:u w:val="single"/>
+        </w:rPr>
+        <w:t>Logiciels et OS :</w:t>
+      </w:r>
+      <w:r>
+        <w:rPr>
+          <w:iCs/>
+          <w:u w:val="single"/>
+        </w:rPr>
+        <w:t xml:space="preserve"> </w:t>
+      </w:r>
+      <w:r>
+        <w:rPr>
+          <w:iCs/>
+        </w:rPr>
+        <w:t>Pour développer Trip Planner, Visual Studio Code 1.23 a été employé en tant qu’éditeur de texte. Afin de simuler un serveur web, WAMP 3.0.6 a été employé :</w:t>
+      </w:r>
+    </w:p>
+    <w:p>
+      <w:pPr>
+        <w:pStyle w:val="Paragraphedeliste"/>
+        <w:numPr>
+          <w:ilvl w:val="0"/>
+          <w:numId w:val="14"/>
+        </w:numPr>
+        <w:rPr>
+          <w:iCs/>
+        </w:rPr>
+      </w:pPr>
+      <w:r>
+        <w:rPr>
+          <w:iCs/>
+        </w:rPr>
+        <w:t>Apache : 2.4.27</w:t>
+      </w:r>
+    </w:p>
+    <w:p>
+      <w:pPr>
+        <w:pStyle w:val="Paragraphedeliste"/>
+        <w:numPr>
+          <w:ilvl w:val="0"/>
+          <w:numId w:val="14"/>
+        </w:numPr>
+        <w:rPr>
+          <w:iCs/>
+        </w:rPr>
+      </w:pPr>
+      <w:r>
+        <w:rPr>
+          <w:iCs/>
+        </w:rPr>
+        <w:t>PHP : 7.1.9</w:t>
+      </w:r>
+    </w:p>
+    <w:p>
+      <w:pPr>
+        <w:pStyle w:val="Paragraphedeliste"/>
+        <w:numPr>
+          <w:ilvl w:val="0"/>
+          <w:numId w:val="14"/>
+        </w:numPr>
+        <w:rPr>
+          <w:iCs/>
+        </w:rPr>
+      </w:pPr>
+      <w:r>
+        <w:rPr>
+          <w:iCs/>
+        </w:rPr>
+        <w:t>MySQL 5.7.19</w:t>
+      </w:r>
+    </w:p>
+    <w:p>
+      <w:pPr>
+        <w:rPr>
+          <w:iCs/>
+        </w:rPr>
+      </w:pPr>
+    </w:p>
+    <w:p>
+      <w:pPr>
+        <w:rPr>
+          <w:iCs/>
+        </w:rPr>
+      </w:pPr>
+      <w:r>
+        <w:rPr>
+          <w:iCs/>
+        </w:rPr>
+        <w:t>Serveur chez SwissCenter :</w:t>
+      </w:r>
+    </w:p>
+    <w:p>
+      <w:pPr>
+        <w:pStyle w:val="Paragraphedeliste"/>
+        <w:numPr>
+          <w:ilvl w:val="0"/>
+          <w:numId w:val="14"/>
+        </w:numPr>
+        <w:rPr>
+          <w:iCs/>
+        </w:rPr>
+      </w:pPr>
+      <w:r>
+        <w:rPr>
+          <w:iCs/>
+        </w:rPr>
+        <w:t>PHP : 7.1</w:t>
+      </w:r>
+    </w:p>
+    <w:p>
+      <w:pPr>
+        <w:pStyle w:val="Paragraphedeliste"/>
+        <w:numPr>
+          <w:ilvl w:val="0"/>
+          <w:numId w:val="14"/>
+        </w:numPr>
+        <w:rPr>
+          <w:iCs/>
+        </w:rPr>
+      </w:pPr>
+      <w:r>
+        <w:rPr>
+          <w:iCs/>
+        </w:rPr>
+        <w:t>MySQL 5.6</w:t>
+      </w:r>
+    </w:p>
+    <w:p>
+      <w:pPr>
+        <w:rPr>
+          <w:iCs/>
+        </w:rPr>
+      </w:pPr>
+    </w:p>
+    <w:p>
+      <w:pPr>
+        <w:rPr>
+          <w:iCs/>
+        </w:rPr>
+      </w:pPr>
+      <w:r>
+        <w:rPr>
+          <w:iCs/>
+        </w:rPr>
+        <w:t>Navigateur : Mozilla FireFox 60.0 Google Chrome 6.8</w:t>
+      </w:r>
+    </w:p>
+    <w:p>
+      <w:pPr>
         <w:rPr>
           <w:i/>
           <w:iCs/>
@@ -28714,21 +29613,12 @@
           <w:iCs/>
         </w:rPr>
       </w:pPr>
-      <w:proofErr w:type="gramStart"/>
       <w:r>
         <w:rPr>
           <w:i/>
           <w:iCs/>
         </w:rPr>
-        <w:t>les</w:t>
-      </w:r>
-      <w:proofErr w:type="gramEnd"/>
-      <w:r>
-        <w:rPr>
-          <w:i/>
-          <w:iCs/>
-        </w:rPr>
-        <w:t xml:space="preserve"> répertoires où le logiciel est installé</w:t>
+        <w:t>les répertoires où le logiciel est installé</w:t>
       </w:r>
     </w:p>
     <w:p>
@@ -28747,21 +29637,12 @@
           <w:iCs/>
         </w:rPr>
       </w:pPr>
-      <w:proofErr w:type="gramStart"/>
       <w:r>
         <w:rPr>
           <w:i/>
           <w:iCs/>
         </w:rPr>
-        <w:t>la</w:t>
-      </w:r>
-      <w:proofErr w:type="gramEnd"/>
-      <w:r>
-        <w:rPr>
-          <w:i/>
-          <w:iCs/>
-        </w:rPr>
-        <w:t xml:space="preserve"> liste de tous les fichiers et une rapide description de leur contenu (des noms qui parlent !)</w:t>
+        <w:t>la liste de tous les fichiers et une rapide description de leur contenu (des noms qui parlent !)</w:t>
       </w:r>
     </w:p>
     <w:p>
@@ -28780,21 +29661,12 @@
           <w:iCs/>
         </w:rPr>
       </w:pPr>
-      <w:proofErr w:type="gramStart"/>
       <w:r>
         <w:rPr>
           <w:i/>
           <w:iCs/>
         </w:rPr>
-        <w:t>les</w:t>
-      </w:r>
-      <w:proofErr w:type="gramEnd"/>
-      <w:r>
-        <w:rPr>
-          <w:i/>
-          <w:iCs/>
-        </w:rPr>
-        <w:t xml:space="preserve"> versions des systèmes d'exploitation et des outils logiciels</w:t>
+        <w:t>les versions des systèmes d'exploitation et des outils logiciels</w:t>
       </w:r>
     </w:p>
     <w:p>
@@ -28813,21 +29685,12 @@
           <w:iCs/>
         </w:rPr>
       </w:pPr>
-      <w:proofErr w:type="gramStart"/>
       <w:r>
         <w:rPr>
           <w:i/>
           <w:iCs/>
         </w:rPr>
-        <w:t>la</w:t>
-      </w:r>
-      <w:proofErr w:type="gramEnd"/>
-      <w:r>
-        <w:rPr>
-          <w:i/>
-          <w:iCs/>
-        </w:rPr>
-        <w:t xml:space="preserve"> description exacte du matériel</w:t>
+        <w:t>la description exacte du matériel</w:t>
       </w:r>
     </w:p>
     <w:p>
@@ -28846,21 +29709,12 @@
           <w:iCs/>
         </w:rPr>
       </w:pPr>
-      <w:proofErr w:type="gramStart"/>
       <w:r>
         <w:rPr>
           <w:i/>
           <w:iCs/>
         </w:rPr>
-        <w:t>le</w:t>
-      </w:r>
-      <w:proofErr w:type="gramEnd"/>
-      <w:r>
-        <w:rPr>
-          <w:i/>
-          <w:iCs/>
-        </w:rPr>
-        <w:t xml:space="preserve"> numé</w:t>
+        <w:t>le numé</w:t>
       </w:r>
       <w:r>
         <w:rPr>
@@ -28894,21 +29748,12 @@
           <w:u w:val="single"/>
         </w:rPr>
       </w:pPr>
-      <w:proofErr w:type="gramStart"/>
       <w:r>
         <w:rPr>
           <w:i/>
           <w:iCs/>
         </w:rPr>
-        <w:t>programmation</w:t>
-      </w:r>
-      <w:proofErr w:type="gramEnd"/>
-      <w:r>
-        <w:rPr>
-          <w:i/>
-          <w:iCs/>
-        </w:rPr>
-        <w:t xml:space="preserve"> et scripts: librairies externes, dictionnaire des données, reconstruction du logiciel</w:t>
+        <w:t>programmation et scripts: librairies externes, dictionnaire des données, reconstruction du logiciel</w:t>
       </w:r>
       <w:r>
         <w:rPr>
@@ -28988,24 +29833,24 @@
           <w:iCs/>
         </w:rPr>
       </w:pPr>
-      <w:bookmarkStart w:id="26" w:name="_Toc25553321"/>
-      <w:bookmarkStart w:id="27" w:name="_Toc71691025"/>
-      <w:bookmarkStart w:id="28" w:name="_Toc513983956"/>
+      <w:bookmarkStart w:id="25" w:name="_Toc25553321"/>
+      <w:bookmarkStart w:id="26" w:name="_Toc71691025"/>
+      <w:bookmarkStart w:id="27" w:name="_Toc513983956"/>
       <w:r>
         <w:rPr>
           <w:iCs/>
         </w:rPr>
         <w:t>Description des test</w:t>
       </w:r>
+      <w:bookmarkEnd w:id="25"/>
+      <w:r>
+        <w:rPr>
+          <w:iCs/>
+        </w:rPr>
+        <w:t>s effectués</w:t>
+      </w:r>
       <w:bookmarkEnd w:id="26"/>
-      <w:r>
-        <w:rPr>
-          <w:iCs/>
-        </w:rPr>
-        <w:t>s effectués</w:t>
-      </w:r>
       <w:bookmarkEnd w:id="27"/>
-      <w:bookmarkEnd w:id="28"/>
     </w:p>
     <w:p>
       <w:pPr>
@@ -29028,16 +29873,8 @@
         <w:rPr>
           <w:i/>
         </w:rPr>
-        <w:t xml:space="preserve">Pour chaque partie testée de votre projet, il faut </w:t>
-      </w:r>
-      <w:proofErr w:type="gramStart"/>
-      <w:r>
-        <w:rPr>
-          <w:i/>
-        </w:rPr>
-        <w:t>décrire:</w:t>
-      </w:r>
-      <w:proofErr w:type="gramEnd"/>
+        <w:t>Pour chaque partie testée de votre projet, il faut décrire:</w:t>
+      </w:r>
     </w:p>
     <w:p>
       <w:pPr>
@@ -29059,19 +29896,11 @@
           <w:i/>
         </w:rPr>
       </w:pPr>
-      <w:proofErr w:type="gramStart"/>
       <w:r>
         <w:rPr>
           <w:i/>
         </w:rPr>
-        <w:t>les</w:t>
-      </w:r>
-      <w:proofErr w:type="gramEnd"/>
-      <w:r>
-        <w:rPr>
-          <w:i/>
-        </w:rPr>
-        <w:t xml:space="preserve"> conditions exactes de chaque test</w:t>
+        <w:t>les conditions exactes de chaque test</w:t>
       </w:r>
     </w:p>
     <w:p>
@@ -29084,19 +29913,11 @@
           <w:i/>
         </w:rPr>
       </w:pPr>
-      <w:proofErr w:type="gramStart"/>
       <w:r>
         <w:rPr>
           <w:i/>
         </w:rPr>
-        <w:t>les</w:t>
-      </w:r>
-      <w:proofErr w:type="gramEnd"/>
-      <w:r>
-        <w:rPr>
-          <w:i/>
-        </w:rPr>
-        <w:t xml:space="preserve"> preuves de test (papier ou fichier)</w:t>
+        <w:t>les preuves de test (papier ou fichier)</w:t>
       </w:r>
     </w:p>
     <w:p>
@@ -29109,19 +29930,11 @@
           <w:i/>
         </w:rPr>
       </w:pPr>
-      <w:proofErr w:type="gramStart"/>
       <w:r>
         <w:rPr>
           <w:i/>
         </w:rPr>
-        <w:t>tests</w:t>
-      </w:r>
-      <w:proofErr w:type="gramEnd"/>
-      <w:r>
-        <w:rPr>
-          <w:i/>
-        </w:rPr>
-        <w:t xml:space="preserve"> sans preuve: fournir au moins une description </w:t>
+        <w:t xml:space="preserve">tests sans preuve: fournir au moins une description </w:t>
       </w:r>
     </w:p>
     <w:p>
@@ -29132,28 +29945,28 @@
           <w:iCs/>
         </w:rPr>
       </w:pPr>
-      <w:bookmarkStart w:id="29" w:name="_Toc25553322"/>
-      <w:bookmarkStart w:id="30" w:name="_Toc71691026"/>
-      <w:bookmarkStart w:id="31" w:name="_Toc513983957"/>
+      <w:bookmarkStart w:id="28" w:name="_Toc25553322"/>
+      <w:bookmarkStart w:id="29" w:name="_Toc71691026"/>
+      <w:bookmarkStart w:id="30" w:name="_Toc513983957"/>
       <w:r>
         <w:rPr>
           <w:iCs/>
         </w:rPr>
         <w:t xml:space="preserve">Erreurs </w:t>
       </w:r>
+      <w:bookmarkEnd w:id="28"/>
+      <w:r>
+        <w:rPr>
+          <w:iCs/>
+        </w:rPr>
+        <w:t>restantes</w:t>
+      </w:r>
       <w:bookmarkEnd w:id="29"/>
+      <w:bookmarkEnd w:id="30"/>
       <w:r>
         <w:rPr>
           <w:iCs/>
         </w:rPr>
-        <w:t>restantes</w:t>
-      </w:r>
-      <w:bookmarkEnd w:id="30"/>
-      <w:bookmarkEnd w:id="31"/>
-      <w:r>
-        <w:rPr>
-          <w:iCs/>
-        </w:rPr>
         <w:t xml:space="preserve">  </w:t>
       </w:r>
     </w:p>
@@ -29164,7 +29977,7 @@
           <w:i/>
         </w:rPr>
       </w:pPr>
-      <w:bookmarkStart w:id="32" w:name="_Toc25553323"/>
+      <w:bookmarkStart w:id="31" w:name="_Toc25553323"/>
     </w:p>
     <w:p>
       <w:pPr>
@@ -29177,21 +29990,7 @@
         <w:rPr>
           <w:i/>
         </w:rPr>
-        <w:t xml:space="preserve">S'il reste encore des </w:t>
-      </w:r>
-      <w:proofErr w:type="gramStart"/>
-      <w:r>
-        <w:rPr>
-          <w:i/>
-        </w:rPr>
-        <w:t>erreurs:</w:t>
-      </w:r>
-      <w:proofErr w:type="gramEnd"/>
-      <w:r>
-        <w:rPr>
-          <w:i/>
-        </w:rPr>
-        <w:t xml:space="preserve"> </w:t>
+        <w:t xml:space="preserve">S'il reste encore des erreurs: </w:t>
       </w:r>
     </w:p>
     <w:p>
@@ -29235,7 +30034,7 @@
         </w:rPr>
         <w:t>Conséquences sur l'utilisation du produit</w:t>
       </w:r>
-      <w:bookmarkEnd w:id="32"/>
+      <w:bookmarkEnd w:id="31"/>
     </w:p>
     <w:p>
       <w:pPr>
@@ -29251,6 +30050,7 @@
         <w:rPr>
           <w:i/>
         </w:rPr>
+        <w:lastRenderedPageBreak/>
         <w:t>Actions envisagées ou possibles</w:t>
       </w:r>
     </w:p>
@@ -29271,24 +30071,24 @@
           <w:iCs/>
         </w:rPr>
       </w:pPr>
-      <w:bookmarkStart w:id="33" w:name="_Toc25553326"/>
-      <w:bookmarkStart w:id="34" w:name="_Toc71691029"/>
-      <w:bookmarkStart w:id="35" w:name="_Toc513983958"/>
+      <w:bookmarkStart w:id="32" w:name="_Toc25553326"/>
+      <w:bookmarkStart w:id="33" w:name="_Toc71691029"/>
+      <w:bookmarkStart w:id="34" w:name="_Toc513983958"/>
       <w:r>
         <w:rPr>
           <w:iCs/>
         </w:rPr>
         <w:t>Liste des documents</w:t>
       </w:r>
+      <w:bookmarkEnd w:id="32"/>
+      <w:r>
+        <w:rPr>
+          <w:iCs/>
+        </w:rPr>
+        <w:t xml:space="preserve"> fournis</w:t>
+      </w:r>
       <w:bookmarkEnd w:id="33"/>
-      <w:r>
-        <w:rPr>
-          <w:iCs/>
-        </w:rPr>
-        <w:t xml:space="preserve"> fournis</w:t>
-      </w:r>
       <w:bookmarkEnd w:id="34"/>
-      <w:bookmarkEnd w:id="35"/>
     </w:p>
     <w:p>
       <w:pPr>
@@ -29342,21 +30142,12 @@
           <w:i/>
         </w:rPr>
       </w:pPr>
-      <w:proofErr w:type="gramStart"/>
       <w:r>
         <w:rPr>
           <w:rFonts w:cs="Arial"/>
           <w:i/>
         </w:rPr>
-        <w:t>le</w:t>
-      </w:r>
-      <w:proofErr w:type="gramEnd"/>
-      <w:r>
-        <w:rPr>
-          <w:rFonts w:cs="Arial"/>
-          <w:i/>
-        </w:rPr>
-        <w:t xml:space="preserve"> rapport de projet</w:t>
+        <w:t>le rapport de projet</w:t>
       </w:r>
     </w:p>
     <w:p>
@@ -29370,21 +30161,12 @@
           <w:i/>
         </w:rPr>
       </w:pPr>
-      <w:proofErr w:type="gramStart"/>
       <w:r>
         <w:rPr>
           <w:rFonts w:cs="Arial"/>
           <w:i/>
         </w:rPr>
-        <w:t>le</w:t>
-      </w:r>
-      <w:proofErr w:type="gramEnd"/>
-      <w:r>
-        <w:rPr>
-          <w:rFonts w:cs="Arial"/>
-          <w:i/>
-        </w:rPr>
-        <w:t xml:space="preserve"> manuel d'Installation (en annexe)</w:t>
+        <w:t>le manuel d'Installation (en annexe)</w:t>
       </w:r>
     </w:p>
     <w:p>
@@ -29398,21 +30180,12 @@
           <w:i/>
         </w:rPr>
       </w:pPr>
-      <w:proofErr w:type="gramStart"/>
       <w:r>
         <w:rPr>
           <w:rFonts w:cs="Arial"/>
           <w:i/>
         </w:rPr>
-        <w:t>le</w:t>
-      </w:r>
-      <w:proofErr w:type="gramEnd"/>
-      <w:r>
-        <w:rPr>
-          <w:rFonts w:cs="Arial"/>
-          <w:i/>
-        </w:rPr>
-        <w:t xml:space="preserve"> manuel d'Utilisation avec des exemples graphiques (en annexe)</w:t>
+        <w:t>le manuel d'Utilisation avec des exemples graphiques (en annexe)</w:t>
       </w:r>
     </w:p>
     <w:p>
@@ -29426,21 +30199,12 @@
           <w:i/>
         </w:rPr>
       </w:pPr>
-      <w:proofErr w:type="gramStart"/>
       <w:r>
         <w:rPr>
           <w:rFonts w:cs="Arial"/>
           <w:i/>
         </w:rPr>
-        <w:t>autres</w:t>
-      </w:r>
-      <w:proofErr w:type="gramEnd"/>
-      <w:r>
-        <w:rPr>
-          <w:rFonts w:cs="Arial"/>
-          <w:i/>
-        </w:rPr>
-        <w:t>…</w:t>
+        <w:t>autres…</w:t>
       </w:r>
     </w:p>
     <w:p>
@@ -29450,18 +30214,18 @@
           <w:tab w:val="num" w:pos="360"/>
         </w:tabs>
       </w:pPr>
-      <w:bookmarkStart w:id="36" w:name="_Toc25553328"/>
-      <w:bookmarkStart w:id="37" w:name="_Toc71703263"/>
-      <w:bookmarkStart w:id="38" w:name="_Toc513983959"/>
+      <w:bookmarkStart w:id="35" w:name="_Toc25553328"/>
+      <w:bookmarkStart w:id="36" w:name="_Toc71703263"/>
+      <w:bookmarkStart w:id="37" w:name="_Toc513983959"/>
       <w:r>
         <w:t>C</w:t>
       </w:r>
+      <w:bookmarkEnd w:id="35"/>
       <w:bookmarkEnd w:id="36"/>
+      <w:r>
+        <w:t>onclusions</w:t>
+      </w:r>
       <w:bookmarkEnd w:id="37"/>
-      <w:r>
-        <w:t>onclusions</w:t>
-      </w:r>
-      <w:bookmarkEnd w:id="38"/>
     </w:p>
     <w:p>
       <w:pPr>
@@ -29489,18 +30253,8 @@
           <w:i/>
           <w:sz w:val="24"/>
         </w:rPr>
-        <w:t xml:space="preserve">Développez en tous cas les points </w:t>
-      </w:r>
-      <w:proofErr w:type="gramStart"/>
-      <w:r>
-        <w:rPr>
-          <w:rFonts w:ascii="Arial" w:hAnsi="Arial" w:cs="Arial"/>
-          <w:i/>
-          <w:sz w:val="24"/>
-        </w:rPr>
-        <w:t>suivants:</w:t>
-      </w:r>
-      <w:proofErr w:type="gramEnd"/>
+        <w:t>Développez en tous cas les points suivants:</w:t>
+      </w:r>
     </w:p>
     <w:p>
       <w:pPr>
@@ -29620,16 +30374,17 @@
           <w:tab w:val="num" w:pos="360"/>
         </w:tabs>
       </w:pPr>
-      <w:bookmarkStart w:id="39" w:name="_Toc71703264"/>
-      <w:bookmarkStart w:id="40" w:name="_Toc513983960"/>
-      <w:r>
+      <w:bookmarkStart w:id="38" w:name="_Toc71703264"/>
+      <w:bookmarkStart w:id="39" w:name="_Toc513983960"/>
+      <w:r>
+        <w:lastRenderedPageBreak/>
         <w:t>A</w:t>
       </w:r>
+      <w:bookmarkEnd w:id="38"/>
+      <w:r>
+        <w:t>nnexes</w:t>
+      </w:r>
       <w:bookmarkEnd w:id="39"/>
-      <w:r>
-        <w:t>nnexes</w:t>
-      </w:r>
-      <w:bookmarkEnd w:id="40"/>
     </w:p>
     <w:p/>
     <w:p>
@@ -29640,14 +30395,14 @@
           <w:iCs/>
         </w:rPr>
       </w:pPr>
-      <w:bookmarkStart w:id="41" w:name="_Toc513983961"/>
+      <w:bookmarkStart w:id="40" w:name="_Toc513983961"/>
       <w:r>
         <w:rPr>
           <w:iCs/>
         </w:rPr>
         <w:t>Résumé du rapport du TPI / version succincte de la documentation</w:t>
       </w:r>
-      <w:bookmarkEnd w:id="41"/>
+      <w:bookmarkEnd w:id="40"/>
     </w:p>
     <w:p/>
     <w:p>
@@ -29658,24 +30413,87 @@
           <w:iCs/>
         </w:rPr>
       </w:pPr>
-      <w:bookmarkStart w:id="42" w:name="_Toc71703265"/>
-      <w:bookmarkStart w:id="43" w:name="_Toc513983962"/>
+      <w:bookmarkStart w:id="41" w:name="_Toc71703265"/>
+      <w:bookmarkStart w:id="42" w:name="_Toc513983962"/>
       <w:r>
         <w:rPr>
           <w:iCs/>
         </w:rPr>
         <w:t>Sources – Bibliographie</w:t>
       </w:r>
+      <w:bookmarkEnd w:id="41"/>
       <w:bookmarkEnd w:id="42"/>
+    </w:p>
+    <w:p>
+      <w:pPr>
+        <w:ind w:left="426"/>
+        <w:rPr>
+          <w:iCs/>
+        </w:rPr>
+      </w:pPr>
+    </w:p>
+    <w:p>
+      <w:pPr>
+        <w:ind w:left="426"/>
+        <w:rPr>
+          <w:i/>
+        </w:rPr>
+      </w:pPr>
+      <w:r>
+        <w:rPr>
+          <w:i/>
+        </w:rPr>
+        <w:t>Liste des livres utilisé</w:t>
+      </w:r>
+      <w:r>
+        <w:rPr>
+          <w:i/>
+        </w:rPr>
+        <w:t>s</w:t>
+      </w:r>
+      <w:r>
+        <w:rPr>
+          <w:i/>
+        </w:rPr>
+        <w:t xml:space="preserve"> (Titre, auteur, date), des sites Internet (URL) consultés, des articles (Revue, date, titre, auteur)… Et de toutes les aides externes (noms)   </w:t>
+      </w:r>
+    </w:p>
+    <w:p>
+      <w:pPr>
+        <w:ind w:left="426"/>
+        <w:rPr>
+          <w:i/>
+        </w:rPr>
+      </w:pPr>
+    </w:p>
+    <w:p>
+      <w:pPr>
+        <w:ind w:left="426"/>
+      </w:pPr>
+      <w:r>
+        <w:t>Images</w:t>
+      </w:r>
+      <w:r>
+        <w:t xml:space="preserve"> de test :</w:t>
+      </w:r>
+      <w:bookmarkStart w:id="43" w:name="_GoBack"/>
       <w:bookmarkEnd w:id="43"/>
     </w:p>
     <w:p>
       <w:pPr>
         <w:ind w:left="426"/>
-        <w:rPr>
-          <w:iCs/>
-        </w:rPr>
-      </w:pPr>
+      </w:pPr>
+      <w:r>
+        <w:t xml:space="preserve">Chalet : </w:t>
+      </w:r>
+      <w:hyperlink r:id="rId40" w:history="1">
+        <w:r>
+          <w:rPr>
+            <w:rStyle w:val="Lienhypertexte"/>
+          </w:rPr>
+          <w:t>https://www.homeaway.co.uk/p1890413</w:t>
+        </w:r>
+      </w:hyperlink>
     </w:p>
     <w:p>
       <w:pPr>
@@ -29685,37 +30503,16 @@
         </w:rPr>
       </w:pPr>
       <w:r>
-        <w:rPr>
-          <w:i/>
-        </w:rPr>
-        <w:t>Liste des livres utilisé</w:t>
-      </w:r>
-      <w:r>
-        <w:rPr>
-          <w:i/>
-        </w:rPr>
-        <w:t>s</w:t>
-      </w:r>
-      <w:r>
-        <w:rPr>
-          <w:i/>
-        </w:rPr>
-        <w:t xml:space="preserve"> (Titre, auteur, date), des sites Internet (URL) consultés, des articles (Revue, date, titre, </w:t>
-      </w:r>
-      <w:proofErr w:type="gramStart"/>
-      <w:r>
-        <w:rPr>
-          <w:i/>
-        </w:rPr>
-        <w:t>auteur)…</w:t>
-      </w:r>
-      <w:proofErr w:type="gramEnd"/>
-      <w:r>
-        <w:rPr>
-          <w:i/>
-        </w:rPr>
-        <w:t xml:space="preserve"> Et de toutes les aides externes (noms)   </w:t>
-      </w:r>
+        <w:t xml:space="preserve">Train : </w:t>
+      </w:r>
+      <w:hyperlink r:id="rId41" w:history="1">
+        <w:r>
+          <w:rPr>
+            <w:rStyle w:val="Lienhypertexte"/>
+          </w:rPr>
+          <w:t>https://www.youtube.com/watch?v=xVMsAgHy_IY</w:t>
+        </w:r>
+      </w:hyperlink>
     </w:p>
     <w:p>
       <w:pPr>
@@ -30018,8 +30815,8 @@
       </w:pPr>
     </w:p>
     <w:sectPr>
-      <w:headerReference w:type="default" r:id="rId38"/>
-      <w:footerReference w:type="default" r:id="rId39"/>
+      <w:headerReference w:type="default" r:id="rId42"/>
+      <w:footerReference w:type="default" r:id="rId43"/>
       <w:pgSz w:w="11906" w:h="16838" w:code="9"/>
       <w:pgMar w:top="1418" w:right="1418" w:bottom="1418" w:left="1418" w:header="720" w:footer="720" w:gutter="0"/>
       <w:pgNumType w:start="0"/>
@@ -30136,7 +30933,7 @@
               <w:sz w:val="22"/>
               <w:szCs w:val="22"/>
             </w:rPr>
-            <w:t>30</w:t>
+            <w:t>41</w:t>
           </w:r>
           <w:r>
             <w:rPr>
@@ -30179,7 +30976,7 @@
               <w:sz w:val="22"/>
               <w:szCs w:val="22"/>
             </w:rPr>
-            <w:t>41</w:t>
+            <w:t>43</w:t>
           </w:r>
           <w:r>
             <w:rPr>
@@ -30231,7 +31028,7 @@
               <w:sz w:val="22"/>
               <w:szCs w:val="22"/>
             </w:rPr>
-            <w:t>lundi 14 mai 2018</w:t>
+            <w:t>mardi 15 mai 2018</w:t>
           </w:r>
           <w:r>
             <w:rPr>
@@ -34162,4 +34959,16 @@
     </a:ext>
   </a:extLst>
 </a:theme>
+</file>
+
+<file path=customXml/item1.xml><?xml version="1.0" encoding="utf-8"?>
+<b:Sources xmlns:b="http://schemas.openxmlformats.org/officeDocument/2006/bibliography" xmlns="http://schemas.openxmlformats.org/officeDocument/2006/bibliography" SelectedStyle="\APASixthEditionOfficeOnline.xsl" StyleName="APA" Version="6"/>
+</file>
+
+<file path=customXml/itemProps1.xml><?xml version="1.0" encoding="utf-8"?>
+<ds:datastoreItem xmlns:ds="http://schemas.openxmlformats.org/officeDocument/2006/customXml" ds:itemID="{39A34CB8-7DEF-49DC-BC66-2C7DF5F26FED}">
+  <ds:schemaRefs>
+    <ds:schemaRef ds:uri="http://schemas.openxmlformats.org/officeDocument/2006/bibliography"/>
+  </ds:schemaRefs>
+</ds:datastoreItem>
 </file>
</xml_diff>

<commit_message>
Add main features, see description
Its now possible to create,delete,edit and see: Trips, Lodgings and Transports
</commit_message>
<xml_diff>
--- a/Documentation/TripPlanner_Documentation.docx
+++ b/Documentation/TripPlanner_Documentation.docx
@@ -1,9 +1,7 @@
 
 <file path=word/document.xml><?xml version="1.0" encoding="utf-8"?>
-<w:document xmlns:wpc="http://schemas.microsoft.com/office/word/2010/wordprocessingCanvas" xmlns:cx="http://schemas.microsoft.com/office/drawing/2014/chartex" xmlns:cx1="http://schemas.microsoft.com/office/drawing/2015/9/8/chartex" xmlns:cx2="http://schemas.microsoft.com/office/drawing/2015/10/21/chartex" xmlns:cx3="http://schemas.microsoft.com/office/drawing/2016/5/9/chartex" xmlns:cx4="http://schemas.microsoft.com/office/drawing/2016/5/10/chartex" xmlns:cx5="http://schemas.microsoft.com/office/drawing/2016/5/11/chartex" xmlns:cx6="http://schemas.microsoft.com/office/drawing/2016/5/12/chartex" xmlns:cx7="http://schemas.microsoft.com/office/drawing/2016/5/13/chartex" xmlns:cx8="http://schemas.microsoft.com/office/drawing/2016/5/14/chartex" xmlns:mc="http://schemas.openxmlformats.org/markup-compatibility/2006" xmlns:aink="http://schemas.microsoft.com/office/drawing/2016/ink" xmlns:am3d="http://schemas.microsoft.com/office/drawing/2017/model3d" xmlns:o="urn:schemas-microsoft-com:office:office" xmlns:r="http://schemas.openxmlformats.org/officeDocument/2006/relationships" xmlns:m="http://schemas.openxmlformats.org/officeDocument/2006/math" xmlns:v="urn:schemas-microsoft-com:vml" xmlns:wp14="http://schemas.microsoft.com/office/word/2010/wordprocessingDrawing" xmlns:wp="http://schemas.openxmlformats.org/drawingml/2006/wordprocessingDrawing" xmlns:w10="urn:schemas-microsoft-com:office:word" xmlns:w="http://schemas.openxmlformats.org/wordprocessingml/2006/main" xmlns:w14="http://schemas.microsoft.com/office/word/2010/wordml" xmlns:w15="http://schemas.microsoft.com/office/word/2012/wordml" xmlns:w16cid="http://schemas.microsoft.com/office/word/2016/wordml/cid" xmlns:w16se="http://schemas.microsoft.com/office/word/2015/wordml/symex" xmlns:wpg="http://schemas.microsoft.com/office/word/2010/wordprocessingGroup" xmlns:wpi="http://schemas.microsoft.com/office/word/2010/wordprocessingInk" xmlns:wne="http://schemas.microsoft.com/office/word/2006/wordml" xmlns:wps="http://schemas.microsoft.com/office/word/2010/wordprocessingShape" mc:Ignorable="w14 w15 w16se w16cid wp14">
+<w:document xmlns:wpc="http://schemas.microsoft.com/office/word/2010/wordprocessingCanvas" xmlns:cx="http://schemas.microsoft.com/office/drawing/2014/chartex" xmlns:mc="http://schemas.openxmlformats.org/markup-compatibility/2006" xmlns:o="urn:schemas-microsoft-com:office:office" xmlns:r="http://schemas.openxmlformats.org/officeDocument/2006/relationships" xmlns:m="http://schemas.openxmlformats.org/officeDocument/2006/math" xmlns:v="urn:schemas-microsoft-com:vml" xmlns:wp14="http://schemas.microsoft.com/office/word/2010/wordprocessingDrawing" xmlns:wp="http://schemas.openxmlformats.org/drawingml/2006/wordprocessingDrawing" xmlns:w10="urn:schemas-microsoft-com:office:word" xmlns:w="http://schemas.openxmlformats.org/wordprocessingml/2006/main" xmlns:w14="http://schemas.microsoft.com/office/word/2010/wordml" xmlns:w15="http://schemas.microsoft.com/office/word/2012/wordml" xmlns:w16se="http://schemas.microsoft.com/office/word/2015/wordml/symex" xmlns:wpg="http://schemas.microsoft.com/office/word/2010/wordprocessingGroup" xmlns:wpi="http://schemas.microsoft.com/office/word/2010/wordprocessingInk" xmlns:wne="http://schemas.microsoft.com/office/word/2006/wordml" xmlns:wps="http://schemas.microsoft.com/office/word/2010/wordprocessingShape" mc:Ignorable="w14 w15 w16se wp14">
   <w:body>
-    <w:bookmarkStart w:id="0" w:name="_GoBack" w:displacedByCustomXml="next"/>
-    <w:bookmarkEnd w:id="0" w:displacedByCustomXml="next"/>
     <w:sdt>
       <w:sdtPr>
         <w:id w:val="389234652"/>
@@ -366,7 +364,7 @@
                   </wp:anchor>
                 </w:drawing>
               </mc:Choice>
-              <mc:Fallback>
+              <mc:Fallback xmlns:w16cid="http://schemas.microsoft.com/office/word/2016/wordml/cid" xmlns:am3d="http://schemas.microsoft.com/office/drawing/2017/model3d" xmlns:aink="http://schemas.microsoft.com/office/drawing/2016/ink" xmlns:cx8="http://schemas.microsoft.com/office/drawing/2016/5/14/chartex" xmlns:cx7="http://schemas.microsoft.com/office/drawing/2016/5/13/chartex" xmlns:cx6="http://schemas.microsoft.com/office/drawing/2016/5/12/chartex" xmlns:cx5="http://schemas.microsoft.com/office/drawing/2016/5/11/chartex" xmlns:cx4="http://schemas.microsoft.com/office/drawing/2016/5/10/chartex" xmlns:cx3="http://schemas.microsoft.com/office/drawing/2016/5/9/chartex" xmlns:cx2="http://schemas.microsoft.com/office/drawing/2015/10/21/chartex" xmlns:cx1="http://schemas.microsoft.com/office/drawing/2015/9/8/chartex">
                 <w:pict>
                   <v:group w14:anchorId="7170EC95" id="Groupe 119" o:spid="_x0000_s1026" style="position:absolute;margin-left:0;margin-top:0;width:539.6pt;height:719.9pt;z-index:-251655168;mso-width-percent:882;mso-height-percent:909;mso-position-horizontal:center;mso-position-horizontal-relative:page;mso-position-vertical:center;mso-position-vertical-relative:page;mso-width-percent:882;mso-height-percent:909" coordsize="68580,92717" o:gfxdata="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">
                     <v:rect id="Rectangle 120" o:spid="_x0000_s1027" style="position:absolute;top:73152;width:68580;height:1431;visibility:visible;mso-wrap-style:square;v-text-anchor:middle" o:gfxdata="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" fillcolor="#4472c4 [3204]" stroked="f" strokeweight="1pt"/>
@@ -1636,7 +1634,7 @@
             <w:noProof/>
             <w:webHidden/>
           </w:rPr>
-          <w:t>6</w:t>
+          <w:t>7</w:t>
         </w:r>
         <w:r>
           <w:rPr>
@@ -1816,7 +1814,7 @@
             <w:noProof/>
             <w:webHidden/>
           </w:rPr>
-          <w:t>8</w:t>
+          <w:t>9</w:t>
         </w:r>
         <w:r>
           <w:rPr>
@@ -1906,7 +1904,7 @@
             <w:noProof/>
             <w:webHidden/>
           </w:rPr>
-          <w:t>9</w:t>
+          <w:t>10</w:t>
         </w:r>
         <w:r>
           <w:rPr>
@@ -1996,7 +1994,7 @@
             <w:noProof/>
             <w:webHidden/>
           </w:rPr>
-          <w:t>23</w:t>
+          <w:t>24</w:t>
         </w:r>
         <w:r>
           <w:rPr>
@@ -2086,7 +2084,7 @@
             <w:noProof/>
             <w:webHidden/>
           </w:rPr>
-          <w:t>39</w:t>
+          <w:t>40</w:t>
         </w:r>
         <w:r>
           <w:rPr>
@@ -2162,7 +2160,7 @@
           <w:rPr>
             <w:webHidden/>
           </w:rPr>
-          <w:t>41</w:t>
+          <w:t>43</w:t>
         </w:r>
         <w:r>
           <w:rPr>
@@ -2253,7 +2251,7 @@
             <w:noProof/>
             <w:webHidden/>
           </w:rPr>
-          <w:t>41</w:t>
+          <w:t>43</w:t>
         </w:r>
         <w:r>
           <w:rPr>
@@ -2345,7 +2343,7 @@
             <w:noProof/>
             <w:webHidden/>
           </w:rPr>
-          <w:t>41</w:t>
+          <w:t>43</w:t>
         </w:r>
         <w:r>
           <w:rPr>
@@ -2437,7 +2435,7 @@
             <w:noProof/>
             <w:webHidden/>
           </w:rPr>
-          <w:t>41</w:t>
+          <w:t>43</w:t>
         </w:r>
         <w:r>
           <w:rPr>
@@ -2529,7 +2527,7 @@
             <w:noProof/>
             <w:webHidden/>
           </w:rPr>
-          <w:t>42</w:t>
+          <w:t>44</w:t>
         </w:r>
         <w:r>
           <w:rPr>
@@ -2605,7 +2603,7 @@
           <w:rPr>
             <w:webHidden/>
           </w:rPr>
-          <w:t>42</w:t>
+          <w:t>44</w:t>
         </w:r>
         <w:r>
           <w:rPr>
@@ -2680,7 +2678,7 @@
           <w:rPr>
             <w:webHidden/>
           </w:rPr>
-          <w:t>43</w:t>
+          <w:t>45</w:t>
         </w:r>
         <w:r>
           <w:rPr>
@@ -2771,7 +2769,7 @@
             <w:noProof/>
             <w:webHidden/>
           </w:rPr>
-          <w:t>43</w:t>
+          <w:t>45</w:t>
         </w:r>
         <w:r>
           <w:rPr>
@@ -2863,7 +2861,7 @@
             <w:noProof/>
             <w:webHidden/>
           </w:rPr>
-          <w:t>43</w:t>
+          <w:t>45</w:t>
         </w:r>
         <w:r>
           <w:rPr>
@@ -2955,7 +2953,7 @@
             <w:noProof/>
             <w:webHidden/>
           </w:rPr>
-          <w:t>43</w:t>
+          <w:t>45</w:t>
         </w:r>
         <w:r>
           <w:rPr>
@@ -3047,7 +3045,7 @@
             <w:noProof/>
             <w:webHidden/>
           </w:rPr>
-          <w:t>43</w:t>
+          <w:t>45</w:t>
         </w:r>
         <w:r>
           <w:rPr>
@@ -3139,7 +3137,7 @@
             <w:noProof/>
             <w:webHidden/>
           </w:rPr>
-          <w:t>43</w:t>
+          <w:t>45</w:t>
         </w:r>
         <w:r>
           <w:rPr>
@@ -3231,7 +3229,7 @@
             <w:noProof/>
             <w:webHidden/>
           </w:rPr>
-          <w:t>43</w:t>
+          <w:t>45</w:t>
         </w:r>
         <w:r>
           <w:rPr>
@@ -3256,7 +3254,7 @@
       <w:pPr>
         <w:pStyle w:val="Titre1"/>
       </w:pPr>
-      <w:bookmarkStart w:id="1" w:name="_Toc514178732"/>
+      <w:bookmarkStart w:id="0" w:name="_Toc514178732"/>
       <w:r>
         <w:lastRenderedPageBreak/>
         <w:t>Analyse prél</w:t>
@@ -3267,7 +3265,7 @@
       <w:r>
         <w:t>minaire</w:t>
       </w:r>
-      <w:bookmarkEnd w:id="1"/>
+      <w:bookmarkEnd w:id="0"/>
     </w:p>
     <w:p>
       <w:pPr>
@@ -3277,14 +3275,14 @@
           <w:iCs/>
         </w:rPr>
       </w:pPr>
-      <w:bookmarkStart w:id="2" w:name="_Toc514178733"/>
+      <w:bookmarkStart w:id="1" w:name="_Toc514178733"/>
       <w:r>
         <w:rPr>
           <w:iCs/>
         </w:rPr>
         <w:t>Introduction</w:t>
       </w:r>
-      <w:bookmarkEnd w:id="2"/>
+      <w:bookmarkEnd w:id="1"/>
       <w:r>
         <w:rPr>
           <w:iCs/>
@@ -3340,14 +3338,14 @@
           <w:iCs/>
         </w:rPr>
       </w:pPr>
-      <w:bookmarkStart w:id="3" w:name="_Toc514178734"/>
+      <w:bookmarkStart w:id="2" w:name="_Toc514178734"/>
       <w:r>
         <w:rPr>
           <w:iCs/>
         </w:rPr>
         <w:t>Objectifs</w:t>
       </w:r>
-      <w:bookmarkEnd w:id="3"/>
+      <w:bookmarkEnd w:id="2"/>
     </w:p>
     <w:p>
       <w:pPr>
@@ -3610,7 +3608,7 @@
         </w:rPr>
         <w:br w:type="page"/>
       </w:r>
-      <w:bookmarkStart w:id="4" w:name="_Toc514178735"/>
+      <w:bookmarkStart w:id="3" w:name="_Toc514178735"/>
       <w:r>
         <w:rPr>
           <w:iCs/>
@@ -3624,7 +3622,7 @@
         </w:rPr>
         <w:t xml:space="preserve"> initiale</w:t>
       </w:r>
-      <w:bookmarkEnd w:id="4"/>
+      <w:bookmarkEnd w:id="3"/>
     </w:p>
     <w:p>
       <w:r>
@@ -3711,14 +3709,14 @@
       <w:pPr>
         <w:pStyle w:val="Titre1"/>
       </w:pPr>
-      <w:bookmarkStart w:id="5" w:name="_Toc514178736"/>
+      <w:bookmarkStart w:id="4" w:name="_Toc514178736"/>
       <w:r>
         <w:t>Analyse</w:t>
       </w:r>
       <w:r>
         <w:t xml:space="preserve"> / Conception</w:t>
       </w:r>
-      <w:bookmarkEnd w:id="5"/>
+      <w:bookmarkEnd w:id="4"/>
     </w:p>
     <w:p>
       <w:pPr>
@@ -3728,14 +3726,14 @@
           <w:iCs/>
         </w:rPr>
       </w:pPr>
-      <w:bookmarkStart w:id="6" w:name="_Toc514178737"/>
+      <w:bookmarkStart w:id="5" w:name="_Toc514178737"/>
       <w:r>
         <w:rPr>
           <w:iCs/>
         </w:rPr>
         <w:t>Concept</w:t>
       </w:r>
-      <w:bookmarkEnd w:id="6"/>
+      <w:bookmarkEnd w:id="5"/>
     </w:p>
     <w:p>
       <w:pPr>
@@ -4345,12 +4343,18 @@
         </w:numPr>
         <w:jc w:val="both"/>
         <w:rPr>
+          <w:szCs w:val="14"/>
+        </w:rPr>
+      </w:pPr>
+      <w:r>
+        <w:rPr>
           <w:rFonts w:ascii="Arial" w:hAnsi="Arial"/>
           <w:sz w:val="24"/>
           <w:szCs w:val="14"/>
           <w:lang w:eastAsia="fr-FR"/>
         </w:rPr>
-      </w:pPr>
+        <w:t>Des</w:t>
+      </w:r>
       <w:r>
         <w:rPr>
           <w:rFonts w:ascii="Arial" w:hAnsi="Arial"/>
@@ -4358,12 +4362,79 @@
           <w:szCs w:val="14"/>
           <w:lang w:eastAsia="fr-FR"/>
         </w:rPr>
-        <w:t>Des affaires. Chaque voyage aura automatiquement une checklist par défaut vide. Il sera donc possible d’ajouter des affaires caractérisées par un nom, une quantité et une case à cocher permettant de savoir si c’est OK.</w:t>
+        <w:t xml:space="preserve"> prérequis</w:t>
+      </w:r>
+      <w:r>
+        <w:rPr>
+          <w:rFonts w:ascii="Arial" w:hAnsi="Arial"/>
+          <w:sz w:val="24"/>
+          <w:szCs w:val="14"/>
+          <w:lang w:eastAsia="fr-FR"/>
+        </w:rPr>
+        <w:t xml:space="preserve"> (checklist). L’organisateur pourra planifier des prérequis, comme un pense bête. Cette fonctionnalité permet aussi bien de mettre une tâche « Vérifier la pression des pneus » qu’une affaire à emporter « Chau</w:t>
+      </w:r>
+      <w:r>
+        <w:rPr>
+          <w:rFonts w:ascii="Arial" w:hAnsi="Arial"/>
+          <w:sz w:val="24"/>
+          <w:szCs w:val="14"/>
+          <w:lang w:eastAsia="fr-FR"/>
+        </w:rPr>
+        <w:t>s</w:t>
+      </w:r>
+      <w:r>
+        <w:rPr>
+          <w:rFonts w:ascii="Arial" w:hAnsi="Arial"/>
+          <w:sz w:val="24"/>
+          <w:szCs w:val="14"/>
+          <w:lang w:eastAsia="fr-FR"/>
+        </w:rPr>
+        <w:t>sette</w:t>
+      </w:r>
+      <w:r>
+        <w:rPr>
+          <w:rFonts w:ascii="Arial" w:hAnsi="Arial"/>
+          <w:sz w:val="24"/>
+          <w:szCs w:val="14"/>
+          <w:lang w:eastAsia="fr-FR"/>
+        </w:rPr>
+        <w:t>s</w:t>
+      </w:r>
+      <w:r>
+        <w:rPr>
+          <w:rFonts w:ascii="Arial" w:hAnsi="Arial"/>
+          <w:sz w:val="24"/>
+          <w:szCs w:val="14"/>
+          <w:lang w:eastAsia="fr-FR"/>
+        </w:rPr>
+        <w:t xml:space="preserve"> *10 ». Cet élément est personnel au créateur du voyage. Bien que les participants puissent voir les détails du voyage, ils ne pourront pas interagir avec les différents prérequis</w:t>
+      </w:r>
+      <w:r>
+        <w:rPr>
+          <w:rFonts w:ascii="Arial" w:hAnsi="Arial"/>
+          <w:sz w:val="24"/>
+          <w:szCs w:val="14"/>
+          <w:lang w:eastAsia="fr-FR"/>
+        </w:rPr>
+        <w:t>.</w:t>
       </w:r>
     </w:p>
     <w:p>
       <w:pPr>
         <w:pStyle w:val="Paragraphedeliste"/>
+        <w:rPr>
+          <w:szCs w:val="14"/>
+        </w:rPr>
+      </w:pPr>
+    </w:p>
+    <w:p>
+      <w:pPr>
+        <w:pStyle w:val="Retraitnormal1"/>
+        <w:numPr>
+          <w:ilvl w:val="0"/>
+          <w:numId w:val="0"/>
+        </w:numPr>
+        <w:ind w:left="720"/>
         <w:jc w:val="both"/>
         <w:rPr>
           <w:szCs w:val="14"/>
@@ -4555,170 +4626,169 @@
       <w:pPr>
         <w:pStyle w:val="Titre2"/>
       </w:pPr>
-      <w:bookmarkStart w:id="7" w:name="_Toc514178738"/>
+      <w:bookmarkStart w:id="6" w:name="_Toc514178738"/>
       <w:r>
         <w:t>Analyse concurrentielle</w:t>
       </w:r>
+      <w:bookmarkEnd w:id="6"/>
+    </w:p>
+    <w:p/>
+    <w:p>
+      <w:pPr>
+        <w:jc w:val="both"/>
+      </w:pPr>
+      <w:r>
+        <w:t>Pour cette analyse, trois sites ont été utilisés : planificateur.a-contresens.net, facilitatrip.fr et zenwego.com.</w:t>
+      </w:r>
+    </w:p>
+    <w:p>
+      <w:pPr>
+        <w:jc w:val="both"/>
+      </w:pPr>
+    </w:p>
+    <w:p>
+      <w:pPr>
+        <w:jc w:val="both"/>
+      </w:pPr>
+      <w:r>
+        <w:t>Les trois outils offrent un outil de planification de voyages. Ils fonctionnent tous sur inscription. La procédure est souvent la même, Nous créons un voyage puis nous l’enrichissons avec du contenu.</w:t>
+      </w:r>
+    </w:p>
+    <w:p>
+      <w:pPr>
+        <w:jc w:val="both"/>
+      </w:pPr>
+    </w:p>
+    <w:p>
+      <w:pPr>
+        <w:jc w:val="both"/>
+      </w:pPr>
+      <w:r>
+        <w:t>Tous trois proposent le même service mais de manière sensiblement différente.</w:t>
+      </w:r>
+    </w:p>
+    <w:p>
+      <w:pPr>
+        <w:jc w:val="both"/>
+      </w:pPr>
+    </w:p>
+    <w:p>
+      <w:pPr>
+        <w:jc w:val="both"/>
+      </w:pPr>
+      <w:r>
+        <w:t>planificateur.a-contresens.net offre un outil complet. La gestion du budget se fait en fonction des différentes étapes du voyage. Les trajets ainsi que les activités n’influent en rien sur le budget final.</w:t>
+      </w:r>
+      <w:r>
+        <w:t xml:space="preserve"> Le voyage peut également être privé ou public. </w:t>
+      </w:r>
+      <w:r>
+        <w:t>Les voyages publics</w:t>
+      </w:r>
+      <w:r>
+        <w:t xml:space="preserve"> autorisent juste tout le monde à consulter l’itinéraire.</w:t>
+      </w:r>
+    </w:p>
+    <w:p>
+      <w:pPr>
+        <w:jc w:val="both"/>
+      </w:pPr>
+    </w:p>
+    <w:p>
+      <w:pPr>
+        <w:jc w:val="both"/>
+      </w:pPr>
+      <w:r>
+        <w:t>Le second, facilitatrip.fr, est un outil simple d’utilisation qui permet de planifier son voyage en quelques clics. Cependant, que ce soit pour les hébergement, les activités ou même les restaurants, il faut réserver sur des sites partenaires. L’utilisateur est « bridé » dans ses choix.</w:t>
+      </w:r>
+      <w:r>
+        <w:t xml:space="preserve"> Les prix sont en tout cas indiqués par adulte et facultativement pour d’autres catégories.</w:t>
+      </w:r>
+    </w:p>
+    <w:p>
+      <w:pPr>
+        <w:jc w:val="both"/>
+      </w:pPr>
+    </w:p>
+    <w:p>
+      <w:pPr>
+        <w:jc w:val="both"/>
+      </w:pPr>
+      <w:r>
+        <w:t>Zenwego.com met en avant un aspect très communautaire. Il permet d’inviter des amis à directement éditer le voyage. Il met également un système de vote pour choisir ce qui plait le plus aux participants.</w:t>
+      </w:r>
+      <w:r>
+        <w:t xml:space="preserve"> Cet aspect est vraiment un plus agréable.</w:t>
+      </w:r>
+    </w:p>
+    <w:p>
+      <w:pPr>
+        <w:jc w:val="both"/>
+      </w:pPr>
+    </w:p>
+    <w:p>
+      <w:pPr>
+        <w:jc w:val="both"/>
+      </w:pPr>
+      <w:r>
+        <w:t>Les trois sites proposent le même service mais en mettant en avant des aspects différents. Le premier est un outil standard qui permet à l’utilisateur de planifier comme il veut mais plus orientés sur les étapes du voyage. Le second bien que très pratique, force à la réservation ce qui limite l’utilisateur. Ce point est donc à bannir du site que nous développons puisque nous voulons lui donner le plus de liberté possible.</w:t>
+      </w:r>
+      <w:r>
+        <w:t xml:space="preserve"> Le troisième met en avant un aspect communautaire très intéressant vers lequel nous pourrions tendre dans une version 2.0 du projet. Nous allons nous contenter d’un aspect communautaire plus restreint.</w:t>
+      </w:r>
+    </w:p>
+    <w:p>
+      <w:pPr>
+        <w:jc w:val="both"/>
+      </w:pPr>
+    </w:p>
+    <w:p>
+      <w:pPr>
+        <w:jc w:val="both"/>
+      </w:pPr>
+      <w:r>
+        <w:t>Les sites proposent également des cartes en ligne pour visualiser les différents trajets à effectuer. Cet aspect est également intéressant mais il serait également à ajouter dans une version 2.0.</w:t>
+      </w:r>
+    </w:p>
+    <w:p>
+      <w:pPr>
+        <w:jc w:val="both"/>
+      </w:pPr>
+    </w:p>
+    <w:p>
+      <w:pPr>
+        <w:jc w:val="both"/>
+      </w:pPr>
+      <w:r>
+        <w:t xml:space="preserve">Trip Planner se démarquera en proposant une checklist liée au voyage. De plus, l’utilisateur ne sera pas forcé à la réservation, il sera libre de le faire </w:t>
+      </w:r>
+      <w:r>
+        <w:t>s’il</w:t>
+      </w:r>
+      <w:r>
+        <w:t xml:space="preserve"> le souhaite, les liens sont prévus à cet effet.</w:t>
+      </w:r>
+      <w:r>
+        <w:t xml:space="preserve"> Quant au prix du voyage, il sera indicatif. Il sera prévu pour une personne adulte.</w:t>
+      </w:r>
+    </w:p>
+    <w:p>
+      <w:pPr>
+        <w:pStyle w:val="Titre2"/>
+        <w:rPr>
+          <w:iCs/>
+        </w:rPr>
+      </w:pPr>
+      <w:bookmarkStart w:id="7" w:name="_Toc514178739"/>
+      <w:bookmarkStart w:id="8" w:name="_Toc25553310"/>
+      <w:bookmarkStart w:id="9" w:name="_Toc71691015"/>
+      <w:r>
+        <w:rPr>
+          <w:iCs/>
+        </w:rPr>
+        <w:t>Stratégie de test</w:t>
+      </w:r>
       <w:bookmarkEnd w:id="7"/>
-    </w:p>
-    <w:p/>
-    <w:p>
-      <w:pPr>
-        <w:jc w:val="both"/>
-      </w:pPr>
-      <w:r>
-        <w:t>Pour cette analyse, trois sites ont été utilisés : planificateur.a-contresens.net, facilitatrip.fr et zenwego.com.</w:t>
-      </w:r>
-    </w:p>
-    <w:p>
-      <w:pPr>
-        <w:jc w:val="both"/>
-      </w:pPr>
-    </w:p>
-    <w:p>
-      <w:pPr>
-        <w:jc w:val="both"/>
-      </w:pPr>
-      <w:r>
-        <w:t>Les trois outils offrent un outil de planification de voyages. Ils fonctionnent tous sur inscription. La procédure est souvent la même, Nous créons un voyage puis nous l’enrichissons avec du contenu.</w:t>
-      </w:r>
-    </w:p>
-    <w:p>
-      <w:pPr>
-        <w:jc w:val="both"/>
-      </w:pPr>
-    </w:p>
-    <w:p>
-      <w:pPr>
-        <w:jc w:val="both"/>
-      </w:pPr>
-      <w:r>
-        <w:t>Tous trois proposent le même service mais de manière sensiblement différente.</w:t>
-      </w:r>
-    </w:p>
-    <w:p>
-      <w:pPr>
-        <w:jc w:val="both"/>
-      </w:pPr>
-    </w:p>
-    <w:p>
-      <w:pPr>
-        <w:jc w:val="both"/>
-      </w:pPr>
-      <w:r>
-        <w:lastRenderedPageBreak/>
-        <w:t>planificateur.a-contresens.net offre un outil complet. La gestion du budget se fait en fonction des différentes étapes du voyage. Les trajets ainsi que les activités n’influent en rien sur le budget final.</w:t>
-      </w:r>
-      <w:r>
-        <w:t xml:space="preserve"> Le voyage peut également être privé ou public. </w:t>
-      </w:r>
-      <w:r>
-        <w:t>Les voyages publics</w:t>
-      </w:r>
-      <w:r>
-        <w:t xml:space="preserve"> autorisent juste tout le monde à consulter l’itinéraire.</w:t>
-      </w:r>
-    </w:p>
-    <w:p>
-      <w:pPr>
-        <w:jc w:val="both"/>
-      </w:pPr>
-    </w:p>
-    <w:p>
-      <w:pPr>
-        <w:jc w:val="both"/>
-      </w:pPr>
-      <w:r>
-        <w:t>Le second, facilitatrip.fr, est un outil simple d’utilisation qui permet de planifier son voyage en quelques clics. Cependant, que ce soit pour les hébergement, les activités ou même les restaurants, il faut réserver sur des sites partenaires. L’utilisateur est « bridé » dans ses choix.</w:t>
-      </w:r>
-      <w:r>
-        <w:t xml:space="preserve"> Les prix sont en tout cas indiqués par adulte et facultativement pour d’autres catégories.</w:t>
-      </w:r>
-    </w:p>
-    <w:p>
-      <w:pPr>
-        <w:jc w:val="both"/>
-      </w:pPr>
-    </w:p>
-    <w:p>
-      <w:pPr>
-        <w:jc w:val="both"/>
-      </w:pPr>
-      <w:r>
-        <w:t>Zenwego.com met en avant un aspect très communautaire. Il permet d’inviter des amis à directement éditer le voyage. Il met également un système de vote pour choisir ce qui plait le plus aux participants.</w:t>
-      </w:r>
-      <w:r>
-        <w:t xml:space="preserve"> Cet aspect est vraiment un plus agréable.</w:t>
-      </w:r>
-    </w:p>
-    <w:p>
-      <w:pPr>
-        <w:jc w:val="both"/>
-      </w:pPr>
-    </w:p>
-    <w:p>
-      <w:pPr>
-        <w:jc w:val="both"/>
-      </w:pPr>
-      <w:r>
-        <w:t>Les trois sites proposent le même service mais en mettant en avant des aspects différents. Le premier est un outil standard qui permet à l’utilisateur de planifier comme il veut mais plus orientés sur les étapes du voyage. Le second bien que très pratique, force à la réservation ce qui limite l’utilisateur. Ce point est donc à bannir du site que nous développons puisque nous voulons lui donner le plus de liberté possible.</w:t>
-      </w:r>
-      <w:r>
-        <w:t xml:space="preserve"> Le troisième met en avant un aspect communautaire très intéressant vers lequel nous pourrions tendre dans une version 2.0 du projet. Nous allons nous contenter d’un aspect communautaire plus restreint.</w:t>
-      </w:r>
-    </w:p>
-    <w:p>
-      <w:pPr>
-        <w:jc w:val="both"/>
-      </w:pPr>
-    </w:p>
-    <w:p>
-      <w:pPr>
-        <w:jc w:val="both"/>
-      </w:pPr>
-      <w:r>
-        <w:t>Les sites proposent également des cartes en ligne pour visualiser les différents trajets à effectuer. Cet aspect est également intéressant mais il serait également à ajouter dans une version 2.0.</w:t>
-      </w:r>
-    </w:p>
-    <w:p>
-      <w:pPr>
-        <w:jc w:val="both"/>
-      </w:pPr>
-    </w:p>
-    <w:p>
-      <w:pPr>
-        <w:jc w:val="both"/>
-      </w:pPr>
-      <w:r>
-        <w:t xml:space="preserve">Trip Planner se démarquera en proposant une checklist liée au voyage. De plus, l’utilisateur ne sera pas forcé à la réservation, il sera libre de le faire </w:t>
-      </w:r>
-      <w:r>
-        <w:t>s’il</w:t>
-      </w:r>
-      <w:r>
-        <w:t xml:space="preserve"> le souhaite, les liens sont prévus à cet effet.</w:t>
-      </w:r>
-      <w:r>
-        <w:t xml:space="preserve"> Quant au prix du voyage, il sera indicatif. Il sera prévu pour une personne adulte.</w:t>
-      </w:r>
-    </w:p>
-    <w:p>
-      <w:pPr>
-        <w:pStyle w:val="Titre2"/>
-        <w:rPr>
-          <w:iCs/>
-        </w:rPr>
-      </w:pPr>
-      <w:bookmarkStart w:id="8" w:name="_Toc514178739"/>
-      <w:bookmarkStart w:id="9" w:name="_Toc25553310"/>
-      <w:bookmarkStart w:id="10" w:name="_Toc71691015"/>
-      <w:r>
-        <w:rPr>
-          <w:iCs/>
-        </w:rPr>
-        <w:t>Stratégie de test</w:t>
-      </w:r>
-      <w:bookmarkEnd w:id="8"/>
     </w:p>
     <w:p>
       <w:pPr>
@@ -4779,6 +4849,7 @@
         <w:jc w:val="both"/>
       </w:pPr>
       <w:r>
+        <w:lastRenderedPageBreak/>
         <w:t>Afin de réaliser les tests, des données factices seront employées. Elles seront fournies par le script TP_Data.sql situé dans le dossier Database.</w:t>
       </w:r>
       <w:r>
@@ -4811,12 +4882,11 @@
           <w:iCs/>
         </w:rPr>
       </w:pPr>
-      <w:bookmarkStart w:id="11" w:name="_Toc514178740"/>
+      <w:bookmarkStart w:id="10" w:name="_Toc514178740"/>
       <w:r>
         <w:rPr>
           <w:rFonts w:cs="Arial"/>
         </w:rPr>
-        <w:lastRenderedPageBreak/>
         <w:t>R</w:t>
       </w:r>
       <w:r>
@@ -4825,9 +4895,9 @@
         </w:rPr>
         <w:t>isques techniques</w:t>
       </w:r>
+      <w:bookmarkEnd w:id="8"/>
       <w:bookmarkEnd w:id="9"/>
       <w:bookmarkEnd w:id="10"/>
-      <w:bookmarkEnd w:id="11"/>
     </w:p>
     <w:p>
       <w:pPr>
@@ -4935,7 +5005,16 @@
           <w:iCs/>
         </w:rPr>
       </w:pPr>
-      <w:bookmarkStart w:id="12" w:name="_Toc514178741"/>
+      <w:bookmarkStart w:id="11" w:name="_Toc514178741"/>
+      <w:r>
+        <w:rPr>
+          <w:iCs/>
+        </w:rPr>
+        <w:t>Planification</w:t>
+      </w:r>
+      <w:bookmarkEnd w:id="11"/>
+    </w:p>
+    <w:p>
       <w:r>
         <w:rPr>
           <w:i/>
@@ -4948,10 +5027,10 @@
           <wp:anchor distT="0" distB="0" distL="114300" distR="114300" simplePos="0" relativeHeight="251665408" behindDoc="0" locked="0" layoutInCell="1" allowOverlap="1" wp14:anchorId="2EF4CF30" wp14:editId="00BD3630">
             <wp:simplePos x="0" y="0"/>
             <wp:positionH relativeFrom="margin">
-              <wp:posOffset>-824230</wp:posOffset>
+              <wp:align>center</wp:align>
             </wp:positionH>
             <wp:positionV relativeFrom="paragraph">
-              <wp:posOffset>549275</wp:posOffset>
+              <wp:posOffset>194148</wp:posOffset>
             </wp:positionV>
             <wp:extent cx="7348855" cy="4324350"/>
             <wp:effectExtent l="0" t="0" r="4445" b="0"/>
@@ -5007,15 +5086,7 @@
           </wp:anchor>
         </w:drawing>
       </w:r>
-      <w:r>
-        <w:rPr>
-          <w:iCs/>
-        </w:rPr>
-        <w:t>Planification</w:t>
-      </w:r>
-      <w:bookmarkEnd w:id="12"/>
-    </w:p>
-    <w:p/>
+    </w:p>
     <w:p>
       <w:r>
         <w:br w:type="page"/>
@@ -5029,9 +5100,9 @@
           <w:iCs/>
         </w:rPr>
       </w:pPr>
-      <w:bookmarkStart w:id="13" w:name="_Toc25553314"/>
-      <w:bookmarkStart w:id="14" w:name="_Toc71691019"/>
-      <w:bookmarkStart w:id="15" w:name="_Toc514178742"/>
+      <w:bookmarkStart w:id="12" w:name="_Toc25553314"/>
+      <w:bookmarkStart w:id="13" w:name="_Toc71691019"/>
+      <w:bookmarkStart w:id="14" w:name="_Toc514178742"/>
       <w:r>
         <w:rPr>
           <w:iCs/>
@@ -5039,9 +5110,9 @@
         <w:lastRenderedPageBreak/>
         <w:t>Dossier de conception</w:t>
       </w:r>
+      <w:bookmarkEnd w:id="12"/>
       <w:bookmarkEnd w:id="13"/>
       <w:bookmarkEnd w:id="14"/>
-      <w:bookmarkEnd w:id="15"/>
     </w:p>
     <w:p>
       <w:pPr>
@@ -5222,11 +5293,11 @@
       <w:pPr>
         <w:pStyle w:val="Titre3"/>
       </w:pPr>
-      <w:bookmarkStart w:id="16" w:name="_Toc514178743"/>
+      <w:bookmarkStart w:id="15" w:name="_Toc514178743"/>
       <w:r>
         <w:t>Template</w:t>
       </w:r>
-      <w:bookmarkEnd w:id="16"/>
+      <w:bookmarkEnd w:id="15"/>
     </w:p>
     <w:p/>
     <w:p>
@@ -5370,12 +5441,12 @@
       <w:pPr>
         <w:pStyle w:val="Titre3"/>
       </w:pPr>
-      <w:bookmarkStart w:id="17" w:name="_Toc514178744"/>
+      <w:bookmarkStart w:id="16" w:name="_Toc514178744"/>
       <w:r>
         <w:lastRenderedPageBreak/>
         <w:t>Cas d’utilisation</w:t>
       </w:r>
-      <w:bookmarkEnd w:id="17"/>
+      <w:bookmarkEnd w:id="16"/>
     </w:p>
     <w:p/>
     <w:p>
@@ -5448,12 +5519,12 @@
       <w:pPr>
         <w:pStyle w:val="Titre3"/>
       </w:pPr>
-      <w:bookmarkStart w:id="18" w:name="_Toc514178745"/>
+      <w:bookmarkStart w:id="17" w:name="_Toc514178745"/>
       <w:r>
         <w:lastRenderedPageBreak/>
         <w:t>Maquettes</w:t>
       </w:r>
-      <w:bookmarkEnd w:id="18"/>
+      <w:bookmarkEnd w:id="17"/>
     </w:p>
     <w:p/>
     <w:p>
@@ -5874,7 +5945,7 @@
           <wp:inline distT="0" distB="0" distL="0" distR="0">
             <wp:extent cx="5759450" cy="3691890"/>
             <wp:effectExtent l="0" t="0" r="0" b="3810"/>
-            <wp:docPr id="38" name="Image 38"/>
+            <wp:docPr id="11" name="Image 11"/>
             <wp:cNvGraphicFramePr>
               <a:graphicFrameLocks xmlns:a="http://schemas.openxmlformats.org/drawingml/2006/main" noChangeAspect="1"/>
             </wp:cNvGraphicFramePr>
@@ -5882,7 +5953,7 @@
               <a:graphicData uri="http://schemas.openxmlformats.org/drawingml/2006/picture">
                 <pic:pic xmlns:pic="http://schemas.openxmlformats.org/drawingml/2006/picture">
                   <pic:nvPicPr>
-                    <pic:cNvPr id="38" name="Voyages publics - Visiteur.png"/>
+                    <pic:cNvPr id="11" name="Voyages publics - Visiteur.png"/>
                     <pic:cNvPicPr/>
                   </pic:nvPicPr>
                   <pic:blipFill>
@@ -5934,7 +6005,7 @@
           <wp:inline distT="0" distB="0" distL="0" distR="0">
             <wp:extent cx="5759450" cy="3691890"/>
             <wp:effectExtent l="0" t="0" r="0" b="3810"/>
-            <wp:docPr id="39" name="Image 39"/>
+            <wp:docPr id="16" name="Image 16"/>
             <wp:cNvGraphicFramePr>
               <a:graphicFrameLocks xmlns:a="http://schemas.openxmlformats.org/drawingml/2006/main" noChangeAspect="1"/>
             </wp:cNvGraphicFramePr>
@@ -5942,7 +6013,7 @@
               <a:graphicData uri="http://schemas.openxmlformats.org/drawingml/2006/picture">
                 <pic:pic xmlns:pic="http://schemas.openxmlformats.org/drawingml/2006/picture">
                   <pic:nvPicPr>
-                    <pic:cNvPr id="39" name="Voyages publics - Membre connecté.png"/>
+                    <pic:cNvPr id="16" name="Voyages publics - Membre connecté.png"/>
                     <pic:cNvPicPr/>
                   </pic:nvPicPr>
                   <pic:blipFill>
@@ -6054,7 +6125,7 @@
           <wp:inline distT="0" distB="0" distL="0" distR="0">
             <wp:extent cx="5759450" cy="3691890"/>
             <wp:effectExtent l="0" t="0" r="0" b="3810"/>
-            <wp:docPr id="4" name="Image 4"/>
+            <wp:docPr id="19" name="Image 19"/>
             <wp:cNvGraphicFramePr>
               <a:graphicFrameLocks xmlns:a="http://schemas.openxmlformats.org/drawingml/2006/main" noChangeAspect="1"/>
             </wp:cNvGraphicFramePr>
@@ -6062,7 +6133,7 @@
               <a:graphicData uri="http://schemas.openxmlformats.org/drawingml/2006/picture">
                 <pic:pic xmlns:pic="http://schemas.openxmlformats.org/drawingml/2006/picture">
                   <pic:nvPicPr>
-                    <pic:cNvPr id="4" name="Voir voyage - Partie 1.png"/>
+                    <pic:cNvPr id="19" name="Voir voyage - Avec code.png"/>
                     <pic:cNvPicPr/>
                   </pic:nvPicPr>
                   <pic:blipFill>
@@ -6109,7 +6180,7 @@
           <wp:inline distT="0" distB="0" distL="0" distR="0">
             <wp:extent cx="5759450" cy="3691890"/>
             <wp:effectExtent l="0" t="0" r="0" b="3810"/>
-            <wp:docPr id="42" name="Image 42"/>
+            <wp:docPr id="20" name="Image 20"/>
             <wp:cNvGraphicFramePr>
               <a:graphicFrameLocks xmlns:a="http://schemas.openxmlformats.org/drawingml/2006/main" noChangeAspect="1"/>
             </wp:cNvGraphicFramePr>
@@ -6117,7 +6188,7 @@
               <a:graphicData uri="http://schemas.openxmlformats.org/drawingml/2006/picture">
                 <pic:pic xmlns:pic="http://schemas.openxmlformats.org/drawingml/2006/picture">
                   <pic:nvPicPr>
-                    <pic:cNvPr id="42" name="Voir voyage - Participant.png"/>
+                    <pic:cNvPr id="20" name="Voir voyage - Participant.png"/>
                     <pic:cNvPicPr/>
                   </pic:nvPicPr>
                   <pic:blipFill>
@@ -6169,7 +6240,7 @@
           <wp:inline distT="0" distB="0" distL="0" distR="0">
             <wp:extent cx="5759450" cy="3691890"/>
             <wp:effectExtent l="0" t="0" r="0" b="3810"/>
-            <wp:docPr id="43" name="Image 43"/>
+            <wp:docPr id="7" name="Image 7"/>
             <wp:cNvGraphicFramePr>
               <a:graphicFrameLocks xmlns:a="http://schemas.openxmlformats.org/drawingml/2006/main" noChangeAspect="1"/>
             </wp:cNvGraphicFramePr>
@@ -6177,7 +6248,7 @@
               <a:graphicData uri="http://schemas.openxmlformats.org/drawingml/2006/picture">
                 <pic:pic xmlns:pic="http://schemas.openxmlformats.org/drawingml/2006/picture">
                   <pic:nvPicPr>
-                    <pic:cNvPr id="43" name="Mes voyages.png"/>
+                    <pic:cNvPr id="7" name="Mes voyages.png"/>
                     <pic:cNvPicPr/>
                   </pic:nvPicPr>
                   <pic:blipFill>
@@ -6285,7 +6356,7 @@
           <wp:inline distT="0" distB="0" distL="0" distR="0">
             <wp:extent cx="5759450" cy="3691890"/>
             <wp:effectExtent l="0" t="0" r="0" b="3810"/>
-            <wp:docPr id="45" name="Image 45"/>
+            <wp:docPr id="17" name="Image 17"/>
             <wp:cNvGraphicFramePr>
               <a:graphicFrameLocks xmlns:a="http://schemas.openxmlformats.org/drawingml/2006/main" noChangeAspect="1"/>
             </wp:cNvGraphicFramePr>
@@ -6293,7 +6364,7 @@
               <a:graphicData uri="http://schemas.openxmlformats.org/drawingml/2006/picture">
                 <pic:pic xmlns:pic="http://schemas.openxmlformats.org/drawingml/2006/picture">
                   <pic:nvPicPr>
-                    <pic:cNvPr id="45" name="Nouveau voyage.png"/>
+                    <pic:cNvPr id="17" name="Nouveau voyage.png"/>
                     <pic:cNvPicPr/>
                   </pic:nvPicPr>
                   <pic:blipFill>
@@ -6346,7 +6417,7 @@
           <wp:inline distT="0" distB="0" distL="0" distR="0">
             <wp:extent cx="5759450" cy="3691890"/>
             <wp:effectExtent l="0" t="0" r="0" b="3810"/>
-            <wp:docPr id="2" name="Image 2"/>
+            <wp:docPr id="10" name="Image 10"/>
             <wp:cNvGraphicFramePr>
               <a:graphicFrameLocks xmlns:a="http://schemas.openxmlformats.org/drawingml/2006/main" noChangeAspect="1"/>
             </wp:cNvGraphicFramePr>
@@ -6354,67 +6425,7 @@
               <a:graphicData uri="http://schemas.openxmlformats.org/drawingml/2006/picture">
                 <pic:pic xmlns:pic="http://schemas.openxmlformats.org/drawingml/2006/picture">
                   <pic:nvPicPr>
-                    <pic:cNvPr id="2" name="Voir voyage - Partie 1.png"/>
-                    <pic:cNvPicPr/>
-                  </pic:nvPicPr>
-                  <pic:blipFill>
-                    <a:blip r:embed="rId23">
-                      <a:extLst>
-                        <a:ext uri="{28A0092B-C50C-407E-A947-70E740481C1C}">
-                          <a14:useLocalDpi xmlns:a14="http://schemas.microsoft.com/office/drawing/2010/main" val="0"/>
-                        </a:ext>
-                      </a:extLst>
-                    </a:blip>
-                    <a:stretch>
-                      <a:fillRect/>
-                    </a:stretch>
-                  </pic:blipFill>
-                  <pic:spPr>
-                    <a:xfrm>
-                      <a:off x="0" y="0"/>
-                      <a:ext cx="5759450" cy="3691890"/>
-                    </a:xfrm>
-                    <a:prstGeom prst="rect">
-                      <a:avLst/>
-                    </a:prstGeom>
-                  </pic:spPr>
-                </pic:pic>
-              </a:graphicData>
-            </a:graphic>
-          </wp:inline>
-        </w:drawing>
-      </w:r>
-    </w:p>
-    <w:p>
-      <w:r>
-        <w:br w:type="page"/>
-      </w:r>
-    </w:p>
-    <w:p>
-      <w:r>
-        <w:lastRenderedPageBreak/>
-        <w:t>Plus bas. Liste des transports.</w:t>
-      </w:r>
-    </w:p>
-    <w:p>
-      <w:r>
-        <w:rPr>
-          <w:noProof/>
-          <w:lang w:val="fr-CH" w:eastAsia="fr-CH"/>
-        </w:rPr>
-        <w:drawing>
-          <wp:inline distT="0" distB="0" distL="0" distR="0">
-            <wp:extent cx="5759450" cy="3691890"/>
-            <wp:effectExtent l="0" t="0" r="0" b="3810"/>
-            <wp:docPr id="47" name="Image 47"/>
-            <wp:cNvGraphicFramePr>
-              <a:graphicFrameLocks xmlns:a="http://schemas.openxmlformats.org/drawingml/2006/main" noChangeAspect="1"/>
-            </wp:cNvGraphicFramePr>
-            <a:graphic xmlns:a="http://schemas.openxmlformats.org/drawingml/2006/main">
-              <a:graphicData uri="http://schemas.openxmlformats.org/drawingml/2006/picture">
-                <pic:pic xmlns:pic="http://schemas.openxmlformats.org/drawingml/2006/picture">
-                  <pic:nvPicPr>
-                    <pic:cNvPr id="47" name="Voir voyage - Partie 2.png"/>
+                    <pic:cNvPr id="10" name="Voir voyage - Partie 1.png"/>
                     <pic:cNvPicPr/>
                   </pic:nvPicPr>
                   <pic:blipFill>
@@ -6445,11 +6456,15 @@
         </w:drawing>
       </w:r>
     </w:p>
-    <w:p/>
-    <w:p/>
-    <w:p>
-      <w:r>
-        <w:t>Plus bas. Liste des activités.</w:t>
+    <w:p>
+      <w:r>
+        <w:br w:type="page"/>
+      </w:r>
+    </w:p>
+    <w:p>
+      <w:r>
+        <w:lastRenderedPageBreak/>
+        <w:t>Plus bas. Liste des transports.</w:t>
       </w:r>
     </w:p>
     <w:p>
@@ -6462,7 +6477,7 @@
           <wp:inline distT="0" distB="0" distL="0" distR="0">
             <wp:extent cx="5759450" cy="3691890"/>
             <wp:effectExtent l="0" t="0" r="0" b="3810"/>
-            <wp:docPr id="48" name="Image 48"/>
+            <wp:docPr id="47" name="Image 47"/>
             <wp:cNvGraphicFramePr>
               <a:graphicFrameLocks xmlns:a="http://schemas.openxmlformats.org/drawingml/2006/main" noChangeAspect="1"/>
             </wp:cNvGraphicFramePr>
@@ -6470,7 +6485,7 @@
               <a:graphicData uri="http://schemas.openxmlformats.org/drawingml/2006/picture">
                 <pic:pic xmlns:pic="http://schemas.openxmlformats.org/drawingml/2006/picture">
                   <pic:nvPicPr>
-                    <pic:cNvPr id="48" name="Voir voyage - Partie 3.png"/>
+                    <pic:cNvPr id="47" name="Voir voyage - Partie 2.png"/>
                     <pic:cNvPicPr/>
                   </pic:nvPicPr>
                   <pic:blipFill>
@@ -6501,15 +6516,11 @@
         </w:drawing>
       </w:r>
     </w:p>
-    <w:p>
-      <w:r>
-        <w:br w:type="page"/>
-      </w:r>
-    </w:p>
-    <w:p>
-      <w:r>
-        <w:lastRenderedPageBreak/>
-        <w:t>Plus bas. Checklist.</w:t>
+    <w:p/>
+    <w:p/>
+    <w:p>
+      <w:r>
+        <w:t>Plus bas. Liste des activités.</w:t>
       </w:r>
     </w:p>
     <w:p>
@@ -6522,7 +6533,7 @@
           <wp:inline distT="0" distB="0" distL="0" distR="0">
             <wp:extent cx="5759450" cy="3691890"/>
             <wp:effectExtent l="0" t="0" r="0" b="3810"/>
-            <wp:docPr id="15" name="Image 15"/>
+            <wp:docPr id="48" name="Image 48"/>
             <wp:cNvGraphicFramePr>
               <a:graphicFrameLocks xmlns:a="http://schemas.openxmlformats.org/drawingml/2006/main" noChangeAspect="1"/>
             </wp:cNvGraphicFramePr>
@@ -6530,7 +6541,7 @@
               <a:graphicData uri="http://schemas.openxmlformats.org/drawingml/2006/picture">
                 <pic:pic xmlns:pic="http://schemas.openxmlformats.org/drawingml/2006/picture">
                   <pic:nvPicPr>
-                    <pic:cNvPr id="15" name="Voir voyage - Partie 4.png"/>
+                    <pic:cNvPr id="48" name="Voir voyage - Partie 3.png"/>
                     <pic:cNvPicPr/>
                   </pic:nvPicPr>
                   <pic:blipFill>
@@ -6561,11 +6572,15 @@
         </w:drawing>
       </w:r>
     </w:p>
-    <w:p/>
-    <w:p/>
-    <w:p>
-      <w:r>
-        <w:t>Plus bas. Changement de la visibilité du voyage.</w:t>
+    <w:p>
+      <w:r>
+        <w:br w:type="page"/>
+      </w:r>
+    </w:p>
+    <w:p>
+      <w:r>
+        <w:lastRenderedPageBreak/>
+        <w:t>Plus bas. Checklist.</w:t>
       </w:r>
     </w:p>
     <w:p>
@@ -6578,7 +6593,7 @@
           <wp:inline distT="0" distB="0" distL="0" distR="0">
             <wp:extent cx="5759450" cy="3691890"/>
             <wp:effectExtent l="0" t="0" r="0" b="3810"/>
-            <wp:docPr id="51" name="Image 51"/>
+            <wp:docPr id="15" name="Image 15"/>
             <wp:cNvGraphicFramePr>
               <a:graphicFrameLocks xmlns:a="http://schemas.openxmlformats.org/drawingml/2006/main" noChangeAspect="1"/>
             </wp:cNvGraphicFramePr>
@@ -6586,7 +6601,7 @@
               <a:graphicData uri="http://schemas.openxmlformats.org/drawingml/2006/picture">
                 <pic:pic xmlns:pic="http://schemas.openxmlformats.org/drawingml/2006/picture">
                   <pic:nvPicPr>
-                    <pic:cNvPr id="51" name="Voir voyage - Partie 5.png"/>
+                    <pic:cNvPr id="15" name="Voir voyage - Partie 4.png"/>
                     <pic:cNvPicPr/>
                   </pic:nvPicPr>
                   <pic:blipFill>
@@ -6617,16 +6632,14 @@
         </w:drawing>
       </w:r>
     </w:p>
-    <w:p>
-      <w:r>
-        <w:br w:type="page"/>
-      </w:r>
-    </w:p>
-    <w:p>
-      <w:r>
-        <w:lastRenderedPageBreak/>
-        <w:t>Plus bas. Liste des participants.</w:t>
-      </w:r>
+    <w:p/>
+    <w:p/>
+    <w:p>
+      <w:r>
+        <w:t>Plus bas. Changement de la visibilité du voyage.</w:t>
+      </w:r>
+    </w:p>
+    <w:p>
       <w:r>
         <w:rPr>
           <w:noProof/>
@@ -6636,7 +6649,7 @@
           <wp:inline distT="0" distB="0" distL="0" distR="0">
             <wp:extent cx="5759450" cy="3691890"/>
             <wp:effectExtent l="0" t="0" r="0" b="3810"/>
-            <wp:docPr id="52" name="Image 52"/>
+            <wp:docPr id="51" name="Image 51"/>
             <wp:cNvGraphicFramePr>
               <a:graphicFrameLocks xmlns:a="http://schemas.openxmlformats.org/drawingml/2006/main" noChangeAspect="1"/>
             </wp:cNvGraphicFramePr>
@@ -6644,7 +6657,7 @@
               <a:graphicData uri="http://schemas.openxmlformats.org/drawingml/2006/picture">
                 <pic:pic xmlns:pic="http://schemas.openxmlformats.org/drawingml/2006/picture">
                   <pic:nvPicPr>
-                    <pic:cNvPr id="52" name="Voir voyage - Partie 6.png"/>
+                    <pic:cNvPr id="51" name="Voir voyage - Partie 5.png"/>
                     <pic:cNvPicPr/>
                   </pic:nvPicPr>
                   <pic:blipFill>
@@ -6675,38 +6688,16 @@
         </w:drawing>
       </w:r>
     </w:p>
-    <w:p/>
-    <w:p/>
-    <w:p>
-      <w:r>
-        <w:t xml:space="preserve">Les 5 prochaines maquettes </w:t>
-      </w:r>
-      <w:r>
-        <w:t>montrent</w:t>
-      </w:r>
-      <w:r>
-        <w:t xml:space="preserve"> le formulaire qui sera affiché lorsque nous cliquons sur « Ajouter », « Le crayon d’édition » à côté d’une entrée</w:t>
-      </w:r>
-      <w:r>
-        <w:t xml:space="preserve"> et « Modifier l’intitulé ». Ces formulaires apparaîtront sur la page </w:t>
-      </w:r>
-      <w:r>
-        <w:t>où</w:t>
-      </w:r>
-      <w:r>
-        <w:t xml:space="preserve"> se situent les boutons.</w:t>
-      </w:r>
-    </w:p>
-    <w:p/>
-    <w:p>
-      <w:r>
-        <w:t xml:space="preserve">Changement des </w:t>
-      </w:r>
-      <w:r>
-        <w:t>informations du voyage.</w:t>
-      </w:r>
-    </w:p>
-    <w:p>
+    <w:p>
+      <w:r>
+        <w:br w:type="page"/>
+      </w:r>
+    </w:p>
+    <w:p>
+      <w:r>
+        <w:lastRenderedPageBreak/>
+        <w:t>Plus bas. Liste des participants.</w:t>
+      </w:r>
       <w:r>
         <w:rPr>
           <w:noProof/>
@@ -6716,7 +6707,7 @@
           <wp:inline distT="0" distB="0" distL="0" distR="0">
             <wp:extent cx="5759450" cy="3691890"/>
             <wp:effectExtent l="0" t="0" r="0" b="3810"/>
-            <wp:docPr id="53" name="Image 53"/>
+            <wp:docPr id="52" name="Image 52"/>
             <wp:cNvGraphicFramePr>
               <a:graphicFrameLocks xmlns:a="http://schemas.openxmlformats.org/drawingml/2006/main" noChangeAspect="1"/>
             </wp:cNvGraphicFramePr>
@@ -6724,7 +6715,7 @@
               <a:graphicData uri="http://schemas.openxmlformats.org/drawingml/2006/picture">
                 <pic:pic xmlns:pic="http://schemas.openxmlformats.org/drawingml/2006/picture">
                   <pic:nvPicPr>
-                    <pic:cNvPr id="53" name="Modifier_ajouter voyage - Partie 1.png"/>
+                    <pic:cNvPr id="52" name="Voir voyage - Partie 6.png"/>
                     <pic:cNvPicPr/>
                   </pic:nvPicPr>
                   <pic:blipFill>
@@ -6755,10 +6746,35 @@
         </w:drawing>
       </w:r>
     </w:p>
-    <w:p>
-      <w:r>
-        <w:lastRenderedPageBreak/>
-        <w:t>Modifier/ajouter un hébergement.</w:t>
+    <w:p/>
+    <w:p/>
+    <w:p>
+      <w:r>
+        <w:t xml:space="preserve">Les 5 prochaines maquettes </w:t>
+      </w:r>
+      <w:r>
+        <w:t>montrent</w:t>
+      </w:r>
+      <w:r>
+        <w:t xml:space="preserve"> le formulaire qui sera affiché lorsque nous cliquons sur « Ajouter », « Le crayon d’édition » à côté d’une entrée</w:t>
+      </w:r>
+      <w:r>
+        <w:t xml:space="preserve"> et « Modifier l’intitulé ». Ces formulaires apparaîtront sur la page </w:t>
+      </w:r>
+      <w:r>
+        <w:t>où</w:t>
+      </w:r>
+      <w:r>
+        <w:t xml:space="preserve"> se situent les boutons.</w:t>
+      </w:r>
+    </w:p>
+    <w:p/>
+    <w:p>
+      <w:r>
+        <w:t xml:space="preserve">Changement des </w:t>
+      </w:r>
+      <w:r>
+        <w:t>informations du voyage.</w:t>
       </w:r>
     </w:p>
     <w:p>
@@ -6771,7 +6787,7 @@
           <wp:inline distT="0" distB="0" distL="0" distR="0">
             <wp:extent cx="5759450" cy="3691890"/>
             <wp:effectExtent l="0" t="0" r="0" b="3810"/>
-            <wp:docPr id="54" name="Image 54"/>
+            <wp:docPr id="18" name="Image 18"/>
             <wp:cNvGraphicFramePr>
               <a:graphicFrameLocks xmlns:a="http://schemas.openxmlformats.org/drawingml/2006/main" noChangeAspect="1"/>
             </wp:cNvGraphicFramePr>
@@ -6779,7 +6795,7 @@
               <a:graphicData uri="http://schemas.openxmlformats.org/drawingml/2006/picture">
                 <pic:pic xmlns:pic="http://schemas.openxmlformats.org/drawingml/2006/picture">
                   <pic:nvPicPr>
-                    <pic:cNvPr id="54" name="Modifier_ajouter voyage - partie 2.png"/>
+                    <pic:cNvPr id="18" name="Modifier_ajouter voyage - Partie 1.png"/>
                     <pic:cNvPicPr/>
                   </pic:nvPicPr>
                   <pic:blipFill>
@@ -6810,11 +6826,10 @@
         </w:drawing>
       </w:r>
     </w:p>
-    <w:p/>
-    <w:p/>
-    <w:p>
-      <w:r>
-        <w:t>Modifier/ajouter un transport</w:t>
+    <w:p>
+      <w:r>
+        <w:lastRenderedPageBreak/>
+        <w:t>Modifier/ajouter un hébergement.</w:t>
       </w:r>
     </w:p>
     <w:p>
@@ -6827,7 +6842,7 @@
           <wp:inline distT="0" distB="0" distL="0" distR="0">
             <wp:extent cx="5759450" cy="3691890"/>
             <wp:effectExtent l="0" t="0" r="0" b="3810"/>
-            <wp:docPr id="58" name="Image 58"/>
+            <wp:docPr id="54" name="Image 54"/>
             <wp:cNvGraphicFramePr>
               <a:graphicFrameLocks xmlns:a="http://schemas.openxmlformats.org/drawingml/2006/main" noChangeAspect="1"/>
             </wp:cNvGraphicFramePr>
@@ -6835,7 +6850,7 @@
               <a:graphicData uri="http://schemas.openxmlformats.org/drawingml/2006/picture">
                 <pic:pic xmlns:pic="http://schemas.openxmlformats.org/drawingml/2006/picture">
                   <pic:nvPicPr>
-                    <pic:cNvPr id="58" name="Modifier_ajouter voyage - partie 3.png"/>
+                    <pic:cNvPr id="54" name="Modifier_ajouter voyage - partie 2.png"/>
                     <pic:cNvPicPr/>
                   </pic:nvPicPr>
                   <pic:blipFill>
@@ -6866,15 +6881,11 @@
         </w:drawing>
       </w:r>
     </w:p>
-    <w:p>
-      <w:r>
-        <w:br w:type="page"/>
-      </w:r>
-    </w:p>
-    <w:p>
-      <w:r>
-        <w:lastRenderedPageBreak/>
-        <w:t>Ajouter/modifier une activité.</w:t>
+    <w:p/>
+    <w:p/>
+    <w:p>
+      <w:r>
+        <w:t>Modifier/ajouter un transport</w:t>
       </w:r>
     </w:p>
     <w:p>
@@ -6887,7 +6898,7 @@
           <wp:inline distT="0" distB="0" distL="0" distR="0">
             <wp:extent cx="5759450" cy="3691890"/>
             <wp:effectExtent l="0" t="0" r="0" b="3810"/>
-            <wp:docPr id="59" name="Image 59"/>
+            <wp:docPr id="58" name="Image 58"/>
             <wp:cNvGraphicFramePr>
               <a:graphicFrameLocks xmlns:a="http://schemas.openxmlformats.org/drawingml/2006/main" noChangeAspect="1"/>
             </wp:cNvGraphicFramePr>
@@ -6895,7 +6906,7 @@
               <a:graphicData uri="http://schemas.openxmlformats.org/drawingml/2006/picture">
                 <pic:pic xmlns:pic="http://schemas.openxmlformats.org/drawingml/2006/picture">
                   <pic:nvPicPr>
-                    <pic:cNvPr id="59" name="Modifier_ajouter voyage - partie 4.png"/>
+                    <pic:cNvPr id="58" name="Modifier_ajouter voyage - partie 3.png"/>
                     <pic:cNvPicPr/>
                   </pic:nvPicPr>
                   <pic:blipFill>
@@ -6926,11 +6937,15 @@
         </w:drawing>
       </w:r>
     </w:p>
-    <w:p/>
-    <w:p/>
-    <w:p>
-      <w:r>
-        <w:t>Ajouter/modifier une affaire de la checklist.</w:t>
+    <w:p>
+      <w:r>
+        <w:br w:type="page"/>
+      </w:r>
+    </w:p>
+    <w:p>
+      <w:r>
+        <w:lastRenderedPageBreak/>
+        <w:t>Ajouter/modifier une activité.</w:t>
       </w:r>
     </w:p>
     <w:p>
@@ -6943,7 +6958,7 @@
           <wp:inline distT="0" distB="0" distL="0" distR="0">
             <wp:extent cx="5759450" cy="3691890"/>
             <wp:effectExtent l="0" t="0" r="0" b="3810"/>
-            <wp:docPr id="14" name="Image 14"/>
+            <wp:docPr id="59" name="Image 59"/>
             <wp:cNvGraphicFramePr>
               <a:graphicFrameLocks xmlns:a="http://schemas.openxmlformats.org/drawingml/2006/main" noChangeAspect="1"/>
             </wp:cNvGraphicFramePr>
@@ -6951,7 +6966,7 @@
               <a:graphicData uri="http://schemas.openxmlformats.org/drawingml/2006/picture">
                 <pic:pic xmlns:pic="http://schemas.openxmlformats.org/drawingml/2006/picture">
                   <pic:nvPicPr>
-                    <pic:cNvPr id="14" name="Modifier_ajouter voyage - partie 5.png"/>
+                    <pic:cNvPr id="59" name="Modifier_ajouter voyage - partie 4.png"/>
                     <pic:cNvPicPr/>
                   </pic:nvPicPr>
                   <pic:blipFill>
@@ -6982,23 +6997,13 @@
         </w:drawing>
       </w:r>
     </w:p>
-    <w:p>
-      <w:r>
-        <w:br w:type="page"/>
-      </w:r>
-    </w:p>
-    <w:p>
-      <w:r>
-        <w:lastRenderedPageBreak/>
-        <w:t>Cette page sera la page utilisée lorsque le serveur retourne une erreur de type 404.</w:t>
-      </w:r>
-    </w:p>
-    <w:p>
-      <w:r>
-        <w:t>La bannière sera adaptée en fonction de l’utilisateur : soit en tant que visiteur soit en tant que membre authentifié.</w:t>
-      </w:r>
-    </w:p>
     <w:p/>
+    <w:p/>
+    <w:p>
+      <w:r>
+        <w:t>Ajouter/modifier une affaire de la checklist.</w:t>
+      </w:r>
+    </w:p>
     <w:p>
       <w:r>
         <w:rPr>
@@ -7009,7 +7014,7 @@
           <wp:inline distT="0" distB="0" distL="0" distR="0">
             <wp:extent cx="5759450" cy="3691890"/>
             <wp:effectExtent l="0" t="0" r="0" b="3810"/>
-            <wp:docPr id="62" name="Image 62"/>
+            <wp:docPr id="14" name="Image 14"/>
             <wp:cNvGraphicFramePr>
               <a:graphicFrameLocks xmlns:a="http://schemas.openxmlformats.org/drawingml/2006/main" noChangeAspect="1"/>
             </wp:cNvGraphicFramePr>
@@ -7017,7 +7022,7 @@
               <a:graphicData uri="http://schemas.openxmlformats.org/drawingml/2006/picture">
                 <pic:pic xmlns:pic="http://schemas.openxmlformats.org/drawingml/2006/picture">
                   <pic:nvPicPr>
-                    <pic:cNvPr id="62" name="Mauvais lien.png"/>
+                    <pic:cNvPr id="14" name="Modifier_ajouter voyage - partie 5.png"/>
                     <pic:cNvPicPr/>
                   </pic:nvPicPr>
                   <pic:blipFill>
@@ -7054,15 +7059,81 @@
       </w:r>
     </w:p>
     <w:p>
+      <w:r>
+        <w:lastRenderedPageBreak/>
+        <w:t>Cette page sera la page utilisée lorsque le serveur retourne une erreur de type 404.</w:t>
+      </w:r>
+    </w:p>
+    <w:p>
+      <w:r>
+        <w:t>La bannière sera adaptée en fonction de l’utilisateur : soit en tant que visiteur soit en tant que membre authentifié.</w:t>
+      </w:r>
+    </w:p>
+    <w:p/>
+    <w:p>
+      <w:r>
+        <w:rPr>
+          <w:noProof/>
+          <w:lang w:val="fr-CH" w:eastAsia="fr-CH"/>
+        </w:rPr>
+        <w:drawing>
+          <wp:inline distT="0" distB="0" distL="0" distR="0">
+            <wp:extent cx="5759450" cy="3691890"/>
+            <wp:effectExtent l="0" t="0" r="0" b="3810"/>
+            <wp:docPr id="62" name="Image 62"/>
+            <wp:cNvGraphicFramePr>
+              <a:graphicFrameLocks xmlns:a="http://schemas.openxmlformats.org/drawingml/2006/main" noChangeAspect="1"/>
+            </wp:cNvGraphicFramePr>
+            <a:graphic xmlns:a="http://schemas.openxmlformats.org/drawingml/2006/main">
+              <a:graphicData uri="http://schemas.openxmlformats.org/drawingml/2006/picture">
+                <pic:pic xmlns:pic="http://schemas.openxmlformats.org/drawingml/2006/picture">
+                  <pic:nvPicPr>
+                    <pic:cNvPr id="62" name="Mauvais lien.png"/>
+                    <pic:cNvPicPr/>
+                  </pic:nvPicPr>
+                  <pic:blipFill>
+                    <a:blip r:embed="rId39">
+                      <a:extLst>
+                        <a:ext uri="{28A0092B-C50C-407E-A947-70E740481C1C}">
+                          <a14:useLocalDpi xmlns:a14="http://schemas.microsoft.com/office/drawing/2010/main" val="0"/>
+                        </a:ext>
+                      </a:extLst>
+                    </a:blip>
+                    <a:stretch>
+                      <a:fillRect/>
+                    </a:stretch>
+                  </pic:blipFill>
+                  <pic:spPr>
+                    <a:xfrm>
+                      <a:off x="0" y="0"/>
+                      <a:ext cx="5759450" cy="3691890"/>
+                    </a:xfrm>
+                    <a:prstGeom prst="rect">
+                      <a:avLst/>
+                    </a:prstGeom>
+                  </pic:spPr>
+                </pic:pic>
+              </a:graphicData>
+            </a:graphic>
+          </wp:inline>
+        </w:drawing>
+      </w:r>
+    </w:p>
+    <w:p>
+      <w:r>
+        <w:br w:type="page"/>
+      </w:r>
+    </w:p>
+    <w:p>
       <w:pPr>
         <w:pStyle w:val="Titre3"/>
       </w:pPr>
-      <w:bookmarkStart w:id="19" w:name="_Toc514178746"/>
+      <w:bookmarkStart w:id="18" w:name="_Toc514178746"/>
       <w:r>
         <w:lastRenderedPageBreak/>
         <w:t>Scénarios</w:t>
       </w:r>
-      <w:bookmarkEnd w:id="19"/>
+      <w:bookmarkEnd w:id="18"/>
     </w:p>
     <w:p/>
     <w:tbl>
@@ -13314,6 +13385,150 @@
                 <w:szCs w:val="22"/>
               </w:rPr>
               <w:t>La destination s’affiche dans le champ destination.</w:t>
+            </w:r>
+          </w:p>
+        </w:tc>
+      </w:tr>
+      <w:tr>
+        <w:tc>
+          <w:tcPr>
+            <w:tcW w:w="3599" w:type="dxa"/>
+            <w:tcBorders>
+              <w:top w:val="single" w:sz="8" w:space="0" w:color="000000"/>
+              <w:left w:val="single" w:sz="8" w:space="0" w:color="000000"/>
+              <w:bottom w:val="single" w:sz="8" w:space="0" w:color="000000"/>
+              <w:right w:val="single" w:sz="8" w:space="0" w:color="000000"/>
+            </w:tcBorders>
+            <w:shd w:val="clear" w:color="auto" w:fill="DEEBF6"/>
+            <w:tcMar>
+              <w:top w:w="72" w:type="dxa"/>
+              <w:left w:w="144" w:type="dxa"/>
+              <w:bottom w:w="72" w:type="dxa"/>
+              <w:right w:w="144" w:type="dxa"/>
+            </w:tcMar>
+          </w:tcPr>
+          <w:p>
+            <w:pPr>
+              <w:rPr>
+                <w:rFonts w:cs="Arial"/>
+                <w:sz w:val="22"/>
+                <w:szCs w:val="22"/>
+              </w:rPr>
+            </w:pPr>
+            <w:r>
+              <w:rPr>
+                <w:rFonts w:cs="Arial"/>
+                <w:sz w:val="22"/>
+                <w:szCs w:val="22"/>
+              </w:rPr>
+              <w:t>Dans le champs date début, ajouter la date de début du voyage.</w:t>
+            </w:r>
+          </w:p>
+        </w:tc>
+        <w:tc>
+          <w:tcPr>
+            <w:tcW w:w="5307" w:type="dxa"/>
+            <w:tcBorders>
+              <w:top w:val="single" w:sz="8" w:space="0" w:color="000000"/>
+              <w:left w:val="single" w:sz="8" w:space="0" w:color="000000"/>
+              <w:bottom w:val="single" w:sz="8" w:space="0" w:color="000000"/>
+              <w:right w:val="single" w:sz="8" w:space="0" w:color="000000"/>
+            </w:tcBorders>
+            <w:shd w:val="clear" w:color="auto" w:fill="DEEBF6"/>
+            <w:tcMar>
+              <w:top w:w="72" w:type="dxa"/>
+              <w:left w:w="144" w:type="dxa"/>
+              <w:bottom w:w="72" w:type="dxa"/>
+              <w:right w:w="144" w:type="dxa"/>
+            </w:tcMar>
+          </w:tcPr>
+          <w:p>
+            <w:pPr>
+              <w:rPr>
+                <w:rFonts w:cs="Arial"/>
+                <w:sz w:val="22"/>
+                <w:szCs w:val="22"/>
+              </w:rPr>
+            </w:pPr>
+            <w:r>
+              <w:rPr>
+                <w:rFonts w:cs="Arial"/>
+                <w:sz w:val="22"/>
+                <w:szCs w:val="22"/>
+              </w:rPr>
+              <w:t>La date s’affiche dans le champ.</w:t>
+            </w:r>
+          </w:p>
+        </w:tc>
+      </w:tr>
+      <w:tr>
+        <w:tc>
+          <w:tcPr>
+            <w:tcW w:w="3599" w:type="dxa"/>
+            <w:tcBorders>
+              <w:top w:val="single" w:sz="8" w:space="0" w:color="000000"/>
+              <w:left w:val="single" w:sz="8" w:space="0" w:color="000000"/>
+              <w:bottom w:val="single" w:sz="8" w:space="0" w:color="000000"/>
+              <w:right w:val="single" w:sz="8" w:space="0" w:color="000000"/>
+            </w:tcBorders>
+            <w:shd w:val="clear" w:color="auto" w:fill="DEEBF6"/>
+            <w:tcMar>
+              <w:top w:w="72" w:type="dxa"/>
+              <w:left w:w="144" w:type="dxa"/>
+              <w:bottom w:w="72" w:type="dxa"/>
+              <w:right w:w="144" w:type="dxa"/>
+            </w:tcMar>
+          </w:tcPr>
+          <w:p>
+            <w:pPr>
+              <w:rPr>
+                <w:rFonts w:cs="Arial"/>
+                <w:sz w:val="22"/>
+                <w:szCs w:val="22"/>
+              </w:rPr>
+            </w:pPr>
+            <w:r>
+              <w:rPr>
+                <w:rFonts w:cs="Arial"/>
+                <w:sz w:val="22"/>
+                <w:szCs w:val="22"/>
+              </w:rPr>
+              <w:t>Dans le champs date fin, entrer la date de fin du voyage.</w:t>
+            </w:r>
+          </w:p>
+        </w:tc>
+        <w:tc>
+          <w:tcPr>
+            <w:tcW w:w="5307" w:type="dxa"/>
+            <w:tcBorders>
+              <w:top w:val="single" w:sz="8" w:space="0" w:color="000000"/>
+              <w:left w:val="single" w:sz="8" w:space="0" w:color="000000"/>
+              <w:bottom w:val="single" w:sz="8" w:space="0" w:color="000000"/>
+              <w:right w:val="single" w:sz="8" w:space="0" w:color="000000"/>
+            </w:tcBorders>
+            <w:shd w:val="clear" w:color="auto" w:fill="DEEBF6"/>
+            <w:tcMar>
+              <w:top w:w="72" w:type="dxa"/>
+              <w:left w:w="144" w:type="dxa"/>
+              <w:bottom w:w="72" w:type="dxa"/>
+              <w:right w:w="144" w:type="dxa"/>
+            </w:tcMar>
+          </w:tcPr>
+          <w:p>
+            <w:pPr>
+              <w:rPr>
+                <w:rFonts w:cs="Arial"/>
+                <w:sz w:val="22"/>
+                <w:szCs w:val="22"/>
+              </w:rPr>
+            </w:pPr>
+            <w:r>
+              <w:rPr>
+                <w:rFonts w:cs="Arial"/>
+                <w:sz w:val="22"/>
+                <w:szCs w:val="22"/>
+              </w:rPr>
+              <w:t>La date s’affiche dans le champ.</w:t>
             </w:r>
           </w:p>
         </w:tc>
@@ -20983,7 +21198,7 @@
           <w:szCs w:val="22"/>
         </w:rPr>
       </w:pPr>
-      <w:bookmarkStart w:id="20" w:name="_Hlk513984399"/>
+      <w:bookmarkStart w:id="19" w:name="_Hlk513984399"/>
       <w:r>
         <w:rPr>
           <w:i/>
@@ -20992,7 +21207,7 @@
         </w:rPr>
         <w:t xml:space="preserve">Si l’image est modifiée </w:t>
       </w:r>
-      <w:bookmarkEnd w:id="20"/>
+      <w:bookmarkEnd w:id="19"/>
       <w:r>
         <w:rPr>
           <w:i/>
@@ -25590,7 +25805,7 @@
                 <w:szCs w:val="22"/>
               </w:rPr>
             </w:pPr>
-            <w:bookmarkStart w:id="21" w:name="_Hlk513984538"/>
+            <w:bookmarkStart w:id="20" w:name="_Hlk513984538"/>
             <w:r>
               <w:rPr>
                 <w:rFonts w:cs="Arial"/>
@@ -26885,7 +27100,7 @@
             </w:tcMar>
             <w:hideMark/>
           </w:tcPr>
-          <w:bookmarkEnd w:id="21"/>
+          <w:bookmarkEnd w:id="20"/>
           <w:p>
             <w:pPr>
               <w:rPr>
@@ -29446,11 +29661,11 @@
       <w:pPr>
         <w:pStyle w:val="Titre3"/>
       </w:pPr>
-      <w:bookmarkStart w:id="22" w:name="_Toc514178747"/>
+      <w:bookmarkStart w:id="21" w:name="_Toc514178747"/>
       <w:r>
         <w:t>Modélisation</w:t>
       </w:r>
-      <w:bookmarkEnd w:id="22"/>
+      <w:bookmarkEnd w:id="21"/>
     </w:p>
     <w:p/>
     <w:p>
@@ -29469,9 +29684,9 @@
         </w:rPr>
         <w:drawing>
           <wp:inline distT="0" distB="0" distL="0" distR="0">
-            <wp:extent cx="4610100" cy="3906132"/>
-            <wp:effectExtent l="0" t="0" r="0" b="0"/>
-            <wp:docPr id="13" name="Image 13"/>
+            <wp:extent cx="4564092" cy="3867150"/>
+            <wp:effectExtent l="0" t="0" r="8255" b="0"/>
+            <wp:docPr id="22" name="Image 22"/>
             <wp:cNvGraphicFramePr>
               <a:graphicFrameLocks xmlns:a="http://schemas.openxmlformats.org/drawingml/2006/main" noChangeAspect="1"/>
             </wp:cNvGraphicFramePr>
@@ -29479,65 +29694,7 @@
               <a:graphicData uri="http://schemas.openxmlformats.org/drawingml/2006/picture">
                 <pic:pic xmlns:pic="http://schemas.openxmlformats.org/drawingml/2006/picture">
                   <pic:nvPicPr>
-                    <pic:cNvPr id="13" name="MCD.png"/>
-                    <pic:cNvPicPr/>
-                  </pic:nvPicPr>
-                  <pic:blipFill>
-                    <a:blip r:embed="rId39">
-                      <a:extLst>
-                        <a:ext uri="{28A0092B-C50C-407E-A947-70E740481C1C}">
-                          <a14:useLocalDpi xmlns:a14="http://schemas.microsoft.com/office/drawing/2010/main" val="0"/>
-                        </a:ext>
-                      </a:extLst>
-                    </a:blip>
-                    <a:stretch>
-                      <a:fillRect/>
-                    </a:stretch>
-                  </pic:blipFill>
-                  <pic:spPr>
-                    <a:xfrm>
-                      <a:off x="0" y="0"/>
-                      <a:ext cx="4621013" cy="3915379"/>
-                    </a:xfrm>
-                    <a:prstGeom prst="rect">
-                      <a:avLst/>
-                    </a:prstGeom>
-                  </pic:spPr>
-                </pic:pic>
-              </a:graphicData>
-            </a:graphic>
-          </wp:inline>
-        </w:drawing>
-      </w:r>
-    </w:p>
-    <w:p>
-      <w:r>
-        <w:rPr>
-          <w:noProof/>
-          <w:lang w:val="fr-CH" w:eastAsia="fr-CH"/>
-        </w:rPr>
-        <w:lastRenderedPageBreak/>
-        <w:drawing>
-          <wp:anchor distT="0" distB="0" distL="114300" distR="114300" simplePos="0" relativeHeight="251666432" behindDoc="0" locked="0" layoutInCell="1" allowOverlap="1" wp14:anchorId="477C2F63" wp14:editId="0232B71F">
-            <wp:simplePos x="0" y="0"/>
-            <wp:positionH relativeFrom="margin">
-              <wp:posOffset>-738505</wp:posOffset>
-            </wp:positionH>
-            <wp:positionV relativeFrom="paragraph">
-              <wp:posOffset>201295</wp:posOffset>
-            </wp:positionV>
-            <wp:extent cx="7200900" cy="6285865"/>
-            <wp:effectExtent l="0" t="0" r="0" b="635"/>
-            <wp:wrapSquare wrapText="bothSides"/>
-            <wp:docPr id="12" name="Image 12"/>
-            <wp:cNvGraphicFramePr>
-              <a:graphicFrameLocks xmlns:a="http://schemas.openxmlformats.org/drawingml/2006/main" noChangeAspect="1"/>
-            </wp:cNvGraphicFramePr>
-            <a:graphic xmlns:a="http://schemas.openxmlformats.org/drawingml/2006/main">
-              <a:graphicData uri="http://schemas.openxmlformats.org/drawingml/2006/picture">
-                <pic:pic xmlns:pic="http://schemas.openxmlformats.org/drawingml/2006/picture">
-                  <pic:nvPicPr>
-                    <pic:cNvPr id="12" name="MLD.png"/>
+                    <pic:cNvPr id="22" name="MCD.png"/>
                     <pic:cNvPicPr/>
                   </pic:nvPicPr>
                   <pic:blipFill>
@@ -29555,7 +29712,65 @@
                   <pic:spPr>
                     <a:xfrm>
                       <a:off x="0" y="0"/>
-                      <a:ext cx="7200900" cy="6285865"/>
+                      <a:ext cx="4575801" cy="3877071"/>
+                    </a:xfrm>
+                    <a:prstGeom prst="rect">
+                      <a:avLst/>
+                    </a:prstGeom>
+                  </pic:spPr>
+                </pic:pic>
+              </a:graphicData>
+            </a:graphic>
+          </wp:inline>
+        </w:drawing>
+      </w:r>
+    </w:p>
+    <w:p>
+      <w:r>
+        <w:rPr>
+          <w:noProof/>
+          <w:lang w:val="fr-CH" w:eastAsia="fr-CH"/>
+        </w:rPr>
+        <w:lastRenderedPageBreak/>
+        <w:drawing>
+          <wp:anchor distT="0" distB="0" distL="114300" distR="114300" simplePos="0" relativeHeight="251666432" behindDoc="0" locked="0" layoutInCell="1" allowOverlap="1" wp14:anchorId="4B78B62A" wp14:editId="70F14198">
+            <wp:simplePos x="0" y="0"/>
+            <wp:positionH relativeFrom="column">
+              <wp:posOffset>-319405</wp:posOffset>
+            </wp:positionH>
+            <wp:positionV relativeFrom="paragraph">
+              <wp:posOffset>220345</wp:posOffset>
+            </wp:positionV>
+            <wp:extent cx="6599555" cy="5175250"/>
+            <wp:effectExtent l="0" t="0" r="0" b="6350"/>
+            <wp:wrapSquare wrapText="bothSides"/>
+            <wp:docPr id="2" name="Image 2"/>
+            <wp:cNvGraphicFramePr>
+              <a:graphicFrameLocks xmlns:a="http://schemas.openxmlformats.org/drawingml/2006/main" noChangeAspect="1"/>
+            </wp:cNvGraphicFramePr>
+            <a:graphic xmlns:a="http://schemas.openxmlformats.org/drawingml/2006/main">
+              <a:graphicData uri="http://schemas.openxmlformats.org/drawingml/2006/picture">
+                <pic:pic xmlns:pic="http://schemas.openxmlformats.org/drawingml/2006/picture">
+                  <pic:nvPicPr>
+                    <pic:cNvPr id="2" name="MLD.png"/>
+                    <pic:cNvPicPr/>
+                  </pic:nvPicPr>
+                  <pic:blipFill>
+                    <a:blip r:embed="rId41">
+                      <a:extLst>
+                        <a:ext uri="{28A0092B-C50C-407E-A947-70E740481C1C}">
+                          <a14:useLocalDpi xmlns:a14="http://schemas.microsoft.com/office/drawing/2010/main" val="0"/>
+                        </a:ext>
+                      </a:extLst>
+                    </a:blip>
+                    <a:stretch>
+                      <a:fillRect/>
+                    </a:stretch>
+                  </pic:blipFill>
+                  <pic:spPr>
+                    <a:xfrm>
+                      <a:off x="0" y="0"/>
+                      <a:ext cx="6599555" cy="5175250"/>
                     </a:xfrm>
                     <a:prstGeom prst="rect">
                       <a:avLst/>
@@ -29577,7 +29792,6 @@
         <w:t>MLD :</w:t>
       </w:r>
     </w:p>
-    <w:p/>
     <w:p>
       <w:pPr>
         <w:jc w:val="both"/>
@@ -29621,6 +29835,8 @@
       <w:r>
         <w:t>.</w:t>
       </w:r>
+      <w:bookmarkStart w:id="22" w:name="_GoBack"/>
+      <w:bookmarkEnd w:id="22"/>
     </w:p>
     <w:p>
       <w:pPr>
@@ -29641,23 +29857,63 @@
         <w:t xml:space="preserve"> d’une puce blanche.</w:t>
       </w:r>
       <w:r>
-        <w:t xml:space="preserve"> Les clés primaires sont représentées par des clés </w:t>
+        <w:t xml:space="preserve"> Les clés primaires sont représentées par des clés jaunes, les clés étrangères par des puces </w:t>
+      </w:r>
+      <w:r>
+        <w:t>oranges</w:t>
+      </w:r>
+      <w:r>
+        <w:t xml:space="preserve"> tandis que les clé</w:t>
+      </w:r>
+      <w:r>
+        <w:t>s</w:t>
+      </w:r>
+      <w:r>
+        <w:t xml:space="preserve"> composites par des clés rouges.</w:t>
+      </w:r>
+    </w:p>
+    <w:p>
+      <w:pPr>
+        <w:jc w:val="both"/>
+      </w:pPr>
+    </w:p>
+    <w:p>
+      <w:pPr>
+        <w:jc w:val="both"/>
+      </w:pPr>
+      <w:r>
+        <w:t>Les cascades ont été paramétrées de la manière suivante :</w:t>
+      </w:r>
+    </w:p>
+    <w:p>
+      <w:pPr>
+        <w:jc w:val="both"/>
+      </w:pPr>
+    </w:p>
+    <w:p>
+      <w:pPr>
+        <w:jc w:val="both"/>
+      </w:pPr>
+      <w:r>
+        <w:t xml:space="preserve">En cas de suppression d’un utilisateur, </w:t>
+      </w:r>
+      <w:proofErr w:type="spellStart"/>
+      <w:r>
+        <w:t>tout</w:t>
+      </w:r>
+      <w:proofErr w:type="spellEnd"/>
+      <w:r>
+        <w:t xml:space="preserve"> ses voyages sont supprimés automatiquement</w:t>
+      </w:r>
+      <w:r>
+        <w:t xml:space="preserve"> et il est retiré de tous les voyages auxquels il participe.</w:t>
+      </w:r>
+      <w:r>
+        <w:t xml:space="preserve"> Si un voyage </w:t>
       </w:r>
       <w:r>
         <w:lastRenderedPageBreak/>
-        <w:t xml:space="preserve">jaunes, les clés étrangères par des puces </w:t>
-      </w:r>
-      <w:r>
-        <w:t>oranges</w:t>
-      </w:r>
-      <w:r>
-        <w:t xml:space="preserve"> tandis que les clé</w:t>
-      </w:r>
-      <w:r>
-        <w:t>s</w:t>
-      </w:r>
-      <w:r>
-        <w:t xml:space="preserve"> composites par des clés rouges.</w:t>
+        <w:t>est supprimé, tous ses composants (Activity, Transport, Lodging, Item, Participant) sont supprimés.</w:t>
       </w:r>
     </w:p>
     <w:p>
@@ -29670,7 +29926,10 @@
         <w:jc w:val="both"/>
       </w:pPr>
       <w:r>
-        <w:t>Les cascades ont été paramétrées de la manière suivante :</w:t>
+        <w:t>La table « Participant » permet de définir qui participe au voyage. Si le champ « Waiting » est vrai, cela signifie que la demande de participation n’a pas encore été validée</w:t>
+      </w:r>
+      <w:r>
+        <w:t>. Au contraire si la valeur est fausse, la demande a été accepté. Les demandes refusées sont effacées.</w:t>
       </w:r>
     </w:p>
     <w:p>
@@ -29683,42 +29942,13 @@
         <w:jc w:val="both"/>
       </w:pPr>
       <w:r>
-        <w:t>En cas de suppression d’un utilisateur, tout ses voyages sont supprimés automatiquement</w:t>
-      </w:r>
-      <w:r>
-        <w:t xml:space="preserve"> et il est retiré de tous les voyages auxquels il participe.</w:t>
-      </w:r>
-      <w:r>
-        <w:t xml:space="preserve"> Si un voyage est supprimé, tous ses composants (Activity, Transport, Lodging, Item, Participant) sont supprimés.</w:t>
-      </w:r>
-    </w:p>
-    <w:p>
-      <w:pPr>
-        <w:jc w:val="both"/>
-      </w:pPr>
-    </w:p>
-    <w:p>
-      <w:pPr>
-        <w:jc w:val="both"/>
-      </w:pPr>
-      <w:r>
-        <w:t>La table « Participant » permet de définir qui participe au voyage. Si le champ « Waiting » est vrai, cela signifie que la demande de participation n’a pas encore été validée</w:t>
-      </w:r>
-      <w:r>
-        <w:t>. Au contraire si la valeur est fausse, la demande a été accepté. Les demandes refusées sont effacées.</w:t>
-      </w:r>
-    </w:p>
-    <w:p>
-      <w:pPr>
-        <w:jc w:val="both"/>
-      </w:pPr>
-    </w:p>
-    <w:p>
-      <w:pPr>
-        <w:jc w:val="both"/>
-      </w:pPr>
-      <w:r>
-        <w:t>Les voyages possèdent un champ « Private » qui définit le niveau de visibilité du voyage : à vrai le voyage est visible que pour le créateur. Dans le cas ou le champ est faux, il sera nécessaire d’indiquer un mot de passe pour le champ « Password » de la table voyage.</w:t>
+        <w:t xml:space="preserve">Les voyages possèdent un champ « Private » qui définit le niveau de visibilité du voyage : à vrai le voyage est visible que pour le créateur. Dans le cas </w:t>
+      </w:r>
+      <w:r>
+        <w:t>où</w:t>
+      </w:r>
+      <w:r>
+        <w:t xml:space="preserve"> le champ est faux, il sera nécessaire d’indiquer un mot de passe pour le champ « Password » de la table voyage.</w:t>
       </w:r>
     </w:p>
     <w:p>
@@ -29851,15 +30081,13 @@
         <w:jc w:val="both"/>
       </w:pPr>
       <w:r>
-        <w:t>L’arborescence suivante sera créée </w:t>
-      </w:r>
-      <w:proofErr w:type="gramStart"/>
-      <w:r>
-        <w:t>: .</w:t>
-      </w:r>
-      <w:proofErr w:type="gramEnd"/>
-      <w:r>
-        <w:t>/images/&lt;</w:t>
+        <w:t>L’arborescence suivante sera créée : /images</w:t>
+      </w:r>
+      <w:r>
+        <w:t>/user&lt;id&gt;</w:t>
+      </w:r>
+      <w:r>
+        <w:t>/&lt;</w:t>
       </w:r>
       <w:proofErr w:type="spellStart"/>
       <w:r>
@@ -29900,7 +30128,16 @@
       </w:r>
       <w:r>
         <w:tab/>
-        <w:t xml:space="preserve">      /Lodging</w:t>
+        <w:t xml:space="preserve">     </w:t>
+      </w:r>
+      <w:r>
+        <w:tab/>
+      </w:r>
+      <w:r>
+        <w:tab/>
+      </w:r>
+      <w:r>
+        <w:t>/Lodging</w:t>
       </w:r>
     </w:p>
     <w:p>
@@ -29933,7 +30170,16 @@
       </w:r>
       <w:r>
         <w:tab/>
-        <w:t xml:space="preserve">      /Transport</w:t>
+        <w:t xml:space="preserve">     </w:t>
+      </w:r>
+      <w:r>
+        <w:tab/>
+      </w:r>
+      <w:r>
+        <w:tab/>
+      </w:r>
+      <w:r>
+        <w:t>/Transport</w:t>
       </w:r>
     </w:p>
     <w:p>
@@ -29957,7 +30203,15 @@
       </w:r>
       <w:proofErr w:type="spellEnd"/>
       <w:r>
-        <w:t>&gt;.jpg. De cette manière, il sera aisé de retrouv</w:t>
+        <w:t>&gt;.</w:t>
+      </w:r>
+      <w:proofErr w:type="spellStart"/>
+      <w:r>
+        <w:t>jpg</w:t>
+      </w:r>
+      <w:proofErr w:type="spellEnd"/>
+      <w:r>
+        <w:t>. De cette manière, il sera aisé de retrouv</w:t>
       </w:r>
       <w:r>
         <w:t>er</w:t>
@@ -29970,6 +30224,43 @@
       </w:r>
       <w:r>
         <w:t xml:space="preserve"> si le booléen est vrai.</w:t>
+      </w:r>
+      <w:r>
+        <w:t xml:space="preserve"> Dans le cas o</w:t>
+      </w:r>
+      <w:r>
+        <w:t>ù</w:t>
+      </w:r>
+      <w:r>
+        <w:t xml:space="preserve"> un utilisateur supprime son compte, tous ses voyages sont également supprimé</w:t>
+      </w:r>
+      <w:r>
+        <w:t>s</w:t>
+      </w:r>
+      <w:r>
+        <w:t>.</w:t>
+      </w:r>
+      <w:r>
+        <w:t xml:space="preserve"> Ceci implique également la suppression de toutes les images liées. Avec cette arborescence, il suffit de supprimer, à partir de son dossier personnel, tous les fichiers et sous-dossiers.</w:t>
+      </w:r>
+    </w:p>
+    <w:p>
+      <w:pPr>
+        <w:jc w:val="both"/>
+      </w:pPr>
+    </w:p>
+    <w:p>
+      <w:pPr>
+        <w:jc w:val="both"/>
+      </w:pPr>
+      <w:r>
+        <w:t xml:space="preserve">Le dossier de l’utilisateur sera créé lors de la création du compte tandis que le dossier de voyage sera créé au moment </w:t>
+      </w:r>
+      <w:r>
+        <w:t>où</w:t>
+      </w:r>
+      <w:r>
+        <w:t xml:space="preserve"> le voyage est créé.</w:t>
       </w:r>
     </w:p>
     <w:p>
@@ -31195,9 +31486,6 @@
       </w:pPr>
     </w:p>
     <w:p>
-      <w:pPr>
-        <w:ind w:left="426"/>
-      </w:pPr>
       <w:r>
         <w:t>Images</w:t>
       </w:r>
@@ -31206,13 +31494,10 @@
       </w:r>
     </w:p>
     <w:p>
-      <w:pPr>
-        <w:ind w:left="426"/>
-      </w:pPr>
       <w:r>
         <w:t xml:space="preserve">Chalet : </w:t>
       </w:r>
-      <w:hyperlink r:id="rId41" w:history="1">
+      <w:hyperlink r:id="rId42" w:history="1">
         <w:r>
           <w:rPr>
             <w:rStyle w:val="Lienhypertexte"/>
@@ -31223,20 +31508,82 @@
     </w:p>
     <w:p>
       <w:pPr>
-        <w:ind w:left="426"/>
-        <w:rPr>
-          <w:i/>
+        <w:rPr>
+          <w:rStyle w:val="Lienhypertexte"/>
         </w:rPr>
       </w:pPr>
       <w:r>
         <w:t xml:space="preserve">Train : </w:t>
       </w:r>
-      <w:hyperlink r:id="rId42" w:history="1">
+      <w:hyperlink r:id="rId43" w:history="1">
         <w:r>
           <w:rPr>
             <w:rStyle w:val="Lienhypertexte"/>
           </w:rPr>
           <w:t>https://www.youtube.com/watch?v=xVMsAgHy_IY</w:t>
+        </w:r>
+      </w:hyperlink>
+    </w:p>
+    <w:p>
+      <w:pPr>
+        <w:rPr>
+          <w:rStyle w:val="Lienhypertexte"/>
+        </w:rPr>
+      </w:pPr>
+    </w:p>
+    <w:p>
+      <w:r>
+        <w:t>Algorithme de suppression d’une arborescence</w:t>
+      </w:r>
+      <w:r>
+        <w:t xml:space="preserve"> </w:t>
+      </w:r>
+      <w:r>
+        <w:t xml:space="preserve">(Lewis </w:t>
+      </w:r>
+      <w:proofErr w:type="spellStart"/>
+      <w:r>
+        <w:t>Cowles</w:t>
+      </w:r>
+      <w:proofErr w:type="spellEnd"/>
+      <w:r>
+        <w:t>)</w:t>
+      </w:r>
+      <w:r>
+        <w:t> :</w:t>
+      </w:r>
+    </w:p>
+    <w:p>
+      <w:hyperlink r:id="rId44" w:history="1">
+        <w:r>
+          <w:rPr>
+            <w:rStyle w:val="Lienhypertexte"/>
+          </w:rPr>
+          <w:t>https://paulund.co.uk/php-delete-directory-and-files-in-directory</w:t>
+        </w:r>
+      </w:hyperlink>
+    </w:p>
+    <w:p/>
+    <w:p>
+      <w:r>
+        <w:t>Téléchargement des images sur le serveur (</w:t>
+      </w:r>
+      <w:proofErr w:type="spellStart"/>
+      <w:r>
+        <w:t>mmtuts</w:t>
+      </w:r>
+      <w:proofErr w:type="spellEnd"/>
+      <w:r>
+        <w:t>) :</w:t>
+      </w:r>
+    </w:p>
+    <w:p>
+      <w:hyperlink r:id="rId45" w:history="1">
+        <w:r>
+          <w:rPr>
+            <w:rStyle w:val="Lienhypertexte"/>
+          </w:rPr>
+          <w:t>https://www.youtube.com/watch?v=JaRq73y5MJk</w:t>
         </w:r>
       </w:hyperlink>
     </w:p>
@@ -31541,8 +31888,8 @@
       </w:pPr>
     </w:p>
     <w:sectPr>
-      <w:headerReference w:type="default" r:id="rId43"/>
-      <w:footerReference w:type="default" r:id="rId44"/>
+      <w:headerReference w:type="default" r:id="rId46"/>
+      <w:footerReference w:type="default" r:id="rId47"/>
       <w:pgSz w:w="11906" w:h="16838" w:code="9"/>
       <w:pgMar w:top="1418" w:right="1418" w:bottom="1418" w:left="1418" w:header="720" w:footer="720" w:gutter="0"/>
       <w:pgNumType w:start="0"/>
@@ -31554,7 +31901,7 @@
 </file>
 
 <file path=word/endnotes.xml><?xml version="1.0" encoding="utf-8"?>
-<w:endnotes xmlns:wpc="http://schemas.microsoft.com/office/word/2010/wordprocessingCanvas" xmlns:cx="http://schemas.microsoft.com/office/drawing/2014/chartex" xmlns:cx1="http://schemas.microsoft.com/office/drawing/2015/9/8/chartex" xmlns:cx2="http://schemas.microsoft.com/office/drawing/2015/10/21/chartex" xmlns:cx3="http://schemas.microsoft.com/office/drawing/2016/5/9/chartex" xmlns:cx4="http://schemas.microsoft.com/office/drawing/2016/5/10/chartex" xmlns:cx5="http://schemas.microsoft.com/office/drawing/2016/5/11/chartex" xmlns:cx6="http://schemas.microsoft.com/office/drawing/2016/5/12/chartex" xmlns:cx7="http://schemas.microsoft.com/office/drawing/2016/5/13/chartex" xmlns:cx8="http://schemas.microsoft.com/office/drawing/2016/5/14/chartex" xmlns:mc="http://schemas.openxmlformats.org/markup-compatibility/2006" xmlns:aink="http://schemas.microsoft.com/office/drawing/2016/ink" xmlns:am3d="http://schemas.microsoft.com/office/drawing/2017/model3d" xmlns:o="urn:schemas-microsoft-com:office:office" xmlns:r="http://schemas.openxmlformats.org/officeDocument/2006/relationships" xmlns:m="http://schemas.openxmlformats.org/officeDocument/2006/math" xmlns:v="urn:schemas-microsoft-com:vml" xmlns:wp14="http://schemas.microsoft.com/office/word/2010/wordprocessingDrawing" xmlns:wp="http://schemas.openxmlformats.org/drawingml/2006/wordprocessingDrawing" xmlns:w10="urn:schemas-microsoft-com:office:word" xmlns:w="http://schemas.openxmlformats.org/wordprocessingml/2006/main" xmlns:w14="http://schemas.microsoft.com/office/word/2010/wordml" xmlns:w15="http://schemas.microsoft.com/office/word/2012/wordml" xmlns:w16cid="http://schemas.microsoft.com/office/word/2016/wordml/cid" xmlns:w16se="http://schemas.microsoft.com/office/word/2015/wordml/symex" xmlns:wpg="http://schemas.microsoft.com/office/word/2010/wordprocessingGroup" xmlns:wpi="http://schemas.microsoft.com/office/word/2010/wordprocessingInk" xmlns:wne="http://schemas.microsoft.com/office/word/2006/wordml" xmlns:wps="http://schemas.microsoft.com/office/word/2010/wordprocessingShape" mc:Ignorable="w14 w15 w16se w16cid wp14">
+<w:endnotes xmlns:wpc="http://schemas.microsoft.com/office/word/2010/wordprocessingCanvas" xmlns:cx="http://schemas.microsoft.com/office/drawing/2014/chartex" xmlns:mc="http://schemas.openxmlformats.org/markup-compatibility/2006" xmlns:o="urn:schemas-microsoft-com:office:office" xmlns:r="http://schemas.openxmlformats.org/officeDocument/2006/relationships" xmlns:m="http://schemas.openxmlformats.org/officeDocument/2006/math" xmlns:v="urn:schemas-microsoft-com:vml" xmlns:wp14="http://schemas.microsoft.com/office/word/2010/wordprocessingDrawing" xmlns:wp="http://schemas.openxmlformats.org/drawingml/2006/wordprocessingDrawing" xmlns:w10="urn:schemas-microsoft-com:office:word" xmlns:w="http://schemas.openxmlformats.org/wordprocessingml/2006/main" xmlns:w14="http://schemas.microsoft.com/office/word/2010/wordml" xmlns:w15="http://schemas.microsoft.com/office/word/2012/wordml" xmlns:w16se="http://schemas.microsoft.com/office/word/2015/wordml/symex" xmlns:wpg="http://schemas.microsoft.com/office/word/2010/wordprocessingGroup" xmlns:wpi="http://schemas.microsoft.com/office/word/2010/wordprocessingInk" xmlns:wne="http://schemas.microsoft.com/office/word/2006/wordml" xmlns:wps="http://schemas.microsoft.com/office/word/2010/wordprocessingShape" mc:Ignorable="w14 w15 w16se wp14">
   <w:endnote w:type="separator" w:id="-1">
     <w:p>
       <w:r>
@@ -31573,7 +31920,7 @@
 </file>
 
 <file path=word/footer1.xml><?xml version="1.0" encoding="utf-8"?>
-<w:ftr xmlns:wpc="http://schemas.microsoft.com/office/word/2010/wordprocessingCanvas" xmlns:cx="http://schemas.microsoft.com/office/drawing/2014/chartex" xmlns:cx1="http://schemas.microsoft.com/office/drawing/2015/9/8/chartex" xmlns:cx2="http://schemas.microsoft.com/office/drawing/2015/10/21/chartex" xmlns:cx3="http://schemas.microsoft.com/office/drawing/2016/5/9/chartex" xmlns:cx4="http://schemas.microsoft.com/office/drawing/2016/5/10/chartex" xmlns:cx5="http://schemas.microsoft.com/office/drawing/2016/5/11/chartex" xmlns:cx6="http://schemas.microsoft.com/office/drawing/2016/5/12/chartex" xmlns:cx7="http://schemas.microsoft.com/office/drawing/2016/5/13/chartex" xmlns:cx8="http://schemas.microsoft.com/office/drawing/2016/5/14/chartex" xmlns:mc="http://schemas.openxmlformats.org/markup-compatibility/2006" xmlns:aink="http://schemas.microsoft.com/office/drawing/2016/ink" xmlns:am3d="http://schemas.microsoft.com/office/drawing/2017/model3d" xmlns:o="urn:schemas-microsoft-com:office:office" xmlns:r="http://schemas.openxmlformats.org/officeDocument/2006/relationships" xmlns:m="http://schemas.openxmlformats.org/officeDocument/2006/math" xmlns:v="urn:schemas-microsoft-com:vml" xmlns:wp14="http://schemas.microsoft.com/office/word/2010/wordprocessingDrawing" xmlns:wp="http://schemas.openxmlformats.org/drawingml/2006/wordprocessingDrawing" xmlns:w10="urn:schemas-microsoft-com:office:word" xmlns:w="http://schemas.openxmlformats.org/wordprocessingml/2006/main" xmlns:w14="http://schemas.microsoft.com/office/word/2010/wordml" xmlns:w15="http://schemas.microsoft.com/office/word/2012/wordml" xmlns:w16cid="http://schemas.microsoft.com/office/word/2016/wordml/cid" xmlns:w16se="http://schemas.microsoft.com/office/word/2015/wordml/symex" xmlns:wpg="http://schemas.microsoft.com/office/word/2010/wordprocessingGroup" xmlns:wpi="http://schemas.microsoft.com/office/word/2010/wordprocessingInk" xmlns:wne="http://schemas.microsoft.com/office/word/2006/wordml" xmlns:wps="http://schemas.microsoft.com/office/word/2010/wordprocessingShape" mc:Ignorable="w14 w15 w16se w16cid wp14">
+<w:ftr xmlns:wpc="http://schemas.microsoft.com/office/word/2010/wordprocessingCanvas" xmlns:cx="http://schemas.microsoft.com/office/drawing/2014/chartex" xmlns:mc="http://schemas.openxmlformats.org/markup-compatibility/2006" xmlns:o="urn:schemas-microsoft-com:office:office" xmlns:r="http://schemas.openxmlformats.org/officeDocument/2006/relationships" xmlns:m="http://schemas.openxmlformats.org/officeDocument/2006/math" xmlns:v="urn:schemas-microsoft-com:vml" xmlns:wp14="http://schemas.microsoft.com/office/word/2010/wordprocessingDrawing" xmlns:wp="http://schemas.openxmlformats.org/drawingml/2006/wordprocessingDrawing" xmlns:w10="urn:schemas-microsoft-com:office:word" xmlns:w="http://schemas.openxmlformats.org/wordprocessingml/2006/main" xmlns:w14="http://schemas.microsoft.com/office/word/2010/wordml" xmlns:w15="http://schemas.microsoft.com/office/word/2012/wordml" xmlns:w16se="http://schemas.microsoft.com/office/word/2015/wordml/symex" xmlns:wpg="http://schemas.microsoft.com/office/word/2010/wordprocessingGroup" xmlns:wpi="http://schemas.microsoft.com/office/word/2010/wordprocessingInk" xmlns:wne="http://schemas.microsoft.com/office/word/2006/wordml" xmlns:wps="http://schemas.microsoft.com/office/word/2010/wordprocessingShape" mc:Ignorable="w14 w15 w16se wp14">
   <w:tbl>
     <w:tblPr>
       <w:tblStyle w:val="Grilledutableau"/>
@@ -31659,7 +32006,7 @@
               <w:sz w:val="22"/>
               <w:szCs w:val="22"/>
             </w:rPr>
-            <w:t>41</w:t>
+            <w:t>42</w:t>
           </w:r>
           <w:r>
             <w:rPr>
@@ -31754,7 +32101,7 @@
               <w:sz w:val="22"/>
               <w:szCs w:val="22"/>
             </w:rPr>
-            <w:t>mercredi 16 mai 2018</w:t>
+            <w:t>vendredi 18 mai 2018</w:t>
           </w:r>
           <w:r>
             <w:rPr>
@@ -31776,7 +32123,7 @@
 </file>
 
 <file path=word/footnotes.xml><?xml version="1.0" encoding="utf-8"?>
-<w:footnotes xmlns:wpc="http://schemas.microsoft.com/office/word/2010/wordprocessingCanvas" xmlns:cx="http://schemas.microsoft.com/office/drawing/2014/chartex" xmlns:cx1="http://schemas.microsoft.com/office/drawing/2015/9/8/chartex" xmlns:cx2="http://schemas.microsoft.com/office/drawing/2015/10/21/chartex" xmlns:cx3="http://schemas.microsoft.com/office/drawing/2016/5/9/chartex" xmlns:cx4="http://schemas.microsoft.com/office/drawing/2016/5/10/chartex" xmlns:cx5="http://schemas.microsoft.com/office/drawing/2016/5/11/chartex" xmlns:cx6="http://schemas.microsoft.com/office/drawing/2016/5/12/chartex" xmlns:cx7="http://schemas.microsoft.com/office/drawing/2016/5/13/chartex" xmlns:cx8="http://schemas.microsoft.com/office/drawing/2016/5/14/chartex" xmlns:mc="http://schemas.openxmlformats.org/markup-compatibility/2006" xmlns:aink="http://schemas.microsoft.com/office/drawing/2016/ink" xmlns:am3d="http://schemas.microsoft.com/office/drawing/2017/model3d" xmlns:o="urn:schemas-microsoft-com:office:office" xmlns:r="http://schemas.openxmlformats.org/officeDocument/2006/relationships" xmlns:m="http://schemas.openxmlformats.org/officeDocument/2006/math" xmlns:v="urn:schemas-microsoft-com:vml" xmlns:wp14="http://schemas.microsoft.com/office/word/2010/wordprocessingDrawing" xmlns:wp="http://schemas.openxmlformats.org/drawingml/2006/wordprocessingDrawing" xmlns:w10="urn:schemas-microsoft-com:office:word" xmlns:w="http://schemas.openxmlformats.org/wordprocessingml/2006/main" xmlns:w14="http://schemas.microsoft.com/office/word/2010/wordml" xmlns:w15="http://schemas.microsoft.com/office/word/2012/wordml" xmlns:w16cid="http://schemas.microsoft.com/office/word/2016/wordml/cid" xmlns:w16se="http://schemas.microsoft.com/office/word/2015/wordml/symex" xmlns:wpg="http://schemas.microsoft.com/office/word/2010/wordprocessingGroup" xmlns:wpi="http://schemas.microsoft.com/office/word/2010/wordprocessingInk" xmlns:wne="http://schemas.microsoft.com/office/word/2006/wordml" xmlns:wps="http://schemas.microsoft.com/office/word/2010/wordprocessingShape" mc:Ignorable="w14 w15 w16se w16cid wp14">
+<w:footnotes xmlns:wpc="http://schemas.microsoft.com/office/word/2010/wordprocessingCanvas" xmlns:cx="http://schemas.microsoft.com/office/drawing/2014/chartex" xmlns:mc="http://schemas.openxmlformats.org/markup-compatibility/2006" xmlns:o="urn:schemas-microsoft-com:office:office" xmlns:r="http://schemas.openxmlformats.org/officeDocument/2006/relationships" xmlns:m="http://schemas.openxmlformats.org/officeDocument/2006/math" xmlns:v="urn:schemas-microsoft-com:vml" xmlns:wp14="http://schemas.microsoft.com/office/word/2010/wordprocessingDrawing" xmlns:wp="http://schemas.openxmlformats.org/drawingml/2006/wordprocessingDrawing" xmlns:w10="urn:schemas-microsoft-com:office:word" xmlns:w="http://schemas.openxmlformats.org/wordprocessingml/2006/main" xmlns:w14="http://schemas.microsoft.com/office/word/2010/wordml" xmlns:w15="http://schemas.microsoft.com/office/word/2012/wordml" xmlns:w16se="http://schemas.microsoft.com/office/word/2015/wordml/symex" xmlns:wpg="http://schemas.microsoft.com/office/word/2010/wordprocessingGroup" xmlns:wpi="http://schemas.microsoft.com/office/word/2010/wordprocessingInk" xmlns:wne="http://schemas.microsoft.com/office/word/2006/wordml" xmlns:wps="http://schemas.microsoft.com/office/word/2010/wordprocessingShape" mc:Ignorable="w14 w15 w16se wp14">
   <w:footnote w:type="separator" w:id="-1">
     <w:p>
       <w:r>
@@ -31795,7 +32142,7 @@
 </file>
 
 <file path=word/header1.xml><?xml version="1.0" encoding="utf-8"?>
-<w:hdr xmlns:wpc="http://schemas.microsoft.com/office/word/2010/wordprocessingCanvas" xmlns:cx="http://schemas.microsoft.com/office/drawing/2014/chartex" xmlns:cx1="http://schemas.microsoft.com/office/drawing/2015/9/8/chartex" xmlns:cx2="http://schemas.microsoft.com/office/drawing/2015/10/21/chartex" xmlns:cx3="http://schemas.microsoft.com/office/drawing/2016/5/9/chartex" xmlns:cx4="http://schemas.microsoft.com/office/drawing/2016/5/10/chartex" xmlns:cx5="http://schemas.microsoft.com/office/drawing/2016/5/11/chartex" xmlns:cx6="http://schemas.microsoft.com/office/drawing/2016/5/12/chartex" xmlns:cx7="http://schemas.microsoft.com/office/drawing/2016/5/13/chartex" xmlns:cx8="http://schemas.microsoft.com/office/drawing/2016/5/14/chartex" xmlns:mc="http://schemas.openxmlformats.org/markup-compatibility/2006" xmlns:aink="http://schemas.microsoft.com/office/drawing/2016/ink" xmlns:am3d="http://schemas.microsoft.com/office/drawing/2017/model3d" xmlns:o="urn:schemas-microsoft-com:office:office" xmlns:r="http://schemas.openxmlformats.org/officeDocument/2006/relationships" xmlns:m="http://schemas.openxmlformats.org/officeDocument/2006/math" xmlns:v="urn:schemas-microsoft-com:vml" xmlns:wp14="http://schemas.microsoft.com/office/word/2010/wordprocessingDrawing" xmlns:wp="http://schemas.openxmlformats.org/drawingml/2006/wordprocessingDrawing" xmlns:w10="urn:schemas-microsoft-com:office:word" xmlns:w="http://schemas.openxmlformats.org/wordprocessingml/2006/main" xmlns:w14="http://schemas.microsoft.com/office/word/2010/wordml" xmlns:w15="http://schemas.microsoft.com/office/word/2012/wordml" xmlns:w16cid="http://schemas.microsoft.com/office/word/2016/wordml/cid" xmlns:w16se="http://schemas.microsoft.com/office/word/2015/wordml/symex" xmlns:wpg="http://schemas.microsoft.com/office/word/2010/wordprocessingGroup" xmlns:wpi="http://schemas.microsoft.com/office/word/2010/wordprocessingInk" xmlns:wne="http://schemas.microsoft.com/office/word/2006/wordml" xmlns:wps="http://schemas.microsoft.com/office/word/2010/wordprocessingShape" mc:Ignorable="w14 w15 w16se w16cid wp14">
+<w:hdr xmlns:wpc="http://schemas.microsoft.com/office/word/2010/wordprocessingCanvas" xmlns:cx="http://schemas.microsoft.com/office/drawing/2014/chartex" xmlns:mc="http://schemas.openxmlformats.org/markup-compatibility/2006" xmlns:o="urn:schemas-microsoft-com:office:office" xmlns:r="http://schemas.openxmlformats.org/officeDocument/2006/relationships" xmlns:m="http://schemas.openxmlformats.org/officeDocument/2006/math" xmlns:v="urn:schemas-microsoft-com:vml" xmlns:wp14="http://schemas.microsoft.com/office/word/2010/wordprocessingDrawing" xmlns:wp="http://schemas.openxmlformats.org/drawingml/2006/wordprocessingDrawing" xmlns:w10="urn:schemas-microsoft-com:office:word" xmlns:w="http://schemas.openxmlformats.org/wordprocessingml/2006/main" xmlns:w14="http://schemas.microsoft.com/office/word/2010/wordml" xmlns:w15="http://schemas.microsoft.com/office/word/2012/wordml" xmlns:w16se="http://schemas.microsoft.com/office/word/2015/wordml/symex" xmlns:wpg="http://schemas.microsoft.com/office/word/2010/wordprocessingGroup" xmlns:wpi="http://schemas.microsoft.com/office/word/2010/wordprocessingInk" xmlns:wne="http://schemas.microsoft.com/office/word/2006/wordml" xmlns:wps="http://schemas.microsoft.com/office/word/2010/wordprocessingShape" mc:Ignorable="w14 w15 w16se wp14">
   <w:tbl>
     <w:tblPr>
       <w:tblStyle w:val="Grilledutableau"/>
@@ -31986,7 +32333,7 @@
 </file>
 
 <file path=word/numbering.xml><?xml version="1.0" encoding="utf-8"?>
-<w:numbering xmlns:wpc="http://schemas.microsoft.com/office/word/2010/wordprocessingCanvas" xmlns:cx="http://schemas.microsoft.com/office/drawing/2014/chartex" xmlns:cx1="http://schemas.microsoft.com/office/drawing/2015/9/8/chartex" xmlns:cx2="http://schemas.microsoft.com/office/drawing/2015/10/21/chartex" xmlns:cx3="http://schemas.microsoft.com/office/drawing/2016/5/9/chartex" xmlns:cx4="http://schemas.microsoft.com/office/drawing/2016/5/10/chartex" xmlns:cx5="http://schemas.microsoft.com/office/drawing/2016/5/11/chartex" xmlns:cx6="http://schemas.microsoft.com/office/drawing/2016/5/12/chartex" xmlns:cx7="http://schemas.microsoft.com/office/drawing/2016/5/13/chartex" xmlns:cx8="http://schemas.microsoft.com/office/drawing/2016/5/14/chartex" xmlns:mc="http://schemas.openxmlformats.org/markup-compatibility/2006" xmlns:aink="http://schemas.microsoft.com/office/drawing/2016/ink" xmlns:am3d="http://schemas.microsoft.com/office/drawing/2017/model3d" xmlns:o="urn:schemas-microsoft-com:office:office" xmlns:r="http://schemas.openxmlformats.org/officeDocument/2006/relationships" xmlns:m="http://schemas.openxmlformats.org/officeDocument/2006/math" xmlns:v="urn:schemas-microsoft-com:vml" xmlns:wp14="http://schemas.microsoft.com/office/word/2010/wordprocessingDrawing" xmlns:wp="http://schemas.openxmlformats.org/drawingml/2006/wordprocessingDrawing" xmlns:w10="urn:schemas-microsoft-com:office:word" xmlns:w="http://schemas.openxmlformats.org/wordprocessingml/2006/main" xmlns:w14="http://schemas.microsoft.com/office/word/2010/wordml" xmlns:w15="http://schemas.microsoft.com/office/word/2012/wordml" xmlns:w16cid="http://schemas.microsoft.com/office/word/2016/wordml/cid" xmlns:w16se="http://schemas.microsoft.com/office/word/2015/wordml/symex" xmlns:wpg="http://schemas.microsoft.com/office/word/2010/wordprocessingGroup" xmlns:wpi="http://schemas.microsoft.com/office/word/2010/wordprocessingInk" xmlns:wne="http://schemas.microsoft.com/office/word/2006/wordml" xmlns:wps="http://schemas.microsoft.com/office/word/2010/wordprocessingShape" mc:Ignorable="w14 w15 w16se w16cid wp14">
+<w:numbering xmlns:wpc="http://schemas.microsoft.com/office/word/2010/wordprocessingCanvas" xmlns:cx="http://schemas.microsoft.com/office/drawing/2014/chartex" xmlns:mc="http://schemas.openxmlformats.org/markup-compatibility/2006" xmlns:o="urn:schemas-microsoft-com:office:office" xmlns:r="http://schemas.openxmlformats.org/officeDocument/2006/relationships" xmlns:m="http://schemas.openxmlformats.org/officeDocument/2006/math" xmlns:v="urn:schemas-microsoft-com:vml" xmlns:wp14="http://schemas.microsoft.com/office/word/2010/wordprocessingDrawing" xmlns:wp="http://schemas.openxmlformats.org/drawingml/2006/wordprocessingDrawing" xmlns:w10="urn:schemas-microsoft-com:office:word" xmlns:w="http://schemas.openxmlformats.org/wordprocessingml/2006/main" xmlns:w14="http://schemas.microsoft.com/office/word/2010/wordml" xmlns:w15="http://schemas.microsoft.com/office/word/2012/wordml" xmlns:w16se="http://schemas.microsoft.com/office/word/2015/wordml/symex" xmlns:wpg="http://schemas.microsoft.com/office/word/2010/wordprocessingGroup" xmlns:wpi="http://schemas.microsoft.com/office/word/2010/wordprocessingInk" xmlns:wne="http://schemas.microsoft.com/office/word/2006/wordml" xmlns:wps="http://schemas.microsoft.com/office/word/2010/wordprocessingShape" mc:Ignorable="w14 w15 w16se wp14">
   <w:abstractNum w:abstractNumId="0" w15:restartNumberingAfterBreak="0">
     <w:nsid w:val="0A7C7405"/>
     <w:multiLevelType w:val="singleLevel"/>
@@ -33829,7 +34176,7 @@
 </file>
 
 <file path=word/styles.xml><?xml version="1.0" encoding="utf-8"?>
-<w:styles xmlns:mc="http://schemas.openxmlformats.org/markup-compatibility/2006" xmlns:r="http://schemas.openxmlformats.org/officeDocument/2006/relationships" xmlns:w="http://schemas.openxmlformats.org/wordprocessingml/2006/main" xmlns:w14="http://schemas.microsoft.com/office/word/2010/wordml" xmlns:w15="http://schemas.microsoft.com/office/word/2012/wordml" xmlns:w16cid="http://schemas.microsoft.com/office/word/2016/wordml/cid" xmlns:w16se="http://schemas.microsoft.com/office/word/2015/wordml/symex" mc:Ignorable="w14 w15 w16se w16cid">
+<w:styles xmlns:mc="http://schemas.openxmlformats.org/markup-compatibility/2006" xmlns:r="http://schemas.openxmlformats.org/officeDocument/2006/relationships" xmlns:w="http://schemas.openxmlformats.org/wordprocessingml/2006/main" xmlns:w14="http://schemas.microsoft.com/office/word/2010/wordml" xmlns:w15="http://schemas.microsoft.com/office/word/2012/wordml" xmlns:w16se="http://schemas.microsoft.com/office/word/2015/wordml/symex" mc:Ignorable="w14 w15 w16se">
   <w:docDefaults>
     <w:rPrDefault>
       <w:rPr>
@@ -33839,7 +34186,7 @@
     </w:rPrDefault>
     <w:pPrDefault/>
   </w:docDefaults>
-  <w:latentStyles w:defLockedState="0" w:defUIPriority="0" w:defSemiHidden="0" w:defUnhideWhenUsed="0" w:defQFormat="0" w:count="375">
+  <w:latentStyles w:defLockedState="0" w:defUIPriority="0" w:defSemiHidden="0" w:defUnhideWhenUsed="0" w:defQFormat="0" w:count="371">
     <w:lsdException w:name="Normal" w:qFormat="1"/>
     <w:lsdException w:name="heading 1" w:qFormat="1"/>
     <w:lsdException w:name="heading 2" w:qFormat="1"/>
@@ -33862,6 +34209,7 @@
     <w:lsdException w:name="Strong" w:qFormat="1"/>
     <w:lsdException w:name="Emphasis" w:qFormat="1"/>
     <w:lsdException w:name="HTML Preformatted" w:semiHidden="1" w:unhideWhenUsed="1"/>
+    <w:lsdException w:name="Normal Table" w:semiHidden="1" w:unhideWhenUsed="1"/>
     <w:lsdException w:name="No List" w:semiHidden="1" w:uiPriority="99" w:unhideWhenUsed="1"/>
     <w:lsdException w:name="Outline List 1" w:semiHidden="1" w:unhideWhenUsed="1"/>
     <w:lsdException w:name="Outline List 2" w:semiHidden="1" w:unhideWhenUsed="1"/>
@@ -33904,8 +34252,10 @@
     <w:lsdException w:name="Table Elegant" w:semiHidden="1" w:unhideWhenUsed="1"/>
     <w:lsdException w:name="Table Professional" w:semiHidden="1" w:unhideWhenUsed="1"/>
     <w:lsdException w:name="Table Subtle 1" w:semiHidden="1" w:unhideWhenUsed="1"/>
+    <w:lsdException w:name="Table Subtle 2" w:semiHidden="1" w:unhideWhenUsed="1"/>
     <w:lsdException w:name="Table Web 1" w:semiHidden="1" w:unhideWhenUsed="1"/>
     <w:lsdException w:name="Table Web 2" w:semiHidden="1" w:unhideWhenUsed="1"/>
+    <w:lsdException w:name="Table Web 3" w:semiHidden="1" w:unhideWhenUsed="1"/>
     <w:lsdException w:name="Table Grid" w:uiPriority="59"/>
     <w:lsdException w:name="Table Theme" w:semiHidden="1" w:unhideWhenUsed="1"/>
     <w:lsdException w:name="Placeholder Text" w:semiHidden="1" w:uiPriority="99"/>
@@ -34123,10 +34473,6 @@
     <w:lsdException w:name="List Table 5 Dark Accent 6" w:uiPriority="50"/>
     <w:lsdException w:name="List Table 6 Colorful Accent 6" w:uiPriority="51"/>
     <w:lsdException w:name="List Table 7 Colorful Accent 6" w:uiPriority="52"/>
-    <w:lsdException w:name="Mention" w:semiHidden="1" w:uiPriority="99" w:unhideWhenUsed="1"/>
-    <w:lsdException w:name="Smart Hyperlink" w:semiHidden="1" w:uiPriority="99" w:unhideWhenUsed="1"/>
-    <w:lsdException w:name="Hashtag" w:semiHidden="1" w:uiPriority="99" w:unhideWhenUsed="1"/>
-    <w:lsdException w:name="Unresolved Mention" w:semiHidden="1" w:uiPriority="99" w:unhideWhenUsed="1"/>
   </w:latentStyles>
   <w:style w:type="paragraph" w:default="1" w:styleId="Normal">
     <w:name w:val="Normal"/>
@@ -35393,6 +35739,18 @@
       <w:lang w:eastAsia="ja-JP"/>
     </w:rPr>
   </w:style>
+  <w:style w:type="character" w:customStyle="1" w:styleId="UnresolvedMention">
+    <w:name w:val="Unresolved Mention"/>
+    <w:basedOn w:val="Policepardfaut"/>
+    <w:uiPriority w:val="99"/>
+    <w:semiHidden/>
+    <w:unhideWhenUsed/>
+    <w:rsid w:val="00A818D0"/>
+    <w:rPr>
+      <w:color w:val="808080"/>
+      <w:shd w:val="clear" w:color="auto" w:fill="E6E6E6"/>
+    </w:rPr>
+  </w:style>
 </w:styles>
 </file>
 
@@ -35696,7 +36054,7 @@
 </file>
 
 <file path=customXml/itemProps1.xml><?xml version="1.0" encoding="utf-8"?>
-<ds:datastoreItem xmlns:ds="http://schemas.openxmlformats.org/officeDocument/2006/customXml" ds:itemID="{43D2B306-D635-4B72-A5DF-17CB055A6F7E}">
+<ds:datastoreItem xmlns:ds="http://schemas.openxmlformats.org/officeDocument/2006/customXml" ds:itemID="{DA9D416E-BC4E-461A-B45B-D417B9AC9028}">
   <ds:schemaRefs>
     <ds:schemaRef ds:uri="http://schemas.openxmlformats.org/officeDocument/2006/bibliography"/>
   </ds:schemaRefs>

</xml_diff>

<commit_message>
Adding activites, prerequisites and participant list to trips
</commit_message>
<xml_diff>
--- a/Documentation/TripPlanner_Documentation.docx
+++ b/Documentation/TripPlanner_Documentation.docx
@@ -144,7 +144,6 @@
                                     <w:dataBinding w:prefixMappings="xmlns:ns0='http://purl.org/dc/elements/1.1/' xmlns:ns1='http://schemas.openxmlformats.org/package/2006/metadata/core-properties' " w:xpath="/ns1:coreProperties[1]/ns0:creator[1]" w:storeItemID="{6C3C8BC8-F283-45AE-878A-BAB7291924A1}"/>
                                     <w:text/>
                                   </w:sdtPr>
-                                  <w:sdtEndPr/>
                                   <w:sdtContent>
                                     <w:p>
                                       <w:pPr>
@@ -190,7 +189,6 @@
                                       <w:dataBinding w:prefixMappings="xmlns:ns0='http://schemas.openxmlformats.org/officeDocument/2006/extended-properties' " w:xpath="/ns0:Properties[1]/ns0:Company[1]" w:storeItemID="{6668398D-A668-4E3E-A5EB-62B293D839F1}"/>
                                       <w:text/>
                                     </w:sdtPr>
-                                    <w:sdtEndPr/>
                                     <w:sdtContent>
                                       <w:r>
                                         <w:rPr>
@@ -259,7 +257,6 @@
                                     <w:dataBinding w:prefixMappings="xmlns:ns0='http://purl.org/dc/elements/1.1/' xmlns:ns1='http://schemas.openxmlformats.org/package/2006/metadata/core-properties' " w:xpath="/ns1:coreProperties[1]/ns0:title[1]" w:storeItemID="{6C3C8BC8-F283-45AE-878A-BAB7291924A1}"/>
                                     <w:text/>
                                   </w:sdtPr>
-                                  <w:sdtEndPr/>
                                   <w:sdtContent>
                                     <w:p>
                                       <w:pPr>
@@ -300,7 +297,6 @@
                                     <w:dataBinding w:prefixMappings="xmlns:ns0='http://purl.org/dc/elements/1.1/' xmlns:ns1='http://schemas.openxmlformats.org/package/2006/metadata/core-properties' " w:xpath="/ns1:coreProperties[1]/ns0:subject[1]" w:storeItemID="{6C3C8BC8-F283-45AE-878A-BAB7291924A1}"/>
                                     <w:text/>
                                   </w:sdtPr>
-                                  <w:sdtEndPr/>
                                   <w:sdtContent>
                                     <w:p>
                                       <w:pPr>
@@ -364,7 +360,7 @@
                   </wp:anchor>
                 </w:drawing>
               </mc:Choice>
-              <mc:Fallback xmlns:w16cid="http://schemas.microsoft.com/office/word/2016/wordml/cid" xmlns:am3d="http://schemas.microsoft.com/office/drawing/2017/model3d" xmlns:aink="http://schemas.microsoft.com/office/drawing/2016/ink" xmlns:cx8="http://schemas.microsoft.com/office/drawing/2016/5/14/chartex" xmlns:cx7="http://schemas.microsoft.com/office/drawing/2016/5/13/chartex" xmlns:cx6="http://schemas.microsoft.com/office/drawing/2016/5/12/chartex" xmlns:cx5="http://schemas.microsoft.com/office/drawing/2016/5/11/chartex" xmlns:cx4="http://schemas.microsoft.com/office/drawing/2016/5/10/chartex" xmlns:cx3="http://schemas.microsoft.com/office/drawing/2016/5/9/chartex" xmlns:cx2="http://schemas.microsoft.com/office/drawing/2015/10/21/chartex" xmlns:cx1="http://schemas.microsoft.com/office/drawing/2015/9/8/chartex">
+              <mc:Fallback>
                 <w:pict>
                   <v:group w14:anchorId="7170EC95" id="Groupe 119" o:spid="_x0000_s1026" style="position:absolute;margin-left:0;margin-top:0;width:539.6pt;height:719.9pt;z-index:-251655168;mso-width-percent:882;mso-height-percent:909;mso-position-horizontal:center;mso-position-horizontal-relative:page;mso-position-vertical:center;mso-position-vertical-relative:page;mso-width-percent:882;mso-height-percent:909" coordsize="68580,92717" o:gfxdata="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">
                     <v:rect id="Rectangle 120" o:spid="_x0000_s1027" style="position:absolute;top:73152;width:68580;height:1431;visibility:visible;mso-wrap-style:square;v-text-anchor:middle" o:gfxdata="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" fillcolor="#4472c4 [3204]" stroked="f" strokeweight="1pt"/>
@@ -385,7 +381,6 @@
                               <w:dataBinding w:prefixMappings="xmlns:ns0='http://purl.org/dc/elements/1.1/' xmlns:ns1='http://schemas.openxmlformats.org/package/2006/metadata/core-properties' " w:xpath="/ns1:coreProperties[1]/ns0:creator[1]" w:storeItemID="{6C3C8BC8-F283-45AE-878A-BAB7291924A1}"/>
                               <w:text/>
                             </w:sdtPr>
-                            <w:sdtEndPr/>
                             <w:sdtContent>
                               <w:p>
                                 <w:pPr>
@@ -431,7 +426,6 @@
                                 <w:dataBinding w:prefixMappings="xmlns:ns0='http://schemas.openxmlformats.org/officeDocument/2006/extended-properties' " w:xpath="/ns0:Properties[1]/ns0:Company[1]" w:storeItemID="{6668398D-A668-4E3E-A5EB-62B293D839F1}"/>
                                 <w:text/>
                               </w:sdtPr>
-                              <w:sdtEndPr/>
                               <w:sdtContent>
                                 <w:r>
                                   <w:rPr>
@@ -468,7 +462,6 @@
                               <w:dataBinding w:prefixMappings="xmlns:ns0='http://purl.org/dc/elements/1.1/' xmlns:ns1='http://schemas.openxmlformats.org/package/2006/metadata/core-properties' " w:xpath="/ns1:coreProperties[1]/ns0:title[1]" w:storeItemID="{6C3C8BC8-F283-45AE-878A-BAB7291924A1}"/>
                               <w:text/>
                             </w:sdtPr>
-                            <w:sdtEndPr/>
                             <w:sdtContent>
                               <w:p>
                                 <w:pPr>
@@ -509,7 +502,6 @@
                               <w:dataBinding w:prefixMappings="xmlns:ns0='http://purl.org/dc/elements/1.1/' xmlns:ns1='http://schemas.openxmlformats.org/package/2006/metadata/core-properties' " w:xpath="/ns1:coreProperties[1]/ns0:subject[1]" w:storeItemID="{6C3C8BC8-F283-45AE-878A-BAB7291924A1}"/>
                               <w:text/>
                             </w:sdtPr>
-                            <w:sdtEndPr/>
                             <w:sdtContent>
                               <w:p>
                                 <w:pPr>
@@ -7465,8 +7457,8 @@
         <w:tblLook w:val="0420" w:firstRow="1" w:lastRow="0" w:firstColumn="0" w:lastColumn="0" w:noHBand="0" w:noVBand="1"/>
       </w:tblPr>
       <w:tblGrid>
-        <w:gridCol w:w="3601"/>
-        <w:gridCol w:w="5305"/>
+        <w:gridCol w:w="3600"/>
+        <w:gridCol w:w="5306"/>
       </w:tblGrid>
       <w:tr>
         <w:tc>
@@ -7636,7 +7628,39 @@
                 <w:sz w:val="22"/>
                 <w:szCs w:val="22"/>
               </w:rPr>
-              <w:t>La page des voyages publics se charge et affiche 10 voyages.</w:t>
+              <w:t>La page des voyages</w:t>
+            </w:r>
+            <w:r>
+              <w:rPr>
+                <w:rFonts w:cs="Arial"/>
+                <w:sz w:val="22"/>
+                <w:szCs w:val="22"/>
+              </w:rPr>
+              <w:t xml:space="preserve"> publics se charge et affiche 5</w:t>
+            </w:r>
+            <w:r>
+              <w:rPr>
+                <w:rFonts w:cs="Arial"/>
+                <w:sz w:val="22"/>
+                <w:szCs w:val="22"/>
+              </w:rPr>
+              <w:t xml:space="preserve"> voyages</w:t>
+            </w:r>
+            <w:r>
+              <w:rPr>
+                <w:rFonts w:cs="Arial"/>
+                <w:sz w:val="22"/>
+                <w:szCs w:val="22"/>
+              </w:rPr>
+              <w:t xml:space="preserve"> au maximum</w:t>
+            </w:r>
+            <w:r>
+              <w:rPr>
+                <w:rFonts w:cs="Arial"/>
+                <w:sz w:val="22"/>
+                <w:szCs w:val="22"/>
+              </w:rPr>
+              <w:t>.</w:t>
             </w:r>
           </w:p>
         </w:tc>
@@ -8011,8 +8035,8 @@
         <w:tblLook w:val="0420" w:firstRow="1" w:lastRow="0" w:firstColumn="0" w:lastColumn="0" w:noHBand="0" w:noVBand="1"/>
       </w:tblPr>
       <w:tblGrid>
-        <w:gridCol w:w="3601"/>
-        <w:gridCol w:w="5305"/>
+        <w:gridCol w:w="3600"/>
+        <w:gridCol w:w="5306"/>
       </w:tblGrid>
       <w:tr>
         <w:tc>
@@ -8182,7 +8206,23 @@
                 <w:sz w:val="22"/>
                 <w:szCs w:val="22"/>
               </w:rPr>
-              <w:t>La page des voyages publics se charge et affiche 10 voyages.</w:t>
+              <w:t>La page des voyages publics se charge et affiche 10 voyages</w:t>
+            </w:r>
+            <w:r>
+              <w:rPr>
+                <w:rFonts w:cs="Arial"/>
+                <w:sz w:val="22"/>
+                <w:szCs w:val="22"/>
+              </w:rPr>
+              <w:t xml:space="preserve"> au maximum</w:t>
+            </w:r>
+            <w:r>
+              <w:rPr>
+                <w:rFonts w:cs="Arial"/>
+                <w:sz w:val="22"/>
+                <w:szCs w:val="22"/>
+              </w:rPr>
+              <w:t>.</w:t>
             </w:r>
           </w:p>
         </w:tc>
@@ -8254,7 +8294,15 @@
                 <w:sz w:val="22"/>
                 <w:szCs w:val="22"/>
               </w:rPr>
-              <w:t>Affiche 10 autres voyages publics.</w:t>
+              <w:t>Affiche 5</w:t>
+            </w:r>
+            <w:r>
+              <w:rPr>
+                <w:rFonts w:cs="Arial"/>
+                <w:sz w:val="22"/>
+                <w:szCs w:val="22"/>
+              </w:rPr>
+              <w:t xml:space="preserve"> autres voyages publics.</w:t>
             </w:r>
           </w:p>
         </w:tc>
@@ -13160,7 +13208,23 @@
                 <w:sz w:val="22"/>
                 <w:szCs w:val="22"/>
               </w:rPr>
-              <w:t>Ils sont présentés sous forme de tableau par pages de 10 du plus récent au plus vieux.</w:t>
+              <w:t xml:space="preserve">Ils sont présentés sous </w:t>
+            </w:r>
+            <w:r>
+              <w:rPr>
+                <w:rFonts w:cs="Arial"/>
+                <w:sz w:val="22"/>
+                <w:szCs w:val="22"/>
+              </w:rPr>
+              <w:t>forme de tableau par pages de 5</w:t>
+            </w:r>
+            <w:r>
+              <w:rPr>
+                <w:rFonts w:cs="Arial"/>
+                <w:sz w:val="22"/>
+                <w:szCs w:val="22"/>
+              </w:rPr>
+              <w:t xml:space="preserve"> du plus récent au plus vieux.</w:t>
             </w:r>
           </w:p>
         </w:tc>
@@ -29822,21 +29886,11 @@
         <w:jc w:val="both"/>
       </w:pPr>
       <w:r>
-        <w:t>Les champs « Password » contiendront le hash des mots de passe. Il sera obtenu à l’aide de la fonction PHP password_</w:t>
-      </w:r>
-      <w:proofErr w:type="gramStart"/>
-      <w:r>
-        <w:t>hash(</w:t>
-      </w:r>
-      <w:proofErr w:type="gramEnd"/>
-      <w:r>
-        <w:t>$mot_de_Passe, PASSWORD_DEFAULT) qui fournit des hash de longueur fixe de 60 caractères</w:t>
+        <w:t>Les champs « Password » contiendront le hash des mots de passe. Il sera obtenu à l’aide de la fonction PHP password_hash($mot_de_Passe, PASSWORD_DEFAULT) qui fournit des hash de longueur fixe de 60 caractères</w:t>
       </w:r>
       <w:r>
         <w:t>.</w:t>
       </w:r>
-      <w:bookmarkStart w:id="22" w:name="_GoBack"/>
-      <w:bookmarkEnd w:id="22"/>
     </w:p>
     <w:p>
       <w:pPr>
@@ -29895,13 +29949,11 @@
         <w:jc w:val="both"/>
       </w:pPr>
       <w:r>
-        <w:t xml:space="preserve">En cas de suppression d’un utilisateur, </w:t>
-      </w:r>
-      <w:proofErr w:type="spellStart"/>
-      <w:r>
-        <w:t>tout</w:t>
-      </w:r>
-      <w:proofErr w:type="spellEnd"/>
+        <w:t>En cas de suppression d’un utilisateur, tou</w:t>
+      </w:r>
+      <w:r>
+        <w:t>t</w:t>
+      </w:r>
       <w:r>
         <w:t xml:space="preserve"> ses voyages sont supprimés automatiquement</w:t>
       </w:r>
@@ -30087,15 +30139,7 @@
         <w:t>/user&lt;id&gt;</w:t>
       </w:r>
       <w:r>
-        <w:t>/&lt;</w:t>
-      </w:r>
-      <w:proofErr w:type="spellStart"/>
-      <w:r>
-        <w:t>id_du_voyage</w:t>
-      </w:r>
-      <w:proofErr w:type="spellEnd"/>
-      <w:r>
-        <w:t>&gt;/Activity</w:t>
+        <w:t>/&lt;id_du_voyage&gt;/Activity</w:t>
       </w:r>
     </w:p>
     <w:p>
@@ -30195,23 +30239,7 @@
         <w:t>L’image du voyage, s’il en a une sera directement dans le dossier du voyage avec le nom trip.jpg. Les images d’activité, d’hébergement et de transport se trouveront dans leur dossier respectif</w:t>
       </w:r>
       <w:r>
-        <w:t xml:space="preserve"> avec comme nom : &lt;</w:t>
-      </w:r>
-      <w:proofErr w:type="spellStart"/>
-      <w:r>
-        <w:t>Numéro_d’id</w:t>
-      </w:r>
-      <w:proofErr w:type="spellEnd"/>
-      <w:r>
-        <w:t>&gt;.</w:t>
-      </w:r>
-      <w:proofErr w:type="spellStart"/>
-      <w:r>
-        <w:t>jpg</w:t>
-      </w:r>
-      <w:proofErr w:type="spellEnd"/>
-      <w:r>
-        <w:t>. De cette manière, il sera aisé de retrouv</w:t>
+        <w:t xml:space="preserve"> avec comme nom : &lt;Numéro_d’id&gt;.jpg. De cette manière, il sera aisé de retrouv</w:t>
       </w:r>
       <w:r>
         <w:t>er</w:t>
@@ -30270,17 +30298,17 @@
           <w:tab w:val="num" w:pos="360"/>
         </w:tabs>
       </w:pPr>
-      <w:bookmarkStart w:id="23" w:name="_Toc71703259"/>
-      <w:bookmarkStart w:id="24" w:name="_Toc514178748"/>
+      <w:bookmarkStart w:id="22" w:name="_Toc71703259"/>
+      <w:bookmarkStart w:id="23" w:name="_Toc514178748"/>
       <w:r>
         <w:lastRenderedPageBreak/>
         <w:t>R</w:t>
       </w:r>
+      <w:bookmarkEnd w:id="22"/>
+      <w:r>
+        <w:t>éalisation</w:t>
+      </w:r>
       <w:bookmarkEnd w:id="23"/>
-      <w:r>
-        <w:t>éalisation</w:t>
-      </w:r>
-      <w:bookmarkEnd w:id="24"/>
     </w:p>
     <w:p/>
     <w:p>
@@ -30296,21 +30324,21 @@
           <w:iCs/>
         </w:rPr>
       </w:pPr>
-      <w:bookmarkStart w:id="25" w:name="_Toc25553317"/>
-      <w:bookmarkStart w:id="26" w:name="_Toc71691022"/>
-      <w:bookmarkStart w:id="27" w:name="_Toc514178749"/>
+      <w:bookmarkStart w:id="24" w:name="_Toc25553317"/>
+      <w:bookmarkStart w:id="25" w:name="_Toc71691022"/>
+      <w:bookmarkStart w:id="26" w:name="_Toc514178749"/>
       <w:r>
         <w:rPr>
           <w:iCs/>
         </w:rPr>
         <w:t>Dossier de réalisation</w:t>
       </w:r>
-      <w:bookmarkStart w:id="28" w:name="_Toc25553318"/>
+      <w:bookmarkStart w:id="27" w:name="_Toc25553318"/>
+      <w:bookmarkEnd w:id="24"/>
       <w:bookmarkEnd w:id="25"/>
       <w:bookmarkEnd w:id="26"/>
-      <w:bookmarkEnd w:id="27"/>
-    </w:p>
-    <w:bookmarkEnd w:id="28"/>
+    </w:p>
+    <w:bookmarkEnd w:id="27"/>
     <w:p>
       <w:pPr>
         <w:rPr>
@@ -30321,6 +30349,7 @@
     </w:p>
     <w:p>
       <w:pPr>
+        <w:jc w:val="both"/>
         <w:rPr>
           <w:iCs/>
         </w:rPr>
@@ -30353,6 +30382,7 @@
           <w:ilvl w:val="0"/>
           <w:numId w:val="14"/>
         </w:numPr>
+        <w:jc w:val="both"/>
         <w:rPr>
           <w:iCs/>
         </w:rPr>
@@ -30371,6 +30401,7 @@
           <w:ilvl w:val="0"/>
           <w:numId w:val="14"/>
         </w:numPr>
+        <w:jc w:val="both"/>
         <w:rPr>
           <w:iCs/>
         </w:rPr>
@@ -30389,6 +30420,7 @@
           <w:ilvl w:val="0"/>
           <w:numId w:val="14"/>
         </w:numPr>
+        <w:jc w:val="both"/>
         <w:rPr>
           <w:iCs/>
         </w:rPr>
@@ -30402,6 +30434,7 @@
     </w:p>
     <w:p>
       <w:pPr>
+        <w:jc w:val="both"/>
         <w:rPr>
           <w:iCs/>
         </w:rPr>
@@ -30409,6 +30442,7 @@
     </w:p>
     <w:p>
       <w:pPr>
+        <w:jc w:val="both"/>
         <w:rPr>
           <w:iCs/>
         </w:rPr>
@@ -30417,7 +30451,19 @@
         <w:rPr>
           <w:iCs/>
         </w:rPr>
-        <w:t>Serveur chez SwissCenter :</w:t>
+        <w:t>Serveur chez SwissCenter</w:t>
+      </w:r>
+      <w:r>
+        <w:rPr>
+          <w:iCs/>
+        </w:rPr>
+        <w:t xml:space="preserve"> (« Production » finale)</w:t>
+      </w:r>
+      <w:r>
+        <w:rPr>
+          <w:iCs/>
+        </w:rPr>
+        <w:t> :</w:t>
       </w:r>
     </w:p>
     <w:p>
@@ -30427,10 +30473,74 @@
           <w:ilvl w:val="0"/>
           <w:numId w:val="14"/>
         </w:numPr>
+        <w:jc w:val="both"/>
         <w:rPr>
           <w:iCs/>
         </w:rPr>
       </w:pPr>
+      <w:r>
+        <w:rPr>
+          <w:iCs/>
+          <w:noProof/>
+          <w:lang w:val="fr-CH" w:eastAsia="fr-CH"/>
+        </w:rPr>
+        <w:drawing>
+          <wp:anchor distT="0" distB="0" distL="114300" distR="114300" simplePos="0" relativeHeight="251667456" behindDoc="0" locked="0" layoutInCell="1" allowOverlap="1">
+            <wp:simplePos x="0" y="0"/>
+            <wp:positionH relativeFrom="column">
+              <wp:posOffset>4498533</wp:posOffset>
+            </wp:positionH>
+            <wp:positionV relativeFrom="paragraph">
+              <wp:posOffset>5080</wp:posOffset>
+            </wp:positionV>
+            <wp:extent cx="1645920" cy="1208405"/>
+            <wp:effectExtent l="0" t="0" r="0" b="0"/>
+            <wp:wrapSquare wrapText="bothSides"/>
+            <wp:docPr id="12" name="Image 12"/>
+            <wp:cNvGraphicFramePr>
+              <a:graphicFrameLocks xmlns:a="http://schemas.openxmlformats.org/drawingml/2006/main" noChangeAspect="1"/>
+            </wp:cNvGraphicFramePr>
+            <a:graphic xmlns:a="http://schemas.openxmlformats.org/drawingml/2006/main">
+              <a:graphicData uri="http://schemas.openxmlformats.org/drawingml/2006/picture">
+                <pic:pic xmlns:pic="http://schemas.openxmlformats.org/drawingml/2006/picture">
+                  <pic:nvPicPr>
+                    <pic:cNvPr id="0" name="Picture 2"/>
+                    <pic:cNvPicPr>
+                      <a:picLocks noChangeAspect="1" noChangeArrowheads="1"/>
+                    </pic:cNvPicPr>
+                  </pic:nvPicPr>
+                  <pic:blipFill>
+                    <a:blip r:embed="rId42">
+                      <a:extLst>
+                        <a:ext uri="{28A0092B-C50C-407E-A947-70E740481C1C}">
+                          <a14:useLocalDpi xmlns:a14="http://schemas.microsoft.com/office/drawing/2010/main" val="0"/>
+                        </a:ext>
+                      </a:extLst>
+                    </a:blip>
+                    <a:srcRect/>
+                    <a:stretch>
+                      <a:fillRect/>
+                    </a:stretch>
+                  </pic:blipFill>
+                  <pic:spPr bwMode="auto">
+                    <a:xfrm>
+                      <a:off x="0" y="0"/>
+                      <a:ext cx="1645920" cy="1208405"/>
+                    </a:xfrm>
+                    <a:prstGeom prst="rect">
+                      <a:avLst/>
+                    </a:prstGeom>
+                    <a:noFill/>
+                    <a:ln>
+                      <a:noFill/>
+                    </a:ln>
+                  </pic:spPr>
+                </pic:pic>
+              </a:graphicData>
+            </a:graphic>
+          </wp:anchor>
+        </w:drawing>
+      </w:r>
       <w:r>
         <w:rPr>
           <w:iCs/>
@@ -30445,6 +30555,7 @@
           <w:ilvl w:val="0"/>
           <w:numId w:val="14"/>
         </w:numPr>
+        <w:jc w:val="both"/>
         <w:rPr>
           <w:iCs/>
         </w:rPr>
@@ -30458,6 +30569,7 @@
     </w:p>
     <w:p>
       <w:pPr>
+        <w:jc w:val="both"/>
         <w:rPr>
           <w:iCs/>
         </w:rPr>
@@ -30465,6 +30577,7 @@
     </w:p>
     <w:p>
       <w:pPr>
+        <w:jc w:val="both"/>
         <w:rPr>
           <w:iCs/>
         </w:rPr>
@@ -30490,6 +30603,7 @@
     </w:p>
     <w:p>
       <w:pPr>
+        <w:jc w:val="both"/>
         <w:rPr>
           <w:i/>
           <w:iCs/>
@@ -30498,7 +30612,269 @@
     </w:p>
     <w:p>
       <w:pPr>
+        <w:jc w:val="both"/>
+        <w:rPr>
+          <w:iCs/>
+        </w:rPr>
+      </w:pPr>
+      <w:r>
+        <w:rPr>
+          <w:iCs/>
+        </w:rPr>
+        <w:t>Le site est installé dans le répertoire</w:t>
+      </w:r>
+      <w:r>
+        <w:rPr>
+          <w:iCs/>
+        </w:rPr>
+        <w:t xml:space="preserve"> tripplanner.mycpnv.ch accessible à la racine du gestionnaire de fichier de SwissCenter.</w:t>
+      </w:r>
+    </w:p>
+    <w:p>
+      <w:pPr>
+        <w:jc w:val="both"/>
+        <w:rPr>
+          <w:iCs/>
+        </w:rPr>
+      </w:pPr>
+    </w:p>
+    <w:p>
+      <w:pPr>
+        <w:jc w:val="both"/>
+        <w:rPr>
+          <w:iCs/>
+        </w:rPr>
+      </w:pPr>
+      <w:r>
+        <w:rPr>
+          <w:iCs/>
+        </w:rPr>
+        <w:t>Accès FTP :</w:t>
+      </w:r>
+    </w:p>
+    <w:p>
+      <w:pPr>
+        <w:tabs>
+          <w:tab w:val="left" w:pos="4536"/>
+        </w:tabs>
+        <w:jc w:val="both"/>
+        <w:rPr>
+          <w:iCs/>
+          <w:lang w:val="fr-CH"/>
+        </w:rPr>
+      </w:pPr>
+      <w:r>
+        <w:rPr>
+          <w:iCs/>
+          <w:lang w:val="fr-CH"/>
+        </w:rPr>
+        <w:t>Hôte : tripplanner.mycpnv.ch</w:t>
+      </w:r>
+      <w:r>
+        <w:rPr>
+          <w:iCs/>
+          <w:lang w:val="fr-CH"/>
+        </w:rPr>
+        <w:tab/>
+      </w:r>
+      <w:r>
+        <w:rPr>
+          <w:iCs/>
+          <w:lang w:val="fr-CH"/>
+        </w:rPr>
+        <w:t>Protocole</w:t>
+      </w:r>
+      <w:r>
+        <w:rPr>
+          <w:iCs/>
+          <w:lang w:val="fr-CH"/>
+        </w:rPr>
+        <w:t> : FTP (Non sécurisé)</w:t>
+      </w:r>
+    </w:p>
+    <w:p>
+      <w:pPr>
+        <w:tabs>
+          <w:tab w:val="left" w:pos="4536"/>
+        </w:tabs>
+        <w:jc w:val="both"/>
+        <w:rPr>
+          <w:iCs/>
+          <w:lang w:val="fr-CH"/>
+        </w:rPr>
+      </w:pPr>
+      <w:r>
+        <w:rPr>
+          <w:iCs/>
+          <w:lang w:val="fr-CH"/>
+        </w:rPr>
+        <w:t>Nom d’utilisateur : tripplanne_melvyn</w:t>
+      </w:r>
+      <w:r>
+        <w:rPr>
+          <w:iCs/>
+          <w:lang w:val="fr-CH"/>
+        </w:rPr>
+        <w:tab/>
+        <w:t>Mot de passe : P@$$w0rd</w:t>
+      </w:r>
+    </w:p>
+    <w:p>
+      <w:pPr>
+        <w:tabs>
+          <w:tab w:val="left" w:pos="4536"/>
+        </w:tabs>
+        <w:jc w:val="both"/>
+        <w:rPr>
+          <w:iCs/>
+          <w:lang w:val="fr-CH"/>
+        </w:rPr>
+      </w:pPr>
+      <w:bookmarkStart w:id="28" w:name="_GoBack"/>
+      <w:bookmarkEnd w:id="28"/>
+    </w:p>
+    <w:p>
+      <w:pPr>
+        <w:tabs>
+          <w:tab w:val="left" w:pos="4536"/>
+        </w:tabs>
+        <w:jc w:val="both"/>
+        <w:rPr>
+          <w:iCs/>
+          <w:lang w:val="fr-CH"/>
+        </w:rPr>
+      </w:pPr>
+      <w:r>
+        <w:rPr>
+          <w:iCs/>
+          <w:lang w:val="fr-CH"/>
+        </w:rPr>
+        <w:t>Accès base de données :</w:t>
+      </w:r>
+    </w:p>
+    <w:p>
+      <w:pPr>
+        <w:tabs>
+          <w:tab w:val="left" w:pos="4536"/>
+        </w:tabs>
+        <w:jc w:val="both"/>
+        <w:rPr>
+          <w:iCs/>
+          <w:lang w:val="fr-CH"/>
+        </w:rPr>
+      </w:pPr>
+      <w:r>
+        <w:rPr>
+          <w:iCs/>
+          <w:lang w:val="fr-CH"/>
+        </w:rPr>
+        <w:t>Nom de la base : tripplanne_db</w:t>
+      </w:r>
+      <w:r>
+        <w:rPr>
+          <w:iCs/>
+          <w:lang w:val="fr-CH"/>
+        </w:rPr>
+        <w:tab/>
+        <w:t>Nom d’utilisateur : tripplanne_db</w:t>
+      </w:r>
+    </w:p>
+    <w:p>
+      <w:pPr>
+        <w:tabs>
+          <w:tab w:val="left" w:pos="4536"/>
+        </w:tabs>
+        <w:jc w:val="both"/>
+        <w:rPr>
+          <w:iCs/>
+          <w:lang w:val="fr-CH"/>
+        </w:rPr>
+      </w:pPr>
+      <w:r>
+        <w:rPr>
+          <w:iCs/>
+          <w:lang w:val="fr-CH"/>
+        </w:rPr>
+        <w:t>Mot de passe : P@$$w0rd</w:t>
+      </w:r>
+    </w:p>
+    <w:p>
+      <w:pPr>
+        <w:tabs>
+          <w:tab w:val="left" w:pos="4536"/>
+        </w:tabs>
+        <w:jc w:val="both"/>
+        <w:rPr>
+          <w:iCs/>
+          <w:lang w:val="fr-CH"/>
+        </w:rPr>
+      </w:pPr>
+    </w:p>
+    <w:p>
+      <w:pPr>
+        <w:tabs>
+          <w:tab w:val="left" w:pos="4536"/>
+        </w:tabs>
+        <w:jc w:val="both"/>
+        <w:rPr>
+          <w:iCs/>
+          <w:lang w:val="fr-CH"/>
+        </w:rPr>
+      </w:pPr>
+      <w:r>
+        <w:rPr>
+          <w:iCs/>
+          <w:lang w:val="fr-CH"/>
+        </w:rPr>
+        <w:t>Les mots de passes sont temporaires et doivent être changé pour des raison de sécurité.</w:t>
+      </w:r>
+    </w:p>
+    <w:p>
+      <w:pPr>
+        <w:tabs>
+          <w:tab w:val="left" w:pos="4536"/>
+        </w:tabs>
+        <w:jc w:val="both"/>
+        <w:rPr>
+          <w:iCs/>
+          <w:lang w:val="fr-CH"/>
+        </w:rPr>
+      </w:pPr>
+      <w:r>
+        <w:rPr>
+          <w:iCs/>
+          <w:lang w:val="fr-CH"/>
+        </w:rPr>
+        <w:t xml:space="preserve"> </w:t>
+      </w:r>
+    </w:p>
+    <w:p>
+      <w:pPr>
+        <w:jc w:val="both"/>
+        <w:rPr>
+          <w:iCs/>
+          <w:lang w:val="fr-CH"/>
+        </w:rPr>
+      </w:pPr>
+    </w:p>
+    <w:p>
+      <w:pPr>
+        <w:jc w:val="both"/>
+        <w:rPr>
+          <w:iCs/>
+        </w:rPr>
+      </w:pPr>
+      <w:r>
+        <w:rPr>
+          <w:iCs/>
+        </w:rPr>
+        <w:t>Liste des fichiers</w:t>
+      </w:r>
+    </w:p>
+    <w:p>
+      <w:pPr>
         <w:ind w:firstLine="360"/>
+        <w:jc w:val="both"/>
         <w:rPr>
           <w:i/>
           <w:iCs/>
@@ -30515,6 +30891,7 @@
     <w:p>
       <w:pPr>
         <w:ind w:firstLine="360"/>
+        <w:jc w:val="both"/>
         <w:rPr>
           <w:i/>
           <w:iCs/>
@@ -30537,21 +30914,12 @@
           <w:iCs/>
         </w:rPr>
       </w:pPr>
-      <w:proofErr w:type="gramStart"/>
       <w:r>
         <w:rPr>
           <w:i/>
           <w:iCs/>
         </w:rPr>
-        <w:t>les</w:t>
-      </w:r>
-      <w:proofErr w:type="gramEnd"/>
-      <w:r>
-        <w:rPr>
-          <w:i/>
-          <w:iCs/>
-        </w:rPr>
-        <w:t xml:space="preserve"> répertoires où le logiciel est installé</w:t>
+        <w:t>les répertoires où le logiciel est installé</w:t>
       </w:r>
     </w:p>
     <w:p>
@@ -30570,21 +30938,12 @@
           <w:iCs/>
         </w:rPr>
       </w:pPr>
-      <w:proofErr w:type="gramStart"/>
       <w:r>
         <w:rPr>
           <w:i/>
           <w:iCs/>
         </w:rPr>
-        <w:t>la</w:t>
-      </w:r>
-      <w:proofErr w:type="gramEnd"/>
-      <w:r>
-        <w:rPr>
-          <w:i/>
-          <w:iCs/>
-        </w:rPr>
-        <w:t xml:space="preserve"> liste de tous les fichiers et une rapide description de leur contenu (des noms qui parlent !)</w:t>
+        <w:t>la liste de tous les fichiers et une rapide description de leur contenu (des noms qui parlent !)</w:t>
       </w:r>
     </w:p>
     <w:p>
@@ -30603,21 +30962,12 @@
           <w:iCs/>
         </w:rPr>
       </w:pPr>
-      <w:proofErr w:type="gramStart"/>
       <w:r>
         <w:rPr>
           <w:i/>
           <w:iCs/>
         </w:rPr>
-        <w:t>les</w:t>
-      </w:r>
-      <w:proofErr w:type="gramEnd"/>
-      <w:r>
-        <w:rPr>
-          <w:i/>
-          <w:iCs/>
-        </w:rPr>
-        <w:t xml:space="preserve"> versions des systèmes d'exploitation et des outils logiciels</w:t>
+        <w:t>les versions des systèmes d'exploitation et des outils logiciels</w:t>
       </w:r>
     </w:p>
     <w:p>
@@ -30636,21 +30986,12 @@
           <w:iCs/>
         </w:rPr>
       </w:pPr>
-      <w:proofErr w:type="gramStart"/>
       <w:r>
         <w:rPr>
           <w:i/>
           <w:iCs/>
         </w:rPr>
-        <w:t>la</w:t>
-      </w:r>
-      <w:proofErr w:type="gramEnd"/>
-      <w:r>
-        <w:rPr>
-          <w:i/>
-          <w:iCs/>
-        </w:rPr>
-        <w:t xml:space="preserve"> description exacte du matériel</w:t>
+        <w:t>la description exacte du matériel</w:t>
       </w:r>
     </w:p>
     <w:p>
@@ -30741,6 +31082,333 @@
     </w:p>
     <w:p>
       <w:pPr>
+        <w:rPr>
+          <w:i/>
+          <w:iCs/>
+        </w:rPr>
+      </w:pPr>
+      <w:r>
+        <w:rPr>
+          <w:i/>
+          <w:iCs/>
+        </w:rPr>
+        <w:br w:type="page"/>
+      </w:r>
+    </w:p>
+    <w:p>
+      <w:pPr>
+        <w:ind w:left="1134" w:hanging="774"/>
+        <w:rPr>
+          <w:i/>
+          <w:iCs/>
+        </w:rPr>
+      </w:pPr>
+    </w:p>
+    <w:p>
+      <w:pPr>
+        <w:pStyle w:val="Titre3"/>
+      </w:pPr>
+      <w:r>
+        <w:t>Architecture</w:t>
+      </w:r>
+    </w:p>
+    <w:p/>
+    <w:p>
+      <w:r>
+        <w:t>Le site a été développé et organiser selon le modèle MCV (Modèle Vue Contrôleur</w:t>
+      </w:r>
+      <w:r>
+        <w:t>).</w:t>
+      </w:r>
+    </w:p>
+    <w:p>
+      <w:r>
+        <w:t>L’architecture du site ressemble donc à la figure suivante</w:t>
+      </w:r>
+      <w:r>
+        <w:t> :</w:t>
+      </w:r>
+    </w:p>
+    <w:p>
+      <w:r>
+        <w:rPr>
+          <w:noProof/>
+          <w:lang w:val="fr-CH" w:eastAsia="fr-CH"/>
+        </w:rPr>
+        <w:drawing>
+          <wp:inline distT="0" distB="0" distL="0" distR="0">
+            <wp:extent cx="5645889" cy="2921727"/>
+            <wp:effectExtent l="0" t="0" r="0" b="0"/>
+            <wp:docPr id="13" name="Image 13"/>
+            <wp:cNvGraphicFramePr>
+              <a:graphicFrameLocks xmlns:a="http://schemas.openxmlformats.org/drawingml/2006/main" noChangeAspect="1"/>
+            </wp:cNvGraphicFramePr>
+            <a:graphic xmlns:a="http://schemas.openxmlformats.org/drawingml/2006/main">
+              <a:graphicData uri="http://schemas.openxmlformats.org/drawingml/2006/picture">
+                <pic:pic xmlns:pic="http://schemas.openxmlformats.org/drawingml/2006/picture">
+                  <pic:nvPicPr>
+                    <pic:cNvPr id="0" name="Picture 3"/>
+                    <pic:cNvPicPr>
+                      <a:picLocks noChangeAspect="1" noChangeArrowheads="1"/>
+                    </pic:cNvPicPr>
+                  </pic:nvPicPr>
+                  <pic:blipFill>
+                    <a:blip r:embed="rId43">
+                      <a:extLst>
+                        <a:ext uri="{28A0092B-C50C-407E-A947-70E740481C1C}">
+                          <a14:useLocalDpi xmlns:a14="http://schemas.microsoft.com/office/drawing/2010/main" val="0"/>
+                        </a:ext>
+                      </a:extLst>
+                    </a:blip>
+                    <a:srcRect/>
+                    <a:stretch>
+                      <a:fillRect/>
+                    </a:stretch>
+                  </pic:blipFill>
+                  <pic:spPr bwMode="auto">
+                    <a:xfrm>
+                      <a:off x="0" y="0"/>
+                      <a:ext cx="5674203" cy="2936379"/>
+                    </a:xfrm>
+                    <a:prstGeom prst="rect">
+                      <a:avLst/>
+                    </a:prstGeom>
+                    <a:noFill/>
+                    <a:ln>
+                      <a:noFill/>
+                    </a:ln>
+                  </pic:spPr>
+                </pic:pic>
+              </a:graphicData>
+            </a:graphic>
+          </wp:inline>
+        </w:drawing>
+      </w:r>
+    </w:p>
+    <w:p/>
+    <w:p>
+      <w:r>
+        <w:t>Le choix de ce modèle a été choisi notamment grâce au fait qu’il permet de bien séparer les différentes fonctions dans des fichiers distincts. De plus, il est logique et offre une meilleure compréhension du code.</w:t>
+      </w:r>
+    </w:p>
+    <w:p>
+      <w:pPr>
+        <w:rPr>
+          <w:i/>
+          <w:iCs/>
+        </w:rPr>
+      </w:pPr>
+    </w:p>
+    <w:p>
+      <w:pPr>
+        <w:pStyle w:val="Titre3"/>
+      </w:pPr>
+      <w:r>
+        <w:t>Gestion des CRUD</w:t>
+      </w:r>
+    </w:p>
+    <w:p/>
+    <w:p>
+      <w:pPr>
+        <w:jc w:val="both"/>
+      </w:pPr>
+      <w:r>
+        <w:t>Selon l’analyse, les CRUD devaient être géré grâce à de l’AJAX. Ce point avait été jugé comme une difficulté potentiel. Bien que cette spécification n’ait pas été demandé, je tenais à la développ</w:t>
+      </w:r>
+      <w:r>
+        <w:t>er</w:t>
+      </w:r>
+      <w:r>
+        <w:t xml:space="preserve"> afin d’augmenter l’expérience utilisateur. Cependant </w:t>
+      </w:r>
+      <w:r>
+        <w:t>l’utilisation de l’AJAX a été abandonné</w:t>
+      </w:r>
+      <w:r>
+        <w:t>e</w:t>
+      </w:r>
+      <w:r>
+        <w:t xml:space="preserve">. Malgré les prototypes développés en parallèle, son utilisation s’est avérée trop compliquée à maîtriser, sachant que cette technologie n’avait jamais été travaillée auparavant.  </w:t>
+      </w:r>
+      <w:r>
+        <w:t>Ainsi, pour pouvoir achever le projet de son ensemble dans le temps imparti, un compromis a été fait.</w:t>
+      </w:r>
+    </w:p>
+    <w:p>
+      <w:pPr>
+        <w:jc w:val="both"/>
+      </w:pPr>
+    </w:p>
+    <w:p>
+      <w:pPr>
+        <w:jc w:val="both"/>
+      </w:pPr>
+      <w:r>
+        <w:t xml:space="preserve">Initialement, les formulaires de création et de suppression des activités, des transports et des logements, des prérequis tout comme la modification de l’intitulé du voyage, devaient apparaître sur la même page. Lorsqu’une de ces actions serait effectuée, la vue serait mise à jour sans se charger. Hors, tout a été séparé dans des vue distinctes. Désormais la création/modification des activités, transports, logements, </w:t>
+      </w:r>
+      <w:r>
+        <w:t>prérequis et modification de l’intitulé du voyage se font sur des pages annexes de manière « standard ». Cependant l’utilisateur est ramené automatiquement sur le tableau qui affiche le contenu qu’il vient de cré</w:t>
+      </w:r>
+      <w:r>
+        <w:t>er</w:t>
+      </w:r>
+      <w:r>
+        <w:t>/modifi</w:t>
+      </w:r>
+      <w:r>
+        <w:t>er</w:t>
+      </w:r>
+      <w:r>
+        <w:t>/supprim</w:t>
+      </w:r>
+      <w:r>
+        <w:t>er</w:t>
+      </w:r>
+      <w:r>
+        <w:t xml:space="preserve"> après l’une des actions citées </w:t>
+      </w:r>
+      <w:r>
+        <w:t>précédemment</w:t>
+      </w:r>
+      <w:r>
+        <w:t xml:space="preserve">. </w:t>
+      </w:r>
+      <w:r>
+        <w:t xml:space="preserve">Ce choix a été fait pas contrainte afin de mener à son terme le projet dans son </w:t>
+      </w:r>
+      <w:r>
+        <w:t>intégralité</w:t>
+      </w:r>
+      <w:r>
+        <w:t>.</w:t>
+      </w:r>
+    </w:p>
+    <w:p>
+      <w:pPr>
+        <w:jc w:val="both"/>
+      </w:pPr>
+    </w:p>
+    <w:p>
+      <w:pPr>
+        <w:pStyle w:val="Titre3"/>
+      </w:pPr>
+      <w:r>
+        <w:t xml:space="preserve">Les </w:t>
+      </w:r>
+      <w:r>
+        <w:t>images</w:t>
+      </w:r>
+    </w:p>
+    <w:p/>
+    <w:p>
+      <w:pPr>
+        <w:jc w:val="both"/>
+      </w:pPr>
+      <w:r>
+        <w:lastRenderedPageBreak/>
+        <w:t>Les images ont été implémentées et sont stockés selon l’arborescence présenté lors de l’analyse « Stockage des images ». Seul</w:t>
+      </w:r>
+      <w:r>
+        <w:t>es</w:t>
+      </w:r>
+      <w:r>
+        <w:t xml:space="preserve"> les images .jpg .jpeg </w:t>
+      </w:r>
+      <w:r>
+        <w:t>.</w:t>
+      </w:r>
+      <w:r>
+        <w:t xml:space="preserve">png sont acceptés. Le choix de ce format est arbitraire mais ce sont les formats les plus utilisés. Le jpg se justifie grâce au fait qu’il est très léger et png grâce au fait qu’il est très </w:t>
+      </w:r>
+      <w:r>
+        <w:t>rependu</w:t>
+      </w:r>
+      <w:r>
+        <w:t xml:space="preserve"> malgré </w:t>
+      </w:r>
+      <w:r>
+        <w:t>qu’il n’offre pas</w:t>
+      </w:r>
+      <w:r>
+        <w:t xml:space="preserve"> de perte et peut donc être lourd.</w:t>
+      </w:r>
+      <w:r>
+        <w:t xml:space="preserve"> Les images peuvent aller jusqu'à 5mb ce qui est très lourd. En créant TripPlanner, l’optimisation n’était pas la priorité. Ainsi ce tri à pour but d’offrir un simple tri et non une optimisation de l’espace de stockage. Si tel devient le cas, l’algorithme de tri peut être modulé très facilement. Attention toutefois, il est le même pour les images qui peuvent être mise en ligne par l’utilisateur.</w:t>
+      </w:r>
+    </w:p>
+    <w:p>
+      <w:pPr>
+        <w:jc w:val="both"/>
+      </w:pPr>
+    </w:p>
+    <w:p>
+      <w:pPr>
+        <w:jc w:val="both"/>
+      </w:pPr>
+      <w:r>
+        <w:t xml:space="preserve">En ce qui concerne les icônes par défaut, ils proviennent tous du site « flaticon.com », ils ont été choisis pour leur aspect sobre et le fait qu’ils sont explicites tout en restant en accord avec le style du site. Ils sont tous sous licence « Creativ Common » ce qui les rend totalement employables à la condition d’en créditer les auteurs. De ce fait, une page </w:t>
+      </w:r>
+      <w:r>
+        <w:t xml:space="preserve">de crédit des icônes </w:t>
+      </w:r>
+      <w:r>
+        <w:t>a été développée. Le lien a été placé dans le footer du site.</w:t>
+      </w:r>
+      <w:r>
+        <w:t xml:space="preserve"> La bannière de la page d’accueil est, quant à elle, personnelle.</w:t>
+      </w:r>
+    </w:p>
+    <w:p>
+      <w:pPr>
+        <w:jc w:val="both"/>
+      </w:pPr>
+    </w:p>
+    <w:p>
+      <w:pPr>
+        <w:pStyle w:val="Titre3"/>
+      </w:pPr>
+      <w:r>
+        <w:t>Séparation des fichiers</w:t>
+      </w:r>
+    </w:p>
+    <w:p/>
+    <w:p>
+      <w:r>
+        <w:t>Le choix a été fait de créer plusieurs contrôleurs ainsi que plusieurs modèles. Tous sont inséré les uns à la suite des autres à leur endroits respectifs (en haut de index.php pour les contrôleurs et en haut de controller.php pour les modèles). Tous auraient pu être regroupé respectivement dans un seul fichier. Cependant pour une séparation claire de l’entité vers laquelle tend chaque fonction, ils ont été séparé</w:t>
+      </w:r>
+      <w:r>
+        <w:t>s</w:t>
+      </w:r>
+      <w:r>
+        <w:t xml:space="preserve"> dans des fichiers distincts. </w:t>
+      </w:r>
+      <w:r>
+        <w:t>Par exemple, controller_Activity.php contiendra des fonctions lié</w:t>
+      </w:r>
+      <w:r>
+        <w:t>e</w:t>
+      </w:r>
+      <w:r>
+        <w:t>s aux activités. Ainsi nous avons une meilleure séparation des fonctionnalité</w:t>
+      </w:r>
+      <w:r>
+        <w:t>s</w:t>
+      </w:r>
+      <w:r>
+        <w:t xml:space="preserve"> et une facilité de navigation</w:t>
+      </w:r>
+      <w:r>
+        <w:t>.</w:t>
+      </w:r>
+      <w:r>
+        <w:t xml:space="preserve"> </w:t>
+      </w:r>
+      <w:r>
+        <w:t xml:space="preserve"> </w:t>
+      </w:r>
+    </w:p>
+    <w:p>
+      <w:pPr>
         <w:pStyle w:val="Titre2"/>
         <w:rPr>
           <w:i/>
@@ -30787,16 +31455,8 @@
         <w:rPr>
           <w:i/>
         </w:rPr>
-        <w:t xml:space="preserve">Pour chaque partie testée de votre projet, il faut </w:t>
-      </w:r>
-      <w:proofErr w:type="gramStart"/>
-      <w:r>
-        <w:rPr>
-          <w:i/>
-        </w:rPr>
-        <w:t>décrire:</w:t>
-      </w:r>
-      <w:proofErr w:type="gramEnd"/>
+        <w:t>Pour chaque partie testée de votre projet, il faut décrire:</w:t>
+      </w:r>
     </w:p>
     <w:p>
       <w:pPr>
@@ -30818,19 +31478,11 @@
           <w:i/>
         </w:rPr>
       </w:pPr>
-      <w:proofErr w:type="gramStart"/>
       <w:r>
         <w:rPr>
           <w:i/>
         </w:rPr>
-        <w:t>les</w:t>
-      </w:r>
-      <w:proofErr w:type="gramEnd"/>
-      <w:r>
-        <w:rPr>
-          <w:i/>
-        </w:rPr>
-        <w:t xml:space="preserve"> conditions exactes de chaque test</w:t>
+        <w:t>les conditions exactes de chaque test</w:t>
       </w:r>
     </w:p>
     <w:p>
@@ -30843,19 +31495,11 @@
           <w:i/>
         </w:rPr>
       </w:pPr>
-      <w:proofErr w:type="gramStart"/>
       <w:r>
         <w:rPr>
           <w:i/>
         </w:rPr>
-        <w:t>les</w:t>
-      </w:r>
-      <w:proofErr w:type="gramEnd"/>
-      <w:r>
-        <w:rPr>
-          <w:i/>
-        </w:rPr>
-        <w:t xml:space="preserve"> preuves de test (papier ou fichier)</w:t>
+        <w:t>les preuves de test (papier ou fichier)</w:t>
       </w:r>
     </w:p>
     <w:p>
@@ -30868,19 +31512,11 @@
           <w:i/>
         </w:rPr>
       </w:pPr>
-      <w:proofErr w:type="gramStart"/>
       <w:r>
         <w:rPr>
           <w:i/>
         </w:rPr>
-        <w:t>tests</w:t>
-      </w:r>
-      <w:proofErr w:type="gramEnd"/>
-      <w:r>
-        <w:rPr>
-          <w:i/>
-        </w:rPr>
-        <w:t xml:space="preserve"> sans preuve: fournir au moins une description </w:t>
+        <w:t xml:space="preserve">tests sans preuve: fournir au moins une description </w:t>
       </w:r>
     </w:p>
     <w:p>
@@ -30936,21 +31572,7 @@
         <w:rPr>
           <w:i/>
         </w:rPr>
-        <w:t xml:space="preserve">S'il reste encore des </w:t>
-      </w:r>
-      <w:proofErr w:type="gramStart"/>
-      <w:r>
-        <w:rPr>
-          <w:i/>
-        </w:rPr>
-        <w:t>erreurs:</w:t>
-      </w:r>
-      <w:proofErr w:type="gramEnd"/>
-      <w:r>
-        <w:rPr>
-          <w:i/>
-        </w:rPr>
-        <w:t xml:space="preserve"> </w:t>
+        <w:t xml:space="preserve">S'il reste encore des erreurs: </w:t>
       </w:r>
     </w:p>
     <w:p>
@@ -31071,6 +31693,7 @@
           <w:rFonts w:cs="Arial"/>
           <w:i/>
         </w:rPr>
+        <w:lastRenderedPageBreak/>
         <w:t>Lister les documents fournis au client avec votre produit, en indiquant les numéros de versions</w:t>
       </w:r>
       <w:r>
@@ -31101,21 +31724,12 @@
           <w:i/>
         </w:rPr>
       </w:pPr>
-      <w:proofErr w:type="gramStart"/>
       <w:r>
         <w:rPr>
           <w:rFonts w:cs="Arial"/>
           <w:i/>
         </w:rPr>
-        <w:t>le</w:t>
-      </w:r>
-      <w:proofErr w:type="gramEnd"/>
-      <w:r>
-        <w:rPr>
-          <w:rFonts w:cs="Arial"/>
-          <w:i/>
-        </w:rPr>
-        <w:t xml:space="preserve"> rapport de projet</w:t>
+        <w:t>le rapport de projet</w:t>
       </w:r>
     </w:p>
     <w:p>
@@ -31129,21 +31743,12 @@
           <w:i/>
         </w:rPr>
       </w:pPr>
-      <w:proofErr w:type="gramStart"/>
       <w:r>
         <w:rPr>
           <w:rFonts w:cs="Arial"/>
           <w:i/>
         </w:rPr>
-        <w:t>le</w:t>
-      </w:r>
-      <w:proofErr w:type="gramEnd"/>
-      <w:r>
-        <w:rPr>
-          <w:rFonts w:cs="Arial"/>
-          <w:i/>
-        </w:rPr>
-        <w:t xml:space="preserve"> manuel d'Installation (en annexe)</w:t>
+        <w:t>le manuel d'Installation (en annexe)</w:t>
       </w:r>
     </w:p>
     <w:p>
@@ -31157,21 +31762,12 @@
           <w:i/>
         </w:rPr>
       </w:pPr>
-      <w:proofErr w:type="gramStart"/>
       <w:r>
         <w:rPr>
           <w:rFonts w:cs="Arial"/>
           <w:i/>
         </w:rPr>
-        <w:t>le</w:t>
-      </w:r>
-      <w:proofErr w:type="gramEnd"/>
-      <w:r>
-        <w:rPr>
-          <w:rFonts w:cs="Arial"/>
-          <w:i/>
-        </w:rPr>
-        <w:t xml:space="preserve"> manuel d'Utilisation avec des exemples graphiques (en annexe)</w:t>
+        <w:t>le manuel d'Utilisation avec des exemples graphiques (en annexe)</w:t>
       </w:r>
     </w:p>
     <w:p>
@@ -31185,21 +31781,12 @@
           <w:i/>
         </w:rPr>
       </w:pPr>
-      <w:proofErr w:type="gramStart"/>
       <w:r>
         <w:rPr>
           <w:rFonts w:cs="Arial"/>
           <w:i/>
         </w:rPr>
-        <w:t>autres</w:t>
-      </w:r>
-      <w:proofErr w:type="gramEnd"/>
-      <w:r>
-        <w:rPr>
-          <w:rFonts w:cs="Arial"/>
-          <w:i/>
-        </w:rPr>
-        <w:t>…</w:t>
+        <w:t>autres…</w:t>
       </w:r>
     </w:p>
     <w:p>
@@ -31248,18 +31835,8 @@
           <w:i/>
           <w:sz w:val="24"/>
         </w:rPr>
-        <w:t xml:space="preserve">Développez en tous cas les points </w:t>
-      </w:r>
-      <w:proofErr w:type="gramStart"/>
-      <w:r>
-        <w:rPr>
-          <w:rFonts w:ascii="Arial" w:hAnsi="Arial" w:cs="Arial"/>
-          <w:i/>
-          <w:sz w:val="24"/>
-        </w:rPr>
-        <w:t>suivants:</w:t>
-      </w:r>
-      <w:proofErr w:type="gramEnd"/>
+        <w:t>Développez en tous cas les points suivants:</w:t>
+      </w:r>
     </w:p>
     <w:p>
       <w:pPr>
@@ -31460,29 +32037,15 @@
         <w:rPr>
           <w:i/>
         </w:rPr>
-        <w:t xml:space="preserve"> (Titre, auteur, date), des sites Internet (URL) consultés, des articles (Revue, date, titre, </w:t>
-      </w:r>
-      <w:proofErr w:type="gramStart"/>
-      <w:r>
+        <w:t xml:space="preserve"> (Titre, auteur, date), des sites Internet (URL) consultés, des articles (Revue, date, titre, auteur)… Et de toutes les aides externes (noms)   </w:t>
+      </w:r>
+    </w:p>
+    <w:p>
+      <w:pPr>
+        <w:ind w:left="426"/>
         <w:rPr>
           <w:i/>
         </w:rPr>
-        <w:t>auteur)…</w:t>
-      </w:r>
-      <w:proofErr w:type="gramEnd"/>
-      <w:r>
-        <w:rPr>
-          <w:i/>
-        </w:rPr>
-        <w:t xml:space="preserve"> Et de toutes les aides externes (noms)   </w:t>
-      </w:r>
-    </w:p>
-    <w:p>
-      <w:pPr>
-        <w:ind w:left="426"/>
-        <w:rPr>
-          <w:i/>
-        </w:rPr>
       </w:pPr>
     </w:p>
     <w:p>
@@ -31497,7 +32060,7 @@
       <w:r>
         <w:t xml:space="preserve">Chalet : </w:t>
       </w:r>
-      <w:hyperlink r:id="rId42" w:history="1">
+      <w:hyperlink r:id="rId44" w:history="1">
         <w:r>
           <w:rPr>
             <w:rStyle w:val="Lienhypertexte"/>
@@ -31515,7 +32078,7 @@
       <w:r>
         <w:t xml:space="preserve">Train : </w:t>
       </w:r>
-      <w:hyperlink r:id="rId43" w:history="1">
+      <w:hyperlink r:id="rId45" w:history="1">
         <w:r>
           <w:rPr>
             <w:rStyle w:val="Lienhypertexte"/>
@@ -31539,22 +32102,14 @@
         <w:t xml:space="preserve"> </w:t>
       </w:r>
       <w:r>
-        <w:t xml:space="preserve">(Lewis </w:t>
-      </w:r>
-      <w:proofErr w:type="spellStart"/>
-      <w:r>
-        <w:t>Cowles</w:t>
-      </w:r>
-      <w:proofErr w:type="spellEnd"/>
-      <w:r>
-        <w:t>)</w:t>
+        <w:t>(Lewis Cowles)</w:t>
       </w:r>
       <w:r>
         <w:t> :</w:t>
       </w:r>
     </w:p>
     <w:p>
-      <w:hyperlink r:id="rId44" w:history="1">
+      <w:hyperlink r:id="rId46" w:history="1">
         <w:r>
           <w:rPr>
             <w:rStyle w:val="Lienhypertexte"/>
@@ -31566,19 +32121,11 @@
     <w:p/>
     <w:p>
       <w:r>
-        <w:t>Téléchargement des images sur le serveur (</w:t>
-      </w:r>
-      <w:proofErr w:type="spellStart"/>
-      <w:r>
-        <w:t>mmtuts</w:t>
-      </w:r>
-      <w:proofErr w:type="spellEnd"/>
-      <w:r>
-        <w:t>) :</w:t>
-      </w:r>
-    </w:p>
-    <w:p>
-      <w:hyperlink r:id="rId45" w:history="1">
+        <w:t>Téléchargement des images sur le serveur (mmtuts) :</w:t>
+      </w:r>
+    </w:p>
+    <w:p>
+      <w:hyperlink r:id="rId47" w:history="1">
         <w:r>
           <w:rPr>
             <w:rStyle w:val="Lienhypertexte"/>
@@ -31888,8 +32435,8 @@
       </w:pPr>
     </w:p>
     <w:sectPr>
-      <w:headerReference w:type="default" r:id="rId46"/>
-      <w:footerReference w:type="default" r:id="rId47"/>
+      <w:headerReference w:type="default" r:id="rId48"/>
+      <w:footerReference w:type="default" r:id="rId49"/>
       <w:pgSz w:w="11906" w:h="16838" w:code="9"/>
       <w:pgMar w:top="1418" w:right="1418" w:bottom="1418" w:left="1418" w:header="720" w:footer="720" w:gutter="0"/>
       <w:pgNumType w:start="0"/>
@@ -32006,7 +32553,7 @@
               <w:sz w:val="22"/>
               <w:szCs w:val="22"/>
             </w:rPr>
-            <w:t>42</w:t>
+            <w:t>28</w:t>
           </w:r>
           <w:r>
             <w:rPr>
@@ -32049,7 +32596,7 @@
               <w:sz w:val="22"/>
               <w:szCs w:val="22"/>
             </w:rPr>
-            <w:t>45</w:t>
+            <w:t>47</w:t>
           </w:r>
           <w:r>
             <w:rPr>
@@ -32101,7 +32648,7 @@
               <w:sz w:val="22"/>
               <w:szCs w:val="22"/>
             </w:rPr>
-            <w:t>vendredi 18 mai 2018</w:t>
+            <w:t>mardi 22 mai 2018</w:t>
           </w:r>
           <w:r>
             <w:rPr>
@@ -35739,8 +36286,8 @@
       <w:lang w:eastAsia="ja-JP"/>
     </w:rPr>
   </w:style>
-  <w:style w:type="character" w:customStyle="1" w:styleId="UnresolvedMention">
-    <w:name w:val="Unresolved Mention"/>
+  <w:style w:type="character" w:customStyle="1" w:styleId="Mentionnonrsolue1">
+    <w:name w:val="Mention non résolue1"/>
     <w:basedOn w:val="Policepardfaut"/>
     <w:uiPriority w:val="99"/>
     <w:semiHidden/>
@@ -36054,7 +36601,7 @@
 </file>
 
 <file path=customXml/itemProps1.xml><?xml version="1.0" encoding="utf-8"?>
-<ds:datastoreItem xmlns:ds="http://schemas.openxmlformats.org/officeDocument/2006/customXml" ds:itemID="{DA9D416E-BC4E-461A-B45B-D417B9AC9028}">
+<ds:datastoreItem xmlns:ds="http://schemas.openxmlformats.org/officeDocument/2006/customXml" ds:itemID="{59D32E11-5885-40C9-89BF-E809E12DF5D1}">
   <ds:schemaRefs>
     <ds:schemaRef ds:uri="http://schemas.openxmlformats.org/officeDocument/2006/bibliography"/>
   </ds:schemaRefs>

</xml_diff>

<commit_message>
Adding realistic datas, changing trip privacy system and PDF export
</commit_message>
<xml_diff>
--- a/Documentation/TripPlanner_Documentation.docx
+++ b/Documentation/TripPlanner_Documentation.docx
@@ -671,7 +671,7 @@
       <w:r>
         <w:fldChar w:fldCharType="separate"/>
       </w:r>
-      <w:hyperlink w:anchor="_Toc514867949" w:history="1">
+      <w:hyperlink w:anchor="_Toc515285114" w:history="1">
         <w:r>
           <w:rPr>
             <w:rStyle w:val="Lienhypertexte"/>
@@ -709,7 +709,7 @@
           <w:rPr>
             <w:webHidden/>
           </w:rPr>
-          <w:instrText xml:space="preserve"> PAGEREF _Toc514867949 \h </w:instrText>
+          <w:instrText xml:space="preserve"> PAGEREF _Toc515285114 \h </w:instrText>
         </w:r>
         <w:r>
           <w:rPr>
@@ -726,7 +726,7 @@
           <w:rPr>
             <w:webHidden/>
           </w:rPr>
-          <w:t>2</w:t>
+          <w:t>3</w:t>
         </w:r>
         <w:r>
           <w:rPr>
@@ -751,7 +751,7 @@
           <w:lang w:val="fr-CH" w:eastAsia="fr-CH"/>
         </w:rPr>
       </w:pPr>
-      <w:hyperlink w:anchor="_Toc514867950" w:history="1">
+      <w:hyperlink w:anchor="_Toc515285115" w:history="1">
         <w:r>
           <w:rPr>
             <w:rStyle w:val="Lienhypertexte"/>
@@ -797,7 +797,7 @@
             <w:noProof/>
             <w:webHidden/>
           </w:rPr>
-          <w:instrText xml:space="preserve"> PAGEREF _Toc514867950 \h </w:instrText>
+          <w:instrText xml:space="preserve"> PAGEREF _Toc515285115 \h </w:instrText>
         </w:r>
         <w:r>
           <w:rPr>
@@ -817,7 +817,7 @@
             <w:noProof/>
             <w:webHidden/>
           </w:rPr>
-          <w:t>2</w:t>
+          <w:t>3</w:t>
         </w:r>
         <w:r>
           <w:rPr>
@@ -843,7 +843,7 @@
           <w:lang w:val="fr-CH" w:eastAsia="fr-CH"/>
         </w:rPr>
       </w:pPr>
-      <w:hyperlink w:anchor="_Toc514867951" w:history="1">
+      <w:hyperlink w:anchor="_Toc515285116" w:history="1">
         <w:r>
           <w:rPr>
             <w:rStyle w:val="Lienhypertexte"/>
@@ -889,7 +889,7 @@
             <w:noProof/>
             <w:webHidden/>
           </w:rPr>
-          <w:instrText xml:space="preserve"> PAGEREF _Toc514867951 \h </w:instrText>
+          <w:instrText xml:space="preserve"> PAGEREF _Toc515285116 \h </w:instrText>
         </w:r>
         <w:r>
           <w:rPr>
@@ -909,7 +909,7 @@
             <w:noProof/>
             <w:webHidden/>
           </w:rPr>
-          <w:t>2</w:t>
+          <w:t>3</w:t>
         </w:r>
         <w:r>
           <w:rPr>
@@ -935,7 +935,7 @@
           <w:lang w:val="fr-CH" w:eastAsia="fr-CH"/>
         </w:rPr>
       </w:pPr>
-      <w:hyperlink w:anchor="_Toc514867952" w:history="1">
+      <w:hyperlink w:anchor="_Toc515285117" w:history="1">
         <w:r>
           <w:rPr>
             <w:rStyle w:val="Lienhypertexte"/>
@@ -981,7 +981,7 @@
             <w:noProof/>
             <w:webHidden/>
           </w:rPr>
-          <w:instrText xml:space="preserve"> PAGEREF _Toc514867952 \h </w:instrText>
+          <w:instrText xml:space="preserve"> PAGEREF _Toc515285117 \h </w:instrText>
         </w:r>
         <w:r>
           <w:rPr>
@@ -1001,7 +1001,7 @@
             <w:noProof/>
             <w:webHidden/>
           </w:rPr>
-          <w:t>3</w:t>
+          <w:t>4</w:t>
         </w:r>
         <w:r>
           <w:rPr>
@@ -1022,7 +1022,7 @@
           <w:lang w:val="fr-CH" w:eastAsia="fr-CH"/>
         </w:rPr>
       </w:pPr>
-      <w:hyperlink w:anchor="_Toc514867953" w:history="1">
+      <w:hyperlink w:anchor="_Toc515285118" w:history="1">
         <w:r>
           <w:rPr>
             <w:rStyle w:val="Lienhypertexte"/>
@@ -1060,7 +1060,7 @@
           <w:rPr>
             <w:webHidden/>
           </w:rPr>
-          <w:instrText xml:space="preserve"> PAGEREF _Toc514867953 \h </w:instrText>
+          <w:instrText xml:space="preserve"> PAGEREF _Toc515285118 \h </w:instrText>
         </w:r>
         <w:r>
           <w:rPr>
@@ -1077,7 +1077,7 @@
           <w:rPr>
             <w:webHidden/>
           </w:rPr>
-          <w:t>3</w:t>
+          <w:t>4</w:t>
         </w:r>
         <w:r>
           <w:rPr>
@@ -1102,7 +1102,7 @@
           <w:lang w:val="fr-CH" w:eastAsia="fr-CH"/>
         </w:rPr>
       </w:pPr>
-      <w:hyperlink w:anchor="_Toc514867954" w:history="1">
+      <w:hyperlink w:anchor="_Toc515285119" w:history="1">
         <w:r>
           <w:rPr>
             <w:rStyle w:val="Lienhypertexte"/>
@@ -1148,7 +1148,7 @@
             <w:noProof/>
             <w:webHidden/>
           </w:rPr>
-          <w:instrText xml:space="preserve"> PAGEREF _Toc514867954 \h </w:instrText>
+          <w:instrText xml:space="preserve"> PAGEREF _Toc515285119 \h </w:instrText>
         </w:r>
         <w:r>
           <w:rPr>
@@ -1168,7 +1168,7 @@
             <w:noProof/>
             <w:webHidden/>
           </w:rPr>
-          <w:t>3</w:t>
+          <w:t>4</w:t>
         </w:r>
         <w:r>
           <w:rPr>
@@ -1194,7 +1194,7 @@
           <w:lang w:val="fr-CH" w:eastAsia="fr-CH"/>
         </w:rPr>
       </w:pPr>
-      <w:hyperlink w:anchor="_Toc514867955" w:history="1">
+      <w:hyperlink w:anchor="_Toc515285120" w:history="1">
         <w:r>
           <w:rPr>
             <w:rStyle w:val="Lienhypertexte"/>
@@ -1238,7 +1238,7 @@
             <w:noProof/>
             <w:webHidden/>
           </w:rPr>
-          <w:instrText xml:space="preserve"> PAGEREF _Toc514867955 \h </w:instrText>
+          <w:instrText xml:space="preserve"> PAGEREF _Toc515285120 \h </w:instrText>
         </w:r>
         <w:r>
           <w:rPr>
@@ -1258,7 +1258,7 @@
             <w:noProof/>
             <w:webHidden/>
           </w:rPr>
-          <w:t>4</w:t>
+          <w:t>5</w:t>
         </w:r>
         <w:r>
           <w:rPr>
@@ -1284,7 +1284,7 @@
           <w:lang w:val="fr-CH" w:eastAsia="fr-CH"/>
         </w:rPr>
       </w:pPr>
-      <w:hyperlink w:anchor="_Toc514867956" w:history="1">
+      <w:hyperlink w:anchor="_Toc515285121" w:history="1">
         <w:r>
           <w:rPr>
             <w:rStyle w:val="Lienhypertexte"/>
@@ -1330,7 +1330,7 @@
             <w:noProof/>
             <w:webHidden/>
           </w:rPr>
-          <w:instrText xml:space="preserve"> PAGEREF _Toc514867956 \h </w:instrText>
+          <w:instrText xml:space="preserve"> PAGEREF _Toc515285121 \h </w:instrText>
         </w:r>
         <w:r>
           <w:rPr>
@@ -1350,7 +1350,7 @@
             <w:noProof/>
             <w:webHidden/>
           </w:rPr>
-          <w:t>5</w:t>
+          <w:t>6</w:t>
         </w:r>
         <w:r>
           <w:rPr>
@@ -1376,7 +1376,7 @@
           <w:lang w:val="fr-CH" w:eastAsia="fr-CH"/>
         </w:rPr>
       </w:pPr>
-      <w:hyperlink w:anchor="_Toc514867957" w:history="1">
+      <w:hyperlink w:anchor="_Toc515285122" w:history="1">
         <w:r>
           <w:rPr>
             <w:rStyle w:val="Lienhypertexte"/>
@@ -1422,7 +1422,7 @@
             <w:noProof/>
             <w:webHidden/>
           </w:rPr>
-          <w:instrText xml:space="preserve"> PAGEREF _Toc514867957 \h </w:instrText>
+          <w:instrText xml:space="preserve"> PAGEREF _Toc515285122 \h </w:instrText>
         </w:r>
         <w:r>
           <w:rPr>
@@ -1442,7 +1442,7 @@
             <w:noProof/>
             <w:webHidden/>
           </w:rPr>
-          <w:t>6</w:t>
+          <w:t>7</w:t>
         </w:r>
         <w:r>
           <w:rPr>
@@ -1468,7 +1468,7 @@
           <w:lang w:val="fr-CH" w:eastAsia="fr-CH"/>
         </w:rPr>
       </w:pPr>
-      <w:hyperlink w:anchor="_Toc514867958" w:history="1">
+      <w:hyperlink w:anchor="_Toc515285123" w:history="1">
         <w:r>
           <w:rPr>
             <w:rStyle w:val="Lienhypertexte"/>
@@ -1514,7 +1514,7 @@
             <w:noProof/>
             <w:webHidden/>
           </w:rPr>
-          <w:instrText xml:space="preserve"> PAGEREF _Toc514867958 \h </w:instrText>
+          <w:instrText xml:space="preserve"> PAGEREF _Toc515285123 \h </w:instrText>
         </w:r>
         <w:r>
           <w:rPr>
@@ -1534,7 +1534,7 @@
             <w:noProof/>
             <w:webHidden/>
           </w:rPr>
-          <w:t>6</w:t>
+          <w:t>7</w:t>
         </w:r>
         <w:r>
           <w:rPr>
@@ -1560,7 +1560,7 @@
           <w:lang w:val="fr-CH" w:eastAsia="fr-CH"/>
         </w:rPr>
       </w:pPr>
-      <w:hyperlink w:anchor="_Toc514867959" w:history="1">
+      <w:hyperlink w:anchor="_Toc515285124" w:history="1">
         <w:r>
           <w:rPr>
             <w:rStyle w:val="Lienhypertexte"/>
@@ -1606,7 +1606,7 @@
             <w:noProof/>
             <w:webHidden/>
           </w:rPr>
-          <w:instrText xml:space="preserve"> PAGEREF _Toc514867959 \h </w:instrText>
+          <w:instrText xml:space="preserve"> PAGEREF _Toc515285124 \h </w:instrText>
         </w:r>
         <w:r>
           <w:rPr>
@@ -1626,7 +1626,7 @@
             <w:noProof/>
             <w:webHidden/>
           </w:rPr>
-          <w:t>7</w:t>
+          <w:t>8</w:t>
         </w:r>
         <w:r>
           <w:rPr>
@@ -1640,10 +1640,6 @@
     <w:p>
       <w:pPr>
         <w:pStyle w:val="TM3"/>
-        <w:tabs>
-          <w:tab w:val="left" w:pos="1200"/>
-          <w:tab w:val="right" w:leader="dot" w:pos="9060"/>
-        </w:tabs>
         <w:rPr>
           <w:rFonts w:asciiTheme="minorHAnsi" w:eastAsiaTheme="minorEastAsia" w:hAnsiTheme="minorHAnsi" w:cstheme="minorBidi"/>
           <w:noProof/>
@@ -1652,7 +1648,7 @@
           <w:lang w:val="fr-CH" w:eastAsia="fr-CH"/>
         </w:rPr>
       </w:pPr>
-      <w:hyperlink w:anchor="_Toc514867960" w:history="1">
+      <w:hyperlink w:anchor="_Toc515285125" w:history="1">
         <w:r>
           <w:rPr>
             <w:rStyle w:val="Lienhypertexte"/>
@@ -1696,7 +1692,7 @@
             <w:noProof/>
             <w:webHidden/>
           </w:rPr>
-          <w:instrText xml:space="preserve"> PAGEREF _Toc514867960 \h </w:instrText>
+          <w:instrText xml:space="preserve"> PAGEREF _Toc515285125 \h </w:instrText>
         </w:r>
         <w:r>
           <w:rPr>
@@ -1716,7 +1712,7 @@
             <w:noProof/>
             <w:webHidden/>
           </w:rPr>
-          <w:t>8</w:t>
+          <w:t>9</w:t>
         </w:r>
         <w:r>
           <w:rPr>
@@ -1730,10 +1726,6 @@
     <w:p>
       <w:pPr>
         <w:pStyle w:val="TM3"/>
-        <w:tabs>
-          <w:tab w:val="left" w:pos="1200"/>
-          <w:tab w:val="right" w:leader="dot" w:pos="9060"/>
-        </w:tabs>
         <w:rPr>
           <w:rFonts w:asciiTheme="minorHAnsi" w:eastAsiaTheme="minorEastAsia" w:hAnsiTheme="minorHAnsi" w:cstheme="minorBidi"/>
           <w:noProof/>
@@ -1742,7 +1734,7 @@
           <w:lang w:val="fr-CH" w:eastAsia="fr-CH"/>
         </w:rPr>
       </w:pPr>
-      <w:hyperlink w:anchor="_Toc514867961" w:history="1">
+      <w:hyperlink w:anchor="_Toc515285126" w:history="1">
         <w:r>
           <w:rPr>
             <w:rStyle w:val="Lienhypertexte"/>
@@ -1786,7 +1778,7 @@
             <w:noProof/>
             <w:webHidden/>
           </w:rPr>
-          <w:instrText xml:space="preserve"> PAGEREF _Toc514867961 \h </w:instrText>
+          <w:instrText xml:space="preserve"> PAGEREF _Toc515285126 \h </w:instrText>
         </w:r>
         <w:r>
           <w:rPr>
@@ -1806,7 +1798,7 @@
             <w:noProof/>
             <w:webHidden/>
           </w:rPr>
-          <w:t>9</w:t>
+          <w:t>10</w:t>
         </w:r>
         <w:r>
           <w:rPr>
@@ -1820,10 +1812,6 @@
     <w:p>
       <w:pPr>
         <w:pStyle w:val="TM3"/>
-        <w:tabs>
-          <w:tab w:val="left" w:pos="1200"/>
-          <w:tab w:val="right" w:leader="dot" w:pos="9060"/>
-        </w:tabs>
         <w:rPr>
           <w:rFonts w:asciiTheme="minorHAnsi" w:eastAsiaTheme="minorEastAsia" w:hAnsiTheme="minorHAnsi" w:cstheme="minorBidi"/>
           <w:noProof/>
@@ -1832,7 +1820,7 @@
           <w:lang w:val="fr-CH" w:eastAsia="fr-CH"/>
         </w:rPr>
       </w:pPr>
-      <w:hyperlink w:anchor="_Toc514867962" w:history="1">
+      <w:hyperlink w:anchor="_Toc515285127" w:history="1">
         <w:r>
           <w:rPr>
             <w:rStyle w:val="Lienhypertexte"/>
@@ -1876,7 +1864,7 @@
             <w:noProof/>
             <w:webHidden/>
           </w:rPr>
-          <w:instrText xml:space="preserve"> PAGEREF _Toc514867962 \h </w:instrText>
+          <w:instrText xml:space="preserve"> PAGEREF _Toc515285127 \h </w:instrText>
         </w:r>
         <w:r>
           <w:rPr>
@@ -1896,7 +1884,7 @@
             <w:noProof/>
             <w:webHidden/>
           </w:rPr>
-          <w:t>10</w:t>
+          <w:t>11</w:t>
         </w:r>
         <w:r>
           <w:rPr>
@@ -1910,10 +1898,6 @@
     <w:p>
       <w:pPr>
         <w:pStyle w:val="TM3"/>
-        <w:tabs>
-          <w:tab w:val="left" w:pos="1200"/>
-          <w:tab w:val="right" w:leader="dot" w:pos="9060"/>
-        </w:tabs>
         <w:rPr>
           <w:rFonts w:asciiTheme="minorHAnsi" w:eastAsiaTheme="minorEastAsia" w:hAnsiTheme="minorHAnsi" w:cstheme="minorBidi"/>
           <w:noProof/>
@@ -1922,7 +1906,7 @@
           <w:lang w:val="fr-CH" w:eastAsia="fr-CH"/>
         </w:rPr>
       </w:pPr>
-      <w:hyperlink w:anchor="_Toc514867963" w:history="1">
+      <w:hyperlink w:anchor="_Toc515285128" w:history="1">
         <w:r>
           <w:rPr>
             <w:rStyle w:val="Lienhypertexte"/>
@@ -1966,7 +1950,7 @@
             <w:noProof/>
             <w:webHidden/>
           </w:rPr>
-          <w:instrText xml:space="preserve"> PAGEREF _Toc514867963 \h </w:instrText>
+          <w:instrText xml:space="preserve"> PAGEREF _Toc515285128 \h </w:instrText>
         </w:r>
         <w:r>
           <w:rPr>
@@ -1986,7 +1970,7 @@
             <w:noProof/>
             <w:webHidden/>
           </w:rPr>
-          <w:t>24</w:t>
+          <w:t>25</w:t>
         </w:r>
         <w:r>
           <w:rPr>
@@ -2000,10 +1984,6 @@
     <w:p>
       <w:pPr>
         <w:pStyle w:val="TM3"/>
-        <w:tabs>
-          <w:tab w:val="left" w:pos="1200"/>
-          <w:tab w:val="right" w:leader="dot" w:pos="9060"/>
-        </w:tabs>
         <w:rPr>
           <w:rFonts w:asciiTheme="minorHAnsi" w:eastAsiaTheme="minorEastAsia" w:hAnsiTheme="minorHAnsi" w:cstheme="minorBidi"/>
           <w:noProof/>
@@ -2012,7 +1992,7 @@
           <w:lang w:val="fr-CH" w:eastAsia="fr-CH"/>
         </w:rPr>
       </w:pPr>
-      <w:hyperlink w:anchor="_Toc514867964" w:history="1">
+      <w:hyperlink w:anchor="_Toc515285129" w:history="1">
         <w:r>
           <w:rPr>
             <w:rStyle w:val="Lienhypertexte"/>
@@ -2056,7 +2036,7 @@
             <w:noProof/>
             <w:webHidden/>
           </w:rPr>
-          <w:instrText xml:space="preserve"> PAGEREF _Toc514867964 \h </w:instrText>
+          <w:instrText xml:space="preserve"> PAGEREF _Toc515285129 \h </w:instrText>
         </w:r>
         <w:r>
           <w:rPr>
@@ -2076,7 +2056,7 @@
             <w:noProof/>
             <w:webHidden/>
           </w:rPr>
-          <w:t>40</w:t>
+          <w:t>41</w:t>
         </w:r>
         <w:r>
           <w:rPr>
@@ -2090,10 +2070,6 @@
     <w:p>
       <w:pPr>
         <w:pStyle w:val="TM3"/>
-        <w:tabs>
-          <w:tab w:val="left" w:pos="1200"/>
-          <w:tab w:val="right" w:leader="dot" w:pos="9060"/>
-        </w:tabs>
         <w:rPr>
           <w:rFonts w:asciiTheme="minorHAnsi" w:eastAsiaTheme="minorEastAsia" w:hAnsiTheme="minorHAnsi" w:cstheme="minorBidi"/>
           <w:noProof/>
@@ -2102,7 +2078,7 @@
           <w:lang w:val="fr-CH" w:eastAsia="fr-CH"/>
         </w:rPr>
       </w:pPr>
-      <w:hyperlink w:anchor="_Toc514867965" w:history="1">
+      <w:hyperlink w:anchor="_Toc515285130" w:history="1">
         <w:r>
           <w:rPr>
             <w:rStyle w:val="Lienhypertexte"/>
@@ -2146,7 +2122,7 @@
             <w:noProof/>
             <w:webHidden/>
           </w:rPr>
-          <w:instrText xml:space="preserve"> PAGEREF _Toc514867965 \h </w:instrText>
+          <w:instrText xml:space="preserve"> PAGEREF _Toc515285130 \h </w:instrText>
         </w:r>
         <w:r>
           <w:rPr>
@@ -2166,7 +2142,7 @@
             <w:noProof/>
             <w:webHidden/>
           </w:rPr>
-          <w:t>42</w:t>
+          <w:t>43</w:t>
         </w:r>
         <w:r>
           <w:rPr>
@@ -2187,7 +2163,7 @@
           <w:lang w:val="fr-CH" w:eastAsia="fr-CH"/>
         </w:rPr>
       </w:pPr>
-      <w:hyperlink w:anchor="_Toc514867966" w:history="1">
+      <w:hyperlink w:anchor="_Toc515285131" w:history="1">
         <w:r>
           <w:rPr>
             <w:rStyle w:val="Lienhypertexte"/>
@@ -2225,7 +2201,7 @@
           <w:rPr>
             <w:webHidden/>
           </w:rPr>
-          <w:instrText xml:space="preserve"> PAGEREF _Toc514867966 \h </w:instrText>
+          <w:instrText xml:space="preserve"> PAGEREF _Toc515285131 \h </w:instrText>
         </w:r>
         <w:r>
           <w:rPr>
@@ -2242,7 +2218,7 @@
           <w:rPr>
             <w:webHidden/>
           </w:rPr>
-          <w:t>43</w:t>
+          <w:t>44</w:t>
         </w:r>
         <w:r>
           <w:rPr>
@@ -2267,7 +2243,7 @@
           <w:lang w:val="fr-CH" w:eastAsia="fr-CH"/>
         </w:rPr>
       </w:pPr>
-      <w:hyperlink w:anchor="_Toc514867967" w:history="1">
+      <w:hyperlink w:anchor="_Toc515285132" w:history="1">
         <w:r>
           <w:rPr>
             <w:rStyle w:val="Lienhypertexte"/>
@@ -2313,7 +2289,7 @@
             <w:noProof/>
             <w:webHidden/>
           </w:rPr>
-          <w:instrText xml:space="preserve"> PAGEREF _Toc514867967 \h </w:instrText>
+          <w:instrText xml:space="preserve"> PAGEREF _Toc515285132 \h </w:instrText>
         </w:r>
         <w:r>
           <w:rPr>
@@ -2333,7 +2309,7 @@
             <w:noProof/>
             <w:webHidden/>
           </w:rPr>
-          <w:t>43</w:t>
+          <w:t>44</w:t>
         </w:r>
         <w:r>
           <w:rPr>
@@ -2347,10 +2323,6 @@
     <w:p>
       <w:pPr>
         <w:pStyle w:val="TM3"/>
-        <w:tabs>
-          <w:tab w:val="left" w:pos="1200"/>
-          <w:tab w:val="right" w:leader="dot" w:pos="9060"/>
-        </w:tabs>
         <w:rPr>
           <w:rFonts w:asciiTheme="minorHAnsi" w:eastAsiaTheme="minorEastAsia" w:hAnsiTheme="minorHAnsi" w:cstheme="minorBidi"/>
           <w:noProof/>
@@ -2359,7 +2331,7 @@
           <w:lang w:val="fr-CH" w:eastAsia="fr-CH"/>
         </w:rPr>
       </w:pPr>
-      <w:hyperlink w:anchor="_Toc514867968" w:history="1">
+      <w:hyperlink w:anchor="_Toc515285133" w:history="1">
         <w:r>
           <w:rPr>
             <w:rStyle w:val="Lienhypertexte"/>
@@ -2403,7 +2375,7 @@
             <w:noProof/>
             <w:webHidden/>
           </w:rPr>
-          <w:instrText xml:space="preserve"> PAGEREF _Toc514867968 \h </w:instrText>
+          <w:instrText xml:space="preserve"> PAGEREF _Toc515285133 \h </w:instrText>
         </w:r>
         <w:r>
           <w:rPr>
@@ -2423,7 +2395,7 @@
             <w:noProof/>
             <w:webHidden/>
           </w:rPr>
-          <w:t>44</w:t>
+          <w:t>45</w:t>
         </w:r>
         <w:r>
           <w:rPr>
@@ -2437,10 +2409,6 @@
     <w:p>
       <w:pPr>
         <w:pStyle w:val="TM3"/>
-        <w:tabs>
-          <w:tab w:val="left" w:pos="1200"/>
-          <w:tab w:val="right" w:leader="dot" w:pos="9060"/>
-        </w:tabs>
         <w:rPr>
           <w:rFonts w:asciiTheme="minorHAnsi" w:eastAsiaTheme="minorEastAsia" w:hAnsiTheme="minorHAnsi" w:cstheme="minorBidi"/>
           <w:noProof/>
@@ -2449,7 +2417,7 @@
           <w:lang w:val="fr-CH" w:eastAsia="fr-CH"/>
         </w:rPr>
       </w:pPr>
-      <w:hyperlink w:anchor="_Toc514867969" w:history="1">
+      <w:hyperlink w:anchor="_Toc515285134" w:history="1">
         <w:r>
           <w:rPr>
             <w:rStyle w:val="Lienhypertexte"/>
@@ -2493,7 +2461,7 @@
             <w:noProof/>
             <w:webHidden/>
           </w:rPr>
-          <w:instrText xml:space="preserve"> PAGEREF _Toc514867969 \h </w:instrText>
+          <w:instrText xml:space="preserve"> PAGEREF _Toc515285134 \h </w:instrText>
         </w:r>
         <w:r>
           <w:rPr>
@@ -2513,7 +2481,7 @@
             <w:noProof/>
             <w:webHidden/>
           </w:rPr>
-          <w:t>44</w:t>
+          <w:t>45</w:t>
         </w:r>
         <w:r>
           <w:rPr>
@@ -2527,10 +2495,6 @@
     <w:p>
       <w:pPr>
         <w:pStyle w:val="TM3"/>
-        <w:tabs>
-          <w:tab w:val="left" w:pos="1200"/>
-          <w:tab w:val="right" w:leader="dot" w:pos="9060"/>
-        </w:tabs>
         <w:rPr>
           <w:rFonts w:asciiTheme="minorHAnsi" w:eastAsiaTheme="minorEastAsia" w:hAnsiTheme="minorHAnsi" w:cstheme="minorBidi"/>
           <w:noProof/>
@@ -2539,7 +2503,7 @@
           <w:lang w:val="fr-CH" w:eastAsia="fr-CH"/>
         </w:rPr>
       </w:pPr>
-      <w:hyperlink w:anchor="_Toc514867970" w:history="1">
+      <w:hyperlink w:anchor="_Toc515285135" w:history="1">
         <w:r>
           <w:rPr>
             <w:rStyle w:val="Lienhypertexte"/>
@@ -2583,7 +2547,7 @@
             <w:noProof/>
             <w:webHidden/>
           </w:rPr>
-          <w:instrText xml:space="preserve"> PAGEREF _Toc514867970 \h </w:instrText>
+          <w:instrText xml:space="preserve"> PAGEREF _Toc515285135 \h </w:instrText>
         </w:r>
         <w:r>
           <w:rPr>
@@ -2603,7 +2567,7 @@
             <w:noProof/>
             <w:webHidden/>
           </w:rPr>
-          <w:t>45</w:t>
+          <w:t>46</w:t>
         </w:r>
         <w:r>
           <w:rPr>
@@ -2617,10 +2581,6 @@
     <w:p>
       <w:pPr>
         <w:pStyle w:val="TM3"/>
-        <w:tabs>
-          <w:tab w:val="left" w:pos="1200"/>
-          <w:tab w:val="right" w:leader="dot" w:pos="9060"/>
-        </w:tabs>
         <w:rPr>
           <w:rFonts w:asciiTheme="minorHAnsi" w:eastAsiaTheme="minorEastAsia" w:hAnsiTheme="minorHAnsi" w:cstheme="minorBidi"/>
           <w:noProof/>
@@ -2629,7 +2589,7 @@
           <w:lang w:val="fr-CH" w:eastAsia="fr-CH"/>
         </w:rPr>
       </w:pPr>
-      <w:hyperlink w:anchor="_Toc514867971" w:history="1">
+      <w:hyperlink w:anchor="_Toc515285136" w:history="1">
         <w:r>
           <w:rPr>
             <w:rStyle w:val="Lienhypertexte"/>
@@ -2673,7 +2633,7 @@
             <w:noProof/>
             <w:webHidden/>
           </w:rPr>
-          <w:instrText xml:space="preserve"> PAGEREF _Toc514867971 \h </w:instrText>
+          <w:instrText xml:space="preserve"> PAGEREF _Toc515285136 \h </w:instrText>
         </w:r>
         <w:r>
           <w:rPr>
@@ -2693,7 +2653,7 @@
             <w:noProof/>
             <w:webHidden/>
           </w:rPr>
-          <w:t>45</w:t>
+          <w:t>46</w:t>
         </w:r>
         <w:r>
           <w:rPr>
@@ -2707,10 +2667,6 @@
     <w:p>
       <w:pPr>
         <w:pStyle w:val="TM3"/>
-        <w:tabs>
-          <w:tab w:val="left" w:pos="1200"/>
-          <w:tab w:val="right" w:leader="dot" w:pos="9060"/>
-        </w:tabs>
         <w:rPr>
           <w:rFonts w:asciiTheme="minorHAnsi" w:eastAsiaTheme="minorEastAsia" w:hAnsiTheme="minorHAnsi" w:cstheme="minorBidi"/>
           <w:noProof/>
@@ -2719,7 +2675,7 @@
           <w:lang w:val="fr-CH" w:eastAsia="fr-CH"/>
         </w:rPr>
       </w:pPr>
-      <w:hyperlink w:anchor="_Toc514867972" w:history="1">
+      <w:hyperlink w:anchor="_Toc515285137" w:history="1">
         <w:r>
           <w:rPr>
             <w:rStyle w:val="Lienhypertexte"/>
@@ -2763,7 +2719,7 @@
             <w:noProof/>
             <w:webHidden/>
           </w:rPr>
-          <w:instrText xml:space="preserve"> PAGEREF _Toc514867972 \h </w:instrText>
+          <w:instrText xml:space="preserve"> PAGEREF _Toc515285137 \h </w:instrText>
         </w:r>
         <w:r>
           <w:rPr>
@@ -2783,7 +2739,7 @@
             <w:noProof/>
             <w:webHidden/>
           </w:rPr>
-          <w:t>46</w:t>
+          <w:t>47</w:t>
         </w:r>
         <w:r>
           <w:rPr>
@@ -2797,10 +2753,6 @@
     <w:p>
       <w:pPr>
         <w:pStyle w:val="TM3"/>
-        <w:tabs>
-          <w:tab w:val="left" w:pos="1200"/>
-          <w:tab w:val="right" w:leader="dot" w:pos="9060"/>
-        </w:tabs>
         <w:rPr>
           <w:rFonts w:asciiTheme="minorHAnsi" w:eastAsiaTheme="minorEastAsia" w:hAnsiTheme="minorHAnsi" w:cstheme="minorBidi"/>
           <w:noProof/>
@@ -2809,7 +2761,7 @@
           <w:lang w:val="fr-CH" w:eastAsia="fr-CH"/>
         </w:rPr>
       </w:pPr>
-      <w:hyperlink w:anchor="_Toc514867973" w:history="1">
+      <w:hyperlink w:anchor="_Toc515285138" w:history="1">
         <w:r>
           <w:rPr>
             <w:rStyle w:val="Lienhypertexte"/>
@@ -2853,7 +2805,7 @@
             <w:noProof/>
             <w:webHidden/>
           </w:rPr>
-          <w:instrText xml:space="preserve"> PAGEREF _Toc514867973 \h </w:instrText>
+          <w:instrText xml:space="preserve"> PAGEREF _Toc515285138 \h </w:instrText>
         </w:r>
         <w:r>
           <w:rPr>
@@ -2873,7 +2825,7 @@
             <w:noProof/>
             <w:webHidden/>
           </w:rPr>
-          <w:t>46</w:t>
+          <w:t>47</w:t>
         </w:r>
         <w:r>
           <w:rPr>
@@ -2887,10 +2839,6 @@
     <w:p>
       <w:pPr>
         <w:pStyle w:val="TM3"/>
-        <w:tabs>
-          <w:tab w:val="left" w:pos="1200"/>
-          <w:tab w:val="right" w:leader="dot" w:pos="9060"/>
-        </w:tabs>
         <w:rPr>
           <w:rFonts w:asciiTheme="minorHAnsi" w:eastAsiaTheme="minorEastAsia" w:hAnsiTheme="minorHAnsi" w:cstheme="minorBidi"/>
           <w:noProof/>
@@ -2899,7 +2847,7 @@
           <w:lang w:val="fr-CH" w:eastAsia="fr-CH"/>
         </w:rPr>
       </w:pPr>
-      <w:hyperlink w:anchor="_Toc514867974" w:history="1">
+      <w:hyperlink w:anchor="_Toc515285139" w:history="1">
         <w:r>
           <w:rPr>
             <w:rStyle w:val="Lienhypertexte"/>
@@ -2943,7 +2891,7 @@
             <w:noProof/>
             <w:webHidden/>
           </w:rPr>
-          <w:instrText xml:space="preserve"> PAGEREF _Toc514867974 \h </w:instrText>
+          <w:instrText xml:space="preserve"> PAGEREF _Toc515285139 \h </w:instrText>
         </w:r>
         <w:r>
           <w:rPr>
@@ -2963,7 +2911,7 @@
             <w:noProof/>
             <w:webHidden/>
           </w:rPr>
-          <w:t>47</w:t>
+          <w:t>48</w:t>
         </w:r>
         <w:r>
           <w:rPr>
@@ -2977,10 +2925,6 @@
     <w:p>
       <w:pPr>
         <w:pStyle w:val="TM3"/>
-        <w:tabs>
-          <w:tab w:val="left" w:pos="1200"/>
-          <w:tab w:val="right" w:leader="dot" w:pos="9060"/>
-        </w:tabs>
         <w:rPr>
           <w:rFonts w:asciiTheme="minorHAnsi" w:eastAsiaTheme="minorEastAsia" w:hAnsiTheme="minorHAnsi" w:cstheme="minorBidi"/>
           <w:noProof/>
@@ -2989,7 +2933,7 @@
           <w:lang w:val="fr-CH" w:eastAsia="fr-CH"/>
         </w:rPr>
       </w:pPr>
-      <w:hyperlink w:anchor="_Toc514867975" w:history="1">
+      <w:hyperlink w:anchor="_Toc515285140" w:history="1">
         <w:r>
           <w:rPr>
             <w:rStyle w:val="Lienhypertexte"/>
@@ -3033,7 +2977,7 @@
             <w:noProof/>
             <w:webHidden/>
           </w:rPr>
-          <w:instrText xml:space="preserve"> PAGEREF _Toc514867975 \h </w:instrText>
+          <w:instrText xml:space="preserve"> PAGEREF _Toc515285140 \h </w:instrText>
         </w:r>
         <w:r>
           <w:rPr>
@@ -3053,7 +2997,7 @@
             <w:noProof/>
             <w:webHidden/>
           </w:rPr>
-          <w:t>47</w:t>
+          <w:t>48</w:t>
         </w:r>
         <w:r>
           <w:rPr>
@@ -3067,10 +3011,6 @@
     <w:p>
       <w:pPr>
         <w:pStyle w:val="TM3"/>
-        <w:tabs>
-          <w:tab w:val="left" w:pos="1200"/>
-          <w:tab w:val="right" w:leader="dot" w:pos="9060"/>
-        </w:tabs>
         <w:rPr>
           <w:rFonts w:asciiTheme="minorHAnsi" w:eastAsiaTheme="minorEastAsia" w:hAnsiTheme="minorHAnsi" w:cstheme="minorBidi"/>
           <w:noProof/>
@@ -3079,7 +3019,7 @@
           <w:lang w:val="fr-CH" w:eastAsia="fr-CH"/>
         </w:rPr>
       </w:pPr>
-      <w:hyperlink w:anchor="_Toc514867976" w:history="1">
+      <w:hyperlink w:anchor="_Toc515285141" w:history="1">
         <w:r>
           <w:rPr>
             <w:rStyle w:val="Lienhypertexte"/>
@@ -3123,7 +3063,7 @@
             <w:noProof/>
             <w:webHidden/>
           </w:rPr>
-          <w:instrText xml:space="preserve"> PAGEREF _Toc514867976 \h </w:instrText>
+          <w:instrText xml:space="preserve"> PAGEREF _Toc515285141 \h </w:instrText>
         </w:r>
         <w:r>
           <w:rPr>
@@ -3143,7 +3083,7 @@
             <w:noProof/>
             <w:webHidden/>
           </w:rPr>
-          <w:t>48</w:t>
+          <w:t>49</w:t>
         </w:r>
         <w:r>
           <w:rPr>
@@ -3157,10 +3097,6 @@
     <w:p>
       <w:pPr>
         <w:pStyle w:val="TM3"/>
-        <w:tabs>
-          <w:tab w:val="left" w:pos="1400"/>
-          <w:tab w:val="right" w:leader="dot" w:pos="9060"/>
-        </w:tabs>
         <w:rPr>
           <w:rFonts w:asciiTheme="minorHAnsi" w:eastAsiaTheme="minorEastAsia" w:hAnsiTheme="minorHAnsi" w:cstheme="minorBidi"/>
           <w:noProof/>
@@ -3169,7 +3105,7 @@
           <w:lang w:val="fr-CH" w:eastAsia="fr-CH"/>
         </w:rPr>
       </w:pPr>
-      <w:hyperlink w:anchor="_Toc514867977" w:history="1">
+      <w:hyperlink w:anchor="_Toc515285142" w:history="1">
         <w:r>
           <w:rPr>
             <w:rStyle w:val="Lienhypertexte"/>
@@ -3213,7 +3149,7 @@
             <w:noProof/>
             <w:webHidden/>
           </w:rPr>
-          <w:instrText xml:space="preserve"> PAGEREF _Toc514867977 \h </w:instrText>
+          <w:instrText xml:space="preserve"> PAGEREF _Toc515285142 \h </w:instrText>
         </w:r>
         <w:r>
           <w:rPr>
@@ -3233,7 +3169,7 @@
             <w:noProof/>
             <w:webHidden/>
           </w:rPr>
-          <w:t>48</w:t>
+          <w:t>49</w:t>
         </w:r>
         <w:r>
           <w:rPr>
@@ -3247,10 +3183,6 @@
     <w:p>
       <w:pPr>
         <w:pStyle w:val="TM3"/>
-        <w:tabs>
-          <w:tab w:val="left" w:pos="1400"/>
-          <w:tab w:val="right" w:leader="dot" w:pos="9060"/>
-        </w:tabs>
         <w:rPr>
           <w:rFonts w:asciiTheme="minorHAnsi" w:eastAsiaTheme="minorEastAsia" w:hAnsiTheme="minorHAnsi" w:cstheme="minorBidi"/>
           <w:noProof/>
@@ -3259,7 +3191,7 @@
           <w:lang w:val="fr-CH" w:eastAsia="fr-CH"/>
         </w:rPr>
       </w:pPr>
-      <w:hyperlink w:anchor="_Toc514867978" w:history="1">
+      <w:hyperlink w:anchor="_Toc515285143" w:history="1">
         <w:r>
           <w:rPr>
             <w:rStyle w:val="Lienhypertexte"/>
@@ -3303,7 +3235,7 @@
             <w:noProof/>
             <w:webHidden/>
           </w:rPr>
-          <w:instrText xml:space="preserve"> PAGEREF _Toc514867978 \h </w:instrText>
+          <w:instrText xml:space="preserve"> PAGEREF _Toc515285143 \h </w:instrText>
         </w:r>
         <w:r>
           <w:rPr>
@@ -3323,7 +3255,7 @@
             <w:noProof/>
             <w:webHidden/>
           </w:rPr>
-          <w:t>48</w:t>
+          <w:t>49</w:t>
         </w:r>
         <w:r>
           <w:rPr>
@@ -3337,10 +3269,6 @@
     <w:p>
       <w:pPr>
         <w:pStyle w:val="TM3"/>
-        <w:tabs>
-          <w:tab w:val="left" w:pos="1400"/>
-          <w:tab w:val="right" w:leader="dot" w:pos="9060"/>
-        </w:tabs>
         <w:rPr>
           <w:rFonts w:asciiTheme="minorHAnsi" w:eastAsiaTheme="minorEastAsia" w:hAnsiTheme="minorHAnsi" w:cstheme="minorBidi"/>
           <w:noProof/>
@@ -3349,7 +3277,7 @@
           <w:lang w:val="fr-CH" w:eastAsia="fr-CH"/>
         </w:rPr>
       </w:pPr>
-      <w:hyperlink w:anchor="_Toc514867979" w:history="1">
+      <w:hyperlink w:anchor="_Toc515285144" w:history="1">
         <w:r>
           <w:rPr>
             <w:rStyle w:val="Lienhypertexte"/>
@@ -3393,7 +3321,7 @@
             <w:noProof/>
             <w:webHidden/>
           </w:rPr>
-          <w:instrText xml:space="preserve"> PAGEREF _Toc514867979 \h </w:instrText>
+          <w:instrText xml:space="preserve"> PAGEREF _Toc515285144 \h </w:instrText>
         </w:r>
         <w:r>
           <w:rPr>
@@ -3413,7 +3341,7 @@
             <w:noProof/>
             <w:webHidden/>
           </w:rPr>
-          <w:t>48</w:t>
+          <w:t>49</w:t>
         </w:r>
         <w:r>
           <w:rPr>
@@ -3427,10 +3355,6 @@
     <w:p>
       <w:pPr>
         <w:pStyle w:val="TM3"/>
-        <w:tabs>
-          <w:tab w:val="left" w:pos="1400"/>
-          <w:tab w:val="right" w:leader="dot" w:pos="9060"/>
-        </w:tabs>
         <w:rPr>
           <w:rFonts w:asciiTheme="minorHAnsi" w:eastAsiaTheme="minorEastAsia" w:hAnsiTheme="minorHAnsi" w:cstheme="minorBidi"/>
           <w:noProof/>
@@ -3439,7 +3363,7 @@
           <w:lang w:val="fr-CH" w:eastAsia="fr-CH"/>
         </w:rPr>
       </w:pPr>
-      <w:hyperlink w:anchor="_Toc514867980" w:history="1">
+      <w:hyperlink w:anchor="_Toc515285145" w:history="1">
         <w:r>
           <w:rPr>
             <w:rStyle w:val="Lienhypertexte"/>
@@ -3462,7 +3386,7 @@
             <w:rStyle w:val="Lienhypertexte"/>
             <w:noProof/>
           </w:rPr>
-          <w:t>Prix</w:t>
+          <w:t>Voyages publics</w:t>
         </w:r>
         <w:r>
           <w:rPr>
@@ -3483,7 +3407,7 @@
             <w:noProof/>
             <w:webHidden/>
           </w:rPr>
-          <w:instrText xml:space="preserve"> PAGEREF _Toc514867980 \h </w:instrText>
+          <w:instrText xml:space="preserve"> PAGEREF _Toc515285145 \h </w:instrText>
         </w:r>
         <w:r>
           <w:rPr>
@@ -3503,7 +3427,93 @@
             <w:noProof/>
             <w:webHidden/>
           </w:rPr>
-          <w:t>49</w:t>
+          <w:t>50</w:t>
+        </w:r>
+        <w:r>
+          <w:rPr>
+            <w:noProof/>
+            <w:webHidden/>
+          </w:rPr>
+          <w:fldChar w:fldCharType="end"/>
+        </w:r>
+      </w:hyperlink>
+    </w:p>
+    <w:p>
+      <w:pPr>
+        <w:pStyle w:val="TM3"/>
+        <w:rPr>
+          <w:rFonts w:asciiTheme="minorHAnsi" w:eastAsiaTheme="minorEastAsia" w:hAnsiTheme="minorHAnsi" w:cstheme="minorBidi"/>
+          <w:noProof/>
+          <w:sz w:val="22"/>
+          <w:szCs w:val="22"/>
+          <w:lang w:val="fr-CH" w:eastAsia="fr-CH"/>
+        </w:rPr>
+      </w:pPr>
+      <w:hyperlink w:anchor="_Toc515285146" w:history="1">
+        <w:r>
+          <w:rPr>
+            <w:rStyle w:val="Lienhypertexte"/>
+            <w:noProof/>
+          </w:rPr>
+          <w:t>3.1.14</w:t>
+        </w:r>
+        <w:r>
+          <w:rPr>
+            <w:rFonts w:asciiTheme="minorHAnsi" w:eastAsiaTheme="minorEastAsia" w:hAnsiTheme="minorHAnsi" w:cstheme="minorBidi"/>
+            <w:noProof/>
+            <w:sz w:val="22"/>
+            <w:szCs w:val="22"/>
+            <w:lang w:val="fr-CH" w:eastAsia="fr-CH"/>
+          </w:rPr>
+          <w:tab/>
+        </w:r>
+        <w:r>
+          <w:rPr>
+            <w:rStyle w:val="Lienhypertexte"/>
+            <w:noProof/>
+          </w:rPr>
+          <w:t>Prix</w:t>
+        </w:r>
+        <w:r>
+          <w:rPr>
+            <w:noProof/>
+            <w:webHidden/>
+          </w:rPr>
+          <w:tab/>
+        </w:r>
+        <w:r>
+          <w:rPr>
+            <w:noProof/>
+            <w:webHidden/>
+          </w:rPr>
+          <w:fldChar w:fldCharType="begin"/>
+        </w:r>
+        <w:r>
+          <w:rPr>
+            <w:noProof/>
+            <w:webHidden/>
+          </w:rPr>
+          <w:instrText xml:space="preserve"> PAGEREF _Toc515285146 \h </w:instrText>
+        </w:r>
+        <w:r>
+          <w:rPr>
+            <w:noProof/>
+            <w:webHidden/>
+          </w:rPr>
+        </w:r>
+        <w:r>
+          <w:rPr>
+            <w:noProof/>
+            <w:webHidden/>
+          </w:rPr>
+          <w:fldChar w:fldCharType="separate"/>
+        </w:r>
+        <w:r>
+          <w:rPr>
+            <w:noProof/>
+            <w:webHidden/>
+          </w:rPr>
+          <w:t>50</w:t>
         </w:r>
         <w:r>
           <w:rPr>
@@ -3529,7 +3539,7 @@
           <w:lang w:val="fr-CH" w:eastAsia="fr-CH"/>
         </w:rPr>
       </w:pPr>
-      <w:hyperlink w:anchor="_Toc514867981" w:history="1">
+      <w:hyperlink w:anchor="_Toc515285147" w:history="1">
         <w:r>
           <w:rPr>
             <w:rStyle w:val="Lienhypertexte"/>
@@ -3575,7 +3585,7 @@
             <w:noProof/>
             <w:webHidden/>
           </w:rPr>
-          <w:instrText xml:space="preserve"> PAGEREF _Toc514867981 \h </w:instrText>
+          <w:instrText xml:space="preserve"> PAGEREF _Toc515285147 \h </w:instrText>
         </w:r>
         <w:r>
           <w:rPr>
@@ -3595,7 +3605,7 @@
             <w:noProof/>
             <w:webHidden/>
           </w:rPr>
-          <w:t>49</w:t>
+          <w:t>51</w:t>
         </w:r>
         <w:r>
           <w:rPr>
@@ -3621,7 +3631,7 @@
           <w:lang w:val="fr-CH" w:eastAsia="fr-CH"/>
         </w:rPr>
       </w:pPr>
-      <w:hyperlink w:anchor="_Toc514867982" w:history="1">
+      <w:hyperlink w:anchor="_Toc515285148" w:history="1">
         <w:r>
           <w:rPr>
             <w:rStyle w:val="Lienhypertexte"/>
@@ -3667,7 +3677,7 @@
             <w:noProof/>
             <w:webHidden/>
           </w:rPr>
-          <w:instrText xml:space="preserve"> PAGEREF _Toc514867982 \h </w:instrText>
+          <w:instrText xml:space="preserve"> PAGEREF _Toc515285148 \h </w:instrText>
         </w:r>
         <w:r>
           <w:rPr>
@@ -3687,7 +3697,7 @@
             <w:noProof/>
             <w:webHidden/>
           </w:rPr>
-          <w:t>49</w:t>
+          <w:t>51</w:t>
         </w:r>
         <w:r>
           <w:rPr>
@@ -3713,7 +3723,7 @@
           <w:lang w:val="fr-CH" w:eastAsia="fr-CH"/>
         </w:rPr>
       </w:pPr>
-      <w:hyperlink w:anchor="_Toc514867983" w:history="1">
+      <w:hyperlink w:anchor="_Toc515285149" w:history="1">
         <w:r>
           <w:rPr>
             <w:rStyle w:val="Lienhypertexte"/>
@@ -3759,7 +3769,7 @@
             <w:noProof/>
             <w:webHidden/>
           </w:rPr>
-          <w:instrText xml:space="preserve"> PAGEREF _Toc514867983 \h </w:instrText>
+          <w:instrText xml:space="preserve"> PAGEREF _Toc515285149 \h </w:instrText>
         </w:r>
         <w:r>
           <w:rPr>
@@ -3779,7 +3789,7 @@
             <w:noProof/>
             <w:webHidden/>
           </w:rPr>
-          <w:t>49</w:t>
+          <w:t>51</w:t>
         </w:r>
         <w:r>
           <w:rPr>
@@ -3800,7 +3810,7 @@
           <w:lang w:val="fr-CH" w:eastAsia="fr-CH"/>
         </w:rPr>
       </w:pPr>
-      <w:hyperlink w:anchor="_Toc514867984" w:history="1">
+      <w:hyperlink w:anchor="_Toc515285150" w:history="1">
         <w:r>
           <w:rPr>
             <w:rStyle w:val="Lienhypertexte"/>
@@ -3838,7 +3848,7 @@
           <w:rPr>
             <w:webHidden/>
           </w:rPr>
-          <w:instrText xml:space="preserve"> PAGEREF _Toc514867984 \h </w:instrText>
+          <w:instrText xml:space="preserve"> PAGEREF _Toc515285150 \h </w:instrText>
         </w:r>
         <w:r>
           <w:rPr>
@@ -3855,7 +3865,7 @@
           <w:rPr>
             <w:webHidden/>
           </w:rPr>
-          <w:t>50</w:t>
+          <w:t>51</w:t>
         </w:r>
         <w:r>
           <w:rPr>
@@ -3875,7 +3885,7 @@
           <w:lang w:val="fr-CH" w:eastAsia="fr-CH"/>
         </w:rPr>
       </w:pPr>
-      <w:hyperlink w:anchor="_Toc514867985" w:history="1">
+      <w:hyperlink w:anchor="_Toc515285151" w:history="1">
         <w:r>
           <w:rPr>
             <w:rStyle w:val="Lienhypertexte"/>
@@ -3913,7 +3923,7 @@
           <w:rPr>
             <w:webHidden/>
           </w:rPr>
-          <w:instrText xml:space="preserve"> PAGEREF _Toc514867985 \h </w:instrText>
+          <w:instrText xml:space="preserve"> PAGEREF _Toc515285151 \h </w:instrText>
         </w:r>
         <w:r>
           <w:rPr>
@@ -3930,7 +3940,7 @@
           <w:rPr>
             <w:webHidden/>
           </w:rPr>
-          <w:t>51</w:t>
+          <w:t>53</w:t>
         </w:r>
         <w:r>
           <w:rPr>
@@ -3955,7 +3965,7 @@
           <w:lang w:val="fr-CH" w:eastAsia="fr-CH"/>
         </w:rPr>
       </w:pPr>
-      <w:hyperlink w:anchor="_Toc514867986" w:history="1">
+      <w:hyperlink w:anchor="_Toc515285152" w:history="1">
         <w:r>
           <w:rPr>
             <w:rStyle w:val="Lienhypertexte"/>
@@ -4001,7 +4011,7 @@
             <w:noProof/>
             <w:webHidden/>
           </w:rPr>
-          <w:instrText xml:space="preserve"> PAGEREF _Toc514867986 \h </w:instrText>
+          <w:instrText xml:space="preserve"> PAGEREF _Toc515285152 \h </w:instrText>
         </w:r>
         <w:r>
           <w:rPr>
@@ -4021,7 +4031,7 @@
             <w:noProof/>
             <w:webHidden/>
           </w:rPr>
-          <w:t>51</w:t>
+          <w:t>53</w:t>
         </w:r>
         <w:r>
           <w:rPr>
@@ -4047,7 +4057,7 @@
           <w:lang w:val="fr-CH" w:eastAsia="fr-CH"/>
         </w:rPr>
       </w:pPr>
-      <w:hyperlink w:anchor="_Toc514867987" w:history="1">
+      <w:hyperlink w:anchor="_Toc515285153" w:history="1">
         <w:r>
           <w:rPr>
             <w:rStyle w:val="Lienhypertexte"/>
@@ -4093,7 +4103,7 @@
             <w:noProof/>
             <w:webHidden/>
           </w:rPr>
-          <w:instrText xml:space="preserve"> PAGEREF _Toc514867987 \h </w:instrText>
+          <w:instrText xml:space="preserve"> PAGEREF _Toc515285153 \h </w:instrText>
         </w:r>
         <w:r>
           <w:rPr>
@@ -4113,7 +4123,7 @@
             <w:noProof/>
             <w:webHidden/>
           </w:rPr>
-          <w:t>51</w:t>
+          <w:t>53</w:t>
         </w:r>
         <w:r>
           <w:rPr>
@@ -4139,7 +4149,7 @@
           <w:lang w:val="fr-CH" w:eastAsia="fr-CH"/>
         </w:rPr>
       </w:pPr>
-      <w:hyperlink w:anchor="_Toc514867988" w:history="1">
+      <w:hyperlink w:anchor="_Toc515285154" w:history="1">
         <w:r>
           <w:rPr>
             <w:rStyle w:val="Lienhypertexte"/>
@@ -4185,7 +4195,7 @@
             <w:noProof/>
             <w:webHidden/>
           </w:rPr>
-          <w:instrText xml:space="preserve"> PAGEREF _Toc514867988 \h </w:instrText>
+          <w:instrText xml:space="preserve"> PAGEREF _Toc515285154 \h </w:instrText>
         </w:r>
         <w:r>
           <w:rPr>
@@ -4205,7 +4215,7 @@
             <w:noProof/>
             <w:webHidden/>
           </w:rPr>
-          <w:t>51</w:t>
+          <w:t>53</w:t>
         </w:r>
         <w:r>
           <w:rPr>
@@ -4231,7 +4241,7 @@
           <w:lang w:val="fr-CH" w:eastAsia="fr-CH"/>
         </w:rPr>
       </w:pPr>
-      <w:hyperlink w:anchor="_Toc514867989" w:history="1">
+      <w:hyperlink w:anchor="_Toc515285155" w:history="1">
         <w:r>
           <w:rPr>
             <w:rStyle w:val="Lienhypertexte"/>
@@ -4277,7 +4287,7 @@
             <w:noProof/>
             <w:webHidden/>
           </w:rPr>
-          <w:instrText xml:space="preserve"> PAGEREF _Toc514867989 \h </w:instrText>
+          <w:instrText xml:space="preserve"> PAGEREF _Toc515285155 \h </w:instrText>
         </w:r>
         <w:r>
           <w:rPr>
@@ -4297,7 +4307,7 @@
             <w:noProof/>
             <w:webHidden/>
           </w:rPr>
-          <w:t>51</w:t>
+          <w:t>53</w:t>
         </w:r>
         <w:r>
           <w:rPr>
@@ -4323,7 +4333,7 @@
           <w:lang w:val="fr-CH" w:eastAsia="fr-CH"/>
         </w:rPr>
       </w:pPr>
-      <w:hyperlink w:anchor="_Toc514867990" w:history="1">
+      <w:hyperlink w:anchor="_Toc515285156" w:history="1">
         <w:r>
           <w:rPr>
             <w:rStyle w:val="Lienhypertexte"/>
@@ -4369,7 +4379,7 @@
             <w:noProof/>
             <w:webHidden/>
           </w:rPr>
-          <w:instrText xml:space="preserve"> PAGEREF _Toc514867990 \h </w:instrText>
+          <w:instrText xml:space="preserve"> PAGEREF _Toc515285156 \h </w:instrText>
         </w:r>
         <w:r>
           <w:rPr>
@@ -4389,7 +4399,7 @@
             <w:noProof/>
             <w:webHidden/>
           </w:rPr>
-          <w:t>51</w:t>
+          <w:t>53</w:t>
         </w:r>
         <w:r>
           <w:rPr>
@@ -4415,7 +4425,7 @@
           <w:lang w:val="fr-CH" w:eastAsia="fr-CH"/>
         </w:rPr>
       </w:pPr>
-      <w:hyperlink w:anchor="_Toc514867991" w:history="1">
+      <w:hyperlink w:anchor="_Toc515285157" w:history="1">
         <w:r>
           <w:rPr>
             <w:rStyle w:val="Lienhypertexte"/>
@@ -4461,7 +4471,7 @@
             <w:noProof/>
             <w:webHidden/>
           </w:rPr>
-          <w:instrText xml:space="preserve"> PAGEREF _Toc514867991 \h </w:instrText>
+          <w:instrText xml:space="preserve"> PAGEREF _Toc515285157 \h </w:instrText>
         </w:r>
         <w:r>
           <w:rPr>
@@ -4481,7 +4491,7 @@
             <w:noProof/>
             <w:webHidden/>
           </w:rPr>
-          <w:t>51</w:t>
+          <w:t>53</w:t>
         </w:r>
         <w:r>
           <w:rPr>
@@ -4494,16 +4504,22 @@
     </w:p>
     <w:p>
       <w:r>
+        <w:lastRenderedPageBreak/>
         <w:fldChar w:fldCharType="end"/>
       </w:r>
     </w:p>
-    <w:p/>
+    <w:p>
+      <w:r>
+        <w:br w:type="page"/>
+      </w:r>
+    </w:p>
     <w:p>
       <w:pPr>
         <w:pStyle w:val="Titre1"/>
       </w:pPr>
-      <w:bookmarkStart w:id="0" w:name="_Toc514867949"/>
-      <w:r>
+      <w:bookmarkStart w:id="0" w:name="_Toc515285114"/>
+      <w:r>
+        <w:lastRenderedPageBreak/>
         <w:t>Analyse prél</w:t>
       </w:r>
       <w:r>
@@ -4522,7 +4538,7 @@
           <w:iCs/>
         </w:rPr>
       </w:pPr>
-      <w:bookmarkStart w:id="1" w:name="_Toc514867950"/>
+      <w:bookmarkStart w:id="1" w:name="_Toc515285115"/>
       <w:r>
         <w:rPr>
           <w:iCs/>
@@ -4546,7 +4562,13 @@
         <w:t>Trip Planner est un site web développé dans le cadre des travaux pratiques individuels en informatique. Le site permettra de planifier des voyages de manière centralisée et en ligne dans le but de toujours avoir les informations à portée de main.</w:t>
       </w:r>
       <w:r>
-        <w:t xml:space="preserve"> En outre, la plateforme proposera un aspect communautaire puisqu’il sera possible d’inviter des connaissances à consulter certains de nos voyages</w:t>
+        <w:t xml:space="preserve"> En outre, la plateforme proposera un aspect communautaire puisqu’il sera possible d</w:t>
+      </w:r>
+      <w:r>
+        <w:t>’autoriser</w:t>
+      </w:r>
+      <w:r>
+        <w:t xml:space="preserve"> des connaissances à consulter certains de nos voyages</w:t>
       </w:r>
       <w:r>
         <w:t>.</w:t>
@@ -4567,7 +4589,13 @@
     <w:p/>
     <w:p>
       <w:r>
-        <w:t>Aucun travail n’a été réalisé au préalable.</w:t>
+        <w:t>Aucun trav</w:t>
+      </w:r>
+      <w:r>
+        <w:t>ail n’a été réalisé préalablement à ce projet</w:t>
+      </w:r>
+      <w:r>
+        <w:t>.</w:t>
       </w:r>
     </w:p>
     <w:p>
@@ -4585,7 +4613,7 @@
           <w:iCs/>
         </w:rPr>
       </w:pPr>
-      <w:bookmarkStart w:id="2" w:name="_Toc514867951"/>
+      <w:bookmarkStart w:id="2" w:name="_Toc515285116"/>
       <w:r>
         <w:rPr>
           <w:iCs/>
@@ -4666,12 +4694,14 @@
         </w:rPr>
         <w:t xml:space="preserve"> : changer le mot de passe </w:t>
       </w:r>
+      <w:proofErr w:type="gramStart"/>
       <w:r>
         <w:rPr>
           <w:szCs w:val="14"/>
         </w:rPr>
-        <w:t>où</w:t>
-      </w:r>
+        <w:t>ou</w:t>
+      </w:r>
+      <w:proofErr w:type="gramEnd"/>
       <w:r>
         <w:rPr>
           <w:szCs w:val="14"/>
@@ -4760,7 +4790,19 @@
         <w:rPr>
           <w:szCs w:val="14"/>
         </w:rPr>
-        <w:t xml:space="preserve"> en tout temps par le créateur du voyage.</w:t>
+        <w:t xml:space="preserve"> en tout temps par le créateur du voyage</w:t>
+      </w:r>
+      <w:r>
+        <w:rPr>
+          <w:szCs w:val="14"/>
+        </w:rPr>
+        <w:t xml:space="preserve"> uniquement</w:t>
+      </w:r>
+      <w:r>
+        <w:rPr>
+          <w:szCs w:val="14"/>
+        </w:rPr>
+        <w:t>.</w:t>
       </w:r>
     </w:p>
     <w:p>
@@ -4855,7 +4897,7 @@
         </w:rPr>
         <w:br w:type="page"/>
       </w:r>
-      <w:bookmarkStart w:id="3" w:name="_Toc514867952"/>
+      <w:bookmarkStart w:id="3" w:name="_Toc515285117"/>
       <w:r>
         <w:rPr>
           <w:iCs/>
@@ -4956,7 +4998,7 @@
       <w:pPr>
         <w:pStyle w:val="Titre1"/>
       </w:pPr>
-      <w:bookmarkStart w:id="4" w:name="_Toc514867953"/>
+      <w:bookmarkStart w:id="4" w:name="_Toc515285118"/>
       <w:r>
         <w:t>Analyse</w:t>
       </w:r>
@@ -4973,7 +5015,7 @@
           <w:iCs/>
         </w:rPr>
       </w:pPr>
-      <w:bookmarkStart w:id="5" w:name="_Toc514867954"/>
+      <w:bookmarkStart w:id="5" w:name="_Toc515285119"/>
       <w:r>
         <w:rPr>
           <w:iCs/>
@@ -5173,7 +5215,25 @@
           <w:szCs w:val="14"/>
           <w:lang w:eastAsia="fr-FR"/>
         </w:rPr>
-        <w:t>es utilisateurs auront également une page privée « Mes voyages » qui affichera sous forme tabulaire et par ordre chronologique la liste des voyages de l’</w:t>
+        <w:t>es utilisateurs auront également une page privée « Mes voyages » qui affichera sous forme tabulaire et par ordre chronologique</w:t>
+      </w:r>
+      <w:r>
+        <w:rPr>
+          <w:rFonts w:ascii="Arial" w:hAnsi="Arial"/>
+          <w:sz w:val="24"/>
+          <w:szCs w:val="14"/>
+          <w:lang w:eastAsia="fr-FR"/>
+        </w:rPr>
+        <w:t xml:space="preserve"> de création</w:t>
+      </w:r>
+      <w:r>
+        <w:rPr>
+          <w:rFonts w:ascii="Arial" w:hAnsi="Arial"/>
+          <w:sz w:val="24"/>
+          <w:szCs w:val="14"/>
+          <w:lang w:eastAsia="fr-FR"/>
+        </w:rPr>
+        <w:t xml:space="preserve"> la liste des voyages de l’</w:t>
       </w:r>
       <w:r>
         <w:rPr>
@@ -5345,7 +5405,7 @@
           <w:szCs w:val="14"/>
           <w:lang w:eastAsia="fr-FR"/>
         </w:rPr>
-        <w:t>est créé, il est donc visible dans la page « Mes voyages » mais il est encore dépourvu de contenu.</w:t>
+        <w:t>est créé, il est donc visible dans la page « Mes voyages » mais il</w:t>
       </w:r>
       <w:r>
         <w:rPr>
@@ -5354,7 +5414,7 @@
           <w:szCs w:val="14"/>
           <w:lang w:eastAsia="fr-FR"/>
         </w:rPr>
-        <w:t xml:space="preserve"> Une fois un voyage créé, l’utilisateur sera directement amené sur la page d’édition du voyage afin de l’enrichir.</w:t>
+        <w:t xml:space="preserve"> est encore dépourvu de contenu</w:t>
       </w:r>
       <w:r>
         <w:rPr>
@@ -5363,7 +5423,7 @@
           <w:szCs w:val="14"/>
           <w:lang w:eastAsia="fr-FR"/>
         </w:rPr>
-        <w:t xml:space="preserve"> La page d’édition </w:t>
+        <w:t>.</w:t>
       </w:r>
       <w:r>
         <w:rPr>
@@ -5372,8 +5432,26 @@
           <w:szCs w:val="14"/>
           <w:lang w:eastAsia="fr-FR"/>
         </w:rPr>
+        <w:t xml:space="preserve"> Une page permettra d’afficher le contenu </w:t>
+      </w:r>
+      <w:r>
+        <w:rPr>
+          <w:rFonts w:ascii="Arial" w:hAnsi="Arial"/>
+          <w:sz w:val="24"/>
+          <w:szCs w:val="14"/>
+          <w:lang w:eastAsia="fr-FR"/>
+        </w:rPr>
         <w:lastRenderedPageBreak/>
-        <w:t>des voyages sera également accessible depuis la page « Mes voyages » en cliquant sur le voyage à éditer.</w:t>
+        <w:t>général du voyage et de l’</w:t>
+      </w:r>
+      <w:r>
+        <w:rPr>
+          <w:rFonts w:ascii="Arial" w:hAnsi="Arial"/>
+          <w:sz w:val="24"/>
+          <w:szCs w:val="14"/>
+          <w:lang w:eastAsia="fr-FR"/>
+        </w:rPr>
+        <w:t>éditer, elle sera accessible en cliquant sur « voir » à côté du voyage dont nous désirons afficher/modifier le contenu.</w:t>
       </w:r>
     </w:p>
     <w:p>
@@ -5618,7 +5696,7 @@
           <w:szCs w:val="14"/>
           <w:lang w:eastAsia="fr-FR"/>
         </w:rPr>
-        <w:t xml:space="preserve"> (checklist). L’organisateur pourra planifier des prérequis, comme un pense bête. Cette fonctionnalité permet aussi bien de mettre une tâche « Vérifier la pression des pneus » qu’une affaire à emporter « Chau</w:t>
+        <w:t xml:space="preserve"> (checklist). L’organisateur</w:t>
       </w:r>
       <w:r>
         <w:rPr>
@@ -5627,7 +5705,7 @@
           <w:szCs w:val="14"/>
           <w:lang w:eastAsia="fr-FR"/>
         </w:rPr>
-        <w:t>s</w:t>
+        <w:t xml:space="preserve"> pourra planifier des prérequis</w:t>
       </w:r>
       <w:r>
         <w:rPr>
@@ -5636,7 +5714,7 @@
           <w:szCs w:val="14"/>
           <w:lang w:eastAsia="fr-FR"/>
         </w:rPr>
-        <w:t>sette</w:t>
+        <w:t xml:space="preserve"> comme un pense bête. Cette fonctionnalité permet aussi bien de mettre une tâche « Vérifier la pression des pneus » qu’une affaire à emporter « Chau</w:t>
       </w:r>
       <w:r>
         <w:rPr>
@@ -5654,7 +5732,7 @@
           <w:szCs w:val="14"/>
           <w:lang w:eastAsia="fr-FR"/>
         </w:rPr>
-        <w:t xml:space="preserve"> </w:t>
+        <w:t>sette</w:t>
       </w:r>
       <w:r>
         <w:rPr>
@@ -5663,7 +5741,7 @@
           <w:szCs w:val="14"/>
           <w:lang w:eastAsia="fr-FR"/>
         </w:rPr>
-        <w:t>x</w:t>
+        <w:t>s</w:t>
       </w:r>
       <w:r>
         <w:rPr>
@@ -5672,7 +5750,7 @@
           <w:szCs w:val="14"/>
           <w:lang w:eastAsia="fr-FR"/>
         </w:rPr>
-        <w:t>10 ». Cet élément est personnel au créateur du voyage. Bien que les participants puissent voir les détails du voyage, ils ne pourront pas interagir avec les différents prérequis</w:t>
+        <w:t xml:space="preserve"> </w:t>
       </w:r>
       <w:r>
         <w:rPr>
@@ -5681,7 +5759,43 @@
           <w:szCs w:val="14"/>
           <w:lang w:eastAsia="fr-FR"/>
         </w:rPr>
-        <w:t xml:space="preserve"> ni même les transports, activités et hébergements. Ils seront en lecture seule.</w:t>
+        <w:t>x</w:t>
+      </w:r>
+      <w:r>
+        <w:rPr>
+          <w:rFonts w:ascii="Arial" w:hAnsi="Arial"/>
+          <w:sz w:val="24"/>
+          <w:szCs w:val="14"/>
+          <w:lang w:eastAsia="fr-FR"/>
+        </w:rPr>
+        <w:t>10 ». Cet élément est personnel au créateur du voyage. Bien que les participants puissent voir les détails du voyage, ils ne pourront pas interagir avec les différents prérequis</w:t>
+      </w:r>
+      <w:r>
+        <w:rPr>
+          <w:rFonts w:ascii="Arial" w:hAnsi="Arial"/>
+          <w:sz w:val="24"/>
+          <w:szCs w:val="14"/>
+          <w:lang w:eastAsia="fr-FR"/>
+        </w:rPr>
+        <w:t xml:space="preserve"> ni même les transports, activités et hébergements. </w:t>
+      </w:r>
+      <w:r>
+        <w:rPr>
+          <w:rFonts w:ascii="Arial" w:hAnsi="Arial"/>
+          <w:sz w:val="24"/>
+          <w:szCs w:val="14"/>
+          <w:lang w:eastAsia="fr-FR"/>
+        </w:rPr>
+        <w:t>Le contenu sera en lecture seule</w:t>
+      </w:r>
+      <w:r>
+        <w:rPr>
+          <w:rFonts w:ascii="Arial" w:hAnsi="Arial"/>
+          <w:sz w:val="24"/>
+          <w:szCs w:val="14"/>
+          <w:lang w:eastAsia="fr-FR"/>
+        </w:rPr>
+        <w:t>.</w:t>
       </w:r>
     </w:p>
     <w:p>
@@ -5728,7 +5842,25 @@
           <w:szCs w:val="14"/>
           <w:lang w:eastAsia="fr-FR"/>
         </w:rPr>
-        <w:t>Tous ces éléments seront présentés sous forme tabulaire dans les détails du voyage. Afin d’éditer un élément, il suffira de lui cliquer dessus.</w:t>
+        <w:t>Tous ces éléments seront présentés sous forme tabulaire dans les détails du voyage. Afin d’éditer un élément, il suffira de</w:t>
+      </w:r>
+      <w:r>
+        <w:rPr>
+          <w:rFonts w:ascii="Arial" w:hAnsi="Arial"/>
+          <w:sz w:val="24"/>
+          <w:szCs w:val="14"/>
+          <w:lang w:eastAsia="fr-FR"/>
+        </w:rPr>
+        <w:t xml:space="preserve"> cliquer sur l’icône prévu à cet effet</w:t>
+      </w:r>
+      <w:r>
+        <w:rPr>
+          <w:rFonts w:ascii="Arial" w:hAnsi="Arial"/>
+          <w:sz w:val="24"/>
+          <w:szCs w:val="14"/>
+          <w:lang w:eastAsia="fr-FR"/>
+        </w:rPr>
+        <w:t>.</w:t>
       </w:r>
     </w:p>
     <w:p>
@@ -5869,7 +6001,25 @@
           <w:szCs w:val="14"/>
           <w:lang w:eastAsia="fr-FR"/>
         </w:rPr>
-        <w:t>Sur la page d’édition d’un voyage, il sera possible de l’exporter en PDF.</w:t>
+        <w:t xml:space="preserve">Sur la page d’édition d’un voyage, </w:t>
+      </w:r>
+      <w:r>
+        <w:rPr>
+          <w:rFonts w:ascii="Arial" w:hAnsi="Arial"/>
+          <w:sz w:val="24"/>
+          <w:szCs w:val="14"/>
+          <w:lang w:eastAsia="fr-FR"/>
+        </w:rPr>
+        <w:t>une option permettra</w:t>
+      </w:r>
+      <w:r>
+        <w:rPr>
+          <w:rFonts w:ascii="Arial" w:hAnsi="Arial"/>
+          <w:sz w:val="24"/>
+          <w:szCs w:val="14"/>
+          <w:lang w:eastAsia="fr-FR"/>
+        </w:rPr>
+        <w:t xml:space="preserve"> de l’exporter en PDF.</w:t>
       </w:r>
     </w:p>
     <w:p>
@@ -5891,7 +6041,7 @@
       <w:pPr>
         <w:pStyle w:val="Titre2"/>
       </w:pPr>
-      <w:bookmarkStart w:id="6" w:name="_Toc514867955"/>
+      <w:bookmarkStart w:id="6" w:name="_Toc515285120"/>
       <w:r>
         <w:t>Analyse concurrentielle</w:t>
       </w:r>
@@ -5965,7 +6115,19 @@
         <w:jc w:val="both"/>
       </w:pPr>
       <w:r>
-        <w:t>Le second, facilitatrip.fr, est un outil simple d’utilisation qui permet de planifier son voyage en quelques clics. Cependant, que ce soit pour les hébergement, les activités ou même les restaurants, il faut réserver sur des sites partenaires. L’utilisateur est « bridé » dans ses choix.</w:t>
+        <w:t>Le second, facilitatrip.fr, est un outil simple d’utilisation qui permet de planifier son voyage en quelques clics. Cependant, que ce soit pour les hébergement</w:t>
+      </w:r>
+      <w:r>
+        <w:t>s</w:t>
+      </w:r>
+      <w:r>
+        <w:t xml:space="preserve">, les activités ou même les restaurants, il faut réserver sur des sites partenaires. L’utilisateur est </w:t>
+      </w:r>
+      <w:r>
+        <w:t>guidé</w:t>
+      </w:r>
+      <w:r>
+        <w:t xml:space="preserve"> dans ses choix.</w:t>
       </w:r>
       <w:r>
         <w:t xml:space="preserve"> Les prix sont en tout cas indiqués par adulte et facultativement pour d’autres catégories.</w:t>
@@ -5997,7 +6159,13 @@
         <w:jc w:val="both"/>
       </w:pPr>
       <w:r>
-        <w:t>Les trois sites proposent le même service mais en mettant en avant des aspects différents. Le premier est un outil standard qui permet à l’utilisateur de planifier comme il veut mais plus orientés sur les étapes du voyage. Le second bien que très pratique, force à la réservation ce qui limite l’utilisateur. Ce point est donc à bannir du site que nous développons puisque nous voulons lui donner le plus de liberté possible.</w:t>
+        <w:t>Les trois sites proposent le même service mais en mettant en avant des aspects différents. Le premier est un outil standard qui permet à l’utilisateur de planifier comme il</w:t>
+      </w:r>
+      <w:r>
+        <w:t xml:space="preserve"> le</w:t>
+      </w:r>
+      <w:r>
+        <w:t xml:space="preserve"> veut mais plus orientés sur les étapes du voyage. Le second bien que très pratique, force à la réservation ce qui limite l’utilisateur. Ce point est donc à bannir du site que nous développons puisque nous voulons lui donner le plus de liberté possible.</w:t>
       </w:r>
       <w:r>
         <w:t xml:space="preserve"> Le troisième met en avant un aspect communautaire très intéressant vers lequel nous pourrions tendre dans une version 2.0 du projet. Nous allons nous contenter d’un aspect communautaire plus restreint.</w:t>
@@ -6013,7 +6181,13 @@
         <w:jc w:val="both"/>
       </w:pPr>
       <w:r>
-        <w:t>Les sites proposent également des cartes en ligne pour visualiser les différents trajets à effectuer. Cet aspect est également intéressant mais il serait également à ajouter dans une version 2.0.</w:t>
+        <w:t>Les sites proposent également des cartes en ligne pour visualiser les différents trajets à effectuer. Cet aspect est également intéressant mais il serait également à ajouter dans une version</w:t>
+      </w:r>
+      <w:r>
+        <w:t xml:space="preserve"> ultérieure</w:t>
+      </w:r>
+      <w:r>
+        <w:t>.</w:t>
       </w:r>
     </w:p>
     <w:p>
@@ -6045,16 +6219,16 @@
           <w:iCs/>
         </w:rPr>
       </w:pPr>
-      <w:bookmarkStart w:id="7" w:name="_Toc514867956"/>
-      <w:bookmarkStart w:id="8" w:name="_Toc25553310"/>
-      <w:bookmarkStart w:id="9" w:name="_Toc71691015"/>
+      <w:bookmarkStart w:id="7" w:name="_Toc25553310"/>
+      <w:bookmarkStart w:id="8" w:name="_Toc71691015"/>
+      <w:bookmarkStart w:id="9" w:name="_Toc515285121"/>
       <w:r>
         <w:rPr>
           <w:iCs/>
         </w:rPr>
         <w:t>Stratégie de test</w:t>
       </w:r>
-      <w:bookmarkEnd w:id="7"/>
+      <w:bookmarkEnd w:id="9"/>
     </w:p>
     <w:p>
       <w:pPr>
@@ -6116,7 +6290,13 @@
         <w:jc w:val="both"/>
       </w:pPr>
       <w:r>
-        <w:t>Afin de réaliser les tests, des données factices seront employées. Elles seront fournies par le script TP_Data.sql situé dans le dossier Database.</w:t>
+        <w:t>Afin de réaliser les tests, des données factices</w:t>
+      </w:r>
+      <w:r>
+        <w:t xml:space="preserve"> réalistes</w:t>
+      </w:r>
+      <w:r>
+        <w:t xml:space="preserve"> seront employées. Elles seront fournies par le script TP_Data.sql situé dans le dossier Database.</w:t>
       </w:r>
       <w:r>
         <w:t xml:space="preserve"> Pendant le déroulement des tests, Google Chrome ainsi que Mozilla </w:t>
@@ -6148,7 +6328,7 @@
           <w:iCs/>
         </w:rPr>
       </w:pPr>
-      <w:bookmarkStart w:id="10" w:name="_Toc514867957"/>
+      <w:bookmarkStart w:id="10" w:name="_Toc515285122"/>
       <w:r>
         <w:rPr>
           <w:rFonts w:cs="Arial"/>
@@ -6161,8 +6341,8 @@
         </w:rPr>
         <w:t>isques techniques</w:t>
       </w:r>
+      <w:bookmarkEnd w:id="7"/>
       <w:bookmarkEnd w:id="8"/>
-      <w:bookmarkEnd w:id="9"/>
       <w:bookmarkEnd w:id="10"/>
     </w:p>
     <w:p>
@@ -6271,7 +6451,7 @@
           <w:iCs/>
         </w:rPr>
       </w:pPr>
-      <w:bookmarkStart w:id="11" w:name="_Toc514867958"/>
+      <w:bookmarkStart w:id="11" w:name="_Toc515285123"/>
       <w:r>
         <w:rPr>
           <w:iCs/>
@@ -6368,7 +6548,7 @@
       </w:pPr>
       <w:bookmarkStart w:id="12" w:name="_Toc25553314"/>
       <w:bookmarkStart w:id="13" w:name="_Toc71691019"/>
-      <w:bookmarkStart w:id="14" w:name="_Toc514867959"/>
+      <w:bookmarkStart w:id="14" w:name="_Toc515285124"/>
       <w:r>
         <w:rPr>
           <w:iCs/>
@@ -6563,7 +6743,7 @@
       <w:pPr>
         <w:pStyle w:val="Titre3"/>
       </w:pPr>
-      <w:bookmarkStart w:id="15" w:name="_Toc514867960"/>
+      <w:bookmarkStart w:id="15" w:name="_Toc515285125"/>
       <w:r>
         <w:lastRenderedPageBreak/>
         <w:t>Template</w:t>
@@ -6576,7 +6756,13 @@
         <w:jc w:val="both"/>
       </w:pPr>
       <w:r>
-        <w:t>Le design web est une tâche complexe qui pourrait être à elle-même un TPI. De plus les limites de temps étant relativement courte, il n’est pas envisageable de perdre du temps à réaliser une chose dont nous ne maîtrisons pas tous les aspects. Afin de proposer un site web visuellement qualitatif tout en développant l’ensemble des fonctionnalité</w:t>
+        <w:t xml:space="preserve">Le design web est une tâche complexe qui pourrait être à elle-même un TPI. De plus les limites de temps étant relativement courte, il n’est pas </w:t>
+      </w:r>
+      <w:r>
+        <w:t>concevable</w:t>
+      </w:r>
+      <w:r>
+        <w:t xml:space="preserve"> de perdre du temps à réaliser une chose dont nous ne maîtrisons pas tous les aspects. Afin de proposer un site web visuellement qualitatif tout en développant l’ensemble des fonctionnalité</w:t>
       </w:r>
       <w:r>
         <w:t>s</w:t>
@@ -6656,7 +6842,13 @@
         <w:jc w:val="both"/>
       </w:pPr>
       <w:r>
-        <w:t>« Alpha » est un template créé par HTML5UP. Il est sous licence Creative Common, il est donc libre à l’usage commercial à condition de créditer l’auteur. De ce fait, HTML5UP sera crédité dans le footer disponible sur toutes les pages de Trip Planner.</w:t>
+        <w:t>« Alpha » est un template créé par HTML5UP. Il est sous licence Creative Common, il est donc libre à l’usage commercial à condition de créditer l’auteur. De ce fait, HTM</w:t>
+      </w:r>
+      <w:r>
+        <w:t>L5UP sera crédité dans le pied de page</w:t>
+      </w:r>
+      <w:r>
+        <w:t xml:space="preserve"> disponible sur toutes les pages de Trip Planner.</w:t>
       </w:r>
     </w:p>
     <w:p>
@@ -6712,7 +6904,7 @@
       <w:pPr>
         <w:pStyle w:val="Titre3"/>
       </w:pPr>
-      <w:bookmarkStart w:id="16" w:name="_Toc514867961"/>
+      <w:bookmarkStart w:id="16" w:name="_Toc515285126"/>
       <w:r>
         <w:lastRenderedPageBreak/>
         <w:t>Cas d’utilisation</w:t>
@@ -6790,7 +6982,7 @@
       <w:pPr>
         <w:pStyle w:val="Titre3"/>
       </w:pPr>
-      <w:bookmarkStart w:id="17" w:name="_Toc514867962"/>
+      <w:bookmarkStart w:id="17" w:name="_Toc515285127"/>
       <w:r>
         <w:lastRenderedPageBreak/>
         <w:t>Maquettes</w:t>
@@ -7669,7 +7861,13 @@
     <w:p/>
     <w:p>
       <w:r>
-        <w:t>Les 6 maquettes suivantes sont une seule page montrant les détails du voyage après avoir cliqué sur « Voir » à côté d’un voyage. La vue « créateur est présentée. Comme cité précédemment, les participants n’ont pas la possibilité d’édition.</w:t>
+        <w:t>Les 6 maquettes suivantes sont une seule page montrant les détails du voyage après avoir cliqué sur « Voir » à côté d’un voyage. La vue « créateur</w:t>
+      </w:r>
+      <w:r>
+        <w:t> »</w:t>
+      </w:r>
+      <w:r>
+        <w:t xml:space="preserve"> est présentée. Comme cité précédemment, les participants n’ont pas la possibilité d’édition.</w:t>
       </w:r>
     </w:p>
     <w:p/>
@@ -7851,7 +8049,13 @@
     <w:p>
       <w:r>
         <w:lastRenderedPageBreak/>
-        <w:t>Plus bas. Checklist.</w:t>
+        <w:t xml:space="preserve">Plus bas. </w:t>
+      </w:r>
+      <w:r>
+        <w:t>Prérequis</w:t>
+      </w:r>
+      <w:r>
+        <w:t>.</w:t>
       </w:r>
     </w:p>
     <w:p>
@@ -8272,7 +8476,13 @@
     <w:p/>
     <w:p>
       <w:r>
-        <w:t>Ajouter/modifier une affaire de la checklist.</w:t>
+        <w:t>Ajouter/modifier un</w:t>
+      </w:r>
+      <w:r>
+        <w:t xml:space="preserve"> prérequis</w:t>
+      </w:r>
+      <w:r>
+        <w:t>.</w:t>
       </w:r>
     </w:p>
     <w:p>
@@ -8399,7 +8609,7 @@
       <w:pPr>
         <w:pStyle w:val="Titre3"/>
       </w:pPr>
-      <w:bookmarkStart w:id="18" w:name="_Toc514867963"/>
+      <w:bookmarkStart w:id="18" w:name="_Toc515285128"/>
       <w:r>
         <w:lastRenderedPageBreak/>
         <w:t>Scénarios</w:t>
@@ -23128,7 +23338,23 @@
                 <w:sz w:val="22"/>
                 <w:szCs w:val="22"/>
               </w:rPr>
-              <w:t>Le formulaire de création des transports s’ouvre avec les champs prérempli selon le transport que nous modifions.</w:t>
+              <w:t xml:space="preserve">Le formulaire de création des transports s’ouvre avec les champs </w:t>
+            </w:r>
+            <w:r>
+              <w:rPr>
+                <w:rFonts w:cs="Arial"/>
+                <w:sz w:val="22"/>
+                <w:szCs w:val="22"/>
+              </w:rPr>
+              <w:t>pré rempli</w:t>
+            </w:r>
+            <w:r>
+              <w:rPr>
+                <w:rFonts w:cs="Arial"/>
+                <w:sz w:val="22"/>
+                <w:szCs w:val="22"/>
+              </w:rPr>
+              <w:t xml:space="preserve"> selon le transport que nous modifions.</w:t>
             </w:r>
           </w:p>
         </w:tc>
@@ -23883,7 +24109,7 @@
                 <w:sz w:val="22"/>
                 <w:szCs w:val="22"/>
               </w:rPr>
-              <w:t>prérempli</w:t>
+              <w:t>pré rempli</w:t>
             </w:r>
             <w:r>
               <w:rPr>
@@ -24638,7 +24864,23 @@
                 <w:sz w:val="22"/>
                 <w:szCs w:val="22"/>
               </w:rPr>
-              <w:t>Le formulaire de création des affaires s’ouvre avec les champs prérempli selon l’affaire que nous modifions.</w:t>
+              <w:t xml:space="preserve">Le formulaire de création des affaires s’ouvre avec les champs </w:t>
+            </w:r>
+            <w:r>
+              <w:rPr>
+                <w:rFonts w:cs="Arial"/>
+                <w:sz w:val="22"/>
+                <w:szCs w:val="22"/>
+              </w:rPr>
+              <w:t>pré rempli</w:t>
+            </w:r>
+            <w:r>
+              <w:rPr>
+                <w:rFonts w:cs="Arial"/>
+                <w:sz w:val="22"/>
+                <w:szCs w:val="22"/>
+              </w:rPr>
+              <w:t xml:space="preserve"> selon l’affaire que nous modifions.</w:t>
             </w:r>
           </w:p>
         </w:tc>
@@ -31020,7 +31262,7 @@
       <w:pPr>
         <w:pStyle w:val="Titre3"/>
       </w:pPr>
-      <w:bookmarkStart w:id="21" w:name="_Toc514867964"/>
+      <w:bookmarkStart w:id="21" w:name="_Toc515285129"/>
       <w:r>
         <w:t>Modélisation</w:t>
       </w:r>
@@ -31092,18 +31334,18 @@
         </w:rPr>
         <w:lastRenderedPageBreak/>
         <w:drawing>
-          <wp:anchor distT="0" distB="0" distL="114300" distR="114300" simplePos="0" relativeHeight="251666432" behindDoc="0" locked="0" layoutInCell="1" allowOverlap="1" wp14:anchorId="4B78B62A" wp14:editId="70F14198">
+          <wp:anchor distT="0" distB="0" distL="114300" distR="114300" simplePos="0" relativeHeight="251673600" behindDoc="0" locked="0" layoutInCell="1" allowOverlap="1" wp14:anchorId="63CB8FD4" wp14:editId="1359B18D">
             <wp:simplePos x="0" y="0"/>
-            <wp:positionH relativeFrom="column">
-              <wp:posOffset>-319405</wp:posOffset>
+            <wp:positionH relativeFrom="margin">
+              <wp:align>center</wp:align>
             </wp:positionH>
             <wp:positionV relativeFrom="paragraph">
-              <wp:posOffset>220345</wp:posOffset>
+              <wp:posOffset>182245</wp:posOffset>
             </wp:positionV>
-            <wp:extent cx="6599555" cy="5175250"/>
-            <wp:effectExtent l="0" t="0" r="0" b="6350"/>
+            <wp:extent cx="6894000" cy="5403600"/>
+            <wp:effectExtent l="0" t="0" r="2540" b="6985"/>
             <wp:wrapSquare wrapText="bothSides"/>
-            <wp:docPr id="2" name="Image 2"/>
+            <wp:docPr id="28" name="Image 28"/>
             <wp:cNvGraphicFramePr>
               <a:graphicFrameLocks xmlns:a="http://schemas.openxmlformats.org/drawingml/2006/main" noChangeAspect="1"/>
             </wp:cNvGraphicFramePr>
@@ -31111,7 +31353,7 @@
               <a:graphicData uri="http://schemas.openxmlformats.org/drawingml/2006/picture">
                 <pic:pic xmlns:pic="http://schemas.openxmlformats.org/drawingml/2006/picture">
                   <pic:nvPicPr>
-                    <pic:cNvPr id="2" name="MLD.png"/>
+                    <pic:cNvPr id="28" name="MLD.png"/>
                     <pic:cNvPicPr/>
                   </pic:nvPicPr>
                   <pic:blipFill>
@@ -31129,7 +31371,7 @@
                   <pic:spPr>
                     <a:xfrm>
                       <a:off x="0" y="0"/>
-                      <a:ext cx="6599555" cy="5175250"/>
+                      <a:ext cx="6894000" cy="5403600"/>
                     </a:xfrm>
                     <a:prstGeom prst="rect">
                       <a:avLst/>
@@ -31138,10 +31380,10 @@
                 </pic:pic>
               </a:graphicData>
             </a:graphic>
-            <wp14:sizeRelH relativeFrom="page">
+            <wp14:sizeRelH relativeFrom="margin">
               <wp14:pctWidth>0</wp14:pctWidth>
             </wp14:sizeRelH>
-            <wp14:sizeRelV relativeFrom="page">
+            <wp14:sizeRelV relativeFrom="margin">
               <wp14:pctHeight>0</wp14:pctHeight>
             </wp14:sizeRelV>
           </wp:anchor>
@@ -31156,12 +31398,24 @@
         <w:jc w:val="both"/>
       </w:pPr>
       <w:r>
-        <w:t>Voici le modèle logique de données. Chaque rectangle de couleur représente une entité du modèle conceptuel. Les clés primaires sont toutes des INT auto incrémentale sauf les table</w:t>
+        <w:t>Voici le modèle logique de données. Chaque rectangle de couleur représente une entité du modèle conceptuel. Le</w:t>
+      </w:r>
+      <w:r>
+        <w:t>s clés primaires sont toutes en</w:t>
+      </w:r>
+      <w:r>
+        <w:t xml:space="preserve"> INT auto incrémentale</w:t>
       </w:r>
       <w:r>
         <w:t>s</w:t>
       </w:r>
       <w:r>
+        <w:t xml:space="preserve"> sauf les table</w:t>
+      </w:r>
+      <w:r>
+        <w:t>s</w:t>
+      </w:r>
+      <w:r>
         <w:t xml:space="preserve"> xxx_Type qui sont en TINYINT puisqu</w:t>
       </w:r>
       <w:r>
@@ -31205,7 +31459,13 @@
         <w:jc w:val="both"/>
       </w:pPr>
       <w:r>
-        <w:t>Les champs avec une puce bleu ne peuvent être « null » contrairement aux champs accompagné</w:t>
+        <w:t xml:space="preserve">Les champs avec </w:t>
+      </w:r>
+      <w:r>
+        <w:t>une puce bleue</w:t>
+      </w:r>
+      <w:r>
+        <w:t xml:space="preserve"> ne peuvent être « null » contrairement aux champs accompagné</w:t>
       </w:r>
       <w:r>
         <w:t>s</w:t>
@@ -31254,14 +31514,9 @@
       <w:r>
         <w:t xml:space="preserve">En cas de suppression d’un utilisateur, </w:t>
       </w:r>
-      <w:proofErr w:type="spellStart"/>
-      <w:r>
-        <w:t>tou</w:t>
-      </w:r>
-      <w:r>
-        <w:t>t</w:t>
-      </w:r>
-      <w:proofErr w:type="spellEnd"/>
+      <w:r>
+        <w:t>tous</w:t>
+      </w:r>
       <w:r>
         <w:t xml:space="preserve"> ses voyages sont supprimés automatiquement</w:t>
       </w:r>
@@ -31463,15 +31718,16 @@
         <w:t>notamment</w:t>
       </w:r>
       <w:r>
-        <w:t xml:space="preserve"> par le fait que les données ne sont pas </w:t>
-      </w:r>
-      <w:proofErr w:type="gramStart"/>
-      <w:r>
-        <w:t>excessive</w:t>
-      </w:r>
-      <w:proofErr w:type="gramEnd"/>
-      <w:r>
-        <w:t xml:space="preserve"> d’un point de vue taille et par le fait que le VARCHAR est sensiblement plus rapide que du TEXT étant donné que le contenu est stocké directement dans la base de données contrairement au TEXT qui stocke uniquement un pointeur. </w:t>
+        <w:t xml:space="preserve"> par le fait que les données ne sont pas excessive</w:t>
+      </w:r>
+      <w:r>
+        <w:t>s</w:t>
+      </w:r>
+      <w:r>
+        <w:t xml:space="preserve"> d’un point de vue taille et par le fait que le VARCHAR est sensiblement plus rapide que du TEXT étant donné que le contenu est stocké dire</w:t>
+      </w:r>
+      <w:r>
+        <w:t>ctement dans la base de données.</w:t>
       </w:r>
     </w:p>
     <w:p>
@@ -31501,7 +31757,7 @@
         <w:pStyle w:val="Titre3"/>
         <w:jc w:val="both"/>
       </w:pPr>
-      <w:bookmarkStart w:id="22" w:name="_Toc514867965"/>
+      <w:bookmarkStart w:id="22" w:name="_Toc515285130"/>
       <w:r>
         <w:t>Stockage des images</w:t>
       </w:r>
@@ -31521,38 +31777,36 @@
       </w:r>
     </w:p>
     <w:p>
+      <w:r>
+        <w:br w:type="page"/>
+      </w:r>
+    </w:p>
+    <w:p>
       <w:pPr>
         <w:jc w:val="both"/>
       </w:pPr>
+      <w:r>
+        <w:lastRenderedPageBreak/>
+        <w:t xml:space="preserve">L’arborescence suivante sera </w:t>
+      </w:r>
+      <w:r>
+        <w:t xml:space="preserve">donc </w:t>
+      </w:r>
+      <w:r>
+        <w:t>créée : /images</w:t>
+      </w:r>
+      <w:r>
+        <w:t>/user&lt;id&gt;</w:t>
+      </w:r>
+      <w:r>
+        <w:t>/&lt;id_du_voyage&gt;/Activity</w:t>
+      </w:r>
     </w:p>
     <w:p>
       <w:pPr>
         <w:jc w:val="both"/>
       </w:pPr>
       <w:r>
-        <w:t>L’arborescence suivante sera créée : /images</w:t>
-      </w:r>
-      <w:r>
-        <w:t>/user&lt;id&gt;</w:t>
-      </w:r>
-      <w:r>
-        <w:t>/&lt;</w:t>
-      </w:r>
-      <w:proofErr w:type="spellStart"/>
-      <w:r>
-        <w:t>id_du_voyage</w:t>
-      </w:r>
-      <w:proofErr w:type="spellEnd"/>
-      <w:r>
-        <w:t>&gt;/Activity</w:t>
-      </w:r>
-    </w:p>
-    <w:p>
-      <w:pPr>
-        <w:jc w:val="both"/>
-      </w:pPr>
-      <w:r>
-        <w:lastRenderedPageBreak/>
         <w:tab/>
       </w:r>
       <w:r>
@@ -31645,23 +31899,7 @@
         <w:t>L’image du voyage, s’il en a une sera directement dans le dossier du voyage avec le nom trip.jpg. Les images d’activité, d’hébergement et de transport se trouveront dans leur dossier respectif</w:t>
       </w:r>
       <w:r>
-        <w:t xml:space="preserve"> avec comme nom : &lt;</w:t>
-      </w:r>
-      <w:proofErr w:type="spellStart"/>
-      <w:r>
-        <w:t>Numéro_d’id</w:t>
-      </w:r>
-      <w:proofErr w:type="spellEnd"/>
-      <w:r>
-        <w:t>&gt;.</w:t>
-      </w:r>
-      <w:proofErr w:type="spellStart"/>
-      <w:r>
-        <w:t>jpg</w:t>
-      </w:r>
-      <w:proofErr w:type="spellEnd"/>
-      <w:r>
-        <w:t>. De cette manière, il sera aisé de retrouv</w:t>
+        <w:t xml:space="preserve"> avec comme nom : &lt;Numéro_d’id&gt;.jpg. De cette manière, il sera aisé de retrouv</w:t>
       </w:r>
       <w:r>
         <w:t>er</w:t>
@@ -31721,7 +31959,7 @@
         </w:tabs>
       </w:pPr>
       <w:bookmarkStart w:id="23" w:name="_Toc71703259"/>
-      <w:bookmarkStart w:id="24" w:name="_Toc514867966"/>
+      <w:bookmarkStart w:id="24" w:name="_Toc515285131"/>
       <w:r>
         <w:t>R</w:t>
       </w:r>
@@ -31747,7 +31985,7 @@
       </w:pPr>
       <w:bookmarkStart w:id="25" w:name="_Toc25553317"/>
       <w:bookmarkStart w:id="26" w:name="_Toc71691022"/>
-      <w:bookmarkStart w:id="27" w:name="_Toc514867967"/>
+      <w:bookmarkStart w:id="27" w:name="_Toc515285132"/>
       <w:r>
         <w:rPr>
           <w:iCs/>
@@ -32129,17 +32367,8 @@
           <w:iCs/>
           <w:lang w:val="fr-CH"/>
         </w:rPr>
-        <w:t xml:space="preserve">Nom d’utilisateur : </w:t>
-      </w:r>
-      <w:proofErr w:type="spellStart"/>
-      <w:r>
-        <w:rPr>
-          <w:iCs/>
-          <w:lang w:val="fr-CH"/>
-        </w:rPr>
-        <w:t>tripplanne_melvyn</w:t>
-      </w:r>
-      <w:proofErr w:type="spellEnd"/>
+        <w:t>Nom d’utilisateur : tripplanne_melvyn</w:t>
+      </w:r>
       <w:r>
         <w:rPr>
           <w:iCs/>
@@ -32196,34 +32425,16 @@
           <w:iCs/>
           <w:lang w:val="fr-CH"/>
         </w:rPr>
-        <w:t xml:space="preserve">Nom de la base : </w:t>
-      </w:r>
-      <w:proofErr w:type="spellStart"/>
+        <w:t>Nom de la base : tripplanne_db</w:t>
+      </w:r>
       <w:r>
         <w:rPr>
           <w:iCs/>
           <w:lang w:val="fr-CH"/>
         </w:rPr>
-        <w:t>tripplanne_db</w:t>
-      </w:r>
-      <w:proofErr w:type="spellEnd"/>
-      <w:r>
-        <w:rPr>
-          <w:iCs/>
-          <w:lang w:val="fr-CH"/>
-        </w:rPr>
         <w:tab/>
-        <w:t xml:space="preserve">Nom d’utilisateur : </w:t>
-      </w:r>
-      <w:proofErr w:type="spellStart"/>
-      <w:r>
-        <w:rPr>
-          <w:iCs/>
-          <w:lang w:val="fr-CH"/>
-        </w:rPr>
-        <w:t>tripplanne_db</w:t>
-      </w:r>
-      <w:proofErr w:type="spellEnd"/>
+        <w:t>Nom d’utilisateur : tripplanne_db</w:t>
+      </w:r>
     </w:p>
     <w:p>
       <w:pPr>
@@ -32319,9 +32530,6 @@
     </w:p>
     <w:p>
       <w:pPr>
-        <w:tabs>
-          <w:tab w:val="left" w:pos="4536"/>
-        </w:tabs>
         <w:jc w:val="both"/>
         <w:rPr>
           <w:iCs/>
@@ -32331,9 +32539,6 @@
     </w:p>
     <w:p>
       <w:pPr>
-        <w:tabs>
-          <w:tab w:val="left" w:pos="4536"/>
-        </w:tabs>
         <w:jc w:val="both"/>
         <w:rPr>
           <w:iCs/>
@@ -32346,7 +32551,7 @@
           <w:lang w:val="fr-CH"/>
         </w:rPr>
         <w:lastRenderedPageBreak/>
-        <w:t xml:space="preserve">Afin de réaliser le projet, comme spécifié dans l’analyse, j’ai employé le template « Alpha » de HTML5UP. </w:t>
+        <w:t>Librairies :</w:t>
       </w:r>
     </w:p>
     <w:p>
@@ -32357,12 +32562,53 @@
           <w:lang w:val="fr-CH"/>
         </w:rPr>
       </w:pPr>
+      <w:r>
+        <w:rPr>
+          <w:iCs/>
+          <w:lang w:val="fr-CH"/>
+        </w:rPr>
+        <w:t>Le template utilise différente librairies JavaScript notamment JQuery. Je ne me suis pas penché sur leur utilité directe dans le template mais par souci de bon fonctionnement et d’évolutivité l’ensemble a été conservé.</w:t>
+      </w:r>
+    </w:p>
+    <w:p>
+      <w:pPr>
+        <w:jc w:val="both"/>
+        <w:rPr>
+          <w:iCs/>
+          <w:lang w:val="fr-CH"/>
+        </w:rPr>
+      </w:pPr>
+    </w:p>
+    <w:p>
+      <w:pPr>
+        <w:jc w:val="both"/>
+        <w:rPr>
+          <w:iCs/>
+          <w:lang w:val="fr-CH"/>
+        </w:rPr>
+      </w:pPr>
+      <w:proofErr w:type="gramStart"/>
+      <w:r>
+        <w:rPr>
+          <w:iCs/>
+          <w:lang w:val="fr-CH"/>
+        </w:rPr>
+        <w:t>jsPDF</w:t>
+      </w:r>
+      <w:proofErr w:type="gramEnd"/>
+      <w:r>
+        <w:rPr>
+          <w:iCs/>
+          <w:lang w:val="fr-CH"/>
+        </w:rPr>
+        <w:t xml:space="preserve"> 1.3.5 et html2canvas alpha.12 ont été ajoutés pour implémenter l’export en pdf.</w:t>
+      </w:r>
     </w:p>
     <w:p>
       <w:pPr>
         <w:pStyle w:val="Titre3"/>
       </w:pPr>
-      <w:bookmarkStart w:id="29" w:name="_Toc514867968"/>
+      <w:bookmarkStart w:id="29" w:name="_Toc515285133"/>
       <w:r>
         <w:t>Architecture</w:t>
       </w:r>
@@ -32462,7 +32708,7 @@
       <w:pPr>
         <w:pStyle w:val="Titre3"/>
       </w:pPr>
-      <w:bookmarkStart w:id="30" w:name="_Toc514867969"/>
+      <w:bookmarkStart w:id="30" w:name="_Toc515285134"/>
       <w:r>
         <w:t>Liste des fichiers</w:t>
       </w:r>
@@ -32627,43 +32873,21 @@
         <w:jc w:val="both"/>
       </w:pPr>
       <w:r>
-        <w:t>« </w:t>
-      </w:r>
-      <w:proofErr w:type="spellStart"/>
-      <w:r>
-        <w:t>View</w:t>
-      </w:r>
-      <w:proofErr w:type="spellEnd"/>
-      <w:r>
-        <w:t> » contient toutes les vues du site. Chaque affichage à sa propre vue qui lui est dédiée.</w:t>
-      </w:r>
-      <w:r>
-        <w:t xml:space="preserve"> Une gabarit appelé « </w:t>
-      </w:r>
-      <w:proofErr w:type="spellStart"/>
-      <w:r>
-        <w:t>template.php</w:t>
-      </w:r>
-      <w:proofErr w:type="spellEnd"/>
-      <w:r>
-        <w:t> » a été mis en place pour l’affichage de l’entête et du pied de page de toutes les vues. La vue de la page d’accueil « </w:t>
-      </w:r>
-      <w:proofErr w:type="spellStart"/>
-      <w:r>
-        <w:t>view_Home.php</w:t>
-      </w:r>
-      <w:proofErr w:type="spellEnd"/>
-      <w:r>
-        <w:t> » utilise un entête et un pied de page sensiblement différents des autres vues. De ce fait, elle bénéficie de son propre gabarit nommé « </w:t>
-      </w:r>
-      <w:proofErr w:type="spellStart"/>
-      <w:r>
-        <w:t>template_Home.php</w:t>
-      </w:r>
-      <w:proofErr w:type="spellEnd"/>
-      <w:r>
-        <w:t> ».</w:t>
-      </w:r>
+        <w:t>« View » contient toutes les vues du site. Chaque affichage à sa propre vue qui lui est dédiée.</w:t>
+      </w:r>
+      <w:r>
+        <w:t xml:space="preserve"> Un gabarit appelé « template.php » a été mis en place pour l’affichage de l’entête et du pied de page de toutes les vues. La vue de la page </w:t>
+      </w:r>
+      <w:r>
+        <w:lastRenderedPageBreak/>
+        <w:t>d’accueil « view_Home.php » utilise un entête et un pied de page sensiblement différents des autres vues. De ce fait, elle bénéficie de son propre gabarit nommé « template_Home.php ».</w:t>
+      </w:r>
+    </w:p>
+    <w:p>
+      <w:pPr>
+        <w:pStyle w:val="Paragraphedeliste"/>
+        <w:jc w:val="both"/>
+      </w:pPr>
     </w:p>
     <w:p>
       <w:pPr>
@@ -32675,32 +32899,22 @@
         <w:jc w:val="both"/>
       </w:pPr>
       <w:r>
-        <w:lastRenderedPageBreak/>
-        <w:t xml:space="preserve">« Model » contient tous les </w:t>
-      </w:r>
-      <w:proofErr w:type="gramStart"/>
-      <w:r>
-        <w:t>fichiers .</w:t>
-      </w:r>
-      <w:proofErr w:type="spellStart"/>
-      <w:r>
-        <w:t>php</w:t>
-      </w:r>
-      <w:proofErr w:type="spellEnd"/>
-      <w:proofErr w:type="gramEnd"/>
-      <w:r>
-        <w:t xml:space="preserve"> destinés à la communication avec la base de donnée. Chaque fichier s’occupe d’interagir avec des tables particulières. </w:t>
-      </w:r>
-      <w:r>
-        <w:t xml:space="preserve">Par exemple </w:t>
-      </w:r>
-      <w:proofErr w:type="spellStart"/>
-      <w:r>
-        <w:t>model_Transport.php</w:t>
-      </w:r>
-      <w:proofErr w:type="spellEnd"/>
-      <w:r>
-        <w:t xml:space="preserve"> sera principalement charger des </w:t>
+        <w:t>« Mode</w:t>
+      </w:r>
+      <w:r>
+        <w:t xml:space="preserve">l » contient tous les fichiers </w:t>
+      </w:r>
+      <w:r>
+        <w:t>php destinés à la communication avec la base de donnée</w:t>
+      </w:r>
+      <w:r>
+        <w:t>s</w:t>
+      </w:r>
+      <w:r>
+        <w:t xml:space="preserve">. Chaque fichier s’occupe d’interagir avec des tables particulières. </w:t>
+      </w:r>
+      <w:r>
+        <w:t xml:space="preserve">Par exemple model_Transport.php sera principalement charger des </w:t>
       </w:r>
       <w:r>
         <w:t>interactions</w:t>
@@ -32733,7 +32947,19 @@
         <w:t xml:space="preserve"> contient toutes les images pour le site. Nous retrouvons à sa source les différents icônes et images par défauts utilisés pour illustrer les voyages et leur contenu.</w:t>
       </w:r>
       <w:r>
-        <w:t xml:space="preserve"> Nous y trouvons également l’image de la page d’accueil ainsi que les arborescence utilisateurs</w:t>
+        <w:t xml:space="preserve"> Nous y trouvons également l’image de</w:t>
+      </w:r>
+      <w:r>
+        <w:t xml:space="preserve"> la page d’accueil ainsi que l’</w:t>
+      </w:r>
+      <w:r>
+        <w:t>arborescence</w:t>
+      </w:r>
+      <w:r>
+        <w:t xml:space="preserve"> des</w:t>
+      </w:r>
+      <w:r>
+        <w:t xml:space="preserve"> utilisateurs</w:t>
       </w:r>
       <w:r>
         <w:t>.</w:t>
@@ -32808,39 +33034,22 @@
         <w:jc w:val="both"/>
       </w:pPr>
       <w:r>
-        <w:t>« Assets » contient les différents fichiers .</w:t>
-      </w:r>
-      <w:proofErr w:type="spellStart"/>
-      <w:r>
-        <w:t>css</w:t>
-      </w:r>
-      <w:proofErr w:type="spellEnd"/>
-      <w:r>
-        <w:t xml:space="preserve"> .</w:t>
-      </w:r>
-      <w:proofErr w:type="spellStart"/>
-      <w:r>
-        <w:t>js</w:t>
-      </w:r>
-      <w:proofErr w:type="spellEnd"/>
-      <w:r>
-        <w:t xml:space="preserve"> et fonts utilisé par le template. J’ai ajouté un fichier « </w:t>
-      </w:r>
-      <w:proofErr w:type="spellStart"/>
-      <w:r>
-        <w:t>Assets</w:t>
-      </w:r>
-      <w:proofErr w:type="spellEnd"/>
-      <w:r>
-        <w:t>/</w:t>
-      </w:r>
-      <w:proofErr w:type="spellStart"/>
-      <w:r>
-        <w:t>js</w:t>
-      </w:r>
-      <w:proofErr w:type="spellEnd"/>
-      <w:r>
-        <w:t xml:space="preserve">/Trip.js ». Il permet d’effectuer </w:t>
+        <w:t xml:space="preserve">« Assets » contient les différents fichiers </w:t>
+      </w:r>
+      <w:r>
+        <w:t>.css .js et fonts utilisé pour le bon fonctionnement du</w:t>
+      </w:r>
+      <w:r>
+        <w:t xml:space="preserve"> template. J’ai</w:t>
+      </w:r>
+      <w:r>
+        <w:t xml:space="preserve"> ajouté un fichier « a</w:t>
+      </w:r>
+      <w:r>
+        <w:t>ssets/js/t</w:t>
+      </w:r>
+      <w:r>
+        <w:t xml:space="preserve">rip.js ». Il permet d’effectuer </w:t>
       </w:r>
       <w:r>
         <w:t>quelques opérations logiques</w:t>
@@ -32849,29 +33058,31 @@
         <w:t xml:space="preserve"> comme s’assurer que l’utili</w:t>
       </w:r>
       <w:r>
-        <w:t>sateur entre des dates de fin supérieures aux dates de débuts.</w:t>
-      </w:r>
-      <w:r>
-        <w:t xml:space="preserve"> Un fichier CSS a également été ajouté </w:t>
-      </w:r>
-      <w:proofErr w:type="spellStart"/>
-      <w:r>
-        <w:t>assets</w:t>
-      </w:r>
-      <w:proofErr w:type="spellEnd"/>
-      <w:r>
-        <w:t>/</w:t>
-      </w:r>
-      <w:proofErr w:type="spellStart"/>
-      <w:r>
-        <w:t>css</w:t>
-      </w:r>
-      <w:proofErr w:type="spellEnd"/>
-      <w:r>
-        <w:t>/additional.css. Ce fichier adapte certains aspects du template selon nos besoin</w:t>
+        <w:t>sateur entre des dates de fin supérieures aux dates de débuts</w:t>
+      </w:r>
+      <w:r>
+        <w:t xml:space="preserve"> ou exporter le voyage en PDF</w:t>
+      </w:r>
+      <w:r>
+        <w:t>.</w:t>
+      </w:r>
+      <w:r>
+        <w:t xml:space="preserve"> Un fichier CSS a également été ajouté assets/css/additional.css. Ce fichier adapte certains aspects du template selon nos besoin</w:t>
       </w:r>
       <w:r>
         <w:t>s</w:t>
+      </w:r>
+      <w:r>
+        <w:t>.</w:t>
+      </w:r>
+      <w:r>
+        <w:t xml:space="preserve"> J’ai également inclus html2canvas.min.js ainsi que jsPDF.js pour générer les documents </w:t>
+      </w:r>
+      <w:r>
+        <w:t>PDF</w:t>
+      </w:r>
+      <w:r>
+        <w:t xml:space="preserve"> des voyages</w:t>
       </w:r>
       <w:r>
         <w:t>.</w:t>
@@ -32889,7 +33100,7 @@
       <w:pPr>
         <w:pStyle w:val="Titre3"/>
       </w:pPr>
-      <w:bookmarkStart w:id="31" w:name="_Toc514867970"/>
+      <w:bookmarkStart w:id="31" w:name="_Toc515285135"/>
       <w:r>
         <w:t>Gestion des CRUD</w:t>
       </w:r>
@@ -32916,10 +33127,22 @@
         <w:t>e</w:t>
       </w:r>
       <w:r>
-        <w:t xml:space="preserve">. Malgré les prototypes développés en parallèle, son utilisation s’est avérée trop compliquée à maîtriser, sachant que cette technologie n’avait jamais été travaillée auparavant.  </w:t>
-      </w:r>
-      <w:r>
-        <w:t>Ainsi, pour pouvoir achever le projet de son ensemble dans le temps imparti, un compromis a été fait.</w:t>
+        <w:t>. Malgré les prototypes développés en parallèle, son utilisation s’est avérée trop compliquée à maîtriser</w:t>
+      </w:r>
+      <w:r>
+        <w:t xml:space="preserve"> durant le temps impartit</w:t>
+      </w:r>
+      <w:r>
+        <w:t xml:space="preserve">, sachant que cette technologie n’avait jamais été travaillée auparavant. </w:t>
+      </w:r>
+      <w:r>
+        <w:t>Ainsi, pour pouvoir achever le projet de son ensemble dans le</w:t>
+      </w:r>
+      <w:r>
+        <w:t>s délais</w:t>
+      </w:r>
+      <w:r>
+        <w:t>, un compromis a été fait.</w:t>
       </w:r>
     </w:p>
     <w:p>
@@ -32932,13 +33155,31 @@
         <w:jc w:val="both"/>
       </w:pPr>
       <w:r>
-        <w:t xml:space="preserve">Initialement, les formulaires de création et de suppression des activités, des transports et des logements, des prérequis tout comme la modification de l’intitulé du voyage, devaient apparaître sur la même page. Lorsqu’une de ces actions serait effectuée, la vue serait mise à jour sans se charger. </w:t>
+        <w:t>Initialement, les formulaires de création et de suppression d</w:t>
+      </w:r>
+      <w:r>
+        <w:t xml:space="preserve">es activités, des transports, </w:t>
+      </w:r>
+      <w:r>
+        <w:t xml:space="preserve">des logements, des prérequis tout comme la modification de l’intitulé du voyage, devaient apparaître sur la </w:t>
+      </w:r>
+      <w:r>
+        <w:t>page des détails du voyage</w:t>
+      </w:r>
+      <w:r>
+        <w:t xml:space="preserve">. Lorsqu’une de ces actions serait effectuée, la vue serait mise à jour sans se charger. </w:t>
       </w:r>
       <w:r>
         <w:t>Or</w:t>
       </w:r>
       <w:r>
-        <w:t>, tout a été séparé dans des vue distinctes. Désormais</w:t>
+        <w:t>, tout a été séparé dans des vue</w:t>
+      </w:r>
+      <w:r>
+        <w:t>s</w:t>
+      </w:r>
+      <w:r>
+        <w:t xml:space="preserve"> distinctes. Désormais</w:t>
       </w:r>
       <w:r>
         <w:t>,</w:t>
@@ -32992,8 +33233,9 @@
       <w:pPr>
         <w:pStyle w:val="Titre3"/>
       </w:pPr>
-      <w:bookmarkStart w:id="32" w:name="_Toc514867971"/>
-      <w:r>
+      <w:bookmarkStart w:id="32" w:name="_Toc515285136"/>
+      <w:r>
+        <w:lastRenderedPageBreak/>
         <w:t xml:space="preserve">Les </w:t>
       </w:r>
       <w:r>
@@ -33007,7 +33249,13 @@
         <w:jc w:val="both"/>
       </w:pPr>
       <w:r>
-        <w:t>Les images ont été implémentées et sont stockés selon l’arborescence présenté lors de l’analyse « Stockage des images ». Seul</w:t>
+        <w:t>Les images ont été implémentées et sont stockés selon l’arborescence présenté</w:t>
+      </w:r>
+      <w:r>
+        <w:t>e</w:t>
+      </w:r>
+      <w:r>
+        <w:t xml:space="preserve"> lors de l’analyse « Stockage des images ». Seul</w:t>
       </w:r>
       <w:r>
         <w:t>es</w:t>
@@ -33034,11 +33282,7 @@
         <w:t xml:space="preserve"> de perte et peut donc être lourd.</w:t>
       </w:r>
       <w:r>
-        <w:t xml:space="preserve"> Les images peuvent </w:t>
-      </w:r>
-      <w:r>
-        <w:lastRenderedPageBreak/>
-        <w:t xml:space="preserve">aller jusqu'à </w:t>
+        <w:t xml:space="preserve"> Les images peuvent aller jusqu'à </w:t>
       </w:r>
       <w:r>
         <w:t>1</w:t>
@@ -33050,16 +33294,35 @@
         <w:t>a</w:t>
       </w:r>
       <w:r>
-        <w:t xml:space="preserve"> pour but d’offrir un simple tri et non une optimisation de l’espace de stockage. Si tel devient le cas, l’algorithme de tri peut être modulé très facilement. Attention toutefois, il est le même pour les images qui peuvent être mise en ligne par l’utilisateur.</w:t>
-      </w:r>
-      <w:r>
-        <w:t xml:space="preserve"> La fonction s’appelle </w:t>
-      </w:r>
-      <w:proofErr w:type="spellStart"/>
-      <w:r>
-        <w:t>check_Image</w:t>
-      </w:r>
-      <w:proofErr w:type="spellEnd"/>
+        <w:t xml:space="preserve"> pour but d’offrir un</w:t>
+      </w:r>
+      <w:r>
+        <w:t xml:space="preserve"> tri grossier</w:t>
+      </w:r>
+      <w:r>
+        <w:t xml:space="preserve"> et non une optimisation de l’espace de stockage. Si tel devient le cas, l’algorithme de tri peut être modulé très facilement. Attention toutefois, il est le même pour </w:t>
+      </w:r>
+      <w:r>
+        <w:t xml:space="preserve">toutes </w:t>
+      </w:r>
+      <w:r>
+        <w:t>les images qui peuvent être mise</w:t>
+      </w:r>
+      <w:r>
+        <w:t>s</w:t>
+      </w:r>
+      <w:r>
+        <w:t xml:space="preserve"> en ligne par l’utilisateur.</w:t>
+      </w:r>
+      <w:r>
+        <w:t xml:space="preserve"> La fonction</w:t>
+      </w:r>
+      <w:r>
+        <w:t xml:space="preserve"> a pour nom</w:t>
+      </w:r>
+      <w:r>
+        <w:t xml:space="preserve"> check_Image</w:t>
+      </w:r>
       <w:r>
         <w:t>($m_</w:t>
       </w:r>
@@ -33069,23 +33332,7 @@
       </w:r>
       <w:proofErr w:type="gramEnd"/>
       <w:r>
-        <w:t>m_</w:t>
-      </w:r>
-      <w:proofErr w:type="spellStart"/>
-      <w:r>
-        <w:t>Error</w:t>
-      </w:r>
-      <w:proofErr w:type="spellEnd"/>
-      <w:r>
-        <w:t>,$</w:t>
-      </w:r>
-      <w:proofErr w:type="spellStart"/>
-      <w:r>
-        <w:t>m_Size</w:t>
-      </w:r>
-      <w:proofErr w:type="spellEnd"/>
-      <w:r>
-        <w:t>)</w:t>
+        <w:t>m_Error,$m_Size)</w:t>
       </w:r>
     </w:p>
     <w:p>
@@ -33098,24 +33345,34 @@
         <w:jc w:val="both"/>
       </w:pPr>
       <w:r>
-        <w:t>En ce qui concerne les icônes par défaut, ils proviennent tous du site « flaticon.com », ils ont été choisis pour leur aspect sobre et le fait qu’ils sont explicites tout en restant en accord avec le style du site. Ils sont tous sous licence « </w:t>
-      </w:r>
-      <w:proofErr w:type="spellStart"/>
-      <w:r>
-        <w:t>Creativ</w:t>
-      </w:r>
-      <w:proofErr w:type="spellEnd"/>
-      <w:r>
-        <w:t xml:space="preserve"> Common » ce qui les rend totalement employables à la condition d’en créditer les auteurs. De ce fait, une page </w:t>
+        <w:t xml:space="preserve">En ce qui concerne les icônes par défaut, ils proviennent tous du site « flaticon.com », ils ont été choisis pour leur aspect sobre et le fait qu’ils sont explicites tout en restant en accord avec le style du site. Ils sont tous sous licence « Creativ Common » ce qui les rend totalement employables à la condition d’en créditer les auteurs. De ce fait, une page </w:t>
       </w:r>
       <w:r>
         <w:t xml:space="preserve">de crédit des icônes </w:t>
       </w:r>
       <w:r>
-        <w:t>a été développée. Le lien a été placé dans le footer du site.</w:t>
-      </w:r>
-      <w:r>
-        <w:t xml:space="preserve"> La bannière de la page d’accueil est, quant à elle, personnelle.</w:t>
+        <w:t xml:space="preserve">a été </w:t>
+      </w:r>
+      <w:r>
+        <w:t>réalisée</w:t>
+      </w:r>
+      <w:r>
+        <w:t xml:space="preserve">. Le lien a été placé dans le </w:t>
+      </w:r>
+      <w:r>
+        <w:t>pied de page</w:t>
+      </w:r>
+      <w:r>
+        <w:t xml:space="preserve"> du site.</w:t>
+      </w:r>
+      <w:r>
+        <w:t xml:space="preserve"> La ba</w:t>
+      </w:r>
+      <w:r>
+        <w:t>nnière de la page d’accueil est,</w:t>
+      </w:r>
+      <w:r>
+        <w:t xml:space="preserve"> quant à elle, personnelle.</w:t>
       </w:r>
     </w:p>
     <w:p>
@@ -33127,7 +33384,7 @@
       <w:pPr>
         <w:pStyle w:val="Titre3"/>
       </w:pPr>
-      <w:bookmarkStart w:id="33" w:name="_Toc514867972"/>
+      <w:bookmarkStart w:id="33" w:name="_Toc515285137"/>
       <w:r>
         <w:t>Séparation des fichiers</w:t>
       </w:r>
@@ -33148,15 +33405,7 @@
         <w:t xml:space="preserve"> dans des fichiers distincts. </w:t>
       </w:r>
       <w:r>
-        <w:t xml:space="preserve">Par exemple, </w:t>
-      </w:r>
-      <w:proofErr w:type="spellStart"/>
-      <w:r>
-        <w:t>controller_Activity.php</w:t>
-      </w:r>
-      <w:proofErr w:type="spellEnd"/>
-      <w:r>
-        <w:t xml:space="preserve"> contiendra des fonctions lié</w:t>
+        <w:t>Par exemple, controller_Activity.php contiendra des fonctions lié</w:t>
       </w:r>
       <w:r>
         <w:t>e</w:t>
@@ -33183,7 +33432,7 @@
       <w:pPr>
         <w:pStyle w:val="Titre3"/>
       </w:pPr>
-      <w:bookmarkStart w:id="34" w:name="_Toc514867973"/>
+      <w:bookmarkStart w:id="34" w:name="_Toc515285138"/>
       <w:r>
         <w:t>Utilisateur</w:t>
       </w:r>
@@ -33191,21 +33440,8 @@
     </w:p>
     <w:p>
       <w:r>
-        <w:t xml:space="preserve">Fichiers : </w:t>
-      </w:r>
-      <w:proofErr w:type="spellStart"/>
-      <w:r>
-        <w:t>controller.php</w:t>
-      </w:r>
-      <w:proofErr w:type="spellEnd"/>
-      <w:r>
-        <w:t xml:space="preserve"> / </w:t>
-      </w:r>
-      <w:proofErr w:type="spellStart"/>
-      <w:r>
-        <w:t>model.php</w:t>
-      </w:r>
-      <w:proofErr w:type="spellEnd"/>
+        <w:t>Fichiers : controller.php / model.php</w:t>
+      </w:r>
     </w:p>
     <w:p/>
     <w:p>
@@ -33220,7 +33456,13 @@
       </w:r>
       <w:r>
         <w:br/>
-        <w:t>a-z A-Z 0-9 et _. Un regex se charge de la vérification de la mise en forme de l’adresse mail et le mot de passe doit faire en 2 et 50 caractères. Le mot de passe est haché pour sont stockage en base de données</w:t>
+        <w:t>a-z A-Z 0-9 et _. Un regex se charge de la vérification de la mise en forme de l’adresse mail et le mot de passe doit faire en 2 et 50 caractères. Le mot de passe est haché pour</w:t>
+      </w:r>
+      <w:r>
+        <w:t xml:space="preserve"> son</w:t>
+      </w:r>
+      <w:r>
+        <w:t xml:space="preserve"> stockage en base de données</w:t>
       </w:r>
       <w:r>
         <w:t xml:space="preserve"> à l’aide de l’algorithme password_</w:t>
@@ -33247,7 +33489,15 @@
         <w:t>L’utilisateur authentifié peut gérer son compte</w:t>
       </w:r>
       <w:r>
-        <w:t>, notamment changer son mot de passe ou supprimer son compte. Pour changer le mot de passe, un simple formulaire a été mis en place. Il suffit d’entrer l’ancien mot de passe et deux fois le nouveau pour procéder à la modification.</w:t>
+        <w:t xml:space="preserve">, notamment changer son mot de passe </w:t>
+      </w:r>
+      <w:proofErr w:type="gramStart"/>
+      <w:r>
+        <w:t>ou</w:t>
+      </w:r>
+      <w:proofErr w:type="gramEnd"/>
+      <w:r>
+        <w:t xml:space="preserve"> supprimer son compte. Pour changer le mot de passe, un simple formulaire a été mis en place. Il suffit d’entrer l’ancien mot de passe et deux fois le nouveau pour procéder à la modification.</w:t>
       </w:r>
       <w:r>
         <w:t xml:space="preserve"> Afin de supprimer son compte, l’utilisateur doit entrer une fois son mot de passe.</w:t>
@@ -33280,18 +33530,13 @@
         <w:t>A l’heure actuelle, la gestion utilisateur permet que d’effectuer des fonctions de bases. Il serait donc imaginable d’inclure la possibilité de changer son pseudo ou son adresse mail. Un système de récupération de mot de passe sur la page de connexion pourrait également être implémenté.</w:t>
       </w:r>
     </w:p>
-    <w:p>
-      <w:r>
-        <w:br w:type="page"/>
-      </w:r>
-    </w:p>
+    <w:p/>
     <w:p>
       <w:pPr>
         <w:pStyle w:val="Titre3"/>
       </w:pPr>
-      <w:bookmarkStart w:id="35" w:name="_Toc514867974"/>
-      <w:r>
-        <w:lastRenderedPageBreak/>
+      <w:bookmarkStart w:id="35" w:name="_Toc515285139"/>
+      <w:r>
         <w:t>Voyage</w:t>
       </w:r>
       <w:bookmarkEnd w:id="35"/>
@@ -33301,21 +33546,8 @@
     </w:p>
     <w:p>
       <w:r>
-        <w:t xml:space="preserve">Fichiers : </w:t>
-      </w:r>
-      <w:proofErr w:type="spellStart"/>
-      <w:r>
-        <w:t>controller_Trip.php</w:t>
-      </w:r>
-      <w:proofErr w:type="spellEnd"/>
-      <w:r>
-        <w:t xml:space="preserve"> / </w:t>
-      </w:r>
-      <w:proofErr w:type="spellStart"/>
-      <w:r>
-        <w:t>model_Trip.php</w:t>
-      </w:r>
-      <w:proofErr w:type="spellEnd"/>
+        <w:t>Fichiers : controller_Trip.php / model_Trip.php</w:t>
+      </w:r>
     </w:p>
     <w:p>
       <w:pPr>
@@ -33401,7 +33633,10 @@
         <w:t xml:space="preserve"> se charge de lui afficher sous forme tabulaire </w:t>
       </w:r>
       <w:r>
-        <w:t xml:space="preserve">les informations de bases des voyages par date de création en commençant par le plus récent. Il y a en tout 5 voyages par page et </w:t>
+        <w:t>les informations de base</w:t>
+      </w:r>
+      <w:r>
+        <w:t xml:space="preserve"> des voyages par date de création en commençant par le plus récent. Il y a en tout 5 voyages par page et </w:t>
       </w:r>
       <w:r>
         <w:t>3</w:t>
@@ -33410,7 +33645,19 @@
         <w:t xml:space="preserve"> boutons de navigations ont été mis en place pour naviguer entre ses voyages. </w:t>
       </w:r>
       <w:r>
-        <w:t xml:space="preserve">Sur cette même page, un bouton « Nouveau » permet la création d’un nouveau voyage. Un voyage est caractérisé par un titre non null de maximum 45 caractères, une destination non null de </w:t>
+        <w:t xml:space="preserve">Sur cette même page, un bouton « Nouveau » permet la création d’un nouveau voyage. Un voyage est caractérisé par un titre non </w:t>
+      </w:r>
+      <w:r>
+        <w:t>nul</w:t>
+      </w:r>
+      <w:r>
+        <w:t xml:space="preserve"> de maximum 45 caractères, une destination non </w:t>
+      </w:r>
+      <w:r>
+        <w:t>nulle</w:t>
+      </w:r>
+      <w:r>
+        <w:t xml:space="preserve"> de </w:t>
       </w:r>
       <w:r>
         <w:t>45 caractères maximums</w:t>
@@ -33473,7 +33720,13 @@
         <w:jc w:val="both"/>
       </w:pPr>
       <w:r>
-        <w:t>Si une grosse quantité de voyage est crée par un utilisateur</w:t>
+        <w:t>Si une gr</w:t>
+      </w:r>
+      <w:r>
+        <w:t>osse quantité de voyage est créée</w:t>
+      </w:r>
+      <w:r>
+        <w:t xml:space="preserve"> par un utilisateur</w:t>
       </w:r>
       <w:r>
         <w:t>, la navigation 5 par 5 peut s’avérer fastidieuse. Il serait alors raisonnable d’ajouter une barre de recherche qui permettrait de rechercher les voyages par leur titre. Il serait également possible d’ajouter des filtre</w:t>
@@ -33491,6 +33744,9 @@
         <w:t xml:space="preserve"> date</w:t>
       </w:r>
       <w:r>
+        <w:t xml:space="preserve"> de départ</w:t>
+      </w:r>
+      <w:r>
         <w:t>.</w:t>
       </w:r>
     </w:p>
@@ -33503,7 +33759,7 @@
       <w:pPr>
         <w:pStyle w:val="Titre3"/>
       </w:pPr>
-      <w:bookmarkStart w:id="36" w:name="_Toc514867975"/>
+      <w:bookmarkStart w:id="36" w:name="_Toc515285140"/>
       <w:r>
         <w:t>Hébergement</w:t>
       </w:r>
@@ -33598,48 +33854,37 @@
         <w:t xml:space="preserve"> en forme de crayon et de croix a été placé à côté de chaque hébergement pour respectivement les éditer ou les supprimer.</w:t>
       </w:r>
       <w:r>
-        <w:t xml:space="preserve"> Les hébergements sont constitués obligatoirement d’une adresse de 45 caractères maximums, un type (Hôtel, Maison, Camping) prédéfini dans une liste déroulante, une date d’arrivée et de départ </w:t>
+        <w:t xml:space="preserve"> Les hébergements sont constitués obligatoirement d’une adresse de 45 caractères maximums, un type (Hôtel, Maison, Camping) prédéfini dans une liste </w:t>
+      </w:r>
+      <w:r>
+        <w:lastRenderedPageBreak/>
+        <w:t xml:space="preserve">déroulante, une date d’arrivée et de départ </w:t>
       </w:r>
       <w:r>
         <w:t>ainsi que d’un prix. L’utilisateur peut facultativement ajouter un code de réservation de maximum 45 caractères, un lien de réservation d’une longueur maximale de 255 caractère et une remarque de 280 caractères.</w:t>
       </w:r>
     </w:p>
     <w:p>
-      <w:r>
-        <w:br w:type="page"/>
-      </w:r>
+      <w:bookmarkStart w:id="37" w:name="_GoBack"/>
+      <w:bookmarkEnd w:id="37"/>
     </w:p>
     <w:p>
       <w:pPr>
         <w:pStyle w:val="Titre3"/>
       </w:pPr>
-      <w:bookmarkStart w:id="37" w:name="_Toc514867976"/>
-      <w:r>
-        <w:lastRenderedPageBreak/>
+      <w:bookmarkStart w:id="38" w:name="_Toc515285141"/>
+      <w:r>
         <w:t>Transport</w:t>
       </w:r>
-      <w:bookmarkEnd w:id="37"/>
+      <w:bookmarkEnd w:id="38"/>
     </w:p>
     <w:p>
       <w:pPr>
         <w:jc w:val="both"/>
       </w:pPr>
       <w:r>
-        <w:t xml:space="preserve">Fichiers : </w:t>
-      </w:r>
-      <w:proofErr w:type="spellStart"/>
-      <w:r>
-        <w:t>controller_Transport.php</w:t>
-      </w:r>
-      <w:proofErr w:type="spellEnd"/>
-      <w:r>
-        <w:t xml:space="preserve"> / </w:t>
-      </w:r>
-      <w:proofErr w:type="spellStart"/>
-      <w:r>
-        <w:t>model_Transport.php</w:t>
-      </w:r>
-      <w:proofErr w:type="spellEnd"/>
+        <w:t>Fichiers : controller_Transport.php / model_Transport.php</w:t>
+      </w:r>
     </w:p>
     <w:p/>
     <w:p>
@@ -33733,32 +33978,19 @@
       <w:pPr>
         <w:pStyle w:val="Titre3"/>
       </w:pPr>
-      <w:bookmarkStart w:id="38" w:name="_Toc514867977"/>
+      <w:bookmarkStart w:id="39" w:name="_Toc515285142"/>
       <w:r>
         <w:t>Activités</w:t>
       </w:r>
-      <w:bookmarkEnd w:id="38"/>
+      <w:bookmarkEnd w:id="39"/>
     </w:p>
     <w:p>
       <w:pPr>
         <w:jc w:val="both"/>
       </w:pPr>
       <w:r>
-        <w:t xml:space="preserve">Fichiers : </w:t>
-      </w:r>
-      <w:proofErr w:type="spellStart"/>
-      <w:r>
-        <w:t>controller_Activity.php</w:t>
-      </w:r>
-      <w:proofErr w:type="spellEnd"/>
-      <w:r>
-        <w:t xml:space="preserve"> / </w:t>
-      </w:r>
-      <w:proofErr w:type="spellStart"/>
-      <w:r>
-        <w:t>model_Activity.php</w:t>
-      </w:r>
-      <w:proofErr w:type="spellEnd"/>
+        <w:t>Fichiers : controller_Activity.php / model_Activity.php</w:t>
+      </w:r>
     </w:p>
     <w:p/>
     <w:p>
@@ -33840,32 +34072,295 @@
       <w:pPr>
         <w:pStyle w:val="Titre3"/>
       </w:pPr>
-      <w:bookmarkStart w:id="39" w:name="_Toc514867978"/>
+      <w:bookmarkStart w:id="40" w:name="_Toc515285143"/>
       <w:r>
         <w:t>Prérequis</w:t>
       </w:r>
-      <w:bookmarkEnd w:id="39"/>
+      <w:bookmarkEnd w:id="40"/>
     </w:p>
     <w:p>
       <w:pPr>
         <w:jc w:val="both"/>
       </w:pPr>
       <w:r>
+        <w:t>Fichiers : controller_Prerequisite.php / model_Prerequisite.php</w:t>
+      </w:r>
+    </w:p>
+    <w:p/>
+    <w:p>
+      <w:pPr>
+        <w:jc w:val="both"/>
+      </w:pPr>
+      <w:r>
+        <w:t>La page des détails d’un voyage permet également, à son créateur, de créer une liste de prérequis de choses à faire ou à prendre.</w:t>
+      </w:r>
+      <w:r>
+        <w:t xml:space="preserve"> Un prérequis est constitué d’un nom de maximum 45 caractères, une quantité (par défaut 0) et d’un état qui définit si la chose est en ordre. Les prérequis sont affichés également sous forme tabulaire leurs états sont sous la forme de case à cocher. Or le système est un peu contre intuitif dans cette version du site. En effet, nous serions amenés à penser que pour changer l’état d’un prérequis, il suffit de cliquer sur la case à cocher de ce dernier. En l’état, ce n’est pas le cas. Il faut passer par le menu d’édition du prérequis pour changer son statut. Malgré tout nous suivons la même logique qu’avec les autres éléments.</w:t>
+      </w:r>
+    </w:p>
+    <w:p>
+      <w:pPr>
+        <w:jc w:val="both"/>
+      </w:pPr>
+    </w:p>
+    <w:p>
+      <w:pPr>
+        <w:jc w:val="both"/>
+        <w:rPr>
+          <w:u w:val="single"/>
+        </w:rPr>
+      </w:pPr>
+      <w:r>
+        <w:rPr>
+          <w:u w:val="single"/>
+        </w:rPr>
+        <w:t>Améliorations possibles :</w:t>
+      </w:r>
+    </w:p>
+    <w:p>
+      <w:pPr>
+        <w:jc w:val="both"/>
+      </w:pPr>
+      <w:r>
+        <w:t>Pour ne pas briser l’intuitivité des utilisateurs, il faudrait faire en sorte que l’état d’un prérequis puissent être changer simplement en cliquant sur sa case à cocher dans le tableau sans avoir à passer par son menu d’édition.</w:t>
+      </w:r>
+    </w:p>
+    <w:p>
+      <w:pPr>
+        <w:jc w:val="both"/>
+      </w:pPr>
+    </w:p>
+    <w:p>
+      <w:pPr>
+        <w:pStyle w:val="Titre3"/>
+      </w:pPr>
+      <w:bookmarkStart w:id="41" w:name="_Toc515285144"/>
+      <w:r>
+        <w:t>Participants</w:t>
+      </w:r>
+      <w:bookmarkEnd w:id="41"/>
+    </w:p>
+    <w:p>
+      <w:pPr>
+        <w:jc w:val="both"/>
+      </w:pPr>
+      <w:r>
+        <w:t>Fichiers : controller_Participant.php / model_Participant.php</w:t>
+      </w:r>
+    </w:p>
+    <w:p/>
+    <w:p>
+      <w:pPr>
+        <w:jc w:val="both"/>
+      </w:pPr>
+      <w:r>
+        <w:t>Tout en bas de la page des détails</w:t>
+      </w:r>
+      <w:r>
+        <w:t xml:space="preserve"> d’un voyage, un tableau montre</w:t>
+      </w:r>
+      <w:r>
+        <w:t xml:space="preserve"> les personnes que</w:t>
+      </w:r>
+      <w:r>
+        <w:t xml:space="preserve"> le créateur a</w:t>
+      </w:r>
+      <w:r>
+        <w:t xml:space="preserve"> accepté à participer au voyage. Il peut </w:t>
+      </w:r>
+      <w:r>
+        <w:t>s’il</w:t>
+      </w:r>
+      <w:r>
+        <w:t xml:space="preserve"> le souhaite, à tout moment retirer </w:t>
+      </w:r>
+      <w:r>
+        <w:t>un participant en cliquant sur la croix à côté de ce dernier.</w:t>
+      </w:r>
+      <w:r>
+        <w:t xml:space="preserve"> </w:t>
+      </w:r>
+      <w:r>
+        <w:t>Une personne qui ne participe plus à un voyage ne le verra plus dans la page « Mes voyages ».</w:t>
+      </w:r>
+    </w:p>
+    <w:p>
+      <w:pPr>
+        <w:jc w:val="both"/>
+      </w:pPr>
+    </w:p>
+    <w:p>
+      <w:pPr>
+        <w:jc w:val="both"/>
+      </w:pPr>
+      <w:r>
+        <w:lastRenderedPageBreak/>
+        <w:t xml:space="preserve">Les demandes de participation à un voyage </w:t>
+      </w:r>
+      <w:r>
+        <w:t>sont accessibles depuis la page</w:t>
+      </w:r>
+      <w:r>
+        <w:t xml:space="preserve"> « Mes voyages » en cliquant sur le bouton « Demandes ». A ce moment, l’utilisateur voit sous forme de tableau, toutes les demandes qu’il a reçues et auxquelles il n’a pas répondu. Une demande montre le pseudo du demandant ainsi que le voyage auquel il a postulé. Un simple clic sur le « vu » ou sur la « croix » à côté de chaque demande suffit pour y répondre.</w:t>
+      </w:r>
+    </w:p>
+    <w:p>
+      <w:pPr>
+        <w:jc w:val="both"/>
+      </w:pPr>
+    </w:p>
+    <w:p>
+      <w:pPr>
+        <w:pStyle w:val="Titre3"/>
+      </w:pPr>
+      <w:bookmarkStart w:id="42" w:name="_Toc515285145"/>
+      <w:r>
+        <w:t>Voyages publics</w:t>
+      </w:r>
+      <w:bookmarkEnd w:id="42"/>
+    </w:p>
+    <w:p>
+      <w:r>
+        <w:t>Fichiers : controller_Trip.php / model_Trip.php</w:t>
+      </w:r>
+    </w:p>
+    <w:p/>
+    <w:p>
+      <w:pPr>
+        <w:jc w:val="both"/>
+      </w:pPr>
+      <w:r>
+        <w:t>La page des voyages publics est accessible depuis l’entête de chaque page ou depuis la bannière de la page d’accueil en cliquant sur le bouton « voyages publics ».</w:t>
+      </w:r>
+      <w:r>
+        <w:t xml:space="preserve"> Les voyages sont affiché</w:t>
+      </w:r>
+      <w:r>
+        <w:t>s</w:t>
+      </w:r>
+      <w:r>
+        <w:t xml:space="preserve"> de manière similaire aux voyages personnels, par page de 5 triés par date de création.</w:t>
+      </w:r>
+      <w:r>
+        <w:t xml:space="preserve"> Les visiteurs peuvent accéder à cette page mais ne peuvent rien faire d’autre que de défiler les voyages. Quant aux utilisateurs authentifiés, ils ont un bouton « voir » qui leur offre la possibilité d’accéder au contenu de chaque voyage </w:t>
+      </w:r>
+      <w:r>
+        <w:t>s’ils</w:t>
+      </w:r>
+      <w:r>
+        <w:t xml:space="preserve"> en connaissent le mot de passe.</w:t>
+      </w:r>
+      <w:r>
+        <w:t xml:space="preserve"> La demande leur est faite au moment où ils cliquent sur « voir ».</w:t>
+      </w:r>
+    </w:p>
+    <w:p>
+      <w:pPr>
+        <w:jc w:val="both"/>
+      </w:pPr>
+    </w:p>
+    <w:p>
+      <w:pPr>
+        <w:jc w:val="both"/>
+      </w:pPr>
+      <w:r>
+        <w:t>Les détails du voyage ne sont en aucun cas éditable pour une personne autre que le créateur. De ce fait tous les boutons de contrôle ont été retirés.</w:t>
+      </w:r>
+    </w:p>
+    <w:p>
+      <w:pPr>
+        <w:jc w:val="both"/>
+      </w:pPr>
+    </w:p>
+    <w:p>
+      <w:pPr>
+        <w:jc w:val="both"/>
+      </w:pPr>
+      <w:r>
         <w:t xml:space="preserve">Fichiers : </w:t>
       </w:r>
-      <w:proofErr w:type="spellStart"/>
-      <w:r>
-        <w:t>controller_Prerequisite.php</w:t>
-      </w:r>
-      <w:proofErr w:type="spellEnd"/>
-      <w:r>
-        <w:t xml:space="preserve"> / </w:t>
-      </w:r>
-      <w:proofErr w:type="spellStart"/>
-      <w:r>
-        <w:t>model_Prerequisite.php</w:t>
-      </w:r>
-      <w:proofErr w:type="spellEnd"/>
+      <w:r>
+        <w:t>controller_Trip.php / model_Participant</w:t>
+      </w:r>
+      <w:r>
+        <w:t>.php</w:t>
+      </w:r>
+      <w:r>
+        <w:t>,</w:t>
+      </w:r>
+      <w:r>
+        <w:t xml:space="preserve"> </w:t>
+      </w:r>
+      <w:r>
+        <w:t>model_</w:t>
+      </w:r>
+      <w:r>
+        <w:t>Trip</w:t>
+      </w:r>
+      <w:r>
+        <w:t>.php</w:t>
+      </w:r>
+    </w:p>
+    <w:p>
+      <w:pPr>
+        <w:jc w:val="both"/>
+      </w:pPr>
+    </w:p>
+    <w:p>
+      <w:pPr>
+        <w:jc w:val="both"/>
+      </w:pPr>
+      <w:r>
+        <w:t>L’utilisateur peut demander à participer au voyage grâce à un bouton « Participer ». Tant que la demande est en cours, le bouton disparait. Lorsque l’utilisateur est accepté, il apparait dans la liste des participants au sein du voyage et il peut y accéder via « Mes voyages » sans avoir besoin d’entrer un mot de passe. Une fois la demande acceptée, il laisse place à un bouton « Ne plus participer »</w:t>
+      </w:r>
+      <w:r>
+        <w:t xml:space="preserve"> pour que l’utilisateur puisse se retirer du voyage en tout temps.</w:t>
+      </w:r>
+    </w:p>
+    <w:p>
+      <w:pPr>
+        <w:jc w:val="both"/>
+      </w:pPr>
+    </w:p>
+    <w:p>
+      <w:pPr>
+        <w:jc w:val="both"/>
+        <w:rPr>
+          <w:u w:val="single"/>
+        </w:rPr>
+      </w:pPr>
+      <w:r>
+        <w:rPr>
+          <w:u w:val="single"/>
+        </w:rPr>
+        <w:t>Améliorations possibles :</w:t>
+      </w:r>
+    </w:p>
+    <w:p>
+      <w:pPr>
+        <w:jc w:val="both"/>
+      </w:pPr>
+      <w:r>
+        <w:t>Dans cette version de Trip Planner, l’obtention du mot de passe se fait hors du domaine de l’application. Ceci signifie que le créateur du voyage doit avoir transmis oralement ou par message le mot de passe du voyage au potentiel participant pour que celui-ci puisse y entrer. Il serait donc envisageable d’imaginer dans une futur version un système qui permet de demander et de transmettre les mots de passes au sein même du site.</w:t>
+      </w:r>
+    </w:p>
+    <w:p>
+      <w:pPr>
+        <w:jc w:val="both"/>
+      </w:pPr>
+    </w:p>
+    <w:p>
+      <w:pPr>
+        <w:pStyle w:val="Titre3"/>
+      </w:pPr>
+      <w:r>
+        <w:t>Export en PDF</w:t>
+      </w:r>
+    </w:p>
+    <w:p>
+      <w:r>
+        <w:t>Fichier : trip.js</w:t>
+      </w:r>
     </w:p>
     <w:p/>
     <w:p>
@@ -33873,10 +34368,7 @@
         <w:jc w:val="both"/>
       </w:pPr>
       <w:r>
-        <w:t>La page des détails d’un voyage permet également, à son créateur, de créer une liste de prérequis de choses à faire ou à prendre.</w:t>
-      </w:r>
-      <w:r>
-        <w:t xml:space="preserve"> Un prérequis est constitué d’un nom de maximum 45 caractères, une quantité (par défaut 0) et d’un état qui définit si la chose est en ordre. Les prérequis sont affichés également sous forme tabulaire leurs états sont sous la forme de case à cocher. Or le système est un peu contre intuitif dans cette version du site. En effet, nous serions amenés à penser que pour changer l’état d’un prérequis, il suffit de cliquer sur la case à cocher de ce dernier. En l’état, ce n’est pas le cas. Il faut passer par le menu d’édition du prérequis pour changer son statut. Malgré tout nous suivons la même logique qu’avec les autres éléments.</w:t>
+        <w:t>Les détails des voyages peuvent être exportés en PDF depuis leur page des détails en cliquant sur un bouton « Exporter PDF ». Cette fonctionnalité est disponible pour le créateur et les détenteurs du mot de passe.</w:t>
       </w:r>
     </w:p>
     <w:p>
@@ -33887,6 +34379,50 @@
     <w:p>
       <w:pPr>
         <w:jc w:val="both"/>
+      </w:pPr>
+      <w:r>
+        <w:t xml:space="preserve">Pour parvenir à l’export PDF, 2 libraires JavaScript ont été employées. Dans un premier temps nous effectuons une « capture d’écran » d’une zone du DOM avec la librairie html2canvas. La capture d’écran est convertie en canvas depuis lequel nous créons une image. Dans un second temps nous créons un document PDF sur lequel </w:t>
+      </w:r>
+      <w:r>
+        <w:lastRenderedPageBreak/>
+        <w:t xml:space="preserve">nous </w:t>
+      </w:r>
+      <w:r>
+        <w:t>plaçons</w:t>
+      </w:r>
+      <w:r>
+        <w:t xml:space="preserve"> l’image gr</w:t>
+      </w:r>
+      <w:r>
+        <w:t xml:space="preserve">âce à la librairie jsPDF. </w:t>
+      </w:r>
+      <w:r>
+        <w:t xml:space="preserve">Finalement le fichier est </w:t>
+      </w:r>
+      <w:r>
+        <w:t>téléchargé</w:t>
+      </w:r>
+      <w:r>
+        <w:t xml:space="preserve"> sous le nom de trip.pdf. </w:t>
+      </w:r>
+      <w:r>
+        <w:t>Le résult</w:t>
+      </w:r>
+      <w:r>
+        <w:t>at obtenu est satisfaisant et il</w:t>
+      </w:r>
+      <w:r>
+        <w:t xml:space="preserve"> conserve les paramètres CSS contrairement à d’autres méthodes possibles.</w:t>
+      </w:r>
+    </w:p>
+    <w:p>
+      <w:pPr>
+        <w:jc w:val="both"/>
+      </w:pPr>
+    </w:p>
+    <w:p>
+      <w:pPr>
+        <w:jc w:val="both"/>
         <w:rPr>
           <w:u w:val="single"/>
         </w:rPr>
@@ -33903,7 +34439,19 @@
         <w:jc w:val="both"/>
       </w:pPr>
       <w:r>
-        <w:t>Pour ne pas briser l’intuitivité des utilisateurs, il faudrait faire en sorte que l’état d’un prérequis puissent être changer simplement en cliquant sur sa case à cocher dans le tableau sans avoir à passer par son menu d’édition.</w:t>
+        <w:t>Il peut arriver que des lignes de texte soient entre 2 pages. Il devient donc gênant de lire le contenu. L’amélioration consisterait donc à faire en sorte que du cont</w:t>
+      </w:r>
+      <w:r>
+        <w:t>enu ne se retrouve pas entre 2</w:t>
+      </w:r>
+      <w:r>
+        <w:t xml:space="preserve"> page</w:t>
+      </w:r>
+      <w:r>
+        <w:t>s</w:t>
+      </w:r>
+      <w:r>
+        <w:t>.</w:t>
       </w:r>
     </w:p>
     <w:p>
@@ -33915,98 +34463,35 @@
       <w:pPr>
         <w:pStyle w:val="Titre3"/>
       </w:pPr>
-      <w:bookmarkStart w:id="40" w:name="_Toc514867979"/>
-      <w:r>
-        <w:t>Participants</w:t>
-      </w:r>
-      <w:bookmarkEnd w:id="40"/>
-    </w:p>
+      <w:bookmarkStart w:id="43" w:name="_Toc515285146"/>
+      <w:r>
+        <w:t>Prix</w:t>
+      </w:r>
+      <w:bookmarkEnd w:id="43"/>
+    </w:p>
+    <w:p/>
     <w:p>
       <w:pPr>
         <w:jc w:val="both"/>
       </w:pPr>
       <w:r>
-        <w:t xml:space="preserve">Fichiers : </w:t>
-      </w:r>
-      <w:proofErr w:type="spellStart"/>
-      <w:r>
-        <w:t>controller_Participant.php</w:t>
-      </w:r>
-      <w:proofErr w:type="spellEnd"/>
-      <w:r>
-        <w:t xml:space="preserve"> / </w:t>
-      </w:r>
-      <w:proofErr w:type="spellStart"/>
-      <w:r>
-        <w:t>model_Participant.php</w:t>
-      </w:r>
-      <w:proofErr w:type="spellEnd"/>
-    </w:p>
-    <w:p/>
+        <w:t>Les prix de l’application sont en francs suisse. Toutes les demandes de prix lorsqu’une activité est insérée ou un transport, par exemple, sont des demandes indicatives pour une personne adulte seule. La gestion de plusieurs monnaies et de plusieurs catégories de personnes étaient trop complexes pour être réalisée dans le temps imparti. Les prix sont forcements positifs ou égaux à 0. De plus ils sont arrondis au centime.</w:t>
+      </w:r>
+    </w:p>
     <w:p>
       <w:pPr>
         <w:jc w:val="both"/>
       </w:pPr>
-      <w:r>
-        <w:t xml:space="preserve">Tout en bas de la page des détails d’un voyage, un tableau montrer les personnes que le créateur à accepté à participer au voyage. Il peut </w:t>
-      </w:r>
-      <w:r>
-        <w:t>s’il</w:t>
-      </w:r>
-      <w:r>
-        <w:t xml:space="preserve"> le souhaite, à tout moment retirer </w:t>
-      </w:r>
-      <w:r>
-        <w:t>un participant en cliquant sur la croix à côté de ce dernier.</w:t>
-      </w:r>
     </w:p>
     <w:p>
       <w:pPr>
         <w:jc w:val="both"/>
-      </w:pPr>
-    </w:p>
-    <w:p>
-      <w:pPr>
-        <w:jc w:val="both"/>
-      </w:pPr>
-      <w:r>
-        <w:t>Les demandes de participation à un voyage sont accessibles depuis la pages « Mes voyages » en cliquant sur le bouton « Demandes ». A ce moment, l’utilisateur voit sous forme de tableau, toutes les demandes qu’il a reçues et auxquelles il n’a pas répondu. Une demande montre le pseudo du demandant ainsi que le voyage auquel il a postulé. Un simple clic sur le « vu » ou sur la « croix » à côté de chaque demande suffit pour y répondre.</w:t>
-      </w:r>
-    </w:p>
-    <w:p>
-      <w:pPr>
-        <w:pStyle w:val="Titre3"/>
-      </w:pPr>
-      <w:bookmarkStart w:id="41" w:name="_Toc514867980"/>
-      <w:r>
-        <w:lastRenderedPageBreak/>
-        <w:t>Prix</w:t>
-      </w:r>
-      <w:bookmarkEnd w:id="41"/>
-    </w:p>
-    <w:p/>
-    <w:p>
-      <w:pPr>
-        <w:jc w:val="both"/>
-      </w:pPr>
-      <w:r>
-        <w:t>Les prix de l’application sont en francs suisse. Toutes les demandes de prix lorsqu’une activité est insérée ou un transport, par exemple, sont des demandes indicatives pour une personne adulte seule. La gestion de plusieurs monnaies et de plusieurs catégories de personnes étaient trop complexes pour être réalisée dans le temps imparti. Les prix sont forcements positifs ou égaux à 0. De plus ils sont arrondis au centime.</w:t>
-      </w:r>
-    </w:p>
-    <w:p>
-      <w:pPr>
-        <w:jc w:val="both"/>
-      </w:pPr>
-    </w:p>
-    <w:p>
-      <w:pPr>
-        <w:jc w:val="both"/>
         <w:rPr>
           <w:u w:val="single"/>
         </w:rPr>
       </w:pPr>
-      <w:bookmarkStart w:id="42" w:name="_Toc25553321"/>
-      <w:bookmarkStart w:id="43" w:name="_Toc71691025"/>
+      <w:bookmarkStart w:id="44" w:name="_Toc25553321"/>
+      <w:bookmarkStart w:id="45" w:name="_Toc71691025"/>
       <w:r>
         <w:rPr>
           <w:u w:val="single"/>
@@ -34030,22 +34515,22 @@
           <w:iCs/>
         </w:rPr>
       </w:pPr>
-      <w:bookmarkStart w:id="44" w:name="_Toc514867981"/>
+      <w:bookmarkStart w:id="46" w:name="_Toc515285147"/>
       <w:r>
         <w:rPr>
           <w:iCs/>
         </w:rPr>
         <w:t>Description des test</w:t>
       </w:r>
-      <w:bookmarkEnd w:id="42"/>
+      <w:bookmarkEnd w:id="44"/>
       <w:r>
         <w:rPr>
           <w:iCs/>
         </w:rPr>
         <w:t>s effectués</w:t>
       </w:r>
-      <w:bookmarkEnd w:id="43"/>
-      <w:bookmarkEnd w:id="44"/>
+      <w:bookmarkEnd w:id="45"/>
+      <w:bookmarkEnd w:id="46"/>
     </w:p>
     <w:p>
       <w:pPr>
@@ -34172,24 +34657,24 @@
           <w:iCs/>
         </w:rPr>
       </w:pPr>
-      <w:bookmarkStart w:id="45" w:name="_Toc25553322"/>
-      <w:bookmarkStart w:id="46" w:name="_Toc71691026"/>
-      <w:bookmarkStart w:id="47" w:name="_Toc514867982"/>
+      <w:bookmarkStart w:id="47" w:name="_Toc25553322"/>
+      <w:bookmarkStart w:id="48" w:name="_Toc71691026"/>
+      <w:bookmarkStart w:id="49" w:name="_Toc515285148"/>
       <w:r>
         <w:rPr>
           <w:iCs/>
         </w:rPr>
         <w:t xml:space="preserve">Erreurs </w:t>
       </w:r>
-      <w:bookmarkEnd w:id="45"/>
+      <w:bookmarkEnd w:id="47"/>
       <w:r>
         <w:rPr>
           <w:iCs/>
         </w:rPr>
         <w:t>restantes</w:t>
       </w:r>
-      <w:bookmarkEnd w:id="46"/>
-      <w:bookmarkEnd w:id="47"/>
+      <w:bookmarkEnd w:id="48"/>
+      <w:bookmarkEnd w:id="49"/>
       <w:r>
         <w:rPr>
           <w:iCs/>
@@ -34204,7 +34689,7 @@
           <w:i/>
         </w:rPr>
       </w:pPr>
-      <w:bookmarkStart w:id="48" w:name="_Toc25553323"/>
+      <w:bookmarkStart w:id="50" w:name="_Toc25553323"/>
     </w:p>
     <w:p>
       <w:pPr>
@@ -34275,7 +34760,7 @@
         </w:rPr>
         <w:t>Conséquences sur l'utilisation du produit</w:t>
       </w:r>
-      <w:bookmarkEnd w:id="48"/>
+      <w:bookmarkEnd w:id="50"/>
     </w:p>
     <w:p>
       <w:pPr>
@@ -34311,24 +34796,24 @@
           <w:iCs/>
         </w:rPr>
       </w:pPr>
-      <w:bookmarkStart w:id="49" w:name="_Toc25553326"/>
-      <w:bookmarkStart w:id="50" w:name="_Toc71691029"/>
-      <w:bookmarkStart w:id="51" w:name="_Toc514867983"/>
+      <w:bookmarkStart w:id="51" w:name="_Toc25553326"/>
+      <w:bookmarkStart w:id="52" w:name="_Toc71691029"/>
+      <w:bookmarkStart w:id="53" w:name="_Toc515285149"/>
       <w:r>
         <w:rPr>
           <w:iCs/>
         </w:rPr>
         <w:t>Liste des documents</w:t>
       </w:r>
-      <w:bookmarkEnd w:id="49"/>
+      <w:bookmarkEnd w:id="51"/>
       <w:r>
         <w:rPr>
           <w:iCs/>
         </w:rPr>
         <w:t xml:space="preserve"> fournis</w:t>
       </w:r>
-      <w:bookmarkEnd w:id="50"/>
-      <w:bookmarkEnd w:id="51"/>
+      <w:bookmarkEnd w:id="52"/>
+      <w:bookmarkEnd w:id="53"/>
     </w:p>
     <w:p>
       <w:pPr>
@@ -34673,7 +35158,6 @@
           <w:i/>
           <w:iCs/>
         </w:rPr>
-        <w:lastRenderedPageBreak/>
         <w:t>programmation</w:t>
       </w:r>
       <w:proofErr w:type="gramEnd"/>
@@ -34710,18 +35194,18 @@
           <w:tab w:val="num" w:pos="360"/>
         </w:tabs>
       </w:pPr>
-      <w:bookmarkStart w:id="52" w:name="_Toc25553328"/>
-      <w:bookmarkStart w:id="53" w:name="_Toc71703263"/>
-      <w:bookmarkStart w:id="54" w:name="_Toc514867984"/>
+      <w:bookmarkStart w:id="54" w:name="_Toc25553328"/>
+      <w:bookmarkStart w:id="55" w:name="_Toc71703263"/>
+      <w:bookmarkStart w:id="56" w:name="_Toc515285150"/>
       <w:r>
         <w:t>C</w:t>
       </w:r>
-      <w:bookmarkEnd w:id="52"/>
-      <w:bookmarkEnd w:id="53"/>
+      <w:bookmarkEnd w:id="54"/>
+      <w:bookmarkEnd w:id="55"/>
       <w:r>
         <w:t>onclusions</w:t>
       </w:r>
-      <w:bookmarkEnd w:id="54"/>
+      <w:bookmarkEnd w:id="56"/>
     </w:p>
     <w:p>
       <w:pPr>
@@ -34737,8 +35221,6 @@
       <w:r>
         <w:t xml:space="preserve">Le site est accessible à l’adresse suivante : </w:t>
       </w:r>
-      <w:bookmarkStart w:id="55" w:name="_GoBack"/>
-      <w:bookmarkEnd w:id="55"/>
     </w:p>
     <w:p>
       <w:pPr>
@@ -34891,17 +35373,17 @@
           <w:tab w:val="num" w:pos="360"/>
         </w:tabs>
       </w:pPr>
-      <w:bookmarkStart w:id="56" w:name="_Toc71703264"/>
-      <w:bookmarkStart w:id="57" w:name="_Toc514867985"/>
+      <w:bookmarkStart w:id="57" w:name="_Toc71703264"/>
+      <w:bookmarkStart w:id="58" w:name="_Toc515285151"/>
       <w:r>
         <w:lastRenderedPageBreak/>
         <w:t>A</w:t>
       </w:r>
-      <w:bookmarkEnd w:id="56"/>
+      <w:bookmarkEnd w:id="57"/>
       <w:r>
         <w:t>nnexes</w:t>
       </w:r>
-      <w:bookmarkEnd w:id="57"/>
+      <w:bookmarkEnd w:id="58"/>
     </w:p>
     <w:p/>
     <w:p>
@@ -34912,14 +35394,14 @@
           <w:iCs/>
         </w:rPr>
       </w:pPr>
-      <w:bookmarkStart w:id="58" w:name="_Toc514867986"/>
+      <w:bookmarkStart w:id="59" w:name="_Toc515285152"/>
       <w:r>
         <w:rPr>
           <w:iCs/>
         </w:rPr>
         <w:t>Résumé du rapport du TPI / version succincte de la documentation</w:t>
       </w:r>
-      <w:bookmarkEnd w:id="58"/>
+      <w:bookmarkEnd w:id="59"/>
     </w:p>
     <w:p/>
     <w:p>
@@ -34930,16 +35412,16 @@
           <w:iCs/>
         </w:rPr>
       </w:pPr>
-      <w:bookmarkStart w:id="59" w:name="_Toc71703265"/>
-      <w:bookmarkStart w:id="60" w:name="_Toc514867987"/>
+      <w:bookmarkStart w:id="60" w:name="_Toc71703265"/>
+      <w:bookmarkStart w:id="61" w:name="_Toc515285153"/>
       <w:r>
         <w:rPr>
           <w:iCs/>
         </w:rPr>
         <w:t>Sources – Bibliographie</w:t>
       </w:r>
-      <w:bookmarkEnd w:id="59"/>
       <w:bookmarkEnd w:id="60"/>
+      <w:bookmarkEnd w:id="61"/>
     </w:p>
     <w:p>
       <w:pPr>
@@ -35051,15 +35533,7 @@
         <w:t xml:space="preserve"> </w:t>
       </w:r>
       <w:r>
-        <w:t xml:space="preserve">(Lewis </w:t>
-      </w:r>
-      <w:proofErr w:type="spellStart"/>
-      <w:r>
-        <w:t>Cowles</w:t>
-      </w:r>
-      <w:proofErr w:type="spellEnd"/>
-      <w:r>
-        <w:t>)</w:t>
+        <w:t>(Lewis Cowles)</w:t>
       </w:r>
       <w:r>
         <w:t> :</w:t>
@@ -35078,15 +35552,7 @@
     <w:p/>
     <w:p>
       <w:r>
-        <w:t>Téléchargement des images sur le serveur (</w:t>
-      </w:r>
-      <w:proofErr w:type="spellStart"/>
-      <w:r>
-        <w:t>mmtuts</w:t>
-      </w:r>
-      <w:proofErr w:type="spellEnd"/>
-      <w:r>
-        <w:t>) :</w:t>
+        <w:t>Téléchargement des images sur le serveur (mmtuts) :</w:t>
       </w:r>
     </w:p>
     <w:p>
@@ -35107,24 +35573,24 @@
           <w:iCs/>
         </w:rPr>
       </w:pPr>
-      <w:bookmarkStart w:id="61" w:name="_Toc25553330"/>
-      <w:bookmarkStart w:id="62" w:name="_Toc71703266"/>
-      <w:bookmarkStart w:id="63" w:name="_Toc514867988"/>
+      <w:bookmarkStart w:id="62" w:name="_Toc25553330"/>
+      <w:bookmarkStart w:id="63" w:name="_Toc71703266"/>
+      <w:bookmarkStart w:id="64" w:name="_Toc515285154"/>
       <w:r>
         <w:rPr>
           <w:iCs/>
         </w:rPr>
         <w:t xml:space="preserve">Journal de </w:t>
       </w:r>
-      <w:bookmarkEnd w:id="61"/>
       <w:bookmarkEnd w:id="62"/>
+      <w:bookmarkEnd w:id="63"/>
       <w:r>
         <w:rPr>
           <w:iCs/>
         </w:rPr>
         <w:t>travail</w:t>
       </w:r>
-      <w:bookmarkEnd w:id="63"/>
+      <w:bookmarkEnd w:id="64"/>
     </w:p>
     <w:p>
       <w:pPr>
@@ -35144,7 +35610,7 @@
           <w:iCs/>
         </w:rPr>
       </w:pPr>
-      <w:bookmarkStart w:id="64" w:name="_Toc25553331"/>
+      <w:bookmarkStart w:id="65" w:name="_Toc25553331"/>
     </w:p>
     <w:p>
       <w:pPr>
@@ -35154,17 +35620,17 @@
           <w:iCs/>
         </w:rPr>
       </w:pPr>
-      <w:bookmarkStart w:id="65" w:name="_Toc71703267"/>
-      <w:bookmarkStart w:id="66" w:name="_Toc514867989"/>
+      <w:bookmarkStart w:id="66" w:name="_Toc71703267"/>
+      <w:bookmarkStart w:id="67" w:name="_Toc515285155"/>
       <w:r>
         <w:rPr>
           <w:iCs/>
         </w:rPr>
         <w:t>Manuel d'Installation</w:t>
       </w:r>
-      <w:bookmarkEnd w:id="64"/>
       <w:bookmarkEnd w:id="65"/>
       <w:bookmarkEnd w:id="66"/>
+      <w:bookmarkEnd w:id="67"/>
     </w:p>
     <w:p>
       <w:r>
@@ -35174,15 +35640,7 @@
         <w:t>s</w:t>
       </w:r>
       <w:r>
-        <w:t xml:space="preserve"> dans PHP sur </w:t>
-      </w:r>
-      <w:proofErr w:type="spellStart"/>
-      <w:r>
-        <w:t>SwissCenter</w:t>
-      </w:r>
-      <w:proofErr w:type="spellEnd"/>
-      <w:r>
-        <w:t>.</w:t>
+        <w:t xml:space="preserve"> dans PHP sur SwissCenter.</w:t>
       </w:r>
     </w:p>
     <w:p>
@@ -35193,18 +35651,18 @@
           <w:iCs/>
         </w:rPr>
       </w:pPr>
-      <w:bookmarkStart w:id="67" w:name="_Toc25553332"/>
-      <w:bookmarkStart w:id="68" w:name="_Toc71703268"/>
-      <w:bookmarkStart w:id="69" w:name="_Toc514867990"/>
+      <w:bookmarkStart w:id="68" w:name="_Toc25553332"/>
+      <w:bookmarkStart w:id="69" w:name="_Toc71703268"/>
+      <w:bookmarkStart w:id="70" w:name="_Toc515285156"/>
       <w:r>
         <w:rPr>
           <w:iCs/>
         </w:rPr>
         <w:t>Manuel d'Utilisation</w:t>
       </w:r>
-      <w:bookmarkEnd w:id="67"/>
       <w:bookmarkEnd w:id="68"/>
       <w:bookmarkEnd w:id="69"/>
+      <w:bookmarkEnd w:id="70"/>
     </w:p>
     <w:p/>
     <w:p>
@@ -35215,9 +35673,9 @@
           <w:iCs/>
         </w:rPr>
       </w:pPr>
-      <w:bookmarkStart w:id="70" w:name="_Toc71703270"/>
-      <w:bookmarkStart w:id="71" w:name="_Toc514867991"/>
+      <w:bookmarkStart w:id="71" w:name="_Toc71703270"/>
       <w:bookmarkStart w:id="72" w:name="_Toc25553334"/>
+      <w:bookmarkStart w:id="73" w:name="_Toc515285157"/>
       <w:r>
         <w:rPr>
           <w:iCs/>
@@ -35230,8 +35688,8 @@
         </w:rPr>
         <w:t>rchives du projet</w:t>
       </w:r>
-      <w:bookmarkEnd w:id="70"/>
       <w:bookmarkEnd w:id="71"/>
+      <w:bookmarkEnd w:id="73"/>
       <w:r>
         <w:rPr>
           <w:iCs/>
@@ -35381,7 +35839,7 @@
               <w:sz w:val="22"/>
               <w:szCs w:val="22"/>
             </w:rPr>
-            <w:t>51</w:t>
+            <w:t>47</w:t>
           </w:r>
           <w:r>
             <w:rPr>
@@ -35424,7 +35882,7 @@
               <w:sz w:val="22"/>
               <w:szCs w:val="22"/>
             </w:rPr>
-            <w:t>51</w:t>
+            <w:t>53</w:t>
           </w:r>
           <w:r>
             <w:rPr>
@@ -35476,7 +35934,7 @@
               <w:sz w:val="22"/>
               <w:szCs w:val="22"/>
             </w:rPr>
-            <w:t>jeudi 24 mai 2018</w:t>
+            <w:t>lundi 28 mai 2018</w:t>
           </w:r>
           <w:r>
             <w:rPr>
@@ -38131,7 +38589,12 @@
     <w:next w:val="Normal"/>
     <w:autoRedefine/>
     <w:uiPriority w:val="39"/>
+    <w:rsid w:val="00322494"/>
     <w:pPr>
+      <w:tabs>
+        <w:tab w:val="left" w:pos="1276"/>
+        <w:tab w:val="right" w:leader="dot" w:pos="9060"/>
+      </w:tabs>
       <w:ind w:left="400"/>
     </w:pPr>
   </w:style>
@@ -39441,7 +39904,7 @@
 </file>
 
 <file path=customXml/itemProps1.xml><?xml version="1.0" encoding="utf-8"?>
-<ds:datastoreItem xmlns:ds="http://schemas.openxmlformats.org/officeDocument/2006/customXml" ds:itemID="{B4D09FDC-3394-4F54-A850-4BE443D9B8AC}">
+<ds:datastoreItem xmlns:ds="http://schemas.openxmlformats.org/officeDocument/2006/customXml" ds:itemID="{415A4E5D-52B6-4F67-87DE-80396679F103}">
   <ds:schemaRefs>
     <ds:schemaRef ds:uri="http://schemas.openxmlformats.org/officeDocument/2006/bibliography"/>
   </ds:schemaRefs>

</xml_diff>